<commit_message>
mavel warnings resolved. modification log updated
</commit_message>
<xml_diff>
--- a/src/resources/log/Modification Log.docx
+++ b/src/resources/log/Modification Log.docx
@@ -17,26 +17,10 @@
         <w:contextualSpacing/>
       </w:pPr>
       <w:r>
-        <w:t>(Have to format the pdf properly</w:t>
-      </w:r>
-      <w:proofErr w:type="gramStart"/>
-      <w:r>
-        <w:t xml:space="preserve">. </w:t>
-      </w:r>
-      <w:proofErr w:type="gramEnd"/>
-      <w:r>
-        <w:t>Will update this soon</w:t>
-      </w:r>
-      <w:proofErr w:type="gramStart"/>
-      <w:r>
-        <w:t>.</w:t>
-      </w:r>
-      <w:r>
-        <w:t xml:space="preserve"> </w:t>
-      </w:r>
-      <w:proofErr w:type="gramEnd"/>
-      <w:r>
-        <w:t xml:space="preserve">(best viewable in </w:t>
+        <w:t>(Have to format the pdf properly. Will update this soon.</w:t>
+      </w:r>
+      <w:r>
+        <w:t xml:space="preserve"> (best viewable in </w:t>
       </w:r>
       <w:proofErr w:type="spellStart"/>
       <w:r>
@@ -5869,7 +5853,6 @@
               <w:spacing w:after="0" w:line="240" w:lineRule="auto"/>
             </w:pPr>
             <w:r>
-              <w:lastRenderedPageBreak/>
               <w:t xml:space="preserve">while </w:t>
             </w:r>
             <w:proofErr w:type="gramStart"/>
@@ -18088,6 +18071,7 @@
                 <w:sz w:val="20"/>
                 <w:szCs w:val="20"/>
               </w:rPr>
+              <w:lastRenderedPageBreak/>
               <w:t xml:space="preserve">            </w:t>
             </w:r>
             <w:proofErr w:type="spellStart"/>
@@ -21753,15 +21737,129 @@
       </w:r>
     </w:p>
     <w:p>
+      <w:pPr>
+        <w:pStyle w:val="Heading3"/>
+      </w:pPr>
+      <w:r>
+        <w:lastRenderedPageBreak/>
+        <w:t xml:space="preserve">Maven </w:t>
+      </w:r>
+      <w:proofErr w:type="spellStart"/>
+      <w:r>
+        <w:t>checkstyle</w:t>
+      </w:r>
+      <w:proofErr w:type="spellEnd"/>
+      <w:r>
+        <w:t xml:space="preserve"> results</w:t>
+      </w:r>
+    </w:p>
+    <w:p>
+      <w:pPr>
+        <w:pStyle w:val="Heading4"/>
+      </w:pPr>
+      <w:r>
+        <w:t>Take 1: as of 15</w:t>
+      </w:r>
+      <w:r>
+        <w:rPr>
+          <w:vertAlign w:val="superscript"/>
+        </w:rPr>
+        <w:t>th</w:t>
+      </w:r>
+      <w:r>
+        <w:t xml:space="preserve"> </w:t>
+      </w:r>
+      <w:proofErr w:type="spellStart"/>
+      <w:r>
+        <w:t>feb</w:t>
+      </w:r>
+      <w:proofErr w:type="spellEnd"/>
+      <w:r>
+        <w:t xml:space="preserve"> 2018</w:t>
+      </w:r>
+    </w:p>
+    <w:p>
+      <w:r>
+        <w:rPr>
+          <w:noProof/>
+        </w:rPr>
+        <w:drawing>
+          <wp:anchor distT="0" distB="0" distL="114300" distR="114300" simplePos="0" relativeHeight="251665408" behindDoc="1" locked="0" layoutInCell="1" allowOverlap="1" wp14:anchorId="7DE6FCF4" wp14:editId="68CF661F">
+            <wp:simplePos x="0" y="0"/>
+            <wp:positionH relativeFrom="column">
+              <wp:posOffset>-833120</wp:posOffset>
+            </wp:positionH>
+            <wp:positionV relativeFrom="paragraph">
+              <wp:posOffset>285115</wp:posOffset>
+            </wp:positionV>
+            <wp:extent cx="7573010" cy="2171700"/>
+            <wp:effectExtent l="0" t="0" r="8890" b="0"/>
+            <wp:wrapTight wrapText="bothSides">
+              <wp:wrapPolygon edited="0">
+                <wp:start x="0" y="0"/>
+                <wp:lineTo x="0" y="21411"/>
+                <wp:lineTo x="21571" y="21411"/>
+                <wp:lineTo x="21571" y="0"/>
+                <wp:lineTo x="0" y="0"/>
+              </wp:wrapPolygon>
+            </wp:wrapTight>
+            <wp:docPr id="3" name="Picture 3"/>
+            <wp:cNvGraphicFramePr>
+              <a:graphicFrameLocks xmlns:a="http://schemas.openxmlformats.org/drawingml/2006/main" noChangeAspect="1"/>
+            </wp:cNvGraphicFramePr>
+            <a:graphic xmlns:a="http://schemas.openxmlformats.org/drawingml/2006/main">
+              <a:graphicData uri="http://schemas.openxmlformats.org/drawingml/2006/picture">
+                <pic:pic xmlns:pic="http://schemas.openxmlformats.org/drawingml/2006/picture">
+                  <pic:nvPicPr>
+                    <pic:cNvPr id="0" name="Picture 1"/>
+                    <pic:cNvPicPr>
+                      <a:picLocks noChangeAspect="1" noChangeArrowheads="1"/>
+                    </pic:cNvPicPr>
+                  </pic:nvPicPr>
+                  <pic:blipFill>
+                    <a:blip r:embed="rId17">
+                      <a:extLst>
+                        <a:ext uri="{28A0092B-C50C-407E-A947-70E740481C1C}">
+                          <a14:useLocalDpi xmlns:a14="http://schemas.microsoft.com/office/drawing/2010/main" val="0"/>
+                        </a:ext>
+                      </a:extLst>
+                    </a:blip>
+                    <a:srcRect/>
+                    <a:stretch>
+                      <a:fillRect/>
+                    </a:stretch>
+                  </pic:blipFill>
+                  <pic:spPr bwMode="auto">
+                    <a:xfrm>
+                      <a:off x="0" y="0"/>
+                      <a:ext cx="7573010" cy="2171700"/>
+                    </a:xfrm>
+                    <a:prstGeom prst="rect">
+                      <a:avLst/>
+                    </a:prstGeom>
+                    <a:noFill/>
+                    <a:ln>
+                      <a:noFill/>
+                    </a:ln>
+                  </pic:spPr>
+                </pic:pic>
+              </a:graphicData>
+            </a:graphic>
+            <wp14:sizeRelH relativeFrom="page">
+              <wp14:pctWidth>0</wp14:pctWidth>
+            </wp14:sizeRelH>
+            <wp14:sizeRelV relativeFrom="page">
+              <wp14:pctHeight>0</wp14:pctHeight>
+            </wp14:sizeRelV>
+          </wp:anchor>
+        </w:drawing>
+      </w:r>
+    </w:p>
+    <w:p/>
+    <w:p>
       <w:bookmarkStart w:id="0" w:name="_GoBack"/>
       <w:bookmarkEnd w:id="0"/>
     </w:p>
-    <w:p/>
-    <w:p/>
-    <w:p/>
-    <w:p/>
-    <w:p/>
-    <w:p/>
     <w:p/>
     <w:p/>
     <w:p/>
@@ -24140,7 +24238,7 @@
 </file>
 
 <file path=customXml/itemProps1.xml><?xml version="1.0" encoding="utf-8"?>
-<ds:datastoreItem xmlns:ds="http://schemas.openxmlformats.org/officeDocument/2006/customXml" ds:itemID="{BB59B36A-8A9F-4EA8-9E60-59D40A910431}">
+<ds:datastoreItem xmlns:ds="http://schemas.openxmlformats.org/officeDocument/2006/customXml" ds:itemID="{520C596B-7129-44FA-AED7-DBF37E10A48B}">
   <ds:schemaRefs>
     <ds:schemaRef ds:uri="http://schemas.openxmlformats.org/officeDocument/2006/bibliography"/>
   </ds:schemaRefs>

</xml_diff>

<commit_message>
updated the modification log. issues resolved thingy
</commit_message>
<xml_diff>
--- a/src/resources/log/Modification Log.docx
+++ b/src/resources/log/Modification Log.docx
@@ -21856,15 +21856,387 @@
       </w:r>
     </w:p>
     <w:p/>
-    <w:p>
-      <w:bookmarkStart w:id="0" w:name="_GoBack"/>
-      <w:bookmarkEnd w:id="0"/>
-    </w:p>
     <w:p/>
     <w:p/>
     <w:p/>
     <w:p/>
     <w:p/>
+    <w:p/>
+    <w:p>
+      <w:pPr>
+        <w:pStyle w:val="Heading1"/>
+      </w:pPr>
+      <w:r>
+        <w:t>Issues Resolved</w:t>
+      </w:r>
+    </w:p>
+    <w:p>
+      <w:pPr>
+        <w:pStyle w:val="Heading2"/>
+      </w:pPr>
+      <w:r>
+        <w:t xml:space="preserve">Reported </w:t>
+      </w:r>
+      <w:bookmarkStart w:id="0" w:name="_GoBack"/>
+      <w:bookmarkEnd w:id="0"/>
+      <w:r>
+        <w:t>By Vivek Vellaiyappan</w:t>
+      </w:r>
+    </w:p>
+    <w:p>
+      <w:pPr>
+        <w:pStyle w:val="Heading3"/>
+      </w:pPr>
+      <w:r>
+        <w:t>Issue 1:</w:t>
+      </w:r>
+    </w:p>
+    <w:tbl>
+      <w:tblPr>
+        <w:tblStyle w:val="TableGrid"/>
+        <w:tblW w:w="0" w:type="auto"/>
+        <w:tblLook w:val="04A0" w:firstRow="1" w:lastRow="0" w:firstColumn="1" w:lastColumn="0" w:noHBand="0" w:noVBand="1"/>
+      </w:tblPr>
+      <w:tblGrid>
+        <w:gridCol w:w="9350"/>
+      </w:tblGrid>
+      <w:tr>
+        <w:tc>
+          <w:tcPr>
+            <w:tcW w:w="9350" w:type="dxa"/>
+          </w:tcPr>
+          <w:p>
+            <w:r>
+              <w:t xml:space="preserve">Title: </w:t>
+            </w:r>
+            <w:r>
+              <w:t>Unable to schedule room if similar time duration exists between 2 or more dates bug</w:t>
+            </w:r>
+            <w:r>
+              <w:t xml:space="preserve"> #1</w:t>
+            </w:r>
+          </w:p>
+          <w:p>
+            <w:pPr>
+              <w:shd w:val="clear" w:color="auto" w:fill="FFFFFF"/>
+              <w:spacing w:before="100" w:beforeAutospacing="1" w:after="240" w:line="240" w:lineRule="auto"/>
+              <w:rPr>
+                <w:rFonts w:ascii="Segoe UI" w:eastAsia="Times New Roman" w:hAnsi="Segoe UI" w:cs="Segoe UI"/>
+                <w:color w:val="24292E"/>
+                <w:sz w:val="21"/>
+                <w:szCs w:val="21"/>
+              </w:rPr>
+            </w:pPr>
+            <w:r>
+              <w:rPr>
+                <w:rFonts w:ascii="Segoe UI" w:eastAsia="Times New Roman" w:hAnsi="Segoe UI" w:cs="Segoe UI"/>
+                <w:color w:val="24292E"/>
+                <w:sz w:val="21"/>
+                <w:szCs w:val="21"/>
+              </w:rPr>
+              <w:t>Replication steps:</w:t>
+            </w:r>
+          </w:p>
+          <w:p>
+            <w:pPr>
+              <w:numPr>
+                <w:ilvl w:val="0"/>
+                <w:numId w:val="11"/>
+              </w:numPr>
+              <w:shd w:val="clear" w:color="auto" w:fill="FFFFFF"/>
+              <w:spacing w:before="100" w:beforeAutospacing="1" w:after="100" w:afterAutospacing="1" w:line="240" w:lineRule="auto"/>
+              <w:rPr>
+                <w:rFonts w:ascii="Segoe UI" w:eastAsia="Times New Roman" w:hAnsi="Segoe UI" w:cs="Segoe UI"/>
+                <w:color w:val="24292E"/>
+                <w:sz w:val="21"/>
+                <w:szCs w:val="21"/>
+              </w:rPr>
+            </w:pPr>
+            <w:r>
+              <w:rPr>
+                <w:rFonts w:ascii="Segoe UI" w:eastAsia="Times New Roman" w:hAnsi="Segoe UI" w:cs="Segoe UI"/>
+                <w:color w:val="24292E"/>
+                <w:sz w:val="21"/>
+                <w:szCs w:val="21"/>
+              </w:rPr>
+              <w:t>schedule room for a date 2018/02/20 with time duration as 10:15 to 11:00</w:t>
+            </w:r>
+          </w:p>
+          <w:p>
+            <w:pPr>
+              <w:numPr>
+                <w:ilvl w:val="0"/>
+                <w:numId w:val="11"/>
+              </w:numPr>
+              <w:shd w:val="clear" w:color="auto" w:fill="FFFFFF"/>
+              <w:spacing w:before="60" w:after="100" w:afterAutospacing="1" w:line="240" w:lineRule="auto"/>
+              <w:rPr>
+                <w:rFonts w:ascii="Segoe UI" w:eastAsia="Times New Roman" w:hAnsi="Segoe UI" w:cs="Segoe UI"/>
+                <w:color w:val="24292E"/>
+                <w:sz w:val="21"/>
+                <w:szCs w:val="21"/>
+              </w:rPr>
+            </w:pPr>
+            <w:r>
+              <w:rPr>
+                <w:rFonts w:ascii="Segoe UI" w:eastAsia="Times New Roman" w:hAnsi="Segoe UI" w:cs="Segoe UI"/>
+                <w:color w:val="24292E"/>
+                <w:sz w:val="21"/>
+                <w:szCs w:val="21"/>
+              </w:rPr>
+              <w:t>schedule room for different date 2018/02/21 with previous time duration (similar or range)</w:t>
+            </w:r>
+          </w:p>
+          <w:p>
+            <w:pPr>
+              <w:shd w:val="clear" w:color="auto" w:fill="FFFFFF"/>
+              <w:spacing w:after="240" w:line="240" w:lineRule="auto"/>
+              <w:rPr>
+                <w:rFonts w:ascii="Segoe UI" w:eastAsia="Times New Roman" w:hAnsi="Segoe UI" w:cs="Segoe UI"/>
+                <w:color w:val="24292E"/>
+                <w:sz w:val="21"/>
+                <w:szCs w:val="21"/>
+              </w:rPr>
+            </w:pPr>
+            <w:r>
+              <w:rPr>
+                <w:rFonts w:ascii="Segoe UI" w:eastAsia="Times New Roman" w:hAnsi="Segoe UI" w:cs="Segoe UI"/>
+                <w:color w:val="24292E"/>
+                <w:sz w:val="21"/>
+                <w:szCs w:val="21"/>
+              </w:rPr>
+              <w:t>Issue:</w:t>
+            </w:r>
+          </w:p>
+          <w:p>
+            <w:pPr>
+              <w:numPr>
+                <w:ilvl w:val="0"/>
+                <w:numId w:val="12"/>
+              </w:numPr>
+              <w:shd w:val="clear" w:color="auto" w:fill="FFFFFF"/>
+              <w:spacing w:before="100" w:beforeAutospacing="1" w:after="100" w:afterAutospacing="1" w:line="240" w:lineRule="auto"/>
+              <w:rPr>
+                <w:rFonts w:ascii="Segoe UI" w:eastAsia="Times New Roman" w:hAnsi="Segoe UI" w:cs="Segoe UI"/>
+                <w:color w:val="24292E"/>
+                <w:sz w:val="21"/>
+                <w:szCs w:val="21"/>
+              </w:rPr>
+            </w:pPr>
+            <w:r>
+              <w:rPr>
+                <w:rFonts w:ascii="Segoe UI" w:eastAsia="Times New Roman" w:hAnsi="Segoe UI" w:cs="Segoe UI"/>
+                <w:color w:val="24292E"/>
+                <w:sz w:val="21"/>
+                <w:szCs w:val="21"/>
+              </w:rPr>
+              <w:t>Unable to schedule room</w:t>
+            </w:r>
+          </w:p>
+          <w:p>
+            <w:pPr>
+              <w:shd w:val="clear" w:color="auto" w:fill="FFFFFF"/>
+              <w:spacing w:after="240" w:line="240" w:lineRule="auto"/>
+              <w:rPr>
+                <w:rFonts w:ascii="Segoe UI" w:eastAsia="Times New Roman" w:hAnsi="Segoe UI" w:cs="Segoe UI"/>
+                <w:color w:val="24292E"/>
+                <w:sz w:val="21"/>
+                <w:szCs w:val="21"/>
+              </w:rPr>
+            </w:pPr>
+            <w:r>
+              <w:rPr>
+                <w:rFonts w:ascii="Segoe UI" w:eastAsia="Times New Roman" w:hAnsi="Segoe UI" w:cs="Segoe UI"/>
+                <w:color w:val="24292E"/>
+                <w:sz w:val="21"/>
+                <w:szCs w:val="21"/>
+              </w:rPr>
+              <w:t>Expected:</w:t>
+            </w:r>
+          </w:p>
+          <w:p>
+            <w:pPr>
+              <w:numPr>
+                <w:ilvl w:val="0"/>
+                <w:numId w:val="13"/>
+              </w:numPr>
+              <w:shd w:val="clear" w:color="auto" w:fill="FFFFFF"/>
+              <w:spacing w:before="100" w:beforeAutospacing="1" w:after="100" w:afterAutospacing="1" w:line="240" w:lineRule="auto"/>
+              <w:rPr>
+                <w:rFonts w:ascii="Segoe UI" w:eastAsia="Times New Roman" w:hAnsi="Segoe UI" w:cs="Segoe UI"/>
+                <w:color w:val="24292E"/>
+                <w:sz w:val="21"/>
+                <w:szCs w:val="21"/>
+              </w:rPr>
+            </w:pPr>
+            <w:r>
+              <w:rPr>
+                <w:rFonts w:ascii="Segoe UI" w:eastAsia="Times New Roman" w:hAnsi="Segoe UI" w:cs="Segoe UI"/>
+                <w:color w:val="24292E"/>
+                <w:sz w:val="21"/>
+                <w:szCs w:val="21"/>
+              </w:rPr>
+              <w:t>Able to schedule a room</w:t>
+            </w:r>
+          </w:p>
+          <w:p/>
+          <w:p>
+            <w:r>
+              <w:lastRenderedPageBreak/>
+              <w:t>Action Taken by coder:</w:t>
+            </w:r>
+          </w:p>
+          <w:p>
+            <w:pPr>
+              <w:pStyle w:val="ListParagraph"/>
+              <w:numPr>
+                <w:ilvl w:val="0"/>
+                <w:numId w:val="5"/>
+              </w:numPr>
+            </w:pPr>
+            <w:r>
+              <w:t>Added a new function ‘</w:t>
+            </w:r>
+            <w:proofErr w:type="spellStart"/>
+            <w:r>
+              <w:rPr>
+                <w:rFonts w:ascii="Consolas" w:hAnsi="Consolas" w:cs="Consolas"/>
+                <w:color w:val="000000"/>
+                <w:sz w:val="16"/>
+                <w:szCs w:val="16"/>
+                <w:highlight w:val="lightGray"/>
+              </w:rPr>
+              <w:t>isSameDateTimeDurationBooked</w:t>
+            </w:r>
+            <w:proofErr w:type="spellEnd"/>
+            <w:r>
+              <w:t>’ that resolved this issue by first checking if the same room or different room is being booked and the same time duration check is done only when the result is same room else the same time duration check ‘</w:t>
+            </w:r>
+            <w:proofErr w:type="spellStart"/>
+            <w:r>
+              <w:rPr>
+                <w:rFonts w:ascii="Consolas" w:hAnsi="Consolas" w:cs="Consolas"/>
+                <w:color w:val="000000"/>
+                <w:sz w:val="16"/>
+                <w:szCs w:val="16"/>
+                <w:highlight w:val="lightGray"/>
+              </w:rPr>
+              <w:t>isSameRoomAndTimeBooked</w:t>
+            </w:r>
+            <w:proofErr w:type="spellEnd"/>
+            <w:r>
+              <w:t>’ not checked</w:t>
+            </w:r>
+          </w:p>
+        </w:tc>
+      </w:tr>
+    </w:tbl>
+    <w:p/>
+    <w:p>
+      <w:pPr>
+        <w:pStyle w:val="Heading3"/>
+      </w:pPr>
+      <w:r>
+        <w:t>Issue 2:</w:t>
+      </w:r>
+    </w:p>
+    <w:tbl>
+      <w:tblPr>
+        <w:tblStyle w:val="TableGrid"/>
+        <w:tblW w:w="0" w:type="auto"/>
+        <w:tblLook w:val="04A0" w:firstRow="1" w:lastRow="0" w:firstColumn="1" w:lastColumn="0" w:noHBand="0" w:noVBand="1"/>
+      </w:tblPr>
+      <w:tblGrid>
+        <w:gridCol w:w="9350"/>
+      </w:tblGrid>
+      <w:tr>
+        <w:tc>
+          <w:tcPr>
+            <w:tcW w:w="9350" w:type="dxa"/>
+          </w:tcPr>
+          <w:p>
+            <w:r>
+              <w:t xml:space="preserve">Title: </w:t>
+            </w:r>
+            <w:r>
+              <w:t>Import room conflicts #2</w:t>
+            </w:r>
+          </w:p>
+          <w:p>
+            <w:pPr>
+              <w:shd w:val="clear" w:color="auto" w:fill="FFFFFF"/>
+              <w:spacing w:before="100" w:beforeAutospacing="1" w:after="240" w:line="240" w:lineRule="auto"/>
+              <w:rPr>
+                <w:rFonts w:ascii="Segoe UI" w:eastAsia="Times New Roman" w:hAnsi="Segoe UI" w:cs="Segoe UI"/>
+                <w:color w:val="24292E"/>
+                <w:sz w:val="21"/>
+                <w:szCs w:val="21"/>
+              </w:rPr>
+            </w:pPr>
+            <w:r>
+              <w:rPr>
+                <w:rFonts w:ascii="Segoe UI" w:eastAsia="Times New Roman" w:hAnsi="Segoe UI" w:cs="Segoe UI"/>
+                <w:color w:val="24292E"/>
+                <w:sz w:val="21"/>
+                <w:szCs w:val="21"/>
+              </w:rPr>
+              <w:t>While importing, if the imported room and already present room is available, the imported room gets added and its schedule and stuffs are messy. Advise on how to correct this. Either</w:t>
+            </w:r>
+          </w:p>
+          <w:p>
+            <w:pPr>
+              <w:numPr>
+                <w:ilvl w:val="0"/>
+                <w:numId w:val="14"/>
+              </w:numPr>
+              <w:shd w:val="clear" w:color="auto" w:fill="FFFFFF"/>
+              <w:spacing w:before="100" w:beforeAutospacing="1" w:after="100" w:afterAutospacing="1" w:line="240" w:lineRule="auto"/>
+              <w:rPr>
+                <w:rFonts w:ascii="Segoe UI" w:eastAsia="Times New Roman" w:hAnsi="Segoe UI" w:cs="Segoe UI"/>
+                <w:color w:val="24292E"/>
+                <w:sz w:val="21"/>
+                <w:szCs w:val="21"/>
+              </w:rPr>
+            </w:pPr>
+            <w:r>
+              <w:rPr>
+                <w:rFonts w:ascii="Segoe UI" w:eastAsia="Times New Roman" w:hAnsi="Segoe UI" w:cs="Segoe UI"/>
+                <w:color w:val="24292E"/>
+                <w:sz w:val="21"/>
+                <w:szCs w:val="21"/>
+              </w:rPr>
+              <w:t>remove all previous entries and make the fresh batch of imported ones or</w:t>
+            </w:r>
+          </w:p>
+          <w:p>
+            <w:pPr>
+              <w:numPr>
+                <w:ilvl w:val="0"/>
+                <w:numId w:val="14"/>
+              </w:numPr>
+              <w:shd w:val="clear" w:color="auto" w:fill="FFFFFF"/>
+              <w:spacing w:before="60" w:after="100" w:afterAutospacing="1" w:line="240" w:lineRule="auto"/>
+              <w:rPr>
+                <w:rFonts w:ascii="Segoe UI" w:eastAsia="Times New Roman" w:hAnsi="Segoe UI" w:cs="Segoe UI"/>
+                <w:color w:val="24292E"/>
+                <w:sz w:val="21"/>
+                <w:szCs w:val="21"/>
+              </w:rPr>
+            </w:pPr>
+            <w:r>
+              <w:rPr>
+                <w:rFonts w:ascii="Segoe UI" w:eastAsia="Times New Roman" w:hAnsi="Segoe UI" w:cs="Segoe UI"/>
+                <w:color w:val="24292E"/>
+                <w:sz w:val="21"/>
+                <w:szCs w:val="21"/>
+              </w:rPr>
+              <w:t>handle the conflicts properly</w:t>
+            </w:r>
+          </w:p>
+          <w:p/>
+        </w:tc>
+      </w:tr>
+    </w:tbl>
     <w:p/>
     <w:p/>
     <w:p/>
@@ -22033,6 +22405,155 @@
     </w:lvl>
   </w:abstractNum>
   <w:abstractNum w:abstractNumId="1" w15:restartNumberingAfterBreak="0">
+    <w:nsid w:val="0A186FF5"/>
+    <w:multiLevelType w:val="multilevel"/>
+    <w:tmpl w:val="925E9C6C"/>
+    <w:lvl w:ilvl="0">
+      <w:start w:val="1"/>
+      <w:numFmt w:val="bullet"/>
+      <w:lvlText w:val=""/>
+      <w:lvlJc w:val="left"/>
+      <w:pPr>
+        <w:tabs>
+          <w:tab w:val="num" w:pos="720"/>
+        </w:tabs>
+        <w:ind w:left="720" w:hanging="360"/>
+      </w:pPr>
+      <w:rPr>
+        <w:rFonts w:ascii="Symbol" w:hAnsi="Symbol" w:hint="default"/>
+        <w:sz w:val="20"/>
+      </w:rPr>
+    </w:lvl>
+    <w:lvl w:ilvl="1" w:tentative="1">
+      <w:start w:val="1"/>
+      <w:numFmt w:val="bullet"/>
+      <w:lvlText w:val="o"/>
+      <w:lvlJc w:val="left"/>
+      <w:pPr>
+        <w:tabs>
+          <w:tab w:val="num" w:pos="1440"/>
+        </w:tabs>
+        <w:ind w:left="1440" w:hanging="360"/>
+      </w:pPr>
+      <w:rPr>
+        <w:rFonts w:ascii="Courier New" w:hAnsi="Courier New" w:hint="default"/>
+        <w:sz w:val="20"/>
+      </w:rPr>
+    </w:lvl>
+    <w:lvl w:ilvl="2" w:tentative="1">
+      <w:start w:val="1"/>
+      <w:numFmt w:val="bullet"/>
+      <w:lvlText w:val=""/>
+      <w:lvlJc w:val="left"/>
+      <w:pPr>
+        <w:tabs>
+          <w:tab w:val="num" w:pos="2160"/>
+        </w:tabs>
+        <w:ind w:left="2160" w:hanging="360"/>
+      </w:pPr>
+      <w:rPr>
+        <w:rFonts w:ascii="Wingdings" w:hAnsi="Wingdings" w:hint="default"/>
+        <w:sz w:val="20"/>
+      </w:rPr>
+    </w:lvl>
+    <w:lvl w:ilvl="3" w:tentative="1">
+      <w:start w:val="1"/>
+      <w:numFmt w:val="bullet"/>
+      <w:lvlText w:val=""/>
+      <w:lvlJc w:val="left"/>
+      <w:pPr>
+        <w:tabs>
+          <w:tab w:val="num" w:pos="2880"/>
+        </w:tabs>
+        <w:ind w:left="2880" w:hanging="360"/>
+      </w:pPr>
+      <w:rPr>
+        <w:rFonts w:ascii="Wingdings" w:hAnsi="Wingdings" w:hint="default"/>
+        <w:sz w:val="20"/>
+      </w:rPr>
+    </w:lvl>
+    <w:lvl w:ilvl="4" w:tentative="1">
+      <w:start w:val="1"/>
+      <w:numFmt w:val="bullet"/>
+      <w:lvlText w:val=""/>
+      <w:lvlJc w:val="left"/>
+      <w:pPr>
+        <w:tabs>
+          <w:tab w:val="num" w:pos="3600"/>
+        </w:tabs>
+        <w:ind w:left="3600" w:hanging="360"/>
+      </w:pPr>
+      <w:rPr>
+        <w:rFonts w:ascii="Wingdings" w:hAnsi="Wingdings" w:hint="default"/>
+        <w:sz w:val="20"/>
+      </w:rPr>
+    </w:lvl>
+    <w:lvl w:ilvl="5" w:tentative="1">
+      <w:start w:val="1"/>
+      <w:numFmt w:val="bullet"/>
+      <w:lvlText w:val=""/>
+      <w:lvlJc w:val="left"/>
+      <w:pPr>
+        <w:tabs>
+          <w:tab w:val="num" w:pos="4320"/>
+        </w:tabs>
+        <w:ind w:left="4320" w:hanging="360"/>
+      </w:pPr>
+      <w:rPr>
+        <w:rFonts w:ascii="Wingdings" w:hAnsi="Wingdings" w:hint="default"/>
+        <w:sz w:val="20"/>
+      </w:rPr>
+    </w:lvl>
+    <w:lvl w:ilvl="6" w:tentative="1">
+      <w:start w:val="1"/>
+      <w:numFmt w:val="bullet"/>
+      <w:lvlText w:val=""/>
+      <w:lvlJc w:val="left"/>
+      <w:pPr>
+        <w:tabs>
+          <w:tab w:val="num" w:pos="5040"/>
+        </w:tabs>
+        <w:ind w:left="5040" w:hanging="360"/>
+      </w:pPr>
+      <w:rPr>
+        <w:rFonts w:ascii="Wingdings" w:hAnsi="Wingdings" w:hint="default"/>
+        <w:sz w:val="20"/>
+      </w:rPr>
+    </w:lvl>
+    <w:lvl w:ilvl="7" w:tentative="1">
+      <w:start w:val="1"/>
+      <w:numFmt w:val="bullet"/>
+      <w:lvlText w:val=""/>
+      <w:lvlJc w:val="left"/>
+      <w:pPr>
+        <w:tabs>
+          <w:tab w:val="num" w:pos="5760"/>
+        </w:tabs>
+        <w:ind w:left="5760" w:hanging="360"/>
+      </w:pPr>
+      <w:rPr>
+        <w:rFonts w:ascii="Wingdings" w:hAnsi="Wingdings" w:hint="default"/>
+        <w:sz w:val="20"/>
+      </w:rPr>
+    </w:lvl>
+    <w:lvl w:ilvl="8" w:tentative="1">
+      <w:start w:val="1"/>
+      <w:numFmt w:val="bullet"/>
+      <w:lvlText w:val=""/>
+      <w:lvlJc w:val="left"/>
+      <w:pPr>
+        <w:tabs>
+          <w:tab w:val="num" w:pos="6480"/>
+        </w:tabs>
+        <w:ind w:left="6480" w:hanging="360"/>
+      </w:pPr>
+      <w:rPr>
+        <w:rFonts w:ascii="Wingdings" w:hAnsi="Wingdings" w:hint="default"/>
+        <w:sz w:val="20"/>
+      </w:rPr>
+    </w:lvl>
+  </w:abstractNum>
+  <w:abstractNum w:abstractNumId="2" w15:restartNumberingAfterBreak="0">
     <w:nsid w:val="0EF0455F"/>
     <w:multiLevelType w:val="multilevel"/>
     <w:tmpl w:val="2C58ABEC"/>
@@ -22181,7 +22702,156 @@
       </w:rPr>
     </w:lvl>
   </w:abstractNum>
-  <w:abstractNum w:abstractNumId="2" w15:restartNumberingAfterBreak="0">
+  <w:abstractNum w:abstractNumId="3" w15:restartNumberingAfterBreak="0">
+    <w:nsid w:val="21EF0909"/>
+    <w:multiLevelType w:val="multilevel"/>
+    <w:tmpl w:val="ABEE60C4"/>
+    <w:lvl w:ilvl="0">
+      <w:start w:val="1"/>
+      <w:numFmt w:val="bullet"/>
+      <w:lvlText w:val=""/>
+      <w:lvlJc w:val="left"/>
+      <w:pPr>
+        <w:tabs>
+          <w:tab w:val="num" w:pos="720"/>
+        </w:tabs>
+        <w:ind w:left="720" w:hanging="360"/>
+      </w:pPr>
+      <w:rPr>
+        <w:rFonts w:ascii="Symbol" w:hAnsi="Symbol" w:hint="default"/>
+        <w:sz w:val="20"/>
+      </w:rPr>
+    </w:lvl>
+    <w:lvl w:ilvl="1" w:tentative="1">
+      <w:start w:val="1"/>
+      <w:numFmt w:val="bullet"/>
+      <w:lvlText w:val="o"/>
+      <w:lvlJc w:val="left"/>
+      <w:pPr>
+        <w:tabs>
+          <w:tab w:val="num" w:pos="1440"/>
+        </w:tabs>
+        <w:ind w:left="1440" w:hanging="360"/>
+      </w:pPr>
+      <w:rPr>
+        <w:rFonts w:ascii="Courier New" w:hAnsi="Courier New" w:hint="default"/>
+        <w:sz w:val="20"/>
+      </w:rPr>
+    </w:lvl>
+    <w:lvl w:ilvl="2" w:tentative="1">
+      <w:start w:val="1"/>
+      <w:numFmt w:val="bullet"/>
+      <w:lvlText w:val=""/>
+      <w:lvlJc w:val="left"/>
+      <w:pPr>
+        <w:tabs>
+          <w:tab w:val="num" w:pos="2160"/>
+        </w:tabs>
+        <w:ind w:left="2160" w:hanging="360"/>
+      </w:pPr>
+      <w:rPr>
+        <w:rFonts w:ascii="Wingdings" w:hAnsi="Wingdings" w:hint="default"/>
+        <w:sz w:val="20"/>
+      </w:rPr>
+    </w:lvl>
+    <w:lvl w:ilvl="3" w:tentative="1">
+      <w:start w:val="1"/>
+      <w:numFmt w:val="bullet"/>
+      <w:lvlText w:val=""/>
+      <w:lvlJc w:val="left"/>
+      <w:pPr>
+        <w:tabs>
+          <w:tab w:val="num" w:pos="2880"/>
+        </w:tabs>
+        <w:ind w:left="2880" w:hanging="360"/>
+      </w:pPr>
+      <w:rPr>
+        <w:rFonts w:ascii="Wingdings" w:hAnsi="Wingdings" w:hint="default"/>
+        <w:sz w:val="20"/>
+      </w:rPr>
+    </w:lvl>
+    <w:lvl w:ilvl="4" w:tentative="1">
+      <w:start w:val="1"/>
+      <w:numFmt w:val="bullet"/>
+      <w:lvlText w:val=""/>
+      <w:lvlJc w:val="left"/>
+      <w:pPr>
+        <w:tabs>
+          <w:tab w:val="num" w:pos="3600"/>
+        </w:tabs>
+        <w:ind w:left="3600" w:hanging="360"/>
+      </w:pPr>
+      <w:rPr>
+        <w:rFonts w:ascii="Wingdings" w:hAnsi="Wingdings" w:hint="default"/>
+        <w:sz w:val="20"/>
+      </w:rPr>
+    </w:lvl>
+    <w:lvl w:ilvl="5" w:tentative="1">
+      <w:start w:val="1"/>
+      <w:numFmt w:val="bullet"/>
+      <w:lvlText w:val=""/>
+      <w:lvlJc w:val="left"/>
+      <w:pPr>
+        <w:tabs>
+          <w:tab w:val="num" w:pos="4320"/>
+        </w:tabs>
+        <w:ind w:left="4320" w:hanging="360"/>
+      </w:pPr>
+      <w:rPr>
+        <w:rFonts w:ascii="Wingdings" w:hAnsi="Wingdings" w:hint="default"/>
+        <w:sz w:val="20"/>
+      </w:rPr>
+    </w:lvl>
+    <w:lvl w:ilvl="6" w:tentative="1">
+      <w:start w:val="1"/>
+      <w:numFmt w:val="bullet"/>
+      <w:lvlText w:val=""/>
+      <w:lvlJc w:val="left"/>
+      <w:pPr>
+        <w:tabs>
+          <w:tab w:val="num" w:pos="5040"/>
+        </w:tabs>
+        <w:ind w:left="5040" w:hanging="360"/>
+      </w:pPr>
+      <w:rPr>
+        <w:rFonts w:ascii="Wingdings" w:hAnsi="Wingdings" w:hint="default"/>
+        <w:sz w:val="20"/>
+      </w:rPr>
+    </w:lvl>
+    <w:lvl w:ilvl="7" w:tentative="1">
+      <w:start w:val="1"/>
+      <w:numFmt w:val="bullet"/>
+      <w:lvlText w:val=""/>
+      <w:lvlJc w:val="left"/>
+      <w:pPr>
+        <w:tabs>
+          <w:tab w:val="num" w:pos="5760"/>
+        </w:tabs>
+        <w:ind w:left="5760" w:hanging="360"/>
+      </w:pPr>
+      <w:rPr>
+        <w:rFonts w:ascii="Wingdings" w:hAnsi="Wingdings" w:hint="default"/>
+        <w:sz w:val="20"/>
+      </w:rPr>
+    </w:lvl>
+    <w:lvl w:ilvl="8" w:tentative="1">
+      <w:start w:val="1"/>
+      <w:numFmt w:val="bullet"/>
+      <w:lvlText w:val=""/>
+      <w:lvlJc w:val="left"/>
+      <w:pPr>
+        <w:tabs>
+          <w:tab w:val="num" w:pos="6480"/>
+        </w:tabs>
+        <w:ind w:left="6480" w:hanging="360"/>
+      </w:pPr>
+      <w:rPr>
+        <w:rFonts w:ascii="Wingdings" w:hAnsi="Wingdings" w:hint="default"/>
+        <w:sz w:val="20"/>
+      </w:rPr>
+    </w:lvl>
+  </w:abstractNum>
+  <w:abstractNum w:abstractNumId="4" w15:restartNumberingAfterBreak="0">
     <w:nsid w:val="2B923F3B"/>
     <w:multiLevelType w:val="multilevel"/>
     <w:tmpl w:val="08087FDA"/>
@@ -22330,7 +23000,156 @@
       </w:rPr>
     </w:lvl>
   </w:abstractNum>
-  <w:abstractNum w:abstractNumId="3" w15:restartNumberingAfterBreak="0">
+  <w:abstractNum w:abstractNumId="5" w15:restartNumberingAfterBreak="0">
+    <w:nsid w:val="2C4F0582"/>
+    <w:multiLevelType w:val="multilevel"/>
+    <w:tmpl w:val="03505766"/>
+    <w:lvl w:ilvl="0">
+      <w:start w:val="1"/>
+      <w:numFmt w:val="bullet"/>
+      <w:lvlText w:val=""/>
+      <w:lvlJc w:val="left"/>
+      <w:pPr>
+        <w:tabs>
+          <w:tab w:val="num" w:pos="720"/>
+        </w:tabs>
+        <w:ind w:left="720" w:hanging="360"/>
+      </w:pPr>
+      <w:rPr>
+        <w:rFonts w:ascii="Symbol" w:hAnsi="Symbol" w:hint="default"/>
+        <w:sz w:val="20"/>
+      </w:rPr>
+    </w:lvl>
+    <w:lvl w:ilvl="1" w:tentative="1">
+      <w:start w:val="1"/>
+      <w:numFmt w:val="bullet"/>
+      <w:lvlText w:val="o"/>
+      <w:lvlJc w:val="left"/>
+      <w:pPr>
+        <w:tabs>
+          <w:tab w:val="num" w:pos="1440"/>
+        </w:tabs>
+        <w:ind w:left="1440" w:hanging="360"/>
+      </w:pPr>
+      <w:rPr>
+        <w:rFonts w:ascii="Courier New" w:hAnsi="Courier New" w:hint="default"/>
+        <w:sz w:val="20"/>
+      </w:rPr>
+    </w:lvl>
+    <w:lvl w:ilvl="2" w:tentative="1">
+      <w:start w:val="1"/>
+      <w:numFmt w:val="bullet"/>
+      <w:lvlText w:val=""/>
+      <w:lvlJc w:val="left"/>
+      <w:pPr>
+        <w:tabs>
+          <w:tab w:val="num" w:pos="2160"/>
+        </w:tabs>
+        <w:ind w:left="2160" w:hanging="360"/>
+      </w:pPr>
+      <w:rPr>
+        <w:rFonts w:ascii="Wingdings" w:hAnsi="Wingdings" w:hint="default"/>
+        <w:sz w:val="20"/>
+      </w:rPr>
+    </w:lvl>
+    <w:lvl w:ilvl="3" w:tentative="1">
+      <w:start w:val="1"/>
+      <w:numFmt w:val="bullet"/>
+      <w:lvlText w:val=""/>
+      <w:lvlJc w:val="left"/>
+      <w:pPr>
+        <w:tabs>
+          <w:tab w:val="num" w:pos="2880"/>
+        </w:tabs>
+        <w:ind w:left="2880" w:hanging="360"/>
+      </w:pPr>
+      <w:rPr>
+        <w:rFonts w:ascii="Wingdings" w:hAnsi="Wingdings" w:hint="default"/>
+        <w:sz w:val="20"/>
+      </w:rPr>
+    </w:lvl>
+    <w:lvl w:ilvl="4" w:tentative="1">
+      <w:start w:val="1"/>
+      <w:numFmt w:val="bullet"/>
+      <w:lvlText w:val=""/>
+      <w:lvlJc w:val="left"/>
+      <w:pPr>
+        <w:tabs>
+          <w:tab w:val="num" w:pos="3600"/>
+        </w:tabs>
+        <w:ind w:left="3600" w:hanging="360"/>
+      </w:pPr>
+      <w:rPr>
+        <w:rFonts w:ascii="Wingdings" w:hAnsi="Wingdings" w:hint="default"/>
+        <w:sz w:val="20"/>
+      </w:rPr>
+    </w:lvl>
+    <w:lvl w:ilvl="5" w:tentative="1">
+      <w:start w:val="1"/>
+      <w:numFmt w:val="bullet"/>
+      <w:lvlText w:val=""/>
+      <w:lvlJc w:val="left"/>
+      <w:pPr>
+        <w:tabs>
+          <w:tab w:val="num" w:pos="4320"/>
+        </w:tabs>
+        <w:ind w:left="4320" w:hanging="360"/>
+      </w:pPr>
+      <w:rPr>
+        <w:rFonts w:ascii="Wingdings" w:hAnsi="Wingdings" w:hint="default"/>
+        <w:sz w:val="20"/>
+      </w:rPr>
+    </w:lvl>
+    <w:lvl w:ilvl="6" w:tentative="1">
+      <w:start w:val="1"/>
+      <w:numFmt w:val="bullet"/>
+      <w:lvlText w:val=""/>
+      <w:lvlJc w:val="left"/>
+      <w:pPr>
+        <w:tabs>
+          <w:tab w:val="num" w:pos="5040"/>
+        </w:tabs>
+        <w:ind w:left="5040" w:hanging="360"/>
+      </w:pPr>
+      <w:rPr>
+        <w:rFonts w:ascii="Wingdings" w:hAnsi="Wingdings" w:hint="default"/>
+        <w:sz w:val="20"/>
+      </w:rPr>
+    </w:lvl>
+    <w:lvl w:ilvl="7" w:tentative="1">
+      <w:start w:val="1"/>
+      <w:numFmt w:val="bullet"/>
+      <w:lvlText w:val=""/>
+      <w:lvlJc w:val="left"/>
+      <w:pPr>
+        <w:tabs>
+          <w:tab w:val="num" w:pos="5760"/>
+        </w:tabs>
+        <w:ind w:left="5760" w:hanging="360"/>
+      </w:pPr>
+      <w:rPr>
+        <w:rFonts w:ascii="Wingdings" w:hAnsi="Wingdings" w:hint="default"/>
+        <w:sz w:val="20"/>
+      </w:rPr>
+    </w:lvl>
+    <w:lvl w:ilvl="8" w:tentative="1">
+      <w:start w:val="1"/>
+      <w:numFmt w:val="bullet"/>
+      <w:lvlText w:val=""/>
+      <w:lvlJc w:val="left"/>
+      <w:pPr>
+        <w:tabs>
+          <w:tab w:val="num" w:pos="6480"/>
+        </w:tabs>
+        <w:ind w:left="6480" w:hanging="360"/>
+      </w:pPr>
+      <w:rPr>
+        <w:rFonts w:ascii="Wingdings" w:hAnsi="Wingdings" w:hint="default"/>
+        <w:sz w:val="20"/>
+      </w:rPr>
+    </w:lvl>
+  </w:abstractNum>
+  <w:abstractNum w:abstractNumId="6" w15:restartNumberingAfterBreak="0">
     <w:nsid w:val="3DD42F11"/>
     <w:multiLevelType w:val="hybridMultilevel"/>
     <w:tmpl w:val="7EFAD802"/>
@@ -22443,7 +23262,7 @@
       </w:rPr>
     </w:lvl>
   </w:abstractNum>
-  <w:abstractNum w:abstractNumId="4" w15:restartNumberingAfterBreak="0">
+  <w:abstractNum w:abstractNumId="7" w15:restartNumberingAfterBreak="0">
     <w:nsid w:val="4F2A36DB"/>
     <w:multiLevelType w:val="hybridMultilevel"/>
     <w:tmpl w:val="411C3126"/>
@@ -22556,7 +23375,7 @@
       </w:rPr>
     </w:lvl>
   </w:abstractNum>
-  <w:abstractNum w:abstractNumId="5" w15:restartNumberingAfterBreak="0">
+  <w:abstractNum w:abstractNumId="8" w15:restartNumberingAfterBreak="0">
     <w:nsid w:val="5D427317"/>
     <w:multiLevelType w:val="hybridMultilevel"/>
     <w:tmpl w:val="A37E8686"/>
@@ -22669,7 +23488,7 @@
       </w:rPr>
     </w:lvl>
   </w:abstractNum>
-  <w:abstractNum w:abstractNumId="6" w15:restartNumberingAfterBreak="0">
+  <w:abstractNum w:abstractNumId="9" w15:restartNumberingAfterBreak="0">
     <w:nsid w:val="5DBF2388"/>
     <w:multiLevelType w:val="hybridMultilevel"/>
     <w:tmpl w:val="26A4BA6A"/>
@@ -22781,7 +23600,7 @@
       </w:rPr>
     </w:lvl>
   </w:abstractNum>
-  <w:abstractNum w:abstractNumId="7" w15:restartNumberingAfterBreak="0">
+  <w:abstractNum w:abstractNumId="10" w15:restartNumberingAfterBreak="0">
     <w:nsid w:val="690073A4"/>
     <w:multiLevelType w:val="hybridMultilevel"/>
     <w:tmpl w:val="D4F43580"/>
@@ -22894,7 +23713,156 @@
       </w:rPr>
     </w:lvl>
   </w:abstractNum>
-  <w:abstractNum w:abstractNumId="8" w15:restartNumberingAfterBreak="0">
+  <w:abstractNum w:abstractNumId="11" w15:restartNumberingAfterBreak="0">
+    <w:nsid w:val="76D222F8"/>
+    <w:multiLevelType w:val="multilevel"/>
+    <w:tmpl w:val="78467E6E"/>
+    <w:lvl w:ilvl="0">
+      <w:start w:val="1"/>
+      <w:numFmt w:val="bullet"/>
+      <w:lvlText w:val=""/>
+      <w:lvlJc w:val="left"/>
+      <w:pPr>
+        <w:tabs>
+          <w:tab w:val="num" w:pos="720"/>
+        </w:tabs>
+        <w:ind w:left="720" w:hanging="360"/>
+      </w:pPr>
+      <w:rPr>
+        <w:rFonts w:ascii="Symbol" w:hAnsi="Symbol" w:hint="default"/>
+        <w:sz w:val="20"/>
+      </w:rPr>
+    </w:lvl>
+    <w:lvl w:ilvl="1" w:tentative="1">
+      <w:start w:val="1"/>
+      <w:numFmt w:val="bullet"/>
+      <w:lvlText w:val="o"/>
+      <w:lvlJc w:val="left"/>
+      <w:pPr>
+        <w:tabs>
+          <w:tab w:val="num" w:pos="1440"/>
+        </w:tabs>
+        <w:ind w:left="1440" w:hanging="360"/>
+      </w:pPr>
+      <w:rPr>
+        <w:rFonts w:ascii="Courier New" w:hAnsi="Courier New" w:hint="default"/>
+        <w:sz w:val="20"/>
+      </w:rPr>
+    </w:lvl>
+    <w:lvl w:ilvl="2" w:tentative="1">
+      <w:start w:val="1"/>
+      <w:numFmt w:val="bullet"/>
+      <w:lvlText w:val=""/>
+      <w:lvlJc w:val="left"/>
+      <w:pPr>
+        <w:tabs>
+          <w:tab w:val="num" w:pos="2160"/>
+        </w:tabs>
+        <w:ind w:left="2160" w:hanging="360"/>
+      </w:pPr>
+      <w:rPr>
+        <w:rFonts w:ascii="Wingdings" w:hAnsi="Wingdings" w:hint="default"/>
+        <w:sz w:val="20"/>
+      </w:rPr>
+    </w:lvl>
+    <w:lvl w:ilvl="3" w:tentative="1">
+      <w:start w:val="1"/>
+      <w:numFmt w:val="bullet"/>
+      <w:lvlText w:val=""/>
+      <w:lvlJc w:val="left"/>
+      <w:pPr>
+        <w:tabs>
+          <w:tab w:val="num" w:pos="2880"/>
+        </w:tabs>
+        <w:ind w:left="2880" w:hanging="360"/>
+      </w:pPr>
+      <w:rPr>
+        <w:rFonts w:ascii="Wingdings" w:hAnsi="Wingdings" w:hint="default"/>
+        <w:sz w:val="20"/>
+      </w:rPr>
+    </w:lvl>
+    <w:lvl w:ilvl="4" w:tentative="1">
+      <w:start w:val="1"/>
+      <w:numFmt w:val="bullet"/>
+      <w:lvlText w:val=""/>
+      <w:lvlJc w:val="left"/>
+      <w:pPr>
+        <w:tabs>
+          <w:tab w:val="num" w:pos="3600"/>
+        </w:tabs>
+        <w:ind w:left="3600" w:hanging="360"/>
+      </w:pPr>
+      <w:rPr>
+        <w:rFonts w:ascii="Wingdings" w:hAnsi="Wingdings" w:hint="default"/>
+        <w:sz w:val="20"/>
+      </w:rPr>
+    </w:lvl>
+    <w:lvl w:ilvl="5" w:tentative="1">
+      <w:start w:val="1"/>
+      <w:numFmt w:val="bullet"/>
+      <w:lvlText w:val=""/>
+      <w:lvlJc w:val="left"/>
+      <w:pPr>
+        <w:tabs>
+          <w:tab w:val="num" w:pos="4320"/>
+        </w:tabs>
+        <w:ind w:left="4320" w:hanging="360"/>
+      </w:pPr>
+      <w:rPr>
+        <w:rFonts w:ascii="Wingdings" w:hAnsi="Wingdings" w:hint="default"/>
+        <w:sz w:val="20"/>
+      </w:rPr>
+    </w:lvl>
+    <w:lvl w:ilvl="6" w:tentative="1">
+      <w:start w:val="1"/>
+      <w:numFmt w:val="bullet"/>
+      <w:lvlText w:val=""/>
+      <w:lvlJc w:val="left"/>
+      <w:pPr>
+        <w:tabs>
+          <w:tab w:val="num" w:pos="5040"/>
+        </w:tabs>
+        <w:ind w:left="5040" w:hanging="360"/>
+      </w:pPr>
+      <w:rPr>
+        <w:rFonts w:ascii="Wingdings" w:hAnsi="Wingdings" w:hint="default"/>
+        <w:sz w:val="20"/>
+      </w:rPr>
+    </w:lvl>
+    <w:lvl w:ilvl="7" w:tentative="1">
+      <w:start w:val="1"/>
+      <w:numFmt w:val="bullet"/>
+      <w:lvlText w:val=""/>
+      <w:lvlJc w:val="left"/>
+      <w:pPr>
+        <w:tabs>
+          <w:tab w:val="num" w:pos="5760"/>
+        </w:tabs>
+        <w:ind w:left="5760" w:hanging="360"/>
+      </w:pPr>
+      <w:rPr>
+        <w:rFonts w:ascii="Wingdings" w:hAnsi="Wingdings" w:hint="default"/>
+        <w:sz w:val="20"/>
+      </w:rPr>
+    </w:lvl>
+    <w:lvl w:ilvl="8" w:tentative="1">
+      <w:start w:val="1"/>
+      <w:numFmt w:val="bullet"/>
+      <w:lvlText w:val=""/>
+      <w:lvlJc w:val="left"/>
+      <w:pPr>
+        <w:tabs>
+          <w:tab w:val="num" w:pos="6480"/>
+        </w:tabs>
+        <w:ind w:left="6480" w:hanging="360"/>
+      </w:pPr>
+      <w:rPr>
+        <w:rFonts w:ascii="Wingdings" w:hAnsi="Wingdings" w:hint="default"/>
+        <w:sz w:val="20"/>
+      </w:rPr>
+    </w:lvl>
+  </w:abstractNum>
+  <w:abstractNum w:abstractNumId="12" w15:restartNumberingAfterBreak="0">
     <w:nsid w:val="78360BBF"/>
     <w:multiLevelType w:val="multilevel"/>
     <w:tmpl w:val="81B0B230"/>
@@ -23043,7 +24011,7 @@
       </w:rPr>
     </w:lvl>
   </w:abstractNum>
-  <w:abstractNum w:abstractNumId="9" w15:restartNumberingAfterBreak="0">
+  <w:abstractNum w:abstractNumId="13" w15:restartNumberingAfterBreak="0">
     <w:nsid w:val="7F9970BD"/>
     <w:multiLevelType w:val="multilevel"/>
     <w:tmpl w:val="C01C820E"/>
@@ -23193,34 +24161,46 @@
     </w:lvl>
   </w:abstractNum>
   <w:num w:numId="1">
-    <w:abstractNumId w:val="3"/>
+    <w:abstractNumId w:val="6"/>
   </w:num>
   <w:num w:numId="2">
-    <w:abstractNumId w:val="5"/>
+    <w:abstractNumId w:val="8"/>
   </w:num>
   <w:num w:numId="3">
+    <w:abstractNumId w:val="10"/>
+  </w:num>
+  <w:num w:numId="4">
+    <w:abstractNumId w:val="9"/>
+  </w:num>
+  <w:num w:numId="5">
     <w:abstractNumId w:val="7"/>
   </w:num>
-  <w:num w:numId="4">
-    <w:abstractNumId w:val="6"/>
-  </w:num>
-  <w:num w:numId="5">
-    <w:abstractNumId w:val="4"/>
-  </w:num>
   <w:num w:numId="6">
-    <w:abstractNumId w:val="9"/>
+    <w:abstractNumId w:val="13"/>
   </w:num>
   <w:num w:numId="7">
-    <w:abstractNumId w:val="8"/>
+    <w:abstractNumId w:val="12"/>
   </w:num>
   <w:num w:numId="8">
     <w:abstractNumId w:val="0"/>
   </w:num>
   <w:num w:numId="9">
+    <w:abstractNumId w:val="4"/>
+  </w:num>
+  <w:num w:numId="10">
     <w:abstractNumId w:val="2"/>
   </w:num>
-  <w:num w:numId="10">
+  <w:num w:numId="11">
     <w:abstractNumId w:val="1"/>
+  </w:num>
+  <w:num w:numId="12">
+    <w:abstractNumId w:val="5"/>
+  </w:num>
+  <w:num w:numId="13">
+    <w:abstractNumId w:val="3"/>
+  </w:num>
+  <w:num w:numId="14">
+    <w:abstractNumId w:val="11"/>
   </w:num>
 </w:numbering>
 </file>
@@ -24238,7 +25218,7 @@
 </file>
 
 <file path=customXml/itemProps1.xml><?xml version="1.0" encoding="utf-8"?>
-<ds:datastoreItem xmlns:ds="http://schemas.openxmlformats.org/officeDocument/2006/customXml" ds:itemID="{520C596B-7129-44FA-AED7-DBF37E10A48B}">
+<ds:datastoreItem xmlns:ds="http://schemas.openxmlformats.org/officeDocument/2006/customXml" ds:itemID="{AF0D3137-572B-4DC8-8DEF-2342270227CD}">
   <ds:schemaRefs>
     <ds:schemaRef ds:uri="http://schemas.openxmlformats.org/officeDocument/2006/bibliography"/>
   </ds:schemaRefs>

</xml_diff>

<commit_message>
updated modification log and professor name
</commit_message>
<xml_diff>
--- a/src/resources/log/Modification Log.docx
+++ b/src/resources/log/Modification Log.docx
@@ -7,6 +7,8 @@
         <w:spacing w:after="0" w:line="240" w:lineRule="auto"/>
         <w:contextualSpacing/>
       </w:pPr>
+      <w:bookmarkStart w:id="0" w:name="_GoBack"/>
+      <w:bookmarkEnd w:id="0"/>
     </w:p>
     <w:p>
       <w:pPr>
@@ -17,7 +19,13 @@
         <w:contextualSpacing/>
       </w:pPr>
       <w:r>
-        <w:t>(Have to format the pdf properly. Will update this soon.</w:t>
+        <w:t>(Have to format th</w:t>
+      </w:r>
+      <w:r>
+        <w:t xml:space="preserve">ings </w:t>
+      </w:r>
+      <w:r>
+        <w:t>properly. Will update this soon.</w:t>
       </w:r>
       <w:r>
         <w:t xml:space="preserve"> (best viewable in </w:t>
@@ -32,6 +40,26 @@
       </w:r>
       <w:r>
         <w:t>)</w:t>
+      </w:r>
+      <w:r>
+        <w:t xml:space="preserve"> (last updated: </w:t>
+      </w:r>
+      <w:proofErr w:type="spellStart"/>
+      <w:r>
+        <w:t>feb</w:t>
+      </w:r>
+      <w:proofErr w:type="spellEnd"/>
+      <w:r>
+        <w:t xml:space="preserve"> 17</w:t>
+      </w:r>
+      <w:r>
+        <w:rPr>
+          <w:vertAlign w:val="superscript"/>
+        </w:rPr>
+        <w:t>th</w:t>
+      </w:r>
+      <w:r>
+        <w:t xml:space="preserve"> 2018)</w:t>
       </w:r>
     </w:p>
     <w:p>
@@ -3442,7 +3470,7 @@
                     <pic:cNvPicPr/>
                   </pic:nvPicPr>
                   <pic:blipFill rotWithShape="1">
-                    <a:blip r:embed="rId6">
+                    <a:blip r:embed="rId8">
                       <a:extLst>
                         <a:ext uri="{28A0092B-C50C-407E-A947-70E740481C1C}">
                           <a14:useLocalDpi xmlns:a14="http://schemas.microsoft.com/office/drawing/2010/main" val="0"/>
@@ -3579,7 +3607,7 @@
                     <pic:cNvPicPr/>
                   </pic:nvPicPr>
                   <pic:blipFill rotWithShape="1">
-                    <a:blip r:embed="rId7">
+                    <a:blip r:embed="rId9">
                       <a:extLst>
                         <a:ext uri="{28A0092B-C50C-407E-A947-70E740481C1C}">
                           <a14:useLocalDpi xmlns:a14="http://schemas.microsoft.com/office/drawing/2010/main" val="0"/>
@@ -4180,7 +4208,7 @@
         </w:numPr>
         <w:spacing w:after="0" w:line="240" w:lineRule="auto"/>
       </w:pPr>
-      <w:hyperlink r:id="rId8" w:history="1">
+      <w:hyperlink r:id="rId10" w:history="1">
         <w:r>
           <w:rPr>
             <w:rStyle w:val="Hyperlink"/>
@@ -11182,1421 +11210,6 @@
               </w:rPr>
               <w:t xml:space="preserve"> annotations defined in </w:t>
             </w:r>
-            <w:hyperlink r:id="rId9" w:history="1">
-              <w:r>
-                <w:rPr>
-                  <w:rStyle w:val="Hyperlink"/>
-                  <w:rFonts w:ascii="Segoe UI" w:hAnsi="Segoe UI" w:cs="Segoe UI"/>
-                  <w:sz w:val="20"/>
-                  <w:szCs w:val="20"/>
-                </w:rPr>
-                <w:t>JSR-305</w:t>
-              </w:r>
-            </w:hyperlink>
-            <w:r>
-              <w:rPr>
-                <w:rFonts w:ascii="Segoe UI" w:hAnsi="Segoe UI" w:cs="Segoe UI"/>
-                <w:sz w:val="20"/>
-                <w:szCs w:val="20"/>
-              </w:rPr>
-              <w:t xml:space="preserve"> to understand which values are and are not nullable except when </w:t>
-            </w:r>
-            <w:r>
-              <w:rPr>
-                <w:rFonts w:ascii="Consolas" w:hAnsi="Consolas" w:cs="Courier New"/>
-                <w:sz w:val="18"/>
-                <w:szCs w:val="18"/>
-              </w:rPr>
-              <w:t>@Nonnull</w:t>
-            </w:r>
-            <w:r>
-              <w:rPr>
-                <w:rFonts w:ascii="Segoe UI" w:hAnsi="Segoe UI" w:cs="Segoe UI"/>
-                <w:sz w:val="20"/>
-                <w:szCs w:val="20"/>
-              </w:rPr>
-              <w:t xml:space="preserve"> is used on the parameter to </w:t>
-            </w:r>
-            <w:r>
-              <w:rPr>
-                <w:rFonts w:ascii="Consolas" w:hAnsi="Consolas" w:cs="Courier New"/>
-                <w:sz w:val="18"/>
-                <w:szCs w:val="18"/>
-              </w:rPr>
-              <w:t>equals</w:t>
-            </w:r>
-            <w:r>
-              <w:rPr>
-                <w:rFonts w:ascii="Segoe UI" w:hAnsi="Segoe UI" w:cs="Segoe UI"/>
-                <w:sz w:val="20"/>
-                <w:szCs w:val="20"/>
-              </w:rPr>
-              <w:t>, which by contract should always work with null.</w:t>
-            </w:r>
-          </w:p>
-          <w:p>
-            <w:pPr>
-              <w:spacing w:after="0" w:line="240" w:lineRule="auto"/>
-            </w:pPr>
-          </w:p>
-        </w:tc>
-        <w:tc>
-          <w:tcPr>
-            <w:tcW w:w="2338" w:type="dxa"/>
-          </w:tcPr>
-          <w:p>
-            <w:pPr>
-              <w:autoSpaceDE w:val="0"/>
-              <w:autoSpaceDN w:val="0"/>
-              <w:adjustRightInd w:val="0"/>
-              <w:spacing w:after="0" w:line="240" w:lineRule="auto"/>
-              <w:rPr>
-                <w:rFonts w:ascii="Consolas" w:hAnsi="Consolas" w:cs="Consolas"/>
-                <w:sz w:val="20"/>
-                <w:szCs w:val="20"/>
-              </w:rPr>
-            </w:pPr>
-            <w:r>
-              <w:rPr>
-                <w:rFonts w:ascii="Consolas" w:hAnsi="Consolas" w:cs="Consolas"/>
-                <w:color w:val="000000"/>
-                <w:sz w:val="20"/>
-                <w:szCs w:val="20"/>
-              </w:rPr>
-              <w:lastRenderedPageBreak/>
-              <w:tab/>
-            </w:r>
-            <w:r>
-              <w:rPr>
-                <w:rFonts w:ascii="Consolas" w:hAnsi="Consolas" w:cs="Consolas"/>
-                <w:color w:val="000000"/>
-                <w:sz w:val="20"/>
-                <w:szCs w:val="20"/>
-              </w:rPr>
-              <w:tab/>
-            </w:r>
-            <w:r>
-              <w:rPr>
-                <w:rFonts w:ascii="Consolas" w:hAnsi="Consolas" w:cs="Consolas"/>
-                <w:b/>
-                <w:bCs/>
-                <w:color w:val="7F0055"/>
-                <w:sz w:val="20"/>
-                <w:szCs w:val="20"/>
-              </w:rPr>
-              <w:t>if</w:t>
-            </w:r>
-            <w:r>
-              <w:rPr>
-                <w:rFonts w:ascii="Consolas" w:hAnsi="Consolas" w:cs="Consolas"/>
-                <w:color w:val="000000"/>
-                <w:sz w:val="20"/>
-                <w:szCs w:val="20"/>
-              </w:rPr>
-              <w:t xml:space="preserve"> (</w:t>
-            </w:r>
-            <w:proofErr w:type="spellStart"/>
-            <w:r>
-              <w:rPr>
-                <w:rFonts w:ascii="Consolas" w:hAnsi="Consolas" w:cs="Consolas"/>
-                <w:color w:val="6A3E3E"/>
-                <w:sz w:val="20"/>
-                <w:szCs w:val="20"/>
-              </w:rPr>
-              <w:t>currentRoom</w:t>
-            </w:r>
-            <w:proofErr w:type="spellEnd"/>
-            <w:r>
-              <w:rPr>
-                <w:rFonts w:ascii="Consolas" w:hAnsi="Consolas" w:cs="Consolas"/>
-                <w:color w:val="000000"/>
-                <w:sz w:val="20"/>
-                <w:szCs w:val="20"/>
-              </w:rPr>
-              <w:t xml:space="preserve"> == </w:t>
-            </w:r>
-            <w:r>
-              <w:rPr>
-                <w:rFonts w:ascii="Consolas" w:hAnsi="Consolas" w:cs="Consolas"/>
-                <w:b/>
-                <w:bCs/>
-                <w:color w:val="7F0055"/>
-                <w:sz w:val="20"/>
-                <w:szCs w:val="20"/>
-              </w:rPr>
-              <w:t>null</w:t>
-            </w:r>
-            <w:r>
-              <w:rPr>
-                <w:rFonts w:ascii="Consolas" w:hAnsi="Consolas" w:cs="Consolas"/>
-                <w:color w:val="000000"/>
-                <w:sz w:val="20"/>
-                <w:szCs w:val="20"/>
-              </w:rPr>
-              <w:t>) {</w:t>
-            </w:r>
-          </w:p>
-          <w:p>
-            <w:pPr>
-              <w:autoSpaceDE w:val="0"/>
-              <w:autoSpaceDN w:val="0"/>
-              <w:adjustRightInd w:val="0"/>
-              <w:spacing w:after="0" w:line="240" w:lineRule="auto"/>
-              <w:rPr>
-                <w:rFonts w:ascii="Consolas" w:hAnsi="Consolas" w:cs="Consolas"/>
-                <w:sz w:val="20"/>
-                <w:szCs w:val="20"/>
-              </w:rPr>
-            </w:pPr>
-            <w:r>
-              <w:rPr>
-                <w:rFonts w:ascii="Consolas" w:hAnsi="Consolas" w:cs="Consolas"/>
-                <w:color w:val="000000"/>
-                <w:sz w:val="20"/>
-                <w:szCs w:val="20"/>
-              </w:rPr>
-              <w:tab/>
-            </w:r>
-            <w:r>
-              <w:rPr>
-                <w:rFonts w:ascii="Consolas" w:hAnsi="Consolas" w:cs="Consolas"/>
-                <w:color w:val="000000"/>
-                <w:sz w:val="20"/>
-                <w:szCs w:val="20"/>
-              </w:rPr>
-              <w:tab/>
-            </w:r>
-            <w:r>
-              <w:rPr>
-                <w:rFonts w:ascii="Consolas" w:hAnsi="Consolas" w:cs="Consolas"/>
-                <w:color w:val="000000"/>
-                <w:sz w:val="20"/>
-                <w:szCs w:val="20"/>
-              </w:rPr>
-              <w:tab/>
-            </w:r>
-            <w:r>
-              <w:rPr>
-                <w:rFonts w:ascii="Consolas" w:hAnsi="Consolas" w:cs="Consolas"/>
-                <w:b/>
-                <w:bCs/>
-                <w:color w:val="7F0055"/>
-                <w:sz w:val="20"/>
-                <w:szCs w:val="20"/>
-              </w:rPr>
-              <w:t>return</w:t>
-            </w:r>
-            <w:r>
-              <w:rPr>
-                <w:rFonts w:ascii="Consolas" w:hAnsi="Consolas" w:cs="Consolas"/>
-                <w:color w:val="000000"/>
-                <w:sz w:val="20"/>
-                <w:szCs w:val="20"/>
-              </w:rPr>
-              <w:t xml:space="preserve"> </w:t>
-            </w:r>
-            <w:r>
-              <w:rPr>
-                <w:rFonts w:ascii="Consolas" w:hAnsi="Consolas" w:cs="Consolas"/>
-                <w:b/>
-                <w:bCs/>
-                <w:color w:val="7F0055"/>
-                <w:sz w:val="20"/>
-                <w:szCs w:val="20"/>
-              </w:rPr>
-              <w:t>false</w:t>
-            </w:r>
-            <w:r>
-              <w:rPr>
-                <w:rFonts w:ascii="Consolas" w:hAnsi="Consolas" w:cs="Consolas"/>
-                <w:color w:val="000000"/>
-                <w:sz w:val="20"/>
-                <w:szCs w:val="20"/>
-              </w:rPr>
-              <w:t>;</w:t>
-            </w:r>
-          </w:p>
-          <w:p>
-            <w:pPr>
-              <w:spacing w:after="0" w:line="240" w:lineRule="auto"/>
-            </w:pPr>
-            <w:r>
-              <w:rPr>
-                <w:rFonts w:ascii="Consolas" w:hAnsi="Consolas" w:cs="Consolas"/>
-                <w:color w:val="000000"/>
-                <w:sz w:val="20"/>
-                <w:szCs w:val="20"/>
-              </w:rPr>
-              <w:tab/>
-            </w:r>
-            <w:r>
-              <w:rPr>
-                <w:rFonts w:ascii="Consolas" w:hAnsi="Consolas" w:cs="Consolas"/>
-                <w:color w:val="000000"/>
-                <w:sz w:val="20"/>
-                <w:szCs w:val="20"/>
-              </w:rPr>
-              <w:tab/>
-              <w:t>}</w:t>
-            </w:r>
-          </w:p>
-        </w:tc>
-      </w:tr>
-      <w:tr>
-        <w:tc>
-          <w:tcPr>
-            <w:tcW w:w="2337" w:type="dxa"/>
-          </w:tcPr>
-          <w:p>
-            <w:pPr>
-              <w:autoSpaceDE w:val="0"/>
-              <w:autoSpaceDN w:val="0"/>
-              <w:adjustRightInd w:val="0"/>
-              <w:spacing w:after="0" w:line="240" w:lineRule="auto"/>
-              <w:rPr>
-                <w:rFonts w:ascii="Consolas" w:hAnsi="Consolas" w:cs="Consolas"/>
-                <w:sz w:val="20"/>
-                <w:szCs w:val="20"/>
-              </w:rPr>
-            </w:pPr>
-            <w:r>
-              <w:rPr>
-                <w:rFonts w:ascii="Consolas" w:hAnsi="Consolas" w:cs="Consolas"/>
-                <w:color w:val="000000"/>
-                <w:sz w:val="20"/>
-                <w:szCs w:val="20"/>
-              </w:rPr>
-              <w:tab/>
-            </w:r>
-            <w:r>
-              <w:rPr>
-                <w:rFonts w:ascii="Consolas" w:hAnsi="Consolas" w:cs="Consolas"/>
-                <w:b/>
-                <w:bCs/>
-                <w:color w:val="7F0055"/>
-                <w:sz w:val="20"/>
-                <w:szCs w:val="20"/>
-              </w:rPr>
-              <w:t>protected</w:t>
-            </w:r>
-            <w:r>
-              <w:rPr>
-                <w:rFonts w:ascii="Consolas" w:hAnsi="Consolas" w:cs="Consolas"/>
-                <w:color w:val="000000"/>
-                <w:sz w:val="20"/>
-                <w:szCs w:val="20"/>
-              </w:rPr>
-              <w:t xml:space="preserve"> </w:t>
-            </w:r>
-            <w:r>
-              <w:rPr>
-                <w:rFonts w:ascii="Consolas" w:hAnsi="Consolas" w:cs="Consolas"/>
-                <w:b/>
-                <w:bCs/>
-                <w:color w:val="7F0055"/>
-                <w:sz w:val="20"/>
-                <w:szCs w:val="20"/>
-              </w:rPr>
-              <w:t>static</w:t>
-            </w:r>
-            <w:r>
-              <w:rPr>
-                <w:rFonts w:ascii="Consolas" w:hAnsi="Consolas" w:cs="Consolas"/>
-                <w:color w:val="000000"/>
-                <w:sz w:val="20"/>
-                <w:szCs w:val="20"/>
-              </w:rPr>
-              <w:t xml:space="preserve"> </w:t>
-            </w:r>
-            <w:r>
-              <w:rPr>
-                <w:rFonts w:ascii="Consolas" w:hAnsi="Consolas" w:cs="Consolas"/>
-                <w:b/>
-                <w:bCs/>
-                <w:color w:val="7F0055"/>
-                <w:sz w:val="20"/>
-                <w:szCs w:val="20"/>
-              </w:rPr>
-              <w:t>void</w:t>
-            </w:r>
-            <w:r>
-              <w:rPr>
-                <w:rFonts w:ascii="Consolas" w:hAnsi="Consolas" w:cs="Consolas"/>
-                <w:color w:val="000000"/>
-                <w:sz w:val="20"/>
-                <w:szCs w:val="20"/>
-              </w:rPr>
-              <w:t xml:space="preserve"> </w:t>
-            </w:r>
-            <w:proofErr w:type="spellStart"/>
-            <w:r>
-              <w:rPr>
-                <w:rFonts w:ascii="Consolas" w:hAnsi="Consolas" w:cs="Consolas"/>
-                <w:color w:val="000000"/>
-                <w:sz w:val="20"/>
-                <w:szCs w:val="20"/>
-                <w:u w:val="single"/>
-              </w:rPr>
-              <w:t>scheduleRoom</w:t>
-            </w:r>
-            <w:proofErr w:type="spellEnd"/>
-            <w:r>
-              <w:rPr>
-                <w:rFonts w:ascii="Consolas" w:hAnsi="Consolas" w:cs="Consolas"/>
-                <w:color w:val="000000"/>
-                <w:sz w:val="20"/>
-                <w:szCs w:val="20"/>
-              </w:rPr>
-              <w:t>(</w:t>
-            </w:r>
-            <w:proofErr w:type="spellStart"/>
-            <w:r>
-              <w:rPr>
-                <w:rFonts w:ascii="Consolas" w:hAnsi="Consolas" w:cs="Consolas"/>
-                <w:color w:val="000000"/>
-                <w:sz w:val="20"/>
-                <w:szCs w:val="20"/>
-              </w:rPr>
-              <w:t>ArrayList</w:t>
-            </w:r>
-            <w:proofErr w:type="spellEnd"/>
-            <w:r>
-              <w:rPr>
-                <w:rFonts w:ascii="Consolas" w:hAnsi="Consolas" w:cs="Consolas"/>
-                <w:color w:val="000000"/>
-                <w:sz w:val="20"/>
-                <w:szCs w:val="20"/>
-              </w:rPr>
-              <w:t xml:space="preserve">&lt;Room&gt; </w:t>
-            </w:r>
-            <w:proofErr w:type="spellStart"/>
-            <w:r>
-              <w:rPr>
-                <w:rFonts w:ascii="Consolas" w:hAnsi="Consolas" w:cs="Consolas"/>
-                <w:color w:val="6A3E3E"/>
-                <w:sz w:val="20"/>
-                <w:szCs w:val="20"/>
-              </w:rPr>
-              <w:t>roomList</w:t>
-            </w:r>
-            <w:proofErr w:type="spellEnd"/>
-            <w:r>
-              <w:rPr>
-                <w:rFonts w:ascii="Consolas" w:hAnsi="Consolas" w:cs="Consolas"/>
-                <w:color w:val="000000"/>
-                <w:sz w:val="20"/>
-                <w:szCs w:val="20"/>
-              </w:rPr>
-              <w:t>) {</w:t>
-            </w:r>
-          </w:p>
-          <w:p>
-            <w:pPr>
-              <w:spacing w:after="0" w:line="240" w:lineRule="auto"/>
-            </w:pPr>
-            <w:r>
-              <w:t>.. }</w:t>
-            </w:r>
-          </w:p>
-        </w:tc>
-        <w:tc>
-          <w:tcPr>
-            <w:tcW w:w="2337" w:type="dxa"/>
-          </w:tcPr>
-          <w:p>
-            <w:pPr>
-              <w:spacing w:after="0" w:line="240" w:lineRule="auto"/>
-            </w:pPr>
-            <w:r>
-              <w:rPr>
-                <w:rFonts w:ascii="Segoe UI" w:hAnsi="Segoe UI" w:cs="Segoe UI"/>
-                <w:sz w:val="18"/>
-                <w:szCs w:val="18"/>
-              </w:rPr>
-              <w:t>Refactor this method to reduce its Cognitive Complexity from 38 to the 15 allowed.</w:t>
-            </w:r>
-          </w:p>
-        </w:tc>
-        <w:tc>
-          <w:tcPr>
-            <w:tcW w:w="2338" w:type="dxa"/>
-          </w:tcPr>
-          <w:p>
-            <w:pPr>
-              <w:pStyle w:val="Heading1"/>
-              <w:rPr>
-                <w:rFonts w:ascii="Segoe UI" w:hAnsi="Segoe UI" w:cs="Segoe UI"/>
-              </w:rPr>
-            </w:pPr>
-            <w:r>
-              <w:rPr>
-                <w:rFonts w:ascii="Segoe UI" w:hAnsi="Segoe UI" w:cs="Segoe UI"/>
-                <w:sz w:val="24"/>
-                <w:szCs w:val="24"/>
-              </w:rPr>
-              <w:t>Cognitive Complexity of methods should not be too high</w:t>
-            </w:r>
-            <w:r>
-              <w:rPr>
-                <w:rFonts w:ascii="Segoe UI" w:hAnsi="Segoe UI" w:cs="Segoe UI"/>
-              </w:rPr>
-              <w:t xml:space="preserve"> (</w:t>
-            </w:r>
-            <w:proofErr w:type="gramStart"/>
-            <w:r>
-              <w:rPr>
-                <w:rFonts w:ascii="Segoe UI" w:hAnsi="Segoe UI" w:cs="Segoe UI"/>
-              </w:rPr>
-              <w:t>squid:S</w:t>
-            </w:r>
-            <w:proofErr w:type="gramEnd"/>
-            <w:r>
-              <w:rPr>
-                <w:rFonts w:ascii="Segoe UI" w:hAnsi="Segoe UI" w:cs="Segoe UI"/>
-              </w:rPr>
-              <w:t>3776)</w:t>
-            </w:r>
-          </w:p>
-          <w:p>
-            <w:pPr>
-              <w:rPr>
-                <w:rFonts w:ascii="Segoe UI" w:hAnsi="Segoe UI" w:cs="Segoe UI"/>
-                <w:sz w:val="20"/>
-                <w:szCs w:val="20"/>
-              </w:rPr>
-            </w:pPr>
-            <w:r>
-              <w:rPr>
-                <w:rFonts w:ascii="Segoe UI" w:hAnsi="Segoe UI" w:cs="Segoe UI"/>
-                <w:sz w:val="20"/>
-                <w:szCs w:val="20"/>
-              </w:rPr>
-              <w:t xml:space="preserve"> Code </w:t>
-            </w:r>
-            <w:proofErr w:type="gramStart"/>
-            <w:r>
-              <w:rPr>
-                <w:rFonts w:ascii="Segoe UI" w:hAnsi="Segoe UI" w:cs="Segoe UI"/>
-                <w:sz w:val="20"/>
-                <w:szCs w:val="20"/>
-              </w:rPr>
-              <w:t>smell  Critical</w:t>
-            </w:r>
-            <w:proofErr w:type="gramEnd"/>
-          </w:p>
-          <w:p>
-            <w:pPr>
-              <w:pStyle w:val="NormalWeb"/>
-              <w:rPr>
-                <w:rFonts w:ascii="Segoe UI" w:hAnsi="Segoe UI" w:cs="Segoe UI"/>
-                <w:sz w:val="20"/>
-                <w:szCs w:val="20"/>
-              </w:rPr>
-            </w:pPr>
-            <w:r>
-              <w:rPr>
-                <w:rFonts w:ascii="Segoe UI" w:hAnsi="Segoe UI" w:cs="Segoe UI"/>
-                <w:sz w:val="20"/>
-                <w:szCs w:val="20"/>
-              </w:rPr>
-              <w:t>Cognitive Complexity is a measure of how hard the control flow of a method is to understand. Methods with high Cognitive Complexity will be difficult to maintain.</w:t>
-            </w:r>
-          </w:p>
-          <w:p>
-            <w:pPr>
-              <w:spacing w:before="100" w:beforeAutospacing="1" w:after="100" w:afterAutospacing="1" w:line="360" w:lineRule="atLeast"/>
-              <w:outlineLvl w:val="2"/>
-              <w:rPr>
-                <w:rFonts w:ascii="Segoe UI" w:hAnsi="Segoe UI" w:cs="Segoe UI"/>
-                <w:sz w:val="24"/>
-                <w:szCs w:val="24"/>
-              </w:rPr>
-            </w:pPr>
-            <w:r>
-              <w:rPr>
-                <w:rFonts w:ascii="Segoe UI" w:hAnsi="Segoe UI" w:cs="Segoe UI"/>
-              </w:rPr>
-              <w:lastRenderedPageBreak/>
-              <w:t>See</w:t>
-            </w:r>
-          </w:p>
-          <w:p>
-            <w:pPr>
-              <w:numPr>
-                <w:ilvl w:val="0"/>
-                <w:numId w:val="8"/>
-              </w:numPr>
-              <w:spacing w:before="100" w:beforeAutospacing="1" w:after="100" w:afterAutospacing="1" w:line="240" w:lineRule="auto"/>
-              <w:rPr>
-                <w:rFonts w:ascii="Segoe UI" w:hAnsi="Segoe UI" w:cs="Segoe UI"/>
-                <w:sz w:val="20"/>
-                <w:szCs w:val="20"/>
-              </w:rPr>
-            </w:pPr>
-            <w:hyperlink r:id="rId10" w:history="1">
-              <w:r>
-                <w:rPr>
-                  <w:rStyle w:val="Hyperlink"/>
-                  <w:rFonts w:ascii="Segoe UI" w:hAnsi="Segoe UI" w:cs="Segoe UI"/>
-                  <w:sz w:val="20"/>
-                  <w:szCs w:val="20"/>
-                </w:rPr>
-                <w:t>Cognitive Complexity</w:t>
-              </w:r>
-            </w:hyperlink>
-            <w:r>
-              <w:rPr>
-                <w:rFonts w:ascii="Segoe UI" w:hAnsi="Segoe UI" w:cs="Segoe UI"/>
-                <w:sz w:val="20"/>
-                <w:szCs w:val="20"/>
-              </w:rPr>
-              <w:t xml:space="preserve"> </w:t>
-            </w:r>
-          </w:p>
-          <w:p>
-            <w:pPr>
-              <w:spacing w:after="0" w:line="240" w:lineRule="auto"/>
-            </w:pPr>
-          </w:p>
-          <w:p>
-            <w:pPr>
-              <w:jc w:val="center"/>
-            </w:pPr>
-          </w:p>
-        </w:tc>
-        <w:tc>
-          <w:tcPr>
-            <w:tcW w:w="2338" w:type="dxa"/>
-          </w:tcPr>
-          <w:p>
-            <w:pPr>
-              <w:spacing w:after="0" w:line="240" w:lineRule="auto"/>
-            </w:pPr>
-          </w:p>
-        </w:tc>
-      </w:tr>
-      <w:tr>
-        <w:tc>
-          <w:tcPr>
-            <w:tcW w:w="2337" w:type="dxa"/>
-          </w:tcPr>
-          <w:p>
-            <w:pPr>
-              <w:autoSpaceDE w:val="0"/>
-              <w:autoSpaceDN w:val="0"/>
-              <w:adjustRightInd w:val="0"/>
-              <w:spacing w:after="0" w:line="240" w:lineRule="auto"/>
-              <w:rPr>
-                <w:rFonts w:ascii="Consolas" w:hAnsi="Consolas" w:cs="Consolas"/>
-                <w:sz w:val="20"/>
-                <w:szCs w:val="20"/>
-              </w:rPr>
-            </w:pPr>
-            <w:r>
-              <w:rPr>
-                <w:rFonts w:ascii="Consolas" w:hAnsi="Consolas" w:cs="Consolas"/>
-                <w:color w:val="000000"/>
-                <w:sz w:val="20"/>
-                <w:szCs w:val="20"/>
-              </w:rPr>
-              <w:tab/>
-            </w:r>
-            <w:r>
-              <w:rPr>
-                <w:rFonts w:ascii="Consolas" w:hAnsi="Consolas" w:cs="Consolas"/>
-                <w:color w:val="000000"/>
-                <w:sz w:val="20"/>
-                <w:szCs w:val="20"/>
-              </w:rPr>
-              <w:tab/>
-            </w:r>
-            <w:r>
-              <w:rPr>
-                <w:rFonts w:ascii="Consolas" w:hAnsi="Consolas" w:cs="Consolas"/>
-                <w:color w:val="000000"/>
-                <w:sz w:val="20"/>
-                <w:szCs w:val="20"/>
-              </w:rPr>
-              <w:tab/>
-            </w:r>
-            <w:r>
-              <w:rPr>
-                <w:rFonts w:ascii="Consolas" w:hAnsi="Consolas" w:cs="Consolas"/>
-                <w:color w:val="000000"/>
-                <w:sz w:val="20"/>
-                <w:szCs w:val="20"/>
-              </w:rPr>
-              <w:tab/>
-            </w:r>
-            <w:r>
-              <w:rPr>
-                <w:rFonts w:ascii="Consolas" w:hAnsi="Consolas" w:cs="Consolas"/>
-                <w:color w:val="000000"/>
-                <w:sz w:val="20"/>
-                <w:szCs w:val="20"/>
-              </w:rPr>
-              <w:tab/>
-              <w:t xml:space="preserve">Room </w:t>
-            </w:r>
-            <w:proofErr w:type="spellStart"/>
-            <w:r>
-              <w:rPr>
-                <w:rFonts w:ascii="Consolas" w:hAnsi="Consolas" w:cs="Consolas"/>
-                <w:color w:val="6A3E3E"/>
-                <w:sz w:val="20"/>
-                <w:szCs w:val="20"/>
-              </w:rPr>
-              <w:t>curRoom</w:t>
-            </w:r>
-            <w:proofErr w:type="spellEnd"/>
-            <w:r>
-              <w:rPr>
-                <w:rFonts w:ascii="Consolas" w:hAnsi="Consolas" w:cs="Consolas"/>
-                <w:color w:val="000000"/>
-                <w:sz w:val="20"/>
-                <w:szCs w:val="20"/>
-              </w:rPr>
-              <w:t xml:space="preserve"> = </w:t>
-            </w:r>
-            <w:proofErr w:type="spellStart"/>
-            <w:proofErr w:type="gramStart"/>
-            <w:r>
-              <w:rPr>
-                <w:rFonts w:ascii="Consolas" w:hAnsi="Consolas" w:cs="Consolas"/>
-                <w:i/>
-                <w:iCs/>
-                <w:color w:val="000000"/>
-                <w:sz w:val="20"/>
-                <w:szCs w:val="20"/>
-                <w:u w:val="single"/>
-              </w:rPr>
-              <w:t>getRoomFromName</w:t>
-            </w:r>
-            <w:proofErr w:type="spellEnd"/>
-            <w:r>
-              <w:rPr>
-                <w:rFonts w:ascii="Consolas" w:hAnsi="Consolas" w:cs="Consolas"/>
-                <w:color w:val="000000"/>
-                <w:sz w:val="20"/>
-                <w:szCs w:val="20"/>
-              </w:rPr>
-              <w:t>(</w:t>
-            </w:r>
-            <w:proofErr w:type="spellStart"/>
-            <w:proofErr w:type="gramEnd"/>
-            <w:r>
-              <w:rPr>
-                <w:rFonts w:ascii="Consolas" w:hAnsi="Consolas" w:cs="Consolas"/>
-                <w:color w:val="6A3E3E"/>
-                <w:sz w:val="20"/>
-                <w:szCs w:val="20"/>
-              </w:rPr>
-              <w:t>roomList</w:t>
-            </w:r>
-            <w:proofErr w:type="spellEnd"/>
-            <w:r>
-              <w:rPr>
-                <w:rFonts w:ascii="Consolas" w:hAnsi="Consolas" w:cs="Consolas"/>
-                <w:color w:val="000000"/>
-                <w:sz w:val="20"/>
-                <w:szCs w:val="20"/>
-              </w:rPr>
-              <w:t xml:space="preserve">, </w:t>
-            </w:r>
-            <w:r>
-              <w:rPr>
-                <w:rFonts w:ascii="Consolas" w:hAnsi="Consolas" w:cs="Consolas"/>
-                <w:color w:val="6A3E3E"/>
-                <w:sz w:val="20"/>
-                <w:szCs w:val="20"/>
-              </w:rPr>
-              <w:t>name</w:t>
-            </w:r>
-            <w:r>
-              <w:rPr>
-                <w:rFonts w:ascii="Consolas" w:hAnsi="Consolas" w:cs="Consolas"/>
-                <w:color w:val="000000"/>
-                <w:sz w:val="20"/>
-                <w:szCs w:val="20"/>
-              </w:rPr>
-              <w:t>);</w:t>
-            </w:r>
-            <w:r>
-              <w:rPr>
-                <w:rFonts w:ascii="Consolas" w:hAnsi="Consolas" w:cs="Consolas"/>
-                <w:color w:val="000000"/>
-                <w:sz w:val="20"/>
-                <w:szCs w:val="20"/>
-              </w:rPr>
-              <w:tab/>
-            </w:r>
-            <w:r>
-              <w:rPr>
-                <w:rFonts w:ascii="Consolas" w:hAnsi="Consolas" w:cs="Consolas"/>
-                <w:color w:val="000000"/>
-                <w:sz w:val="20"/>
-                <w:szCs w:val="20"/>
-              </w:rPr>
-              <w:tab/>
-            </w:r>
-            <w:r>
-              <w:rPr>
-                <w:rFonts w:ascii="Consolas" w:hAnsi="Consolas" w:cs="Consolas"/>
-                <w:color w:val="000000"/>
-                <w:sz w:val="20"/>
-                <w:szCs w:val="20"/>
-              </w:rPr>
-              <w:tab/>
-            </w:r>
-            <w:r>
-              <w:rPr>
-                <w:rFonts w:ascii="Consolas" w:hAnsi="Consolas" w:cs="Consolas"/>
-                <w:color w:val="000000"/>
-                <w:sz w:val="20"/>
-                <w:szCs w:val="20"/>
-              </w:rPr>
-              <w:tab/>
-            </w:r>
-            <w:r>
-              <w:rPr>
-                <w:rFonts w:ascii="Consolas" w:hAnsi="Consolas" w:cs="Consolas"/>
-                <w:color w:val="000000"/>
-                <w:sz w:val="20"/>
-                <w:szCs w:val="20"/>
-              </w:rPr>
-              <w:tab/>
-            </w:r>
-          </w:p>
-          <w:p>
-            <w:pPr>
-              <w:autoSpaceDE w:val="0"/>
-              <w:autoSpaceDN w:val="0"/>
-              <w:adjustRightInd w:val="0"/>
-              <w:spacing w:after="0" w:line="240" w:lineRule="auto"/>
-              <w:rPr>
-                <w:rFonts w:ascii="Consolas" w:hAnsi="Consolas" w:cs="Consolas"/>
-                <w:sz w:val="20"/>
-                <w:szCs w:val="20"/>
-              </w:rPr>
-            </w:pPr>
-            <w:r>
-              <w:rPr>
-                <w:rFonts w:ascii="Consolas" w:hAnsi="Consolas" w:cs="Consolas"/>
-                <w:color w:val="000000"/>
-                <w:sz w:val="20"/>
-                <w:szCs w:val="20"/>
-              </w:rPr>
-              <w:tab/>
-            </w:r>
-            <w:r>
-              <w:rPr>
-                <w:rFonts w:ascii="Consolas" w:hAnsi="Consolas" w:cs="Consolas"/>
-                <w:color w:val="000000"/>
-                <w:sz w:val="20"/>
-                <w:szCs w:val="20"/>
-              </w:rPr>
-              <w:tab/>
-            </w:r>
-            <w:r>
-              <w:rPr>
-                <w:rFonts w:ascii="Consolas" w:hAnsi="Consolas" w:cs="Consolas"/>
-                <w:color w:val="000000"/>
-                <w:sz w:val="20"/>
-                <w:szCs w:val="20"/>
-              </w:rPr>
-              <w:tab/>
-            </w:r>
-            <w:r>
-              <w:rPr>
-                <w:rFonts w:ascii="Consolas" w:hAnsi="Consolas" w:cs="Consolas"/>
-                <w:color w:val="000000"/>
-                <w:sz w:val="20"/>
-                <w:szCs w:val="20"/>
-              </w:rPr>
-              <w:tab/>
-            </w:r>
-            <w:r>
-              <w:rPr>
-                <w:rFonts w:ascii="Consolas" w:hAnsi="Consolas" w:cs="Consolas"/>
-                <w:color w:val="000000"/>
-                <w:sz w:val="20"/>
-                <w:szCs w:val="20"/>
-              </w:rPr>
-              <w:tab/>
-            </w:r>
-            <w:r>
-              <w:rPr>
-                <w:rFonts w:ascii="Consolas" w:hAnsi="Consolas" w:cs="Consolas"/>
-                <w:color w:val="000000"/>
-                <w:sz w:val="20"/>
-                <w:szCs w:val="20"/>
-              </w:rPr>
-              <w:tab/>
-            </w:r>
-            <w:r>
-              <w:rPr>
-                <w:rFonts w:ascii="Consolas" w:hAnsi="Consolas" w:cs="Consolas"/>
-                <w:color w:val="000000"/>
-                <w:sz w:val="20"/>
-                <w:szCs w:val="20"/>
-              </w:rPr>
-              <w:tab/>
-            </w:r>
-            <w:r>
-              <w:rPr>
-                <w:rFonts w:ascii="Consolas" w:hAnsi="Consolas" w:cs="Consolas"/>
-                <w:color w:val="000000"/>
-                <w:sz w:val="20"/>
-                <w:szCs w:val="20"/>
-              </w:rPr>
-              <w:tab/>
-            </w:r>
-            <w:r>
-              <w:rPr>
-                <w:rFonts w:ascii="Consolas" w:hAnsi="Consolas" w:cs="Consolas"/>
-                <w:color w:val="000000"/>
-                <w:sz w:val="20"/>
-                <w:szCs w:val="20"/>
-              </w:rPr>
-              <w:tab/>
-            </w:r>
-            <w:r>
-              <w:rPr>
-                <w:rFonts w:ascii="Consolas" w:hAnsi="Consolas" w:cs="Consolas"/>
-                <w:color w:val="000000"/>
-                <w:sz w:val="20"/>
-                <w:szCs w:val="20"/>
-              </w:rPr>
-              <w:tab/>
-            </w:r>
-            <w:r>
-              <w:rPr>
-                <w:rFonts w:ascii="Consolas" w:hAnsi="Consolas" w:cs="Consolas"/>
-                <w:color w:val="000000"/>
-                <w:sz w:val="20"/>
-                <w:szCs w:val="20"/>
-              </w:rPr>
-              <w:tab/>
-              <w:t xml:space="preserve">Meeting </w:t>
-            </w:r>
-            <w:proofErr w:type="spellStart"/>
-            <w:r>
-              <w:rPr>
-                <w:rFonts w:ascii="Consolas" w:hAnsi="Consolas" w:cs="Consolas"/>
-                <w:color w:val="6A3E3E"/>
-                <w:sz w:val="20"/>
-                <w:szCs w:val="20"/>
-              </w:rPr>
-              <w:t>meeting</w:t>
-            </w:r>
-            <w:proofErr w:type="spellEnd"/>
-            <w:r>
-              <w:rPr>
-                <w:rFonts w:ascii="Consolas" w:hAnsi="Consolas" w:cs="Consolas"/>
-                <w:color w:val="000000"/>
-                <w:sz w:val="20"/>
-                <w:szCs w:val="20"/>
-              </w:rPr>
-              <w:t xml:space="preserve"> = </w:t>
-            </w:r>
-            <w:r>
-              <w:rPr>
-                <w:rFonts w:ascii="Consolas" w:hAnsi="Consolas" w:cs="Consolas"/>
-                <w:b/>
-                <w:bCs/>
-                <w:color w:val="7F0055"/>
-                <w:sz w:val="20"/>
-                <w:szCs w:val="20"/>
-              </w:rPr>
-              <w:t>new</w:t>
-            </w:r>
-            <w:r>
-              <w:rPr>
-                <w:rFonts w:ascii="Consolas" w:hAnsi="Consolas" w:cs="Consolas"/>
-                <w:color w:val="000000"/>
-                <w:sz w:val="20"/>
-                <w:szCs w:val="20"/>
-              </w:rPr>
-              <w:t xml:space="preserve"> </w:t>
-            </w:r>
-            <w:proofErr w:type="gramStart"/>
-            <w:r>
-              <w:rPr>
-                <w:rFonts w:ascii="Consolas" w:hAnsi="Consolas" w:cs="Consolas"/>
-                <w:color w:val="000000"/>
-                <w:sz w:val="20"/>
-                <w:szCs w:val="20"/>
-              </w:rPr>
-              <w:t>Meeting(</w:t>
-            </w:r>
-            <w:proofErr w:type="spellStart"/>
-            <w:proofErr w:type="gramEnd"/>
-            <w:r>
-              <w:rPr>
-                <w:rFonts w:ascii="Consolas" w:hAnsi="Consolas" w:cs="Consolas"/>
-                <w:color w:val="6A3E3E"/>
-                <w:sz w:val="20"/>
-                <w:szCs w:val="20"/>
-              </w:rPr>
-              <w:t>startDate</w:t>
-            </w:r>
-            <w:proofErr w:type="spellEnd"/>
-            <w:r>
-              <w:rPr>
-                <w:rFonts w:ascii="Consolas" w:hAnsi="Consolas" w:cs="Consolas"/>
-                <w:color w:val="000000"/>
-                <w:sz w:val="20"/>
-                <w:szCs w:val="20"/>
-              </w:rPr>
-              <w:t xml:space="preserve">, </w:t>
-            </w:r>
-            <w:proofErr w:type="spellStart"/>
-            <w:r>
-              <w:rPr>
-                <w:rFonts w:ascii="Consolas" w:hAnsi="Consolas" w:cs="Consolas"/>
-                <w:color w:val="6A3E3E"/>
-                <w:sz w:val="20"/>
-                <w:szCs w:val="20"/>
-              </w:rPr>
-              <w:t>startTime</w:t>
-            </w:r>
-            <w:proofErr w:type="spellEnd"/>
-            <w:r>
-              <w:rPr>
-                <w:rFonts w:ascii="Consolas" w:hAnsi="Consolas" w:cs="Consolas"/>
-                <w:color w:val="000000"/>
-                <w:sz w:val="20"/>
-                <w:szCs w:val="20"/>
-              </w:rPr>
-              <w:t xml:space="preserve">, </w:t>
-            </w:r>
-            <w:proofErr w:type="spellStart"/>
-            <w:r>
-              <w:rPr>
-                <w:rFonts w:ascii="Consolas" w:hAnsi="Consolas" w:cs="Consolas"/>
-                <w:color w:val="6A3E3E"/>
-                <w:sz w:val="20"/>
-                <w:szCs w:val="20"/>
-              </w:rPr>
-              <w:t>endTime</w:t>
-            </w:r>
-            <w:proofErr w:type="spellEnd"/>
-            <w:r>
-              <w:rPr>
-                <w:rFonts w:ascii="Consolas" w:hAnsi="Consolas" w:cs="Consolas"/>
-                <w:color w:val="000000"/>
-                <w:sz w:val="20"/>
-                <w:szCs w:val="20"/>
-              </w:rPr>
-              <w:t xml:space="preserve">, </w:t>
-            </w:r>
-            <w:r>
-              <w:rPr>
-                <w:rFonts w:ascii="Consolas" w:hAnsi="Consolas" w:cs="Consolas"/>
-                <w:color w:val="6A3E3E"/>
-                <w:sz w:val="20"/>
-                <w:szCs w:val="20"/>
-              </w:rPr>
-              <w:t>subject</w:t>
-            </w:r>
-            <w:r>
-              <w:rPr>
-                <w:rFonts w:ascii="Consolas" w:hAnsi="Consolas" w:cs="Consolas"/>
-                <w:color w:val="000000"/>
-                <w:sz w:val="20"/>
-                <w:szCs w:val="20"/>
-              </w:rPr>
-              <w:t>);</w:t>
-            </w:r>
-          </w:p>
-          <w:p>
-            <w:pPr>
-              <w:spacing w:after="0" w:line="240" w:lineRule="auto"/>
-            </w:pPr>
-            <w:r>
-              <w:rPr>
-                <w:rFonts w:ascii="Consolas" w:hAnsi="Consolas" w:cs="Consolas"/>
-                <w:color w:val="000000"/>
-                <w:sz w:val="20"/>
-                <w:szCs w:val="20"/>
-              </w:rPr>
-              <w:tab/>
-            </w:r>
-            <w:r>
-              <w:rPr>
-                <w:rFonts w:ascii="Consolas" w:hAnsi="Consolas" w:cs="Consolas"/>
-                <w:color w:val="000000"/>
-                <w:sz w:val="20"/>
-                <w:szCs w:val="20"/>
-              </w:rPr>
-              <w:tab/>
-            </w:r>
-            <w:r>
-              <w:rPr>
-                <w:rFonts w:ascii="Consolas" w:hAnsi="Consolas" w:cs="Consolas"/>
-                <w:color w:val="000000"/>
-                <w:sz w:val="20"/>
-                <w:szCs w:val="20"/>
-              </w:rPr>
-              <w:tab/>
-            </w:r>
-            <w:r>
-              <w:rPr>
-                <w:rFonts w:ascii="Consolas" w:hAnsi="Consolas" w:cs="Consolas"/>
-                <w:color w:val="000000"/>
-                <w:sz w:val="20"/>
-                <w:szCs w:val="20"/>
-              </w:rPr>
-              <w:tab/>
-            </w:r>
-            <w:r>
-              <w:rPr>
-                <w:rFonts w:ascii="Consolas" w:hAnsi="Consolas" w:cs="Consolas"/>
-                <w:color w:val="000000"/>
-                <w:sz w:val="20"/>
-                <w:szCs w:val="20"/>
-              </w:rPr>
-              <w:tab/>
-            </w:r>
-            <w:r>
-              <w:rPr>
-                <w:rFonts w:ascii="Consolas" w:hAnsi="Consolas" w:cs="Consolas"/>
-                <w:color w:val="000000"/>
-                <w:sz w:val="20"/>
-                <w:szCs w:val="20"/>
-              </w:rPr>
-              <w:tab/>
-            </w:r>
-            <w:r>
-              <w:rPr>
-                <w:rFonts w:ascii="Consolas" w:hAnsi="Consolas" w:cs="Consolas"/>
-                <w:color w:val="000000"/>
-                <w:sz w:val="20"/>
-                <w:szCs w:val="20"/>
-              </w:rPr>
-              <w:tab/>
-            </w:r>
-            <w:r>
-              <w:rPr>
-                <w:rFonts w:ascii="Consolas" w:hAnsi="Consolas" w:cs="Consolas"/>
-                <w:color w:val="000000"/>
-                <w:sz w:val="20"/>
-                <w:szCs w:val="20"/>
-              </w:rPr>
-              <w:tab/>
-            </w:r>
-            <w:r>
-              <w:rPr>
-                <w:rFonts w:ascii="Consolas" w:hAnsi="Consolas" w:cs="Consolas"/>
-                <w:color w:val="000000"/>
-                <w:sz w:val="20"/>
-                <w:szCs w:val="20"/>
-              </w:rPr>
-              <w:tab/>
-            </w:r>
-            <w:r>
-              <w:rPr>
-                <w:rFonts w:ascii="Consolas" w:hAnsi="Consolas" w:cs="Consolas"/>
-                <w:color w:val="000000"/>
-                <w:sz w:val="20"/>
-                <w:szCs w:val="20"/>
-              </w:rPr>
-              <w:tab/>
-            </w:r>
-            <w:r>
-              <w:rPr>
-                <w:rFonts w:ascii="Consolas" w:hAnsi="Consolas" w:cs="Consolas"/>
-                <w:color w:val="000000"/>
-                <w:sz w:val="20"/>
-                <w:szCs w:val="20"/>
-              </w:rPr>
-              <w:tab/>
-            </w:r>
-            <w:proofErr w:type="spellStart"/>
-            <w:r>
-              <w:rPr>
-                <w:rFonts w:ascii="Consolas" w:hAnsi="Consolas" w:cs="Consolas"/>
-                <w:color w:val="6A3E3E"/>
-                <w:sz w:val="20"/>
-                <w:szCs w:val="20"/>
-                <w:u w:val="single"/>
-              </w:rPr>
-              <w:t>curRoom</w:t>
-            </w:r>
-            <w:r>
-              <w:rPr>
-                <w:rFonts w:ascii="Consolas" w:hAnsi="Consolas" w:cs="Consolas"/>
-                <w:color w:val="000000"/>
-                <w:sz w:val="20"/>
-                <w:szCs w:val="20"/>
-                <w:u w:val="single"/>
-              </w:rPr>
-              <w:t>.addMeeting</w:t>
-            </w:r>
-            <w:proofErr w:type="spellEnd"/>
-            <w:r>
-              <w:rPr>
-                <w:rFonts w:ascii="Consolas" w:hAnsi="Consolas" w:cs="Consolas"/>
-                <w:color w:val="000000"/>
-                <w:sz w:val="20"/>
-                <w:szCs w:val="20"/>
-              </w:rPr>
-              <w:t>(</w:t>
-            </w:r>
-            <w:r>
-              <w:rPr>
-                <w:rFonts w:ascii="Consolas" w:hAnsi="Consolas" w:cs="Consolas"/>
-                <w:color w:val="6A3E3E"/>
-                <w:sz w:val="20"/>
-                <w:szCs w:val="20"/>
-              </w:rPr>
-              <w:t>meeting</w:t>
-            </w:r>
-            <w:r>
-              <w:rPr>
-                <w:rFonts w:ascii="Consolas" w:hAnsi="Consolas" w:cs="Consolas"/>
-                <w:color w:val="000000"/>
-                <w:sz w:val="20"/>
-                <w:szCs w:val="20"/>
-              </w:rPr>
-              <w:t>);</w:t>
-            </w:r>
-          </w:p>
-        </w:tc>
-        <w:tc>
-          <w:tcPr>
-            <w:tcW w:w="2337" w:type="dxa"/>
-          </w:tcPr>
-          <w:p>
-            <w:pPr>
-              <w:spacing w:after="0" w:line="240" w:lineRule="auto"/>
-            </w:pPr>
-            <w:r>
-              <w:rPr>
-                <w:rFonts w:ascii="Segoe UI" w:hAnsi="Segoe UI" w:cs="Segoe UI"/>
-                <w:sz w:val="18"/>
-                <w:szCs w:val="18"/>
-              </w:rPr>
-              <w:t>A "</w:t>
-            </w:r>
-            <w:proofErr w:type="spellStart"/>
-            <w:r>
-              <w:rPr>
-                <w:rFonts w:ascii="Segoe UI" w:hAnsi="Segoe UI" w:cs="Segoe UI"/>
-                <w:sz w:val="18"/>
-                <w:szCs w:val="18"/>
-              </w:rPr>
-              <w:t>NullPointerException</w:t>
-            </w:r>
-            <w:proofErr w:type="spellEnd"/>
-            <w:r>
-              <w:rPr>
-                <w:rFonts w:ascii="Segoe UI" w:hAnsi="Segoe UI" w:cs="Segoe UI"/>
-                <w:sz w:val="18"/>
-                <w:szCs w:val="18"/>
-              </w:rPr>
-              <w:t>" could be thrown; "</w:t>
-            </w:r>
-            <w:proofErr w:type="spellStart"/>
-            <w:r>
-              <w:rPr>
-                <w:rFonts w:ascii="Segoe UI" w:hAnsi="Segoe UI" w:cs="Segoe UI"/>
-                <w:sz w:val="18"/>
-                <w:szCs w:val="18"/>
-              </w:rPr>
-              <w:t>curRoom</w:t>
-            </w:r>
-            <w:proofErr w:type="spellEnd"/>
-            <w:r>
-              <w:rPr>
-                <w:rFonts w:ascii="Segoe UI" w:hAnsi="Segoe UI" w:cs="Segoe UI"/>
-                <w:sz w:val="18"/>
-                <w:szCs w:val="18"/>
-              </w:rPr>
-              <w:t>" is nullable here.</w:t>
-            </w:r>
-          </w:p>
-        </w:tc>
-        <w:tc>
-          <w:tcPr>
-            <w:tcW w:w="2338" w:type="dxa"/>
-          </w:tcPr>
-          <w:p>
-            <w:pPr>
-              <w:pStyle w:val="Heading1"/>
-              <w:rPr>
-                <w:rFonts w:ascii="Segoe UI" w:hAnsi="Segoe UI" w:cs="Segoe UI"/>
-              </w:rPr>
-            </w:pPr>
-            <w:r>
-              <w:rPr>
-                <w:rFonts w:ascii="Segoe UI" w:hAnsi="Segoe UI" w:cs="Segoe UI"/>
-                <w:sz w:val="24"/>
-                <w:szCs w:val="24"/>
-              </w:rPr>
-              <w:t>Null pointers should not be dereferenced</w:t>
-            </w:r>
-            <w:r>
-              <w:rPr>
-                <w:rFonts w:ascii="Segoe UI" w:hAnsi="Segoe UI" w:cs="Segoe UI"/>
-              </w:rPr>
-              <w:t xml:space="preserve"> (</w:t>
-            </w:r>
-            <w:proofErr w:type="gramStart"/>
-            <w:r>
-              <w:rPr>
-                <w:rFonts w:ascii="Segoe UI" w:hAnsi="Segoe UI" w:cs="Segoe UI"/>
-              </w:rPr>
-              <w:t>squid:S</w:t>
-            </w:r>
-            <w:proofErr w:type="gramEnd"/>
-            <w:r>
-              <w:rPr>
-                <w:rFonts w:ascii="Segoe UI" w:hAnsi="Segoe UI" w:cs="Segoe UI"/>
-              </w:rPr>
-              <w:t>2259)</w:t>
-            </w:r>
-          </w:p>
-          <w:p>
-            <w:pPr>
-              <w:rPr>
-                <w:rFonts w:ascii="Segoe UI" w:hAnsi="Segoe UI" w:cs="Segoe UI"/>
-                <w:sz w:val="20"/>
-                <w:szCs w:val="20"/>
-              </w:rPr>
-            </w:pPr>
-            <w:r>
-              <w:rPr>
-                <w:rFonts w:ascii="Segoe UI" w:hAnsi="Segoe UI" w:cs="Segoe UI"/>
-                <w:sz w:val="20"/>
-                <w:szCs w:val="20"/>
-              </w:rPr>
-              <w:t> </w:t>
-            </w:r>
-            <w:proofErr w:type="gramStart"/>
-            <w:r>
-              <w:rPr>
-                <w:rFonts w:ascii="Segoe UI" w:hAnsi="Segoe UI" w:cs="Segoe UI"/>
-                <w:sz w:val="20"/>
-                <w:szCs w:val="20"/>
-              </w:rPr>
-              <w:t>Bug  Major</w:t>
-            </w:r>
-            <w:proofErr w:type="gramEnd"/>
-          </w:p>
-          <w:p>
-            <w:pPr>
-              <w:pStyle w:val="NormalWeb"/>
-              <w:spacing w:before="0" w:after="0"/>
-              <w:rPr>
-                <w:rFonts w:ascii="Segoe UI" w:hAnsi="Segoe UI" w:cs="Segoe UI"/>
-                <w:sz w:val="20"/>
-                <w:szCs w:val="20"/>
-              </w:rPr>
-            </w:pPr>
-            <w:r>
-              <w:rPr>
-                <w:rFonts w:ascii="Segoe UI" w:hAnsi="Segoe UI" w:cs="Segoe UI"/>
-                <w:sz w:val="20"/>
-                <w:szCs w:val="20"/>
-              </w:rPr>
-              <w:t xml:space="preserve">A reference to </w:t>
-            </w:r>
-            <w:r>
-              <w:rPr>
-                <w:rFonts w:ascii="Consolas" w:hAnsi="Consolas" w:cs="Courier New"/>
-                <w:sz w:val="18"/>
-                <w:szCs w:val="18"/>
-              </w:rPr>
-              <w:t>null</w:t>
-            </w:r>
-            <w:r>
-              <w:rPr>
-                <w:rFonts w:ascii="Segoe UI" w:hAnsi="Segoe UI" w:cs="Segoe UI"/>
-                <w:sz w:val="20"/>
-                <w:szCs w:val="20"/>
-              </w:rPr>
-              <w:t xml:space="preserve"> should never be dereferenced/accessed. Doing so will cause a </w:t>
-            </w:r>
-            <w:proofErr w:type="spellStart"/>
-            <w:r>
-              <w:rPr>
-                <w:rFonts w:ascii="Consolas" w:hAnsi="Consolas" w:cs="Courier New"/>
-                <w:sz w:val="18"/>
-                <w:szCs w:val="18"/>
-              </w:rPr>
-              <w:t>NullPointerException</w:t>
-            </w:r>
-            <w:proofErr w:type="spellEnd"/>
-            <w:r>
-              <w:rPr>
-                <w:rFonts w:ascii="Segoe UI" w:hAnsi="Segoe UI" w:cs="Segoe UI"/>
-                <w:sz w:val="20"/>
-                <w:szCs w:val="20"/>
-              </w:rPr>
-              <w:t xml:space="preserve"> to be thrown. At best, such an exception will cause abrupt program termination. At worst, it could expose debugging information that would be useful to an attacker, or it could allow an attacker to bypass security measures.</w:t>
-            </w:r>
-          </w:p>
-          <w:p>
-            <w:pPr>
-              <w:pStyle w:val="NormalWeb"/>
-              <w:spacing w:before="0" w:after="0"/>
-              <w:rPr>
-                <w:rFonts w:ascii="Segoe UI" w:hAnsi="Segoe UI" w:cs="Segoe UI"/>
-                <w:sz w:val="20"/>
-                <w:szCs w:val="20"/>
-              </w:rPr>
-            </w:pPr>
-            <w:r>
-              <w:rPr>
-                <w:rFonts w:ascii="Segoe UI" w:hAnsi="Segoe UI" w:cs="Segoe UI"/>
-                <w:sz w:val="20"/>
-                <w:szCs w:val="20"/>
-              </w:rPr>
-              <w:t xml:space="preserve">Note that when they are present, this rule takes advantage of </w:t>
-            </w:r>
-            <w:r>
-              <w:rPr>
-                <w:rFonts w:ascii="Consolas" w:hAnsi="Consolas" w:cs="Courier New"/>
-                <w:sz w:val="18"/>
-                <w:szCs w:val="18"/>
-              </w:rPr>
-              <w:t>@</w:t>
-            </w:r>
-            <w:proofErr w:type="spellStart"/>
-            <w:r>
-              <w:rPr>
-                <w:rFonts w:ascii="Consolas" w:hAnsi="Consolas" w:cs="Courier New"/>
-                <w:sz w:val="18"/>
-                <w:szCs w:val="18"/>
-              </w:rPr>
-              <w:t>CheckForNull</w:t>
-            </w:r>
-            <w:proofErr w:type="spellEnd"/>
-            <w:r>
-              <w:rPr>
-                <w:rFonts w:ascii="Segoe UI" w:hAnsi="Segoe UI" w:cs="Segoe UI"/>
-                <w:sz w:val="20"/>
-                <w:szCs w:val="20"/>
-              </w:rPr>
-              <w:t xml:space="preserve"> and </w:t>
-            </w:r>
-            <w:r>
-              <w:rPr>
-                <w:rFonts w:ascii="Consolas" w:hAnsi="Consolas" w:cs="Courier New"/>
-                <w:sz w:val="18"/>
-                <w:szCs w:val="18"/>
-              </w:rPr>
-              <w:t>@Nonnull</w:t>
-            </w:r>
-            <w:r>
-              <w:rPr>
-                <w:rFonts w:ascii="Segoe UI" w:hAnsi="Segoe UI" w:cs="Segoe UI"/>
-                <w:sz w:val="20"/>
-                <w:szCs w:val="20"/>
-              </w:rPr>
-              <w:t xml:space="preserve"> annotations defined in </w:t>
-            </w:r>
             <w:hyperlink r:id="rId11" w:history="1">
               <w:r>
                 <w:rPr>
@@ -12678,6 +11291,1421 @@
                 <w:sz w:val="20"/>
                 <w:szCs w:val="20"/>
               </w:rPr>
+              <w:lastRenderedPageBreak/>
+              <w:tab/>
+            </w:r>
+            <w:r>
+              <w:rPr>
+                <w:rFonts w:ascii="Consolas" w:hAnsi="Consolas" w:cs="Consolas"/>
+                <w:color w:val="000000"/>
+                <w:sz w:val="20"/>
+                <w:szCs w:val="20"/>
+              </w:rPr>
+              <w:tab/>
+            </w:r>
+            <w:r>
+              <w:rPr>
+                <w:rFonts w:ascii="Consolas" w:hAnsi="Consolas" w:cs="Consolas"/>
+                <w:b/>
+                <w:bCs/>
+                <w:color w:val="7F0055"/>
+                <w:sz w:val="20"/>
+                <w:szCs w:val="20"/>
+              </w:rPr>
+              <w:t>if</w:t>
+            </w:r>
+            <w:r>
+              <w:rPr>
+                <w:rFonts w:ascii="Consolas" w:hAnsi="Consolas" w:cs="Consolas"/>
+                <w:color w:val="000000"/>
+                <w:sz w:val="20"/>
+                <w:szCs w:val="20"/>
+              </w:rPr>
+              <w:t xml:space="preserve"> (</w:t>
+            </w:r>
+            <w:proofErr w:type="spellStart"/>
+            <w:r>
+              <w:rPr>
+                <w:rFonts w:ascii="Consolas" w:hAnsi="Consolas" w:cs="Consolas"/>
+                <w:color w:val="6A3E3E"/>
+                <w:sz w:val="20"/>
+                <w:szCs w:val="20"/>
+              </w:rPr>
+              <w:t>currentRoom</w:t>
+            </w:r>
+            <w:proofErr w:type="spellEnd"/>
+            <w:r>
+              <w:rPr>
+                <w:rFonts w:ascii="Consolas" w:hAnsi="Consolas" w:cs="Consolas"/>
+                <w:color w:val="000000"/>
+                <w:sz w:val="20"/>
+                <w:szCs w:val="20"/>
+              </w:rPr>
+              <w:t xml:space="preserve"> == </w:t>
+            </w:r>
+            <w:r>
+              <w:rPr>
+                <w:rFonts w:ascii="Consolas" w:hAnsi="Consolas" w:cs="Consolas"/>
+                <w:b/>
+                <w:bCs/>
+                <w:color w:val="7F0055"/>
+                <w:sz w:val="20"/>
+                <w:szCs w:val="20"/>
+              </w:rPr>
+              <w:t>null</w:t>
+            </w:r>
+            <w:r>
+              <w:rPr>
+                <w:rFonts w:ascii="Consolas" w:hAnsi="Consolas" w:cs="Consolas"/>
+                <w:color w:val="000000"/>
+                <w:sz w:val="20"/>
+                <w:szCs w:val="20"/>
+              </w:rPr>
+              <w:t>) {</w:t>
+            </w:r>
+          </w:p>
+          <w:p>
+            <w:pPr>
+              <w:autoSpaceDE w:val="0"/>
+              <w:autoSpaceDN w:val="0"/>
+              <w:adjustRightInd w:val="0"/>
+              <w:spacing w:after="0" w:line="240" w:lineRule="auto"/>
+              <w:rPr>
+                <w:rFonts w:ascii="Consolas" w:hAnsi="Consolas" w:cs="Consolas"/>
+                <w:sz w:val="20"/>
+                <w:szCs w:val="20"/>
+              </w:rPr>
+            </w:pPr>
+            <w:r>
+              <w:rPr>
+                <w:rFonts w:ascii="Consolas" w:hAnsi="Consolas" w:cs="Consolas"/>
+                <w:color w:val="000000"/>
+                <w:sz w:val="20"/>
+                <w:szCs w:val="20"/>
+              </w:rPr>
+              <w:tab/>
+            </w:r>
+            <w:r>
+              <w:rPr>
+                <w:rFonts w:ascii="Consolas" w:hAnsi="Consolas" w:cs="Consolas"/>
+                <w:color w:val="000000"/>
+                <w:sz w:val="20"/>
+                <w:szCs w:val="20"/>
+              </w:rPr>
+              <w:tab/>
+            </w:r>
+            <w:r>
+              <w:rPr>
+                <w:rFonts w:ascii="Consolas" w:hAnsi="Consolas" w:cs="Consolas"/>
+                <w:color w:val="000000"/>
+                <w:sz w:val="20"/>
+                <w:szCs w:val="20"/>
+              </w:rPr>
+              <w:tab/>
+            </w:r>
+            <w:r>
+              <w:rPr>
+                <w:rFonts w:ascii="Consolas" w:hAnsi="Consolas" w:cs="Consolas"/>
+                <w:b/>
+                <w:bCs/>
+                <w:color w:val="7F0055"/>
+                <w:sz w:val="20"/>
+                <w:szCs w:val="20"/>
+              </w:rPr>
+              <w:t>return</w:t>
+            </w:r>
+            <w:r>
+              <w:rPr>
+                <w:rFonts w:ascii="Consolas" w:hAnsi="Consolas" w:cs="Consolas"/>
+                <w:color w:val="000000"/>
+                <w:sz w:val="20"/>
+                <w:szCs w:val="20"/>
+              </w:rPr>
+              <w:t xml:space="preserve"> </w:t>
+            </w:r>
+            <w:r>
+              <w:rPr>
+                <w:rFonts w:ascii="Consolas" w:hAnsi="Consolas" w:cs="Consolas"/>
+                <w:b/>
+                <w:bCs/>
+                <w:color w:val="7F0055"/>
+                <w:sz w:val="20"/>
+                <w:szCs w:val="20"/>
+              </w:rPr>
+              <w:t>false</w:t>
+            </w:r>
+            <w:r>
+              <w:rPr>
+                <w:rFonts w:ascii="Consolas" w:hAnsi="Consolas" w:cs="Consolas"/>
+                <w:color w:val="000000"/>
+                <w:sz w:val="20"/>
+                <w:szCs w:val="20"/>
+              </w:rPr>
+              <w:t>;</w:t>
+            </w:r>
+          </w:p>
+          <w:p>
+            <w:pPr>
+              <w:spacing w:after="0" w:line="240" w:lineRule="auto"/>
+            </w:pPr>
+            <w:r>
+              <w:rPr>
+                <w:rFonts w:ascii="Consolas" w:hAnsi="Consolas" w:cs="Consolas"/>
+                <w:color w:val="000000"/>
+                <w:sz w:val="20"/>
+                <w:szCs w:val="20"/>
+              </w:rPr>
+              <w:tab/>
+            </w:r>
+            <w:r>
+              <w:rPr>
+                <w:rFonts w:ascii="Consolas" w:hAnsi="Consolas" w:cs="Consolas"/>
+                <w:color w:val="000000"/>
+                <w:sz w:val="20"/>
+                <w:szCs w:val="20"/>
+              </w:rPr>
+              <w:tab/>
+              <w:t>}</w:t>
+            </w:r>
+          </w:p>
+        </w:tc>
+      </w:tr>
+      <w:tr>
+        <w:tc>
+          <w:tcPr>
+            <w:tcW w:w="2337" w:type="dxa"/>
+          </w:tcPr>
+          <w:p>
+            <w:pPr>
+              <w:autoSpaceDE w:val="0"/>
+              <w:autoSpaceDN w:val="0"/>
+              <w:adjustRightInd w:val="0"/>
+              <w:spacing w:after="0" w:line="240" w:lineRule="auto"/>
+              <w:rPr>
+                <w:rFonts w:ascii="Consolas" w:hAnsi="Consolas" w:cs="Consolas"/>
+                <w:sz w:val="20"/>
+                <w:szCs w:val="20"/>
+              </w:rPr>
+            </w:pPr>
+            <w:r>
+              <w:rPr>
+                <w:rFonts w:ascii="Consolas" w:hAnsi="Consolas" w:cs="Consolas"/>
+                <w:color w:val="000000"/>
+                <w:sz w:val="20"/>
+                <w:szCs w:val="20"/>
+              </w:rPr>
+              <w:tab/>
+            </w:r>
+            <w:r>
+              <w:rPr>
+                <w:rFonts w:ascii="Consolas" w:hAnsi="Consolas" w:cs="Consolas"/>
+                <w:b/>
+                <w:bCs/>
+                <w:color w:val="7F0055"/>
+                <w:sz w:val="20"/>
+                <w:szCs w:val="20"/>
+              </w:rPr>
+              <w:t>protected</w:t>
+            </w:r>
+            <w:r>
+              <w:rPr>
+                <w:rFonts w:ascii="Consolas" w:hAnsi="Consolas" w:cs="Consolas"/>
+                <w:color w:val="000000"/>
+                <w:sz w:val="20"/>
+                <w:szCs w:val="20"/>
+              </w:rPr>
+              <w:t xml:space="preserve"> </w:t>
+            </w:r>
+            <w:r>
+              <w:rPr>
+                <w:rFonts w:ascii="Consolas" w:hAnsi="Consolas" w:cs="Consolas"/>
+                <w:b/>
+                <w:bCs/>
+                <w:color w:val="7F0055"/>
+                <w:sz w:val="20"/>
+                <w:szCs w:val="20"/>
+              </w:rPr>
+              <w:t>static</w:t>
+            </w:r>
+            <w:r>
+              <w:rPr>
+                <w:rFonts w:ascii="Consolas" w:hAnsi="Consolas" w:cs="Consolas"/>
+                <w:color w:val="000000"/>
+                <w:sz w:val="20"/>
+                <w:szCs w:val="20"/>
+              </w:rPr>
+              <w:t xml:space="preserve"> </w:t>
+            </w:r>
+            <w:r>
+              <w:rPr>
+                <w:rFonts w:ascii="Consolas" w:hAnsi="Consolas" w:cs="Consolas"/>
+                <w:b/>
+                <w:bCs/>
+                <w:color w:val="7F0055"/>
+                <w:sz w:val="20"/>
+                <w:szCs w:val="20"/>
+              </w:rPr>
+              <w:t>void</w:t>
+            </w:r>
+            <w:r>
+              <w:rPr>
+                <w:rFonts w:ascii="Consolas" w:hAnsi="Consolas" w:cs="Consolas"/>
+                <w:color w:val="000000"/>
+                <w:sz w:val="20"/>
+                <w:szCs w:val="20"/>
+              </w:rPr>
+              <w:t xml:space="preserve"> </w:t>
+            </w:r>
+            <w:proofErr w:type="spellStart"/>
+            <w:r>
+              <w:rPr>
+                <w:rFonts w:ascii="Consolas" w:hAnsi="Consolas" w:cs="Consolas"/>
+                <w:color w:val="000000"/>
+                <w:sz w:val="20"/>
+                <w:szCs w:val="20"/>
+                <w:u w:val="single"/>
+              </w:rPr>
+              <w:t>scheduleRoom</w:t>
+            </w:r>
+            <w:proofErr w:type="spellEnd"/>
+            <w:r>
+              <w:rPr>
+                <w:rFonts w:ascii="Consolas" w:hAnsi="Consolas" w:cs="Consolas"/>
+                <w:color w:val="000000"/>
+                <w:sz w:val="20"/>
+                <w:szCs w:val="20"/>
+              </w:rPr>
+              <w:t>(</w:t>
+            </w:r>
+            <w:proofErr w:type="spellStart"/>
+            <w:r>
+              <w:rPr>
+                <w:rFonts w:ascii="Consolas" w:hAnsi="Consolas" w:cs="Consolas"/>
+                <w:color w:val="000000"/>
+                <w:sz w:val="20"/>
+                <w:szCs w:val="20"/>
+              </w:rPr>
+              <w:t>ArrayList</w:t>
+            </w:r>
+            <w:proofErr w:type="spellEnd"/>
+            <w:r>
+              <w:rPr>
+                <w:rFonts w:ascii="Consolas" w:hAnsi="Consolas" w:cs="Consolas"/>
+                <w:color w:val="000000"/>
+                <w:sz w:val="20"/>
+                <w:szCs w:val="20"/>
+              </w:rPr>
+              <w:t xml:space="preserve">&lt;Room&gt; </w:t>
+            </w:r>
+            <w:proofErr w:type="spellStart"/>
+            <w:r>
+              <w:rPr>
+                <w:rFonts w:ascii="Consolas" w:hAnsi="Consolas" w:cs="Consolas"/>
+                <w:color w:val="6A3E3E"/>
+                <w:sz w:val="20"/>
+                <w:szCs w:val="20"/>
+              </w:rPr>
+              <w:t>roomList</w:t>
+            </w:r>
+            <w:proofErr w:type="spellEnd"/>
+            <w:r>
+              <w:rPr>
+                <w:rFonts w:ascii="Consolas" w:hAnsi="Consolas" w:cs="Consolas"/>
+                <w:color w:val="000000"/>
+                <w:sz w:val="20"/>
+                <w:szCs w:val="20"/>
+              </w:rPr>
+              <w:t>) {</w:t>
+            </w:r>
+          </w:p>
+          <w:p>
+            <w:pPr>
+              <w:spacing w:after="0" w:line="240" w:lineRule="auto"/>
+            </w:pPr>
+            <w:r>
+              <w:t>.. }</w:t>
+            </w:r>
+          </w:p>
+        </w:tc>
+        <w:tc>
+          <w:tcPr>
+            <w:tcW w:w="2337" w:type="dxa"/>
+          </w:tcPr>
+          <w:p>
+            <w:pPr>
+              <w:spacing w:after="0" w:line="240" w:lineRule="auto"/>
+            </w:pPr>
+            <w:r>
+              <w:rPr>
+                <w:rFonts w:ascii="Segoe UI" w:hAnsi="Segoe UI" w:cs="Segoe UI"/>
+                <w:sz w:val="18"/>
+                <w:szCs w:val="18"/>
+              </w:rPr>
+              <w:t>Refactor this method to reduce its Cognitive Complexity from 38 to the 15 allowed.</w:t>
+            </w:r>
+          </w:p>
+        </w:tc>
+        <w:tc>
+          <w:tcPr>
+            <w:tcW w:w="2338" w:type="dxa"/>
+          </w:tcPr>
+          <w:p>
+            <w:pPr>
+              <w:pStyle w:val="Heading1"/>
+              <w:rPr>
+                <w:rFonts w:ascii="Segoe UI" w:hAnsi="Segoe UI" w:cs="Segoe UI"/>
+              </w:rPr>
+            </w:pPr>
+            <w:r>
+              <w:rPr>
+                <w:rFonts w:ascii="Segoe UI" w:hAnsi="Segoe UI" w:cs="Segoe UI"/>
+                <w:sz w:val="24"/>
+                <w:szCs w:val="24"/>
+              </w:rPr>
+              <w:t>Cognitive Complexity of methods should not be too high</w:t>
+            </w:r>
+            <w:r>
+              <w:rPr>
+                <w:rFonts w:ascii="Segoe UI" w:hAnsi="Segoe UI" w:cs="Segoe UI"/>
+              </w:rPr>
+              <w:t xml:space="preserve"> (</w:t>
+            </w:r>
+            <w:proofErr w:type="gramStart"/>
+            <w:r>
+              <w:rPr>
+                <w:rFonts w:ascii="Segoe UI" w:hAnsi="Segoe UI" w:cs="Segoe UI"/>
+              </w:rPr>
+              <w:t>squid:S</w:t>
+            </w:r>
+            <w:proofErr w:type="gramEnd"/>
+            <w:r>
+              <w:rPr>
+                <w:rFonts w:ascii="Segoe UI" w:hAnsi="Segoe UI" w:cs="Segoe UI"/>
+              </w:rPr>
+              <w:t>3776)</w:t>
+            </w:r>
+          </w:p>
+          <w:p>
+            <w:pPr>
+              <w:rPr>
+                <w:rFonts w:ascii="Segoe UI" w:hAnsi="Segoe UI" w:cs="Segoe UI"/>
+                <w:sz w:val="20"/>
+                <w:szCs w:val="20"/>
+              </w:rPr>
+            </w:pPr>
+            <w:r>
+              <w:rPr>
+                <w:rFonts w:ascii="Segoe UI" w:hAnsi="Segoe UI" w:cs="Segoe UI"/>
+                <w:sz w:val="20"/>
+                <w:szCs w:val="20"/>
+              </w:rPr>
+              <w:t xml:space="preserve"> Code </w:t>
+            </w:r>
+            <w:proofErr w:type="gramStart"/>
+            <w:r>
+              <w:rPr>
+                <w:rFonts w:ascii="Segoe UI" w:hAnsi="Segoe UI" w:cs="Segoe UI"/>
+                <w:sz w:val="20"/>
+                <w:szCs w:val="20"/>
+              </w:rPr>
+              <w:t>smell  Critical</w:t>
+            </w:r>
+            <w:proofErr w:type="gramEnd"/>
+          </w:p>
+          <w:p>
+            <w:pPr>
+              <w:pStyle w:val="NormalWeb"/>
+              <w:rPr>
+                <w:rFonts w:ascii="Segoe UI" w:hAnsi="Segoe UI" w:cs="Segoe UI"/>
+                <w:sz w:val="20"/>
+                <w:szCs w:val="20"/>
+              </w:rPr>
+            </w:pPr>
+            <w:r>
+              <w:rPr>
+                <w:rFonts w:ascii="Segoe UI" w:hAnsi="Segoe UI" w:cs="Segoe UI"/>
+                <w:sz w:val="20"/>
+                <w:szCs w:val="20"/>
+              </w:rPr>
+              <w:t>Cognitive Complexity is a measure of how hard the control flow of a method is to understand. Methods with high Cognitive Complexity will be difficult to maintain.</w:t>
+            </w:r>
+          </w:p>
+          <w:p>
+            <w:pPr>
+              <w:spacing w:before="100" w:beforeAutospacing="1" w:after="100" w:afterAutospacing="1" w:line="360" w:lineRule="atLeast"/>
+              <w:outlineLvl w:val="2"/>
+              <w:rPr>
+                <w:rFonts w:ascii="Segoe UI" w:hAnsi="Segoe UI" w:cs="Segoe UI"/>
+                <w:sz w:val="24"/>
+                <w:szCs w:val="24"/>
+              </w:rPr>
+            </w:pPr>
+            <w:r>
+              <w:rPr>
+                <w:rFonts w:ascii="Segoe UI" w:hAnsi="Segoe UI" w:cs="Segoe UI"/>
+              </w:rPr>
+              <w:lastRenderedPageBreak/>
+              <w:t>See</w:t>
+            </w:r>
+          </w:p>
+          <w:p>
+            <w:pPr>
+              <w:numPr>
+                <w:ilvl w:val="0"/>
+                <w:numId w:val="8"/>
+              </w:numPr>
+              <w:spacing w:before="100" w:beforeAutospacing="1" w:after="100" w:afterAutospacing="1" w:line="240" w:lineRule="auto"/>
+              <w:rPr>
+                <w:rFonts w:ascii="Segoe UI" w:hAnsi="Segoe UI" w:cs="Segoe UI"/>
+                <w:sz w:val="20"/>
+                <w:szCs w:val="20"/>
+              </w:rPr>
+            </w:pPr>
+            <w:hyperlink r:id="rId12" w:history="1">
+              <w:r>
+                <w:rPr>
+                  <w:rStyle w:val="Hyperlink"/>
+                  <w:rFonts w:ascii="Segoe UI" w:hAnsi="Segoe UI" w:cs="Segoe UI"/>
+                  <w:sz w:val="20"/>
+                  <w:szCs w:val="20"/>
+                </w:rPr>
+                <w:t>Cognitive Complexity</w:t>
+              </w:r>
+            </w:hyperlink>
+            <w:r>
+              <w:rPr>
+                <w:rFonts w:ascii="Segoe UI" w:hAnsi="Segoe UI" w:cs="Segoe UI"/>
+                <w:sz w:val="20"/>
+                <w:szCs w:val="20"/>
+              </w:rPr>
+              <w:t xml:space="preserve"> </w:t>
+            </w:r>
+          </w:p>
+          <w:p>
+            <w:pPr>
+              <w:spacing w:after="0" w:line="240" w:lineRule="auto"/>
+            </w:pPr>
+          </w:p>
+          <w:p>
+            <w:pPr>
+              <w:jc w:val="center"/>
+            </w:pPr>
+          </w:p>
+        </w:tc>
+        <w:tc>
+          <w:tcPr>
+            <w:tcW w:w="2338" w:type="dxa"/>
+          </w:tcPr>
+          <w:p>
+            <w:pPr>
+              <w:spacing w:after="0" w:line="240" w:lineRule="auto"/>
+            </w:pPr>
+          </w:p>
+        </w:tc>
+      </w:tr>
+      <w:tr>
+        <w:tc>
+          <w:tcPr>
+            <w:tcW w:w="2337" w:type="dxa"/>
+          </w:tcPr>
+          <w:p>
+            <w:pPr>
+              <w:autoSpaceDE w:val="0"/>
+              <w:autoSpaceDN w:val="0"/>
+              <w:adjustRightInd w:val="0"/>
+              <w:spacing w:after="0" w:line="240" w:lineRule="auto"/>
+              <w:rPr>
+                <w:rFonts w:ascii="Consolas" w:hAnsi="Consolas" w:cs="Consolas"/>
+                <w:sz w:val="20"/>
+                <w:szCs w:val="20"/>
+              </w:rPr>
+            </w:pPr>
+            <w:r>
+              <w:rPr>
+                <w:rFonts w:ascii="Consolas" w:hAnsi="Consolas" w:cs="Consolas"/>
+                <w:color w:val="000000"/>
+                <w:sz w:val="20"/>
+                <w:szCs w:val="20"/>
+              </w:rPr>
+              <w:tab/>
+            </w:r>
+            <w:r>
+              <w:rPr>
+                <w:rFonts w:ascii="Consolas" w:hAnsi="Consolas" w:cs="Consolas"/>
+                <w:color w:val="000000"/>
+                <w:sz w:val="20"/>
+                <w:szCs w:val="20"/>
+              </w:rPr>
+              <w:tab/>
+            </w:r>
+            <w:r>
+              <w:rPr>
+                <w:rFonts w:ascii="Consolas" w:hAnsi="Consolas" w:cs="Consolas"/>
+                <w:color w:val="000000"/>
+                <w:sz w:val="20"/>
+                <w:szCs w:val="20"/>
+              </w:rPr>
+              <w:tab/>
+            </w:r>
+            <w:r>
+              <w:rPr>
+                <w:rFonts w:ascii="Consolas" w:hAnsi="Consolas" w:cs="Consolas"/>
+                <w:color w:val="000000"/>
+                <w:sz w:val="20"/>
+                <w:szCs w:val="20"/>
+              </w:rPr>
+              <w:tab/>
+            </w:r>
+            <w:r>
+              <w:rPr>
+                <w:rFonts w:ascii="Consolas" w:hAnsi="Consolas" w:cs="Consolas"/>
+                <w:color w:val="000000"/>
+                <w:sz w:val="20"/>
+                <w:szCs w:val="20"/>
+              </w:rPr>
+              <w:tab/>
+              <w:t xml:space="preserve">Room </w:t>
+            </w:r>
+            <w:proofErr w:type="spellStart"/>
+            <w:r>
+              <w:rPr>
+                <w:rFonts w:ascii="Consolas" w:hAnsi="Consolas" w:cs="Consolas"/>
+                <w:color w:val="6A3E3E"/>
+                <w:sz w:val="20"/>
+                <w:szCs w:val="20"/>
+              </w:rPr>
+              <w:t>curRoom</w:t>
+            </w:r>
+            <w:proofErr w:type="spellEnd"/>
+            <w:r>
+              <w:rPr>
+                <w:rFonts w:ascii="Consolas" w:hAnsi="Consolas" w:cs="Consolas"/>
+                <w:color w:val="000000"/>
+                <w:sz w:val="20"/>
+                <w:szCs w:val="20"/>
+              </w:rPr>
+              <w:t xml:space="preserve"> = </w:t>
+            </w:r>
+            <w:proofErr w:type="spellStart"/>
+            <w:proofErr w:type="gramStart"/>
+            <w:r>
+              <w:rPr>
+                <w:rFonts w:ascii="Consolas" w:hAnsi="Consolas" w:cs="Consolas"/>
+                <w:i/>
+                <w:iCs/>
+                <w:color w:val="000000"/>
+                <w:sz w:val="20"/>
+                <w:szCs w:val="20"/>
+                <w:u w:val="single"/>
+              </w:rPr>
+              <w:t>getRoomFromName</w:t>
+            </w:r>
+            <w:proofErr w:type="spellEnd"/>
+            <w:r>
+              <w:rPr>
+                <w:rFonts w:ascii="Consolas" w:hAnsi="Consolas" w:cs="Consolas"/>
+                <w:color w:val="000000"/>
+                <w:sz w:val="20"/>
+                <w:szCs w:val="20"/>
+              </w:rPr>
+              <w:t>(</w:t>
+            </w:r>
+            <w:proofErr w:type="spellStart"/>
+            <w:proofErr w:type="gramEnd"/>
+            <w:r>
+              <w:rPr>
+                <w:rFonts w:ascii="Consolas" w:hAnsi="Consolas" w:cs="Consolas"/>
+                <w:color w:val="6A3E3E"/>
+                <w:sz w:val="20"/>
+                <w:szCs w:val="20"/>
+              </w:rPr>
+              <w:t>roomList</w:t>
+            </w:r>
+            <w:proofErr w:type="spellEnd"/>
+            <w:r>
+              <w:rPr>
+                <w:rFonts w:ascii="Consolas" w:hAnsi="Consolas" w:cs="Consolas"/>
+                <w:color w:val="000000"/>
+                <w:sz w:val="20"/>
+                <w:szCs w:val="20"/>
+              </w:rPr>
+              <w:t xml:space="preserve">, </w:t>
+            </w:r>
+            <w:r>
+              <w:rPr>
+                <w:rFonts w:ascii="Consolas" w:hAnsi="Consolas" w:cs="Consolas"/>
+                <w:color w:val="6A3E3E"/>
+                <w:sz w:val="20"/>
+                <w:szCs w:val="20"/>
+              </w:rPr>
+              <w:t>name</w:t>
+            </w:r>
+            <w:r>
+              <w:rPr>
+                <w:rFonts w:ascii="Consolas" w:hAnsi="Consolas" w:cs="Consolas"/>
+                <w:color w:val="000000"/>
+                <w:sz w:val="20"/>
+                <w:szCs w:val="20"/>
+              </w:rPr>
+              <w:t>);</w:t>
+            </w:r>
+            <w:r>
+              <w:rPr>
+                <w:rFonts w:ascii="Consolas" w:hAnsi="Consolas" w:cs="Consolas"/>
+                <w:color w:val="000000"/>
+                <w:sz w:val="20"/>
+                <w:szCs w:val="20"/>
+              </w:rPr>
+              <w:tab/>
+            </w:r>
+            <w:r>
+              <w:rPr>
+                <w:rFonts w:ascii="Consolas" w:hAnsi="Consolas" w:cs="Consolas"/>
+                <w:color w:val="000000"/>
+                <w:sz w:val="20"/>
+                <w:szCs w:val="20"/>
+              </w:rPr>
+              <w:tab/>
+            </w:r>
+            <w:r>
+              <w:rPr>
+                <w:rFonts w:ascii="Consolas" w:hAnsi="Consolas" w:cs="Consolas"/>
+                <w:color w:val="000000"/>
+                <w:sz w:val="20"/>
+                <w:szCs w:val="20"/>
+              </w:rPr>
+              <w:tab/>
+            </w:r>
+            <w:r>
+              <w:rPr>
+                <w:rFonts w:ascii="Consolas" w:hAnsi="Consolas" w:cs="Consolas"/>
+                <w:color w:val="000000"/>
+                <w:sz w:val="20"/>
+                <w:szCs w:val="20"/>
+              </w:rPr>
+              <w:tab/>
+            </w:r>
+            <w:r>
+              <w:rPr>
+                <w:rFonts w:ascii="Consolas" w:hAnsi="Consolas" w:cs="Consolas"/>
+                <w:color w:val="000000"/>
+                <w:sz w:val="20"/>
+                <w:szCs w:val="20"/>
+              </w:rPr>
+              <w:tab/>
+            </w:r>
+          </w:p>
+          <w:p>
+            <w:pPr>
+              <w:autoSpaceDE w:val="0"/>
+              <w:autoSpaceDN w:val="0"/>
+              <w:adjustRightInd w:val="0"/>
+              <w:spacing w:after="0" w:line="240" w:lineRule="auto"/>
+              <w:rPr>
+                <w:rFonts w:ascii="Consolas" w:hAnsi="Consolas" w:cs="Consolas"/>
+                <w:sz w:val="20"/>
+                <w:szCs w:val="20"/>
+              </w:rPr>
+            </w:pPr>
+            <w:r>
+              <w:rPr>
+                <w:rFonts w:ascii="Consolas" w:hAnsi="Consolas" w:cs="Consolas"/>
+                <w:color w:val="000000"/>
+                <w:sz w:val="20"/>
+                <w:szCs w:val="20"/>
+              </w:rPr>
+              <w:tab/>
+            </w:r>
+            <w:r>
+              <w:rPr>
+                <w:rFonts w:ascii="Consolas" w:hAnsi="Consolas" w:cs="Consolas"/>
+                <w:color w:val="000000"/>
+                <w:sz w:val="20"/>
+                <w:szCs w:val="20"/>
+              </w:rPr>
+              <w:tab/>
+            </w:r>
+            <w:r>
+              <w:rPr>
+                <w:rFonts w:ascii="Consolas" w:hAnsi="Consolas" w:cs="Consolas"/>
+                <w:color w:val="000000"/>
+                <w:sz w:val="20"/>
+                <w:szCs w:val="20"/>
+              </w:rPr>
+              <w:tab/>
+            </w:r>
+            <w:r>
+              <w:rPr>
+                <w:rFonts w:ascii="Consolas" w:hAnsi="Consolas" w:cs="Consolas"/>
+                <w:color w:val="000000"/>
+                <w:sz w:val="20"/>
+                <w:szCs w:val="20"/>
+              </w:rPr>
+              <w:tab/>
+            </w:r>
+            <w:r>
+              <w:rPr>
+                <w:rFonts w:ascii="Consolas" w:hAnsi="Consolas" w:cs="Consolas"/>
+                <w:color w:val="000000"/>
+                <w:sz w:val="20"/>
+                <w:szCs w:val="20"/>
+              </w:rPr>
+              <w:tab/>
+            </w:r>
+            <w:r>
+              <w:rPr>
+                <w:rFonts w:ascii="Consolas" w:hAnsi="Consolas" w:cs="Consolas"/>
+                <w:color w:val="000000"/>
+                <w:sz w:val="20"/>
+                <w:szCs w:val="20"/>
+              </w:rPr>
+              <w:tab/>
+            </w:r>
+            <w:r>
+              <w:rPr>
+                <w:rFonts w:ascii="Consolas" w:hAnsi="Consolas" w:cs="Consolas"/>
+                <w:color w:val="000000"/>
+                <w:sz w:val="20"/>
+                <w:szCs w:val="20"/>
+              </w:rPr>
+              <w:tab/>
+            </w:r>
+            <w:r>
+              <w:rPr>
+                <w:rFonts w:ascii="Consolas" w:hAnsi="Consolas" w:cs="Consolas"/>
+                <w:color w:val="000000"/>
+                <w:sz w:val="20"/>
+                <w:szCs w:val="20"/>
+              </w:rPr>
+              <w:tab/>
+            </w:r>
+            <w:r>
+              <w:rPr>
+                <w:rFonts w:ascii="Consolas" w:hAnsi="Consolas" w:cs="Consolas"/>
+                <w:color w:val="000000"/>
+                <w:sz w:val="20"/>
+                <w:szCs w:val="20"/>
+              </w:rPr>
+              <w:tab/>
+            </w:r>
+            <w:r>
+              <w:rPr>
+                <w:rFonts w:ascii="Consolas" w:hAnsi="Consolas" w:cs="Consolas"/>
+                <w:color w:val="000000"/>
+                <w:sz w:val="20"/>
+                <w:szCs w:val="20"/>
+              </w:rPr>
+              <w:tab/>
+            </w:r>
+            <w:r>
+              <w:rPr>
+                <w:rFonts w:ascii="Consolas" w:hAnsi="Consolas" w:cs="Consolas"/>
+                <w:color w:val="000000"/>
+                <w:sz w:val="20"/>
+                <w:szCs w:val="20"/>
+              </w:rPr>
+              <w:tab/>
+              <w:t xml:space="preserve">Meeting </w:t>
+            </w:r>
+            <w:proofErr w:type="spellStart"/>
+            <w:r>
+              <w:rPr>
+                <w:rFonts w:ascii="Consolas" w:hAnsi="Consolas" w:cs="Consolas"/>
+                <w:color w:val="6A3E3E"/>
+                <w:sz w:val="20"/>
+                <w:szCs w:val="20"/>
+              </w:rPr>
+              <w:t>meeting</w:t>
+            </w:r>
+            <w:proofErr w:type="spellEnd"/>
+            <w:r>
+              <w:rPr>
+                <w:rFonts w:ascii="Consolas" w:hAnsi="Consolas" w:cs="Consolas"/>
+                <w:color w:val="000000"/>
+                <w:sz w:val="20"/>
+                <w:szCs w:val="20"/>
+              </w:rPr>
+              <w:t xml:space="preserve"> = </w:t>
+            </w:r>
+            <w:r>
+              <w:rPr>
+                <w:rFonts w:ascii="Consolas" w:hAnsi="Consolas" w:cs="Consolas"/>
+                <w:b/>
+                <w:bCs/>
+                <w:color w:val="7F0055"/>
+                <w:sz w:val="20"/>
+                <w:szCs w:val="20"/>
+              </w:rPr>
+              <w:t>new</w:t>
+            </w:r>
+            <w:r>
+              <w:rPr>
+                <w:rFonts w:ascii="Consolas" w:hAnsi="Consolas" w:cs="Consolas"/>
+                <w:color w:val="000000"/>
+                <w:sz w:val="20"/>
+                <w:szCs w:val="20"/>
+              </w:rPr>
+              <w:t xml:space="preserve"> </w:t>
+            </w:r>
+            <w:proofErr w:type="gramStart"/>
+            <w:r>
+              <w:rPr>
+                <w:rFonts w:ascii="Consolas" w:hAnsi="Consolas" w:cs="Consolas"/>
+                <w:color w:val="000000"/>
+                <w:sz w:val="20"/>
+                <w:szCs w:val="20"/>
+              </w:rPr>
+              <w:t>Meeting(</w:t>
+            </w:r>
+            <w:proofErr w:type="spellStart"/>
+            <w:proofErr w:type="gramEnd"/>
+            <w:r>
+              <w:rPr>
+                <w:rFonts w:ascii="Consolas" w:hAnsi="Consolas" w:cs="Consolas"/>
+                <w:color w:val="6A3E3E"/>
+                <w:sz w:val="20"/>
+                <w:szCs w:val="20"/>
+              </w:rPr>
+              <w:t>startDate</w:t>
+            </w:r>
+            <w:proofErr w:type="spellEnd"/>
+            <w:r>
+              <w:rPr>
+                <w:rFonts w:ascii="Consolas" w:hAnsi="Consolas" w:cs="Consolas"/>
+                <w:color w:val="000000"/>
+                <w:sz w:val="20"/>
+                <w:szCs w:val="20"/>
+              </w:rPr>
+              <w:t xml:space="preserve">, </w:t>
+            </w:r>
+            <w:proofErr w:type="spellStart"/>
+            <w:r>
+              <w:rPr>
+                <w:rFonts w:ascii="Consolas" w:hAnsi="Consolas" w:cs="Consolas"/>
+                <w:color w:val="6A3E3E"/>
+                <w:sz w:val="20"/>
+                <w:szCs w:val="20"/>
+              </w:rPr>
+              <w:t>startTime</w:t>
+            </w:r>
+            <w:proofErr w:type="spellEnd"/>
+            <w:r>
+              <w:rPr>
+                <w:rFonts w:ascii="Consolas" w:hAnsi="Consolas" w:cs="Consolas"/>
+                <w:color w:val="000000"/>
+                <w:sz w:val="20"/>
+                <w:szCs w:val="20"/>
+              </w:rPr>
+              <w:t xml:space="preserve">, </w:t>
+            </w:r>
+            <w:proofErr w:type="spellStart"/>
+            <w:r>
+              <w:rPr>
+                <w:rFonts w:ascii="Consolas" w:hAnsi="Consolas" w:cs="Consolas"/>
+                <w:color w:val="6A3E3E"/>
+                <w:sz w:val="20"/>
+                <w:szCs w:val="20"/>
+              </w:rPr>
+              <w:t>endTime</w:t>
+            </w:r>
+            <w:proofErr w:type="spellEnd"/>
+            <w:r>
+              <w:rPr>
+                <w:rFonts w:ascii="Consolas" w:hAnsi="Consolas" w:cs="Consolas"/>
+                <w:color w:val="000000"/>
+                <w:sz w:val="20"/>
+                <w:szCs w:val="20"/>
+              </w:rPr>
+              <w:t xml:space="preserve">, </w:t>
+            </w:r>
+            <w:r>
+              <w:rPr>
+                <w:rFonts w:ascii="Consolas" w:hAnsi="Consolas" w:cs="Consolas"/>
+                <w:color w:val="6A3E3E"/>
+                <w:sz w:val="20"/>
+                <w:szCs w:val="20"/>
+              </w:rPr>
+              <w:t>subject</w:t>
+            </w:r>
+            <w:r>
+              <w:rPr>
+                <w:rFonts w:ascii="Consolas" w:hAnsi="Consolas" w:cs="Consolas"/>
+                <w:color w:val="000000"/>
+                <w:sz w:val="20"/>
+                <w:szCs w:val="20"/>
+              </w:rPr>
+              <w:t>);</w:t>
+            </w:r>
+          </w:p>
+          <w:p>
+            <w:pPr>
+              <w:spacing w:after="0" w:line="240" w:lineRule="auto"/>
+            </w:pPr>
+            <w:r>
+              <w:rPr>
+                <w:rFonts w:ascii="Consolas" w:hAnsi="Consolas" w:cs="Consolas"/>
+                <w:color w:val="000000"/>
+                <w:sz w:val="20"/>
+                <w:szCs w:val="20"/>
+              </w:rPr>
+              <w:tab/>
+            </w:r>
+            <w:r>
+              <w:rPr>
+                <w:rFonts w:ascii="Consolas" w:hAnsi="Consolas" w:cs="Consolas"/>
+                <w:color w:val="000000"/>
+                <w:sz w:val="20"/>
+                <w:szCs w:val="20"/>
+              </w:rPr>
+              <w:tab/>
+            </w:r>
+            <w:r>
+              <w:rPr>
+                <w:rFonts w:ascii="Consolas" w:hAnsi="Consolas" w:cs="Consolas"/>
+                <w:color w:val="000000"/>
+                <w:sz w:val="20"/>
+                <w:szCs w:val="20"/>
+              </w:rPr>
+              <w:tab/>
+            </w:r>
+            <w:r>
+              <w:rPr>
+                <w:rFonts w:ascii="Consolas" w:hAnsi="Consolas" w:cs="Consolas"/>
+                <w:color w:val="000000"/>
+                <w:sz w:val="20"/>
+                <w:szCs w:val="20"/>
+              </w:rPr>
+              <w:tab/>
+            </w:r>
+            <w:r>
+              <w:rPr>
+                <w:rFonts w:ascii="Consolas" w:hAnsi="Consolas" w:cs="Consolas"/>
+                <w:color w:val="000000"/>
+                <w:sz w:val="20"/>
+                <w:szCs w:val="20"/>
+              </w:rPr>
+              <w:tab/>
+            </w:r>
+            <w:r>
+              <w:rPr>
+                <w:rFonts w:ascii="Consolas" w:hAnsi="Consolas" w:cs="Consolas"/>
+                <w:color w:val="000000"/>
+                <w:sz w:val="20"/>
+                <w:szCs w:val="20"/>
+              </w:rPr>
+              <w:tab/>
+            </w:r>
+            <w:r>
+              <w:rPr>
+                <w:rFonts w:ascii="Consolas" w:hAnsi="Consolas" w:cs="Consolas"/>
+                <w:color w:val="000000"/>
+                <w:sz w:val="20"/>
+                <w:szCs w:val="20"/>
+              </w:rPr>
+              <w:tab/>
+            </w:r>
+            <w:r>
+              <w:rPr>
+                <w:rFonts w:ascii="Consolas" w:hAnsi="Consolas" w:cs="Consolas"/>
+                <w:color w:val="000000"/>
+                <w:sz w:val="20"/>
+                <w:szCs w:val="20"/>
+              </w:rPr>
+              <w:tab/>
+            </w:r>
+            <w:r>
+              <w:rPr>
+                <w:rFonts w:ascii="Consolas" w:hAnsi="Consolas" w:cs="Consolas"/>
+                <w:color w:val="000000"/>
+                <w:sz w:val="20"/>
+                <w:szCs w:val="20"/>
+              </w:rPr>
+              <w:tab/>
+            </w:r>
+            <w:r>
+              <w:rPr>
+                <w:rFonts w:ascii="Consolas" w:hAnsi="Consolas" w:cs="Consolas"/>
+                <w:color w:val="000000"/>
+                <w:sz w:val="20"/>
+                <w:szCs w:val="20"/>
+              </w:rPr>
+              <w:tab/>
+            </w:r>
+            <w:r>
+              <w:rPr>
+                <w:rFonts w:ascii="Consolas" w:hAnsi="Consolas" w:cs="Consolas"/>
+                <w:color w:val="000000"/>
+                <w:sz w:val="20"/>
+                <w:szCs w:val="20"/>
+              </w:rPr>
+              <w:tab/>
+            </w:r>
+            <w:proofErr w:type="spellStart"/>
+            <w:r>
+              <w:rPr>
+                <w:rFonts w:ascii="Consolas" w:hAnsi="Consolas" w:cs="Consolas"/>
+                <w:color w:val="6A3E3E"/>
+                <w:sz w:val="20"/>
+                <w:szCs w:val="20"/>
+                <w:u w:val="single"/>
+              </w:rPr>
+              <w:t>curRoom</w:t>
+            </w:r>
+            <w:r>
+              <w:rPr>
+                <w:rFonts w:ascii="Consolas" w:hAnsi="Consolas" w:cs="Consolas"/>
+                <w:color w:val="000000"/>
+                <w:sz w:val="20"/>
+                <w:szCs w:val="20"/>
+                <w:u w:val="single"/>
+              </w:rPr>
+              <w:t>.addMeeting</w:t>
+            </w:r>
+            <w:proofErr w:type="spellEnd"/>
+            <w:r>
+              <w:rPr>
+                <w:rFonts w:ascii="Consolas" w:hAnsi="Consolas" w:cs="Consolas"/>
+                <w:color w:val="000000"/>
+                <w:sz w:val="20"/>
+                <w:szCs w:val="20"/>
+              </w:rPr>
+              <w:t>(</w:t>
+            </w:r>
+            <w:r>
+              <w:rPr>
+                <w:rFonts w:ascii="Consolas" w:hAnsi="Consolas" w:cs="Consolas"/>
+                <w:color w:val="6A3E3E"/>
+                <w:sz w:val="20"/>
+                <w:szCs w:val="20"/>
+              </w:rPr>
+              <w:t>meeting</w:t>
+            </w:r>
+            <w:r>
+              <w:rPr>
+                <w:rFonts w:ascii="Consolas" w:hAnsi="Consolas" w:cs="Consolas"/>
+                <w:color w:val="000000"/>
+                <w:sz w:val="20"/>
+                <w:szCs w:val="20"/>
+              </w:rPr>
+              <w:t>);</w:t>
+            </w:r>
+          </w:p>
+        </w:tc>
+        <w:tc>
+          <w:tcPr>
+            <w:tcW w:w="2337" w:type="dxa"/>
+          </w:tcPr>
+          <w:p>
+            <w:pPr>
+              <w:spacing w:after="0" w:line="240" w:lineRule="auto"/>
+            </w:pPr>
+            <w:r>
+              <w:rPr>
+                <w:rFonts w:ascii="Segoe UI" w:hAnsi="Segoe UI" w:cs="Segoe UI"/>
+                <w:sz w:val="18"/>
+                <w:szCs w:val="18"/>
+              </w:rPr>
+              <w:t>A "</w:t>
+            </w:r>
+            <w:proofErr w:type="spellStart"/>
+            <w:r>
+              <w:rPr>
+                <w:rFonts w:ascii="Segoe UI" w:hAnsi="Segoe UI" w:cs="Segoe UI"/>
+                <w:sz w:val="18"/>
+                <w:szCs w:val="18"/>
+              </w:rPr>
+              <w:t>NullPointerException</w:t>
+            </w:r>
+            <w:proofErr w:type="spellEnd"/>
+            <w:r>
+              <w:rPr>
+                <w:rFonts w:ascii="Segoe UI" w:hAnsi="Segoe UI" w:cs="Segoe UI"/>
+                <w:sz w:val="18"/>
+                <w:szCs w:val="18"/>
+              </w:rPr>
+              <w:t>" could be thrown; "</w:t>
+            </w:r>
+            <w:proofErr w:type="spellStart"/>
+            <w:r>
+              <w:rPr>
+                <w:rFonts w:ascii="Segoe UI" w:hAnsi="Segoe UI" w:cs="Segoe UI"/>
+                <w:sz w:val="18"/>
+                <w:szCs w:val="18"/>
+              </w:rPr>
+              <w:t>curRoom</w:t>
+            </w:r>
+            <w:proofErr w:type="spellEnd"/>
+            <w:r>
+              <w:rPr>
+                <w:rFonts w:ascii="Segoe UI" w:hAnsi="Segoe UI" w:cs="Segoe UI"/>
+                <w:sz w:val="18"/>
+                <w:szCs w:val="18"/>
+              </w:rPr>
+              <w:t>" is nullable here.</w:t>
+            </w:r>
+          </w:p>
+        </w:tc>
+        <w:tc>
+          <w:tcPr>
+            <w:tcW w:w="2338" w:type="dxa"/>
+          </w:tcPr>
+          <w:p>
+            <w:pPr>
+              <w:pStyle w:val="Heading1"/>
+              <w:rPr>
+                <w:rFonts w:ascii="Segoe UI" w:hAnsi="Segoe UI" w:cs="Segoe UI"/>
+              </w:rPr>
+            </w:pPr>
+            <w:r>
+              <w:rPr>
+                <w:rFonts w:ascii="Segoe UI" w:hAnsi="Segoe UI" w:cs="Segoe UI"/>
+                <w:sz w:val="24"/>
+                <w:szCs w:val="24"/>
+              </w:rPr>
+              <w:t>Null pointers should not be dereferenced</w:t>
+            </w:r>
+            <w:r>
+              <w:rPr>
+                <w:rFonts w:ascii="Segoe UI" w:hAnsi="Segoe UI" w:cs="Segoe UI"/>
+              </w:rPr>
+              <w:t xml:space="preserve"> (</w:t>
+            </w:r>
+            <w:proofErr w:type="gramStart"/>
+            <w:r>
+              <w:rPr>
+                <w:rFonts w:ascii="Segoe UI" w:hAnsi="Segoe UI" w:cs="Segoe UI"/>
+              </w:rPr>
+              <w:t>squid:S</w:t>
+            </w:r>
+            <w:proofErr w:type="gramEnd"/>
+            <w:r>
+              <w:rPr>
+                <w:rFonts w:ascii="Segoe UI" w:hAnsi="Segoe UI" w:cs="Segoe UI"/>
+              </w:rPr>
+              <w:t>2259)</w:t>
+            </w:r>
+          </w:p>
+          <w:p>
+            <w:pPr>
+              <w:rPr>
+                <w:rFonts w:ascii="Segoe UI" w:hAnsi="Segoe UI" w:cs="Segoe UI"/>
+                <w:sz w:val="20"/>
+                <w:szCs w:val="20"/>
+              </w:rPr>
+            </w:pPr>
+            <w:r>
+              <w:rPr>
+                <w:rFonts w:ascii="Segoe UI" w:hAnsi="Segoe UI" w:cs="Segoe UI"/>
+                <w:sz w:val="20"/>
+                <w:szCs w:val="20"/>
+              </w:rPr>
+              <w:t> </w:t>
+            </w:r>
+            <w:proofErr w:type="gramStart"/>
+            <w:r>
+              <w:rPr>
+                <w:rFonts w:ascii="Segoe UI" w:hAnsi="Segoe UI" w:cs="Segoe UI"/>
+                <w:sz w:val="20"/>
+                <w:szCs w:val="20"/>
+              </w:rPr>
+              <w:t>Bug  Major</w:t>
+            </w:r>
+            <w:proofErr w:type="gramEnd"/>
+          </w:p>
+          <w:p>
+            <w:pPr>
+              <w:pStyle w:val="NormalWeb"/>
+              <w:spacing w:before="0" w:after="0"/>
+              <w:rPr>
+                <w:rFonts w:ascii="Segoe UI" w:hAnsi="Segoe UI" w:cs="Segoe UI"/>
+                <w:sz w:val="20"/>
+                <w:szCs w:val="20"/>
+              </w:rPr>
+            </w:pPr>
+            <w:r>
+              <w:rPr>
+                <w:rFonts w:ascii="Segoe UI" w:hAnsi="Segoe UI" w:cs="Segoe UI"/>
+                <w:sz w:val="20"/>
+                <w:szCs w:val="20"/>
+              </w:rPr>
+              <w:t xml:space="preserve">A reference to </w:t>
+            </w:r>
+            <w:r>
+              <w:rPr>
+                <w:rFonts w:ascii="Consolas" w:hAnsi="Consolas" w:cs="Courier New"/>
+                <w:sz w:val="18"/>
+                <w:szCs w:val="18"/>
+              </w:rPr>
+              <w:t>null</w:t>
+            </w:r>
+            <w:r>
+              <w:rPr>
+                <w:rFonts w:ascii="Segoe UI" w:hAnsi="Segoe UI" w:cs="Segoe UI"/>
+                <w:sz w:val="20"/>
+                <w:szCs w:val="20"/>
+              </w:rPr>
+              <w:t xml:space="preserve"> should never be dereferenced/accessed. Doing so will cause a </w:t>
+            </w:r>
+            <w:proofErr w:type="spellStart"/>
+            <w:r>
+              <w:rPr>
+                <w:rFonts w:ascii="Consolas" w:hAnsi="Consolas" w:cs="Courier New"/>
+                <w:sz w:val="18"/>
+                <w:szCs w:val="18"/>
+              </w:rPr>
+              <w:t>NullPointerException</w:t>
+            </w:r>
+            <w:proofErr w:type="spellEnd"/>
+            <w:r>
+              <w:rPr>
+                <w:rFonts w:ascii="Segoe UI" w:hAnsi="Segoe UI" w:cs="Segoe UI"/>
+                <w:sz w:val="20"/>
+                <w:szCs w:val="20"/>
+              </w:rPr>
+              <w:t xml:space="preserve"> to be thrown. At best, such an exception will cause abrupt program termination. At worst, it could expose debugging information that would be useful to an attacker, or it could allow an attacker to bypass security measures.</w:t>
+            </w:r>
+          </w:p>
+          <w:p>
+            <w:pPr>
+              <w:pStyle w:val="NormalWeb"/>
+              <w:spacing w:before="0" w:after="0"/>
+              <w:rPr>
+                <w:rFonts w:ascii="Segoe UI" w:hAnsi="Segoe UI" w:cs="Segoe UI"/>
+                <w:sz w:val="20"/>
+                <w:szCs w:val="20"/>
+              </w:rPr>
+            </w:pPr>
+            <w:r>
+              <w:rPr>
+                <w:rFonts w:ascii="Segoe UI" w:hAnsi="Segoe UI" w:cs="Segoe UI"/>
+                <w:sz w:val="20"/>
+                <w:szCs w:val="20"/>
+              </w:rPr>
+              <w:t xml:space="preserve">Note that when they are present, this rule takes advantage of </w:t>
+            </w:r>
+            <w:r>
+              <w:rPr>
+                <w:rFonts w:ascii="Consolas" w:hAnsi="Consolas" w:cs="Courier New"/>
+                <w:sz w:val="18"/>
+                <w:szCs w:val="18"/>
+              </w:rPr>
+              <w:t>@</w:t>
+            </w:r>
+            <w:proofErr w:type="spellStart"/>
+            <w:r>
+              <w:rPr>
+                <w:rFonts w:ascii="Consolas" w:hAnsi="Consolas" w:cs="Courier New"/>
+                <w:sz w:val="18"/>
+                <w:szCs w:val="18"/>
+              </w:rPr>
+              <w:t>CheckForNull</w:t>
+            </w:r>
+            <w:proofErr w:type="spellEnd"/>
+            <w:r>
+              <w:rPr>
+                <w:rFonts w:ascii="Segoe UI" w:hAnsi="Segoe UI" w:cs="Segoe UI"/>
+                <w:sz w:val="20"/>
+                <w:szCs w:val="20"/>
+              </w:rPr>
+              <w:t xml:space="preserve"> and </w:t>
+            </w:r>
+            <w:r>
+              <w:rPr>
+                <w:rFonts w:ascii="Consolas" w:hAnsi="Consolas" w:cs="Courier New"/>
+                <w:sz w:val="18"/>
+                <w:szCs w:val="18"/>
+              </w:rPr>
+              <w:t>@Nonnull</w:t>
+            </w:r>
+            <w:r>
+              <w:rPr>
+                <w:rFonts w:ascii="Segoe UI" w:hAnsi="Segoe UI" w:cs="Segoe UI"/>
+                <w:sz w:val="20"/>
+                <w:szCs w:val="20"/>
+              </w:rPr>
+              <w:t xml:space="preserve"> annotations defined in </w:t>
+            </w:r>
+            <w:hyperlink r:id="rId13" w:history="1">
+              <w:r>
+                <w:rPr>
+                  <w:rStyle w:val="Hyperlink"/>
+                  <w:rFonts w:ascii="Segoe UI" w:hAnsi="Segoe UI" w:cs="Segoe UI"/>
+                  <w:sz w:val="20"/>
+                  <w:szCs w:val="20"/>
+                </w:rPr>
+                <w:t>JSR-305</w:t>
+              </w:r>
+            </w:hyperlink>
+            <w:r>
+              <w:rPr>
+                <w:rFonts w:ascii="Segoe UI" w:hAnsi="Segoe UI" w:cs="Segoe UI"/>
+                <w:sz w:val="20"/>
+                <w:szCs w:val="20"/>
+              </w:rPr>
+              <w:t xml:space="preserve"> to understand which values are and are not nullable except when </w:t>
+            </w:r>
+            <w:r>
+              <w:rPr>
+                <w:rFonts w:ascii="Consolas" w:hAnsi="Consolas" w:cs="Courier New"/>
+                <w:sz w:val="18"/>
+                <w:szCs w:val="18"/>
+              </w:rPr>
+              <w:t>@Nonnull</w:t>
+            </w:r>
+            <w:r>
+              <w:rPr>
+                <w:rFonts w:ascii="Segoe UI" w:hAnsi="Segoe UI" w:cs="Segoe UI"/>
+                <w:sz w:val="20"/>
+                <w:szCs w:val="20"/>
+              </w:rPr>
+              <w:t xml:space="preserve"> is used on the parameter to </w:t>
+            </w:r>
+            <w:r>
+              <w:rPr>
+                <w:rFonts w:ascii="Consolas" w:hAnsi="Consolas" w:cs="Courier New"/>
+                <w:sz w:val="18"/>
+                <w:szCs w:val="18"/>
+              </w:rPr>
+              <w:t>equals</w:t>
+            </w:r>
+            <w:r>
+              <w:rPr>
+                <w:rFonts w:ascii="Segoe UI" w:hAnsi="Segoe UI" w:cs="Segoe UI"/>
+                <w:sz w:val="20"/>
+                <w:szCs w:val="20"/>
+              </w:rPr>
+              <w:t>, which by contract should always work with null.</w:t>
+            </w:r>
+          </w:p>
+          <w:p>
+            <w:pPr>
+              <w:spacing w:after="0" w:line="240" w:lineRule="auto"/>
+            </w:pPr>
+          </w:p>
+        </w:tc>
+        <w:tc>
+          <w:tcPr>
+            <w:tcW w:w="2338" w:type="dxa"/>
+          </w:tcPr>
+          <w:p>
+            <w:pPr>
+              <w:autoSpaceDE w:val="0"/>
+              <w:autoSpaceDN w:val="0"/>
+              <w:adjustRightInd w:val="0"/>
+              <w:spacing w:after="0" w:line="240" w:lineRule="auto"/>
+              <w:rPr>
+                <w:rFonts w:ascii="Consolas" w:hAnsi="Consolas" w:cs="Consolas"/>
+                <w:sz w:val="20"/>
+                <w:szCs w:val="20"/>
+              </w:rPr>
+            </w:pPr>
+            <w:r>
+              <w:rPr>
+                <w:rFonts w:ascii="Consolas" w:hAnsi="Consolas" w:cs="Consolas"/>
+                <w:color w:val="000000"/>
+                <w:sz w:val="20"/>
+                <w:szCs w:val="20"/>
+              </w:rPr>
               <w:tab/>
             </w:r>
             <w:r>
@@ -14139,7 +14167,7 @@
               </w:rPr>
               <w:t xml:space="preserve"> annotations defined in </w:t>
             </w:r>
-            <w:hyperlink r:id="rId12" w:history="1">
+            <w:hyperlink r:id="rId14" w:history="1">
               <w:r>
                 <w:rPr>
                   <w:rStyle w:val="Hyperlink"/>
@@ -21427,7 +21455,7 @@
                     <pic:cNvPicPr/>
                   </pic:nvPicPr>
                   <pic:blipFill rotWithShape="1">
-                    <a:blip r:embed="rId13">
+                    <a:blip r:embed="rId15">
                       <a:extLst>
                         <a:ext uri="{28A0092B-C50C-407E-A947-70E740481C1C}">
                           <a14:useLocalDpi xmlns:a14="http://schemas.microsoft.com/office/drawing/2010/main" val="0"/>
@@ -21528,7 +21556,7 @@
                     <pic:cNvPicPr/>
                   </pic:nvPicPr>
                   <pic:blipFill rotWithShape="1">
-                    <a:blip r:embed="rId14">
+                    <a:blip r:embed="rId16">
                       <a:extLst>
                         <a:ext uri="{28A0092B-C50C-407E-A947-70E740481C1C}">
                           <a14:useLocalDpi xmlns:a14="http://schemas.microsoft.com/office/drawing/2010/main" val="0"/>
@@ -21621,7 +21649,7 @@
                     <pic:cNvPicPr/>
                   </pic:nvPicPr>
                   <pic:blipFill rotWithShape="1">
-                    <a:blip r:embed="rId15">
+                    <a:blip r:embed="rId17">
                       <a:extLst>
                         <a:ext uri="{28A0092B-C50C-407E-A947-70E740481C1C}">
                           <a14:useLocalDpi xmlns:a14="http://schemas.microsoft.com/office/drawing/2010/main" val="0"/>
@@ -21696,7 +21724,7 @@
                     <pic:cNvPicPr/>
                   </pic:nvPicPr>
                   <pic:blipFill rotWithShape="1">
-                    <a:blip r:embed="rId16">
+                    <a:blip r:embed="rId18">
                       <a:extLst>
                         <a:ext uri="{28A0092B-C50C-407E-A947-70E740481C1C}">
                           <a14:useLocalDpi xmlns:a14="http://schemas.microsoft.com/office/drawing/2010/main" val="0"/>
@@ -21817,7 +21845,7 @@
                     </pic:cNvPicPr>
                   </pic:nvPicPr>
                   <pic:blipFill>
-                    <a:blip r:embed="rId17">
+                    <a:blip r:embed="rId19">
                       <a:extLst>
                         <a:ext uri="{28A0092B-C50C-407E-A947-70E740481C1C}">
                           <a14:useLocalDpi xmlns:a14="http://schemas.microsoft.com/office/drawing/2010/main" val="0"/>
@@ -21865,8 +21893,14 @@
     <w:p>
       <w:pPr>
         <w:pStyle w:val="Heading1"/>
-      </w:pPr>
-      <w:r>
+        <w:rPr>
+          <w:sz w:val="28"/>
+        </w:rPr>
+      </w:pPr>
+      <w:r>
+        <w:rPr>
+          <w:sz w:val="28"/>
+        </w:rPr>
         <w:t>Issues Resolved</w:t>
       </w:r>
     </w:p>
@@ -21877,8 +21911,6 @@
       <w:r>
         <w:t xml:space="preserve">Reported </w:t>
       </w:r>
-      <w:bookmarkStart w:id="0" w:name="_GoBack"/>
-      <w:bookmarkEnd w:id="0"/>
       <w:r>
         <w:t>By Vivek Vellaiyappan</w:t>
       </w:r>
@@ -21915,6 +21947,12 @@
             <w:r>
               <w:t xml:space="preserve"> #1</w:t>
             </w:r>
+            <w:r>
+              <w:t xml:space="preserve">    || </w:t>
+            </w:r>
+            <w:r>
+              <w:t>Type: bug</w:t>
+            </w:r>
           </w:p>
           <w:p>
             <w:pPr>
@@ -21922,6 +21960,7 @@
               <w:spacing w:before="100" w:beforeAutospacing="1" w:after="240" w:line="240" w:lineRule="auto"/>
               <w:rPr>
                 <w:rFonts w:ascii="Segoe UI" w:eastAsia="Times New Roman" w:hAnsi="Segoe UI" w:cs="Segoe UI"/>
+                <w:b/>
                 <w:color w:val="24292E"/>
                 <w:sz w:val="21"/>
                 <w:szCs w:val="21"/>
@@ -21930,6 +21969,7 @@
             <w:r>
               <w:rPr>
                 <w:rFonts w:ascii="Segoe UI" w:eastAsia="Times New Roman" w:hAnsi="Segoe UI" w:cs="Segoe UI"/>
+                <w:b/>
                 <w:color w:val="24292E"/>
                 <w:sz w:val="21"/>
                 <w:szCs w:val="21"/>
@@ -21993,6 +22033,7 @@
               <w:spacing w:after="240" w:line="240" w:lineRule="auto"/>
               <w:rPr>
                 <w:rFonts w:ascii="Segoe UI" w:eastAsia="Times New Roman" w:hAnsi="Segoe UI" w:cs="Segoe UI"/>
+                <w:b/>
                 <w:color w:val="24292E"/>
                 <w:sz w:val="21"/>
                 <w:szCs w:val="21"/>
@@ -22001,6 +22042,7 @@
             <w:r>
               <w:rPr>
                 <w:rFonts w:ascii="Segoe UI" w:eastAsia="Times New Roman" w:hAnsi="Segoe UI" w:cs="Segoe UI"/>
+                <w:b/>
                 <w:color w:val="24292E"/>
                 <w:sz w:val="21"/>
                 <w:szCs w:val="21"/>
@@ -22039,6 +22081,7 @@
               <w:spacing w:after="240" w:line="240" w:lineRule="auto"/>
               <w:rPr>
                 <w:rFonts w:ascii="Segoe UI" w:eastAsia="Times New Roman" w:hAnsi="Segoe UI" w:cs="Segoe UI"/>
+                <w:b/>
                 <w:color w:val="24292E"/>
                 <w:sz w:val="21"/>
                 <w:szCs w:val="21"/>
@@ -22047,6 +22090,7 @@
             <w:r>
               <w:rPr>
                 <w:rFonts w:ascii="Segoe UI" w:eastAsia="Times New Roman" w:hAnsi="Segoe UI" w:cs="Segoe UI"/>
+                <w:b/>
                 <w:color w:val="24292E"/>
                 <w:sz w:val="21"/>
                 <w:szCs w:val="21"/>
@@ -22082,8 +22126,13 @@
           <w:p/>
           <w:p>
             <w:r>
-              <w:lastRenderedPageBreak/>
-              <w:t>Action Taken by coder:</w:t>
+              <w:t xml:space="preserve">Action Taken by </w:t>
+            </w:r>
+            <w:r>
+              <w:t>me</w:t>
+            </w:r>
+            <w:r>
+              <w:t>:</w:t>
             </w:r>
           </w:p>
           <w:p>
@@ -22163,6 +22212,11 @@
             </w:r>
           </w:p>
           <w:p>
+            <w:r>
+              <w:t>Type: bug</w:t>
+            </w:r>
+          </w:p>
+          <w:p>
             <w:pPr>
               <w:shd w:val="clear" w:color="auto" w:fill="FFFFFF"/>
               <w:spacing w:before="100" w:beforeAutospacing="1" w:after="240" w:line="240" w:lineRule="auto"/>
@@ -22238,9 +22292,647 @@
       </w:tr>
     </w:tbl>
     <w:p/>
+    <w:p>
+      <w:pPr>
+        <w:pStyle w:val="Heading3"/>
+      </w:pPr>
+      <w:r>
+        <w:t>Issue 3:</w:t>
+      </w:r>
+    </w:p>
+    <w:tbl>
+      <w:tblPr>
+        <w:tblStyle w:val="TableGrid"/>
+        <w:tblW w:w="0" w:type="auto"/>
+        <w:tblLook w:val="04A0" w:firstRow="1" w:lastRow="0" w:firstColumn="1" w:lastColumn="0" w:noHBand="0" w:noVBand="1"/>
+      </w:tblPr>
+      <w:tblGrid>
+        <w:gridCol w:w="9350"/>
+      </w:tblGrid>
+      <w:tr>
+        <w:tc>
+          <w:tcPr>
+            <w:tcW w:w="9350" w:type="dxa"/>
+          </w:tcPr>
+          <w:p>
+            <w:pPr>
+              <w:rPr>
+                <w:rFonts w:ascii="Segoe UI" w:eastAsia="Times New Roman" w:hAnsi="Segoe UI" w:cs="Segoe UI"/>
+                <w:color w:val="24292E"/>
+                <w:sz w:val="21"/>
+                <w:szCs w:val="21"/>
+              </w:rPr>
+            </w:pPr>
+            <w:r>
+              <w:t xml:space="preserve">Title: </w:t>
+            </w:r>
+            <w:r>
+              <w:rPr>
+                <w:rFonts w:ascii="Segoe UI" w:eastAsia="Times New Roman" w:hAnsi="Segoe UI" w:cs="Segoe UI"/>
+                <w:color w:val="24292E"/>
+                <w:sz w:val="21"/>
+                <w:szCs w:val="21"/>
+              </w:rPr>
+              <w:t>Unable to list all room's schedule #3</w:t>
+            </w:r>
+            <w:r>
+              <w:rPr>
+                <w:rFonts w:ascii="Segoe UI" w:eastAsia="Times New Roman" w:hAnsi="Segoe UI" w:cs="Segoe UI"/>
+                <w:color w:val="24292E"/>
+                <w:sz w:val="21"/>
+                <w:szCs w:val="21"/>
+              </w:rPr>
+              <w:t xml:space="preserve"> || type: enhancement</w:t>
+            </w:r>
+          </w:p>
+          <w:p>
+            <w:pPr>
+              <w:shd w:val="clear" w:color="auto" w:fill="FFFFFF"/>
+              <w:spacing w:before="100" w:beforeAutospacing="1" w:after="240" w:line="240" w:lineRule="auto"/>
+              <w:rPr>
+                <w:rFonts w:ascii="Segoe UI" w:eastAsia="Times New Roman" w:hAnsi="Segoe UI" w:cs="Segoe UI"/>
+                <w:color w:val="24292E"/>
+                <w:sz w:val="21"/>
+                <w:szCs w:val="21"/>
+              </w:rPr>
+            </w:pPr>
+            <w:r>
+              <w:rPr>
+                <w:rFonts w:ascii="Segoe UI" w:eastAsia="Times New Roman" w:hAnsi="Segoe UI" w:cs="Segoe UI"/>
+                <w:color w:val="24292E"/>
+                <w:sz w:val="21"/>
+                <w:szCs w:val="21"/>
+              </w:rPr>
+              <w:t>Able to list only specified room's schedule. What if the client wants to view what all rooms are available and their schedules?</w:t>
+            </w:r>
+          </w:p>
+          <w:p>
+            <w:pPr>
+              <w:shd w:val="clear" w:color="auto" w:fill="FFFFFF"/>
+              <w:spacing w:before="100" w:beforeAutospacing="1" w:after="240" w:line="240" w:lineRule="auto"/>
+              <w:rPr>
+                <w:rFonts w:ascii="Segoe UI" w:eastAsia="Times New Roman" w:hAnsi="Segoe UI" w:cs="Segoe UI"/>
+                <w:b/>
+                <w:color w:val="24292E"/>
+                <w:sz w:val="21"/>
+                <w:szCs w:val="21"/>
+              </w:rPr>
+            </w:pPr>
+            <w:r>
+              <w:rPr>
+                <w:rFonts w:ascii="Segoe UI" w:eastAsia="Times New Roman" w:hAnsi="Segoe UI" w:cs="Segoe UI"/>
+                <w:b/>
+                <w:color w:val="24292E"/>
+                <w:sz w:val="21"/>
+                <w:szCs w:val="21"/>
+              </w:rPr>
+              <w:t>Coder Comment:</w:t>
+            </w:r>
+          </w:p>
+          <w:p>
+            <w:pPr>
+              <w:shd w:val="clear" w:color="auto" w:fill="FFFFFF"/>
+              <w:spacing w:after="0" w:line="240" w:lineRule="auto"/>
+              <w:contextualSpacing/>
+              <w:rPr>
+                <w:rFonts w:ascii="Segoe UI" w:eastAsia="Times New Roman" w:hAnsi="Segoe UI" w:cs="Segoe UI"/>
+                <w:color w:val="24292E"/>
+                <w:sz w:val="21"/>
+                <w:szCs w:val="21"/>
+              </w:rPr>
+            </w:pPr>
+            <w:r>
+              <w:rPr>
+                <w:rFonts w:ascii="Segoe UI" w:eastAsia="Times New Roman" w:hAnsi="Segoe UI" w:cs="Segoe UI"/>
+                <w:color w:val="24292E"/>
+                <w:sz w:val="21"/>
+                <w:szCs w:val="21"/>
+              </w:rPr>
+              <w:t>Gave a thought and decided to do the followings</w:t>
+            </w:r>
+          </w:p>
+          <w:p>
+            <w:pPr>
+              <w:shd w:val="clear" w:color="auto" w:fill="FFFFFF"/>
+              <w:spacing w:after="0" w:line="240" w:lineRule="auto"/>
+              <w:contextualSpacing/>
+              <w:rPr>
+                <w:rFonts w:ascii="Segoe UI" w:eastAsia="Times New Roman" w:hAnsi="Segoe UI" w:cs="Segoe UI"/>
+                <w:color w:val="24292E"/>
+                <w:sz w:val="21"/>
+                <w:szCs w:val="21"/>
+              </w:rPr>
+            </w:pPr>
+          </w:p>
+          <w:p>
+            <w:pPr>
+              <w:pStyle w:val="ListParagraph"/>
+              <w:numPr>
+                <w:ilvl w:val="0"/>
+                <w:numId w:val="15"/>
+              </w:numPr>
+              <w:shd w:val="clear" w:color="auto" w:fill="FFFFFF"/>
+              <w:spacing w:after="0" w:line="240" w:lineRule="auto"/>
+              <w:rPr>
+                <w:rFonts w:ascii="Segoe UI" w:eastAsia="Times New Roman" w:hAnsi="Segoe UI" w:cs="Segoe UI"/>
+                <w:color w:val="24292E"/>
+                <w:sz w:val="21"/>
+                <w:szCs w:val="21"/>
+              </w:rPr>
+            </w:pPr>
+            <w:r>
+              <w:rPr>
+                <w:rFonts w:ascii="Segoe UI" w:eastAsia="Times New Roman" w:hAnsi="Segoe UI" w:cs="Segoe UI"/>
+                <w:b/>
+                <w:color w:val="24292E"/>
+                <w:sz w:val="21"/>
+                <w:szCs w:val="21"/>
+              </w:rPr>
+              <w:t>Case 1</w:t>
+            </w:r>
+            <w:r>
+              <w:rPr>
+                <w:rFonts w:ascii="Segoe UI" w:eastAsia="Times New Roman" w:hAnsi="Segoe UI" w:cs="Segoe UI"/>
+                <w:color w:val="24292E"/>
+                <w:sz w:val="21"/>
+                <w:szCs w:val="21"/>
+              </w:rPr>
+              <w:t>: User might want to watch all room's schedules</w:t>
+            </w:r>
+          </w:p>
+          <w:p>
+            <w:pPr>
+              <w:pStyle w:val="ListParagraph"/>
+              <w:numPr>
+                <w:ilvl w:val="1"/>
+                <w:numId w:val="15"/>
+              </w:numPr>
+              <w:shd w:val="clear" w:color="auto" w:fill="FFFFFF"/>
+              <w:spacing w:after="0" w:line="240" w:lineRule="auto"/>
+              <w:rPr>
+                <w:rFonts w:ascii="Segoe UI" w:eastAsia="Times New Roman" w:hAnsi="Segoe UI" w:cs="Segoe UI"/>
+                <w:color w:val="24292E"/>
+                <w:sz w:val="21"/>
+                <w:szCs w:val="21"/>
+              </w:rPr>
+            </w:pPr>
+            <w:r>
+              <w:rPr>
+                <w:rFonts w:ascii="Segoe UI" w:eastAsia="Times New Roman" w:hAnsi="Segoe UI" w:cs="Segoe UI"/>
+                <w:color w:val="24292E"/>
+                <w:sz w:val="21"/>
+                <w:szCs w:val="21"/>
+              </w:rPr>
+              <w:t>To do this, use 'ALL_ROOMS' to view all room's schedules</w:t>
+            </w:r>
+          </w:p>
+          <w:p>
+            <w:pPr>
+              <w:pStyle w:val="ListParagraph"/>
+              <w:numPr>
+                <w:ilvl w:val="0"/>
+                <w:numId w:val="15"/>
+              </w:numPr>
+              <w:shd w:val="clear" w:color="auto" w:fill="FFFFFF"/>
+              <w:spacing w:after="0" w:line="240" w:lineRule="auto"/>
+              <w:rPr>
+                <w:rFonts w:ascii="Segoe UI" w:eastAsia="Times New Roman" w:hAnsi="Segoe UI" w:cs="Segoe UI"/>
+                <w:color w:val="24292E"/>
+                <w:sz w:val="21"/>
+                <w:szCs w:val="21"/>
+              </w:rPr>
+            </w:pPr>
+            <w:r>
+              <w:rPr>
+                <w:rFonts w:ascii="Segoe UI" w:eastAsia="Times New Roman" w:hAnsi="Segoe UI" w:cs="Segoe UI"/>
+                <w:b/>
+                <w:color w:val="24292E"/>
+                <w:sz w:val="21"/>
+                <w:szCs w:val="21"/>
+              </w:rPr>
+              <w:t>Case 2</w:t>
+            </w:r>
+            <w:r>
+              <w:rPr>
+                <w:rFonts w:ascii="Segoe UI" w:eastAsia="Times New Roman" w:hAnsi="Segoe UI" w:cs="Segoe UI"/>
+                <w:color w:val="24292E"/>
+                <w:sz w:val="21"/>
+                <w:szCs w:val="21"/>
+              </w:rPr>
+              <w:t>: User might want to view a specific room's schedules</w:t>
+            </w:r>
+          </w:p>
+          <w:p>
+            <w:pPr>
+              <w:pStyle w:val="ListParagraph"/>
+              <w:numPr>
+                <w:ilvl w:val="1"/>
+                <w:numId w:val="15"/>
+              </w:numPr>
+              <w:shd w:val="clear" w:color="auto" w:fill="FFFFFF"/>
+              <w:spacing w:after="0" w:line="240" w:lineRule="auto"/>
+              <w:rPr>
+                <w:rFonts w:ascii="Segoe UI" w:eastAsia="Times New Roman" w:hAnsi="Segoe UI" w:cs="Segoe UI"/>
+                <w:color w:val="24292E"/>
+                <w:sz w:val="21"/>
+                <w:szCs w:val="21"/>
+              </w:rPr>
+            </w:pPr>
+            <w:r>
+              <w:rPr>
+                <w:rFonts w:ascii="Segoe UI" w:eastAsia="Times New Roman" w:hAnsi="Segoe UI" w:cs="Segoe UI"/>
+                <w:color w:val="24292E"/>
+                <w:sz w:val="21"/>
+                <w:szCs w:val="21"/>
+              </w:rPr>
+              <w:t>To do this, just type the corresponding room to view that particular room's schedules alone</w:t>
+            </w:r>
+          </w:p>
+          <w:p>
+            <w:pPr>
+              <w:shd w:val="clear" w:color="auto" w:fill="FFFFFF"/>
+              <w:spacing w:after="0" w:line="240" w:lineRule="auto"/>
+              <w:rPr>
+                <w:rFonts w:ascii="Segoe UI" w:eastAsia="Times New Roman" w:hAnsi="Segoe UI" w:cs="Segoe UI"/>
+                <w:b/>
+                <w:color w:val="24292E"/>
+                <w:sz w:val="21"/>
+                <w:szCs w:val="21"/>
+              </w:rPr>
+            </w:pPr>
+            <w:r>
+              <w:rPr>
+                <w:rFonts w:ascii="Segoe UI" w:eastAsia="Times New Roman" w:hAnsi="Segoe UI" w:cs="Segoe UI"/>
+                <w:b/>
+                <w:color w:val="24292E"/>
+                <w:sz w:val="21"/>
+                <w:szCs w:val="21"/>
+              </w:rPr>
+              <w:t>Action Taken:</w:t>
+            </w:r>
+          </w:p>
+          <w:p>
+            <w:pPr>
+              <w:shd w:val="clear" w:color="auto" w:fill="FFFFFF"/>
+              <w:spacing w:after="0" w:line="240" w:lineRule="auto"/>
+              <w:contextualSpacing/>
+              <w:rPr>
+                <w:rFonts w:ascii="Segoe UI" w:eastAsia="Times New Roman" w:hAnsi="Segoe UI" w:cs="Segoe UI"/>
+                <w:color w:val="24292E"/>
+                <w:sz w:val="21"/>
+                <w:szCs w:val="21"/>
+              </w:rPr>
+            </w:pPr>
+          </w:p>
+          <w:p>
+            <w:pPr>
+              <w:pStyle w:val="ListParagraph"/>
+              <w:numPr>
+                <w:ilvl w:val="0"/>
+                <w:numId w:val="16"/>
+              </w:numPr>
+              <w:shd w:val="clear" w:color="auto" w:fill="FFFFFF"/>
+              <w:spacing w:after="0" w:line="240" w:lineRule="auto"/>
+              <w:rPr>
+                <w:rFonts w:ascii="Segoe UI" w:eastAsia="Times New Roman" w:hAnsi="Segoe UI" w:cs="Segoe UI"/>
+                <w:color w:val="24292E"/>
+                <w:sz w:val="21"/>
+                <w:szCs w:val="21"/>
+              </w:rPr>
+            </w:pPr>
+            <w:r>
+              <w:rPr>
+                <w:rFonts w:ascii="Segoe UI" w:eastAsia="Times New Roman" w:hAnsi="Segoe UI" w:cs="Segoe UI"/>
+                <w:color w:val="24292E"/>
+                <w:sz w:val="21"/>
+                <w:szCs w:val="21"/>
+              </w:rPr>
+              <w:t>Fixed the issues. Handled the stuffs properly.</w:t>
+            </w:r>
+          </w:p>
+          <w:p>
+            <w:pPr>
+              <w:pStyle w:val="ListParagraph"/>
+              <w:numPr>
+                <w:ilvl w:val="0"/>
+                <w:numId w:val="16"/>
+              </w:numPr>
+              <w:shd w:val="clear" w:color="auto" w:fill="FFFFFF"/>
+              <w:spacing w:after="0" w:line="240" w:lineRule="auto"/>
+              <w:rPr>
+                <w:rFonts w:ascii="Segoe UI" w:eastAsia="Times New Roman" w:hAnsi="Segoe UI" w:cs="Segoe UI"/>
+                <w:color w:val="24292E"/>
+                <w:sz w:val="21"/>
+                <w:szCs w:val="21"/>
+              </w:rPr>
+            </w:pPr>
+            <w:r>
+              <w:rPr>
+                <w:rFonts w:ascii="Segoe UI" w:eastAsia="Times New Roman" w:hAnsi="Segoe UI" w:cs="Segoe UI"/>
+                <w:color w:val="24292E"/>
+                <w:sz w:val="21"/>
+                <w:szCs w:val="21"/>
+              </w:rPr>
+              <w:t>Used function '</w:t>
+            </w:r>
+            <w:proofErr w:type="spellStart"/>
+            <w:r>
+              <w:rPr>
+                <w:rFonts w:ascii="Segoe UI" w:eastAsia="Times New Roman" w:hAnsi="Segoe UI" w:cs="Segoe UI"/>
+                <w:color w:val="24292E"/>
+                <w:sz w:val="21"/>
+                <w:szCs w:val="21"/>
+              </w:rPr>
+              <w:t>listRoomSchedule</w:t>
+            </w:r>
+            <w:proofErr w:type="spellEnd"/>
+            <w:r>
+              <w:rPr>
+                <w:rFonts w:ascii="Segoe UI" w:eastAsia="Times New Roman" w:hAnsi="Segoe UI" w:cs="Segoe UI"/>
+                <w:color w:val="24292E"/>
+                <w:sz w:val="21"/>
+                <w:szCs w:val="21"/>
+              </w:rPr>
+              <w:t>' function to handle this situation well.</w:t>
+            </w:r>
+          </w:p>
+          <w:p>
+            <w:pPr>
+              <w:pStyle w:val="ListParagraph"/>
+              <w:numPr>
+                <w:ilvl w:val="0"/>
+                <w:numId w:val="16"/>
+              </w:numPr>
+              <w:spacing w:after="0" w:line="240" w:lineRule="auto"/>
+            </w:pPr>
+            <w:r>
+              <w:rPr>
+                <w:rFonts w:ascii="Segoe UI" w:eastAsia="Times New Roman" w:hAnsi="Segoe UI" w:cs="Segoe UI"/>
+                <w:color w:val="24292E"/>
+                <w:sz w:val="21"/>
+                <w:szCs w:val="21"/>
+              </w:rPr>
+              <w:t>Kindly refer the screenshot attached. (you may also find the issues fixed log in MSCS721-roomScheduler/</w:t>
+            </w:r>
+            <w:proofErr w:type="spellStart"/>
+            <w:r>
+              <w:rPr>
+                <w:rFonts w:ascii="Segoe UI" w:eastAsia="Times New Roman" w:hAnsi="Segoe UI" w:cs="Segoe UI"/>
+                <w:color w:val="24292E"/>
+                <w:sz w:val="21"/>
+                <w:szCs w:val="21"/>
+              </w:rPr>
+              <w:t>src</w:t>
+            </w:r>
+            <w:proofErr w:type="spellEnd"/>
+            <w:r>
+              <w:rPr>
+                <w:rFonts w:ascii="Segoe UI" w:eastAsia="Times New Roman" w:hAnsi="Segoe UI" w:cs="Segoe UI"/>
+                <w:color w:val="24292E"/>
+                <w:sz w:val="21"/>
+                <w:szCs w:val="21"/>
+              </w:rPr>
+              <w:t>/resources/log/</w:t>
+            </w:r>
+            <w:proofErr w:type="spellStart"/>
+            <w:r>
+              <w:rPr>
+                <w:rFonts w:ascii="Segoe UI" w:eastAsia="Times New Roman" w:hAnsi="Segoe UI" w:cs="Segoe UI"/>
+                <w:color w:val="24292E"/>
+                <w:sz w:val="21"/>
+                <w:szCs w:val="21"/>
+              </w:rPr>
+              <w:t>IssuesFixed</w:t>
+            </w:r>
+            <w:proofErr w:type="spellEnd"/>
+            <w:r>
+              <w:rPr>
+                <w:rFonts w:ascii="Segoe UI" w:eastAsia="Times New Roman" w:hAnsi="Segoe UI" w:cs="Segoe UI"/>
+                <w:color w:val="24292E"/>
+                <w:sz w:val="21"/>
+                <w:szCs w:val="21"/>
+              </w:rPr>
+              <w:t>/)</w:t>
+            </w:r>
+          </w:p>
+          <w:p/>
+        </w:tc>
+      </w:tr>
+    </w:tbl>
+    <w:p/>
+    <w:p>
+      <w:pPr>
+        <w:pStyle w:val="Heading3"/>
+      </w:pPr>
+      <w:r>
+        <w:lastRenderedPageBreak/>
+        <w:t>Issue 4:</w:t>
+      </w:r>
+    </w:p>
+    <w:tbl>
+      <w:tblPr>
+        <w:tblStyle w:val="TableGrid"/>
+        <w:tblW w:w="0" w:type="auto"/>
+        <w:tblLook w:val="04A0" w:firstRow="1" w:lastRow="0" w:firstColumn="1" w:lastColumn="0" w:noHBand="0" w:noVBand="1"/>
+      </w:tblPr>
+      <w:tblGrid>
+        <w:gridCol w:w="9350"/>
+      </w:tblGrid>
+      <w:tr>
+        <w:tc>
+          <w:tcPr>
+            <w:tcW w:w="9350" w:type="dxa"/>
+          </w:tcPr>
+          <w:p>
+            <w:r>
+              <w:t>Title</w:t>
+            </w:r>
+            <w:r>
+              <w:t xml:space="preserve">: </w:t>
+            </w:r>
+            <w:r>
+              <w:t>Import feature remodify - files imported from &amp; rooms imported info missing #4   || type: enhancement</w:t>
+            </w:r>
+          </w:p>
+          <w:p>
+            <w:pPr>
+              <w:spacing w:after="0" w:line="240" w:lineRule="auto"/>
+              <w:contextualSpacing/>
+              <w:rPr>
+                <w:b/>
+              </w:rPr>
+            </w:pPr>
+            <w:r>
+              <w:rPr>
+                <w:b/>
+              </w:rPr>
+              <w:t>Reported:</w:t>
+            </w:r>
+          </w:p>
+          <w:p>
+            <w:pPr>
+              <w:spacing w:after="0" w:line="240" w:lineRule="auto"/>
+              <w:contextualSpacing/>
+            </w:pPr>
+            <w:r>
+              <w:t xml:space="preserve">   User Unable to view anything after the import feature is executed. Unable to do the followings</w:t>
+            </w:r>
+          </w:p>
+          <w:p>
+            <w:pPr>
+              <w:pStyle w:val="ListParagraph"/>
+              <w:numPr>
+                <w:ilvl w:val="0"/>
+                <w:numId w:val="14"/>
+              </w:numPr>
+              <w:spacing w:after="0" w:line="240" w:lineRule="auto"/>
+            </w:pPr>
+            <w:r>
+              <w:t>the status of completion - success or failure (increase the redirecting timing)</w:t>
+            </w:r>
+          </w:p>
+          <w:p>
+            <w:pPr>
+              <w:pStyle w:val="ListParagraph"/>
+              <w:numPr>
+                <w:ilvl w:val="0"/>
+                <w:numId w:val="14"/>
+              </w:numPr>
+              <w:spacing w:after="0" w:line="240" w:lineRule="auto"/>
+            </w:pPr>
+            <w:r>
+              <w:t>where this file is imported from</w:t>
+            </w:r>
+          </w:p>
+          <w:p>
+            <w:pPr>
+              <w:pStyle w:val="ListParagraph"/>
+              <w:numPr>
+                <w:ilvl w:val="0"/>
+                <w:numId w:val="14"/>
+              </w:numPr>
+              <w:spacing w:after="0" w:line="240" w:lineRule="auto"/>
+            </w:pPr>
+            <w:r>
+              <w:t>which rooms and associated schedules</w:t>
+            </w:r>
+          </w:p>
+          <w:p>
+            <w:pPr>
+              <w:spacing w:after="0" w:line="240" w:lineRule="auto"/>
+              <w:contextualSpacing/>
+            </w:pPr>
+            <w:r>
+              <w:t>Kindly refer the screenshot attached:</w:t>
+            </w:r>
+          </w:p>
+          <w:p>
+            <w:pPr>
+              <w:spacing w:after="0" w:line="240" w:lineRule="auto"/>
+              <w:contextualSpacing/>
+              <w:rPr>
+                <w:b/>
+              </w:rPr>
+            </w:pPr>
+            <w:r>
+              <w:rPr>
+                <w:b/>
+              </w:rPr>
+              <w:t>Coder Comment:</w:t>
+            </w:r>
+          </w:p>
+          <w:p>
+            <w:pPr>
+              <w:spacing w:after="0" w:line="240" w:lineRule="auto"/>
+              <w:contextualSpacing/>
+            </w:pPr>
+            <w:r>
+              <w:t>Awesome. Fixed this one.</w:t>
+            </w:r>
+          </w:p>
+          <w:p>
+            <w:pPr>
+              <w:spacing w:after="0" w:line="240" w:lineRule="auto"/>
+              <w:contextualSpacing/>
+              <w:rPr>
+                <w:b/>
+              </w:rPr>
+            </w:pPr>
+            <w:r>
+              <w:rPr>
+                <w:b/>
+              </w:rPr>
+              <w:t>Action taken:</w:t>
+            </w:r>
+          </w:p>
+          <w:p>
+            <w:pPr>
+              <w:pStyle w:val="ListParagraph"/>
+              <w:numPr>
+                <w:ilvl w:val="0"/>
+                <w:numId w:val="14"/>
+              </w:numPr>
+              <w:spacing w:after="0" w:line="240" w:lineRule="auto"/>
+            </w:pPr>
+            <w:r>
+              <w:t>Added a condition to check whether the imported file is empty or not and handled correctly</w:t>
+            </w:r>
+          </w:p>
+          <w:p>
+            <w:pPr>
+              <w:spacing w:after="0" w:line="240" w:lineRule="auto"/>
+              <w:contextualSpacing/>
+            </w:pPr>
+            <w:r>
+              <w:t xml:space="preserve">Used the </w:t>
+            </w:r>
+            <w:proofErr w:type="spellStart"/>
+            <w:proofErr w:type="gramStart"/>
+            <w:r>
+              <w:t>listRoomSchedule</w:t>
+            </w:r>
+            <w:proofErr w:type="spellEnd"/>
+            <w:r>
+              <w:t>(</w:t>
+            </w:r>
+            <w:proofErr w:type="gramEnd"/>
+            <w:r>
+              <w:t>) function feature (very useful for me now) to view the room information</w:t>
+            </w:r>
+          </w:p>
+          <w:p>
+            <w:pPr>
+              <w:numPr>
+                <w:ilvl w:val="0"/>
+                <w:numId w:val="14"/>
+              </w:numPr>
+              <w:shd w:val="clear" w:color="auto" w:fill="FFFFFF"/>
+              <w:spacing w:before="60" w:after="100" w:afterAutospacing="1" w:line="240" w:lineRule="auto"/>
+              <w:rPr>
+                <w:rFonts w:ascii="Segoe UI" w:eastAsia="Times New Roman" w:hAnsi="Segoe UI" w:cs="Segoe UI"/>
+                <w:color w:val="24292E"/>
+                <w:sz w:val="21"/>
+                <w:szCs w:val="21"/>
+              </w:rPr>
+            </w:pPr>
+            <w:r>
+              <w:t>Kindly refer the corrected screenshot for reference. (check in issues fixed inside log folder)</w:t>
+            </w:r>
+          </w:p>
+          <w:p/>
+        </w:tc>
+      </w:tr>
+    </w:tbl>
     <w:p/>
     <w:p/>
     <w:p/>
+    <w:p/>
+    <w:p>
+      <w:pPr>
+        <w:spacing w:after="0" w:line="240" w:lineRule="auto"/>
+        <w:contextualSpacing/>
+      </w:pPr>
+    </w:p>
     <w:p/>
     <w:p/>
     <w:sectPr>
@@ -22251,6 +22943,56 @@
     </w:sectPr>
   </w:body>
 </w:document>
+</file>
+
+<file path=word/endnotes.xml><?xml version="1.0" encoding="utf-8"?>
+<w:endnotes xmlns:wpc="http://schemas.microsoft.com/office/word/2010/wordprocessingCanvas" xmlns:cx="http://schemas.microsoft.com/office/drawing/2014/chartex" xmlns:cx1="http://schemas.microsoft.com/office/drawing/2015/9/8/chartex" xmlns:cx2="http://schemas.microsoft.com/office/drawing/2015/10/21/chartex" xmlns:cx3="http://schemas.microsoft.com/office/drawing/2016/5/9/chartex" xmlns:cx4="http://schemas.microsoft.com/office/drawing/2016/5/10/chartex" xmlns:cx5="http://schemas.microsoft.com/office/drawing/2016/5/11/chartex" xmlns:cx6="http://schemas.microsoft.com/office/drawing/2016/5/12/chartex" xmlns:cx7="http://schemas.microsoft.com/office/drawing/2016/5/13/chartex" xmlns:cx8="http://schemas.microsoft.com/office/drawing/2016/5/14/chartex" xmlns:mc="http://schemas.openxmlformats.org/markup-compatibility/2006" xmlns:aink="http://schemas.microsoft.com/office/drawing/2016/ink" xmlns:am3d="http://schemas.microsoft.com/office/drawing/2017/model3d" xmlns:o="urn:schemas-microsoft-com:office:office" xmlns:r="http://schemas.openxmlformats.org/officeDocument/2006/relationships" xmlns:m="http://schemas.openxmlformats.org/officeDocument/2006/math" xmlns:v="urn:schemas-microsoft-com:vml" xmlns:wp14="http://schemas.microsoft.com/office/word/2010/wordprocessingDrawing" xmlns:wp="http://schemas.openxmlformats.org/drawingml/2006/wordprocessingDrawing" xmlns:w10="urn:schemas-microsoft-com:office:word" xmlns:w="http://schemas.openxmlformats.org/wordprocessingml/2006/main" xmlns:w14="http://schemas.microsoft.com/office/word/2010/wordml" xmlns:w15="http://schemas.microsoft.com/office/word/2012/wordml" xmlns:w16cid="http://schemas.microsoft.com/office/word/2016/wordml/cid" xmlns:w16se="http://schemas.microsoft.com/office/word/2015/wordml/symex" xmlns:wpg="http://schemas.microsoft.com/office/word/2010/wordprocessingGroup" xmlns:wpi="http://schemas.microsoft.com/office/word/2010/wordprocessingInk" xmlns:wne="http://schemas.microsoft.com/office/word/2006/wordml" xmlns:wps="http://schemas.microsoft.com/office/word/2010/wordprocessingShape" mc:Ignorable="w14 w15 w16se w16cid wp14">
+  <w:endnote w:type="separator" w:id="-1">
+    <w:p>
+      <w:pPr>
+        <w:spacing w:after="0" w:line="240" w:lineRule="auto"/>
+      </w:pPr>
+      <w:r>
+        <w:separator/>
+      </w:r>
+    </w:p>
+  </w:endnote>
+  <w:endnote w:type="continuationSeparator" w:id="0">
+    <w:p>
+      <w:pPr>
+        <w:spacing w:after="0" w:line="240" w:lineRule="auto"/>
+      </w:pPr>
+      <w:r>
+        <w:continuationSeparator/>
+      </w:r>
+    </w:p>
+  </w:endnote>
+</w:endnotes>
+</file>
+
+<file path=word/footnotes.xml><?xml version="1.0" encoding="utf-8"?>
+<w:footnotes xmlns:wpc="http://schemas.microsoft.com/office/word/2010/wordprocessingCanvas" xmlns:cx="http://schemas.microsoft.com/office/drawing/2014/chartex" xmlns:cx1="http://schemas.microsoft.com/office/drawing/2015/9/8/chartex" xmlns:cx2="http://schemas.microsoft.com/office/drawing/2015/10/21/chartex" xmlns:cx3="http://schemas.microsoft.com/office/drawing/2016/5/9/chartex" xmlns:cx4="http://schemas.microsoft.com/office/drawing/2016/5/10/chartex" xmlns:cx5="http://schemas.microsoft.com/office/drawing/2016/5/11/chartex" xmlns:cx6="http://schemas.microsoft.com/office/drawing/2016/5/12/chartex" xmlns:cx7="http://schemas.microsoft.com/office/drawing/2016/5/13/chartex" xmlns:cx8="http://schemas.microsoft.com/office/drawing/2016/5/14/chartex" xmlns:mc="http://schemas.openxmlformats.org/markup-compatibility/2006" xmlns:aink="http://schemas.microsoft.com/office/drawing/2016/ink" xmlns:am3d="http://schemas.microsoft.com/office/drawing/2017/model3d" xmlns:o="urn:schemas-microsoft-com:office:office" xmlns:r="http://schemas.openxmlformats.org/officeDocument/2006/relationships" xmlns:m="http://schemas.openxmlformats.org/officeDocument/2006/math" xmlns:v="urn:schemas-microsoft-com:vml" xmlns:wp14="http://schemas.microsoft.com/office/word/2010/wordprocessingDrawing" xmlns:wp="http://schemas.openxmlformats.org/drawingml/2006/wordprocessingDrawing" xmlns:w10="urn:schemas-microsoft-com:office:word" xmlns:w="http://schemas.openxmlformats.org/wordprocessingml/2006/main" xmlns:w14="http://schemas.microsoft.com/office/word/2010/wordml" xmlns:w15="http://schemas.microsoft.com/office/word/2012/wordml" xmlns:w16cid="http://schemas.microsoft.com/office/word/2016/wordml/cid" xmlns:w16se="http://schemas.microsoft.com/office/word/2015/wordml/symex" xmlns:wpg="http://schemas.microsoft.com/office/word/2010/wordprocessingGroup" xmlns:wpi="http://schemas.microsoft.com/office/word/2010/wordprocessingInk" xmlns:wne="http://schemas.microsoft.com/office/word/2006/wordml" xmlns:wps="http://schemas.microsoft.com/office/word/2010/wordprocessingShape" mc:Ignorable="w14 w15 w16se w16cid wp14">
+  <w:footnote w:type="separator" w:id="-1">
+    <w:p>
+      <w:pPr>
+        <w:spacing w:after="0" w:line="240" w:lineRule="auto"/>
+      </w:pPr>
+      <w:r>
+        <w:separator/>
+      </w:r>
+    </w:p>
+  </w:footnote>
+  <w:footnote w:type="continuationSeparator" w:id="0">
+    <w:p>
+      <w:pPr>
+        <w:spacing w:after="0" w:line="240" w:lineRule="auto"/>
+      </w:pPr>
+      <w:r>
+        <w:continuationSeparator/>
+      </w:r>
+    </w:p>
+  </w:footnote>
+</w:footnotes>
 </file>
 
 <file path=word/numbering.xml><?xml version="1.0" encoding="utf-8"?>
@@ -23265,7 +24007,7 @@
   <w:abstractNum w:abstractNumId="7" w15:restartNumberingAfterBreak="0">
     <w:nsid w:val="4F2A36DB"/>
     <w:multiLevelType w:val="hybridMultilevel"/>
-    <w:tmpl w:val="411C3126"/>
+    <w:tmpl w:val="D82E12B0"/>
     <w:lvl w:ilvl="0" w:tplc="323ED34E">
       <w:start w:val="19"/>
       <w:numFmt w:val="bullet"/>
@@ -23714,6 +24456,119 @@
     </w:lvl>
   </w:abstractNum>
   <w:abstractNum w:abstractNumId="11" w15:restartNumberingAfterBreak="0">
+    <w:nsid w:val="744D713C"/>
+    <w:multiLevelType w:val="hybridMultilevel"/>
+    <w:tmpl w:val="9E7A4C60"/>
+    <w:lvl w:ilvl="0" w:tplc="04090001">
+      <w:start w:val="1"/>
+      <w:numFmt w:val="bullet"/>
+      <w:lvlText w:val=""/>
+      <w:lvlJc w:val="left"/>
+      <w:pPr>
+        <w:ind w:left="720" w:hanging="360"/>
+      </w:pPr>
+      <w:rPr>
+        <w:rFonts w:ascii="Symbol" w:hAnsi="Symbol" w:hint="default"/>
+      </w:rPr>
+    </w:lvl>
+    <w:lvl w:ilvl="1" w:tplc="04090003">
+      <w:start w:val="1"/>
+      <w:numFmt w:val="bullet"/>
+      <w:lvlText w:val="o"/>
+      <w:lvlJc w:val="left"/>
+      <w:pPr>
+        <w:ind w:left="1440" w:hanging="360"/>
+      </w:pPr>
+      <w:rPr>
+        <w:rFonts w:ascii="Courier New" w:hAnsi="Courier New" w:cs="Courier New" w:hint="default"/>
+      </w:rPr>
+    </w:lvl>
+    <w:lvl w:ilvl="2" w:tplc="04090005">
+      <w:start w:val="1"/>
+      <w:numFmt w:val="bullet"/>
+      <w:lvlText w:val=""/>
+      <w:lvlJc w:val="left"/>
+      <w:pPr>
+        <w:ind w:left="2160" w:hanging="360"/>
+      </w:pPr>
+      <w:rPr>
+        <w:rFonts w:ascii="Wingdings" w:hAnsi="Wingdings" w:hint="default"/>
+      </w:rPr>
+    </w:lvl>
+    <w:lvl w:ilvl="3" w:tplc="04090001" w:tentative="1">
+      <w:start w:val="1"/>
+      <w:numFmt w:val="bullet"/>
+      <w:lvlText w:val=""/>
+      <w:lvlJc w:val="left"/>
+      <w:pPr>
+        <w:ind w:left="2880" w:hanging="360"/>
+      </w:pPr>
+      <w:rPr>
+        <w:rFonts w:ascii="Symbol" w:hAnsi="Symbol" w:hint="default"/>
+      </w:rPr>
+    </w:lvl>
+    <w:lvl w:ilvl="4" w:tplc="04090003" w:tentative="1">
+      <w:start w:val="1"/>
+      <w:numFmt w:val="bullet"/>
+      <w:lvlText w:val="o"/>
+      <w:lvlJc w:val="left"/>
+      <w:pPr>
+        <w:ind w:left="3600" w:hanging="360"/>
+      </w:pPr>
+      <w:rPr>
+        <w:rFonts w:ascii="Courier New" w:hAnsi="Courier New" w:cs="Courier New" w:hint="default"/>
+      </w:rPr>
+    </w:lvl>
+    <w:lvl w:ilvl="5" w:tplc="04090005" w:tentative="1">
+      <w:start w:val="1"/>
+      <w:numFmt w:val="bullet"/>
+      <w:lvlText w:val=""/>
+      <w:lvlJc w:val="left"/>
+      <w:pPr>
+        <w:ind w:left="4320" w:hanging="360"/>
+      </w:pPr>
+      <w:rPr>
+        <w:rFonts w:ascii="Wingdings" w:hAnsi="Wingdings" w:hint="default"/>
+      </w:rPr>
+    </w:lvl>
+    <w:lvl w:ilvl="6" w:tplc="04090001" w:tentative="1">
+      <w:start w:val="1"/>
+      <w:numFmt w:val="bullet"/>
+      <w:lvlText w:val=""/>
+      <w:lvlJc w:val="left"/>
+      <w:pPr>
+        <w:ind w:left="5040" w:hanging="360"/>
+      </w:pPr>
+      <w:rPr>
+        <w:rFonts w:ascii="Symbol" w:hAnsi="Symbol" w:hint="default"/>
+      </w:rPr>
+    </w:lvl>
+    <w:lvl w:ilvl="7" w:tplc="04090003" w:tentative="1">
+      <w:start w:val="1"/>
+      <w:numFmt w:val="bullet"/>
+      <w:lvlText w:val="o"/>
+      <w:lvlJc w:val="left"/>
+      <w:pPr>
+        <w:ind w:left="5760" w:hanging="360"/>
+      </w:pPr>
+      <w:rPr>
+        <w:rFonts w:ascii="Courier New" w:hAnsi="Courier New" w:cs="Courier New" w:hint="default"/>
+      </w:rPr>
+    </w:lvl>
+    <w:lvl w:ilvl="8" w:tplc="04090005" w:tentative="1">
+      <w:start w:val="1"/>
+      <w:numFmt w:val="bullet"/>
+      <w:lvlText w:val=""/>
+      <w:lvlJc w:val="left"/>
+      <w:pPr>
+        <w:ind w:left="6480" w:hanging="360"/>
+      </w:pPr>
+      <w:rPr>
+        <w:rFonts w:ascii="Wingdings" w:hAnsi="Wingdings" w:hint="default"/>
+      </w:rPr>
+    </w:lvl>
+  </w:abstractNum>
+  <w:abstractNum w:abstractNumId="12" w15:restartNumberingAfterBreak="0">
     <w:nsid w:val="76D222F8"/>
     <w:multiLevelType w:val="multilevel"/>
     <w:tmpl w:val="78467E6E"/>
@@ -23862,7 +24717,7 @@
       </w:rPr>
     </w:lvl>
   </w:abstractNum>
-  <w:abstractNum w:abstractNumId="12" w15:restartNumberingAfterBreak="0">
+  <w:abstractNum w:abstractNumId="13" w15:restartNumberingAfterBreak="0">
     <w:nsid w:val="78360BBF"/>
     <w:multiLevelType w:val="multilevel"/>
     <w:tmpl w:val="81B0B230"/>
@@ -24011,7 +24866,120 @@
       </w:rPr>
     </w:lvl>
   </w:abstractNum>
-  <w:abstractNum w:abstractNumId="13" w15:restartNumberingAfterBreak="0">
+  <w:abstractNum w:abstractNumId="14" w15:restartNumberingAfterBreak="0">
+    <w:nsid w:val="7BBB77DC"/>
+    <w:multiLevelType w:val="hybridMultilevel"/>
+    <w:tmpl w:val="1964872C"/>
+    <w:lvl w:ilvl="0" w:tplc="04090001">
+      <w:start w:val="1"/>
+      <w:numFmt w:val="bullet"/>
+      <w:lvlText w:val=""/>
+      <w:lvlJc w:val="left"/>
+      <w:pPr>
+        <w:ind w:left="720" w:hanging="360"/>
+      </w:pPr>
+      <w:rPr>
+        <w:rFonts w:ascii="Symbol" w:hAnsi="Symbol" w:hint="default"/>
+      </w:rPr>
+    </w:lvl>
+    <w:lvl w:ilvl="1" w:tplc="04090003" w:tentative="1">
+      <w:start w:val="1"/>
+      <w:numFmt w:val="bullet"/>
+      <w:lvlText w:val="o"/>
+      <w:lvlJc w:val="left"/>
+      <w:pPr>
+        <w:ind w:left="1440" w:hanging="360"/>
+      </w:pPr>
+      <w:rPr>
+        <w:rFonts w:ascii="Courier New" w:hAnsi="Courier New" w:cs="Courier New" w:hint="default"/>
+      </w:rPr>
+    </w:lvl>
+    <w:lvl w:ilvl="2" w:tplc="04090005" w:tentative="1">
+      <w:start w:val="1"/>
+      <w:numFmt w:val="bullet"/>
+      <w:lvlText w:val=""/>
+      <w:lvlJc w:val="left"/>
+      <w:pPr>
+        <w:ind w:left="2160" w:hanging="360"/>
+      </w:pPr>
+      <w:rPr>
+        <w:rFonts w:ascii="Wingdings" w:hAnsi="Wingdings" w:hint="default"/>
+      </w:rPr>
+    </w:lvl>
+    <w:lvl w:ilvl="3" w:tplc="04090001" w:tentative="1">
+      <w:start w:val="1"/>
+      <w:numFmt w:val="bullet"/>
+      <w:lvlText w:val=""/>
+      <w:lvlJc w:val="left"/>
+      <w:pPr>
+        <w:ind w:left="2880" w:hanging="360"/>
+      </w:pPr>
+      <w:rPr>
+        <w:rFonts w:ascii="Symbol" w:hAnsi="Symbol" w:hint="default"/>
+      </w:rPr>
+    </w:lvl>
+    <w:lvl w:ilvl="4" w:tplc="04090003" w:tentative="1">
+      <w:start w:val="1"/>
+      <w:numFmt w:val="bullet"/>
+      <w:lvlText w:val="o"/>
+      <w:lvlJc w:val="left"/>
+      <w:pPr>
+        <w:ind w:left="3600" w:hanging="360"/>
+      </w:pPr>
+      <w:rPr>
+        <w:rFonts w:ascii="Courier New" w:hAnsi="Courier New" w:cs="Courier New" w:hint="default"/>
+      </w:rPr>
+    </w:lvl>
+    <w:lvl w:ilvl="5" w:tplc="04090005" w:tentative="1">
+      <w:start w:val="1"/>
+      <w:numFmt w:val="bullet"/>
+      <w:lvlText w:val=""/>
+      <w:lvlJc w:val="left"/>
+      <w:pPr>
+        <w:ind w:left="4320" w:hanging="360"/>
+      </w:pPr>
+      <w:rPr>
+        <w:rFonts w:ascii="Wingdings" w:hAnsi="Wingdings" w:hint="default"/>
+      </w:rPr>
+    </w:lvl>
+    <w:lvl w:ilvl="6" w:tplc="04090001" w:tentative="1">
+      <w:start w:val="1"/>
+      <w:numFmt w:val="bullet"/>
+      <w:lvlText w:val=""/>
+      <w:lvlJc w:val="left"/>
+      <w:pPr>
+        <w:ind w:left="5040" w:hanging="360"/>
+      </w:pPr>
+      <w:rPr>
+        <w:rFonts w:ascii="Symbol" w:hAnsi="Symbol" w:hint="default"/>
+      </w:rPr>
+    </w:lvl>
+    <w:lvl w:ilvl="7" w:tplc="04090003" w:tentative="1">
+      <w:start w:val="1"/>
+      <w:numFmt w:val="bullet"/>
+      <w:lvlText w:val="o"/>
+      <w:lvlJc w:val="left"/>
+      <w:pPr>
+        <w:ind w:left="5760" w:hanging="360"/>
+      </w:pPr>
+      <w:rPr>
+        <w:rFonts w:ascii="Courier New" w:hAnsi="Courier New" w:cs="Courier New" w:hint="default"/>
+      </w:rPr>
+    </w:lvl>
+    <w:lvl w:ilvl="8" w:tplc="04090005" w:tentative="1">
+      <w:start w:val="1"/>
+      <w:numFmt w:val="bullet"/>
+      <w:lvlText w:val=""/>
+      <w:lvlJc w:val="left"/>
+      <w:pPr>
+        <w:ind w:left="6480" w:hanging="360"/>
+      </w:pPr>
+      <w:rPr>
+        <w:rFonts w:ascii="Wingdings" w:hAnsi="Wingdings" w:hint="default"/>
+      </w:rPr>
+    </w:lvl>
+  </w:abstractNum>
+  <w:abstractNum w:abstractNumId="15" w15:restartNumberingAfterBreak="0">
     <w:nsid w:val="7F9970BD"/>
     <w:multiLevelType w:val="multilevel"/>
     <w:tmpl w:val="C01C820E"/>
@@ -24176,10 +25144,10 @@
     <w:abstractNumId w:val="7"/>
   </w:num>
   <w:num w:numId="6">
-    <w:abstractNumId w:val="13"/>
+    <w:abstractNumId w:val="15"/>
   </w:num>
   <w:num w:numId="7">
-    <w:abstractNumId w:val="12"/>
+    <w:abstractNumId w:val="13"/>
   </w:num>
   <w:num w:numId="8">
     <w:abstractNumId w:val="0"/>
@@ -24200,7 +25168,13 @@
     <w:abstractNumId w:val="3"/>
   </w:num>
   <w:num w:numId="14">
+    <w:abstractNumId w:val="12"/>
+  </w:num>
+  <w:num w:numId="15">
     <w:abstractNumId w:val="11"/>
+  </w:num>
+  <w:num w:numId="16">
+    <w:abstractNumId w:val="14"/>
   </w:num>
 </w:numbering>
 </file>
@@ -24931,6 +25905,58 @@
       <w:szCs w:val="22"/>
     </w:rPr>
   </w:style>
+  <w:style w:type="paragraph" w:styleId="Header">
+    <w:name w:val="header"/>
+    <w:basedOn w:val="Normal"/>
+    <w:link w:val="HeaderChar"/>
+    <w:uiPriority w:val="99"/>
+    <w:unhideWhenUsed/>
+    <w:rsid w:val="00267965"/>
+    <w:pPr>
+      <w:tabs>
+        <w:tab w:val="center" w:pos="4680"/>
+        <w:tab w:val="right" w:pos="9360"/>
+      </w:tabs>
+      <w:spacing w:after="0" w:line="240" w:lineRule="auto"/>
+    </w:pPr>
+  </w:style>
+  <w:style w:type="character" w:customStyle="1" w:styleId="HeaderChar">
+    <w:name w:val="Header Char"/>
+    <w:basedOn w:val="DefaultParagraphFont"/>
+    <w:link w:val="Header"/>
+    <w:uiPriority w:val="99"/>
+    <w:rsid w:val="00267965"/>
+    <w:rPr>
+      <w:sz w:val="22"/>
+      <w:szCs w:val="22"/>
+    </w:rPr>
+  </w:style>
+  <w:style w:type="paragraph" w:styleId="Footer">
+    <w:name w:val="footer"/>
+    <w:basedOn w:val="Normal"/>
+    <w:link w:val="FooterChar"/>
+    <w:uiPriority w:val="99"/>
+    <w:unhideWhenUsed/>
+    <w:rsid w:val="00267965"/>
+    <w:pPr>
+      <w:tabs>
+        <w:tab w:val="center" w:pos="4680"/>
+        <w:tab w:val="right" w:pos="9360"/>
+      </w:tabs>
+      <w:spacing w:after="0" w:line="240" w:lineRule="auto"/>
+    </w:pPr>
+  </w:style>
+  <w:style w:type="character" w:customStyle="1" w:styleId="FooterChar">
+    <w:name w:val="Footer Char"/>
+    <w:basedOn w:val="DefaultParagraphFont"/>
+    <w:link w:val="Footer"/>
+    <w:uiPriority w:val="99"/>
+    <w:rsid w:val="00267965"/>
+    <w:rPr>
+      <w:sz w:val="22"/>
+      <w:szCs w:val="22"/>
+    </w:rPr>
+  </w:style>
 </w:styles>
 </file>
 
@@ -25218,7 +26244,7 @@
 </file>
 
 <file path=customXml/itemProps1.xml><?xml version="1.0" encoding="utf-8"?>
-<ds:datastoreItem xmlns:ds="http://schemas.openxmlformats.org/officeDocument/2006/customXml" ds:itemID="{AF0D3137-572B-4DC8-8DEF-2342270227CD}">
+<ds:datastoreItem xmlns:ds="http://schemas.openxmlformats.org/officeDocument/2006/customXml" ds:itemID="{E81252A7-D047-4007-A5A0-4DBA65907199}">
   <ds:schemaRefs>
     <ds:schemaRef ds:uri="http://schemas.openxmlformats.org/officeDocument/2006/bibliography"/>
   </ds:schemaRefs>

</xml_diff>

<commit_message>
updated the log. issues thingy.
</commit_message>
<xml_diff>
--- a/src/resources/log/Modification Log.docx
+++ b/src/resources/log/Modification Log.docx
@@ -22,16 +22,7 @@
           <w:rFonts w:ascii="Tw Cen MT" w:hAnsi="Tw Cen MT"/>
           <w:sz w:val="36"/>
         </w:rPr>
-        <w:t xml:space="preserve">Modification Log </w:t>
-      </w:r>
-      <w:bookmarkStart w:id="0" w:name="_GoBack"/>
-      <w:bookmarkEnd w:id="0"/>
-      <w:r>
-        <w:rPr>
-          <w:rFonts w:ascii="Tw Cen MT" w:hAnsi="Tw Cen MT"/>
-          <w:sz w:val="36"/>
-        </w:rPr>
-        <w:t>– By Vivek Vellaiyappan Surulimuthu</w:t>
+        <w:t>Modification Log – By Vivek Vellaiyappan Surulimuthu</w:t>
       </w:r>
     </w:p>
     <w:p>
@@ -110,8 +101,13 @@
         <w:t xml:space="preserve">                                     </w:t>
       </w:r>
       <w:r>
-        <w:t>(last updated: feb 17</w:t>
+        <w:t>(last updated: feb 1</w:t>
       </w:r>
+      <w:r>
+        <w:t>8</w:t>
+      </w:r>
+      <w:bookmarkStart w:id="0" w:name="_GoBack"/>
+      <w:bookmarkEnd w:id="0"/>
       <w:r>
         <w:rPr>
           <w:vertAlign w:val="superscript"/>
@@ -18618,16 +18614,28 @@
         </w:rPr>
         <w:t>Reported</w:t>
       </w:r>
+      <w:r>
+        <w:rPr>
+          <w:sz w:val="28"/>
+        </w:rPr>
+        <w:t xml:space="preserve"> (Tested on Windows &amp; Eclipse IDE &amp; gitbash cmd)</w:t>
+      </w:r>
     </w:p>
     <w:p>
       <w:pPr>
         <w:pStyle w:val="Heading2"/>
       </w:pPr>
       <w:r>
-        <w:t xml:space="preserve">Reported </w:t>
+        <w:t xml:space="preserve">Issue List (Total: 4) </w:t>
       </w:r>
       <w:r>
-        <w:t>By Vivek Vellaiyappan</w:t>
+        <w:t>by</w:t>
+      </w:r>
+      <w:r>
+        <w:t xml:space="preserve"> Vivek Vellaiyappan</w:t>
+      </w:r>
+      <w:r>
+        <w:t xml:space="preserve"> </w:t>
       </w:r>
     </w:p>
     <w:p>
@@ -19149,6 +19157,9 @@
       <w:r>
         <w:t>Issue list</w:t>
       </w:r>
+      <w:r>
+        <w:t xml:space="preserve"> (Total: 6)</w:t>
+      </w:r>
     </w:p>
     <w:tbl>
       <w:tblPr>
@@ -19180,6 +19191,9 @@
             <w:r>
               <w:t xml:space="preserve">Unable to test import and export feature #9 opened 12 minutes ago by vivekVells </w:t>
             </w:r>
+            <w:r>
+              <w:t xml:space="preserve"> || type: bug</w:t>
+            </w:r>
           </w:p>
           <w:p>
             <w:pPr>
@@ -19192,6 +19206,9 @@
             <w:r>
               <w:t xml:space="preserve">List Schedule- program breakdown or exits with errors #8 opened 14 minutes ago by vivekVells </w:t>
             </w:r>
+            <w:r>
+              <w:t xml:space="preserve"> || type: bug</w:t>
+            </w:r>
           </w:p>
           <w:p>
             <w:pPr>
@@ -19204,6 +19221,9 @@
             <w:r>
               <w:t xml:space="preserve">Schedule Room - Invalid input acceptance &amp; Program Breakdown #7 opened 18 minutes ago by vivekVells </w:t>
             </w:r>
+            <w:r>
+              <w:t>|| type: bug</w:t>
+            </w:r>
           </w:p>
           <w:p>
             <w:pPr>
@@ -19216,6 +19236,9 @@
             <w:r>
               <w:t xml:space="preserve">Remove Room - program breakdown or program exits with errors #6 opened 22 minutes ago by vivekVells </w:t>
             </w:r>
+            <w:r>
+              <w:t>|| type: bug</w:t>
+            </w:r>
           </w:p>
           <w:p>
             <w:pPr>
@@ -19226,7 +19249,11 @@
               </w:numPr>
             </w:pPr>
             <w:r>
+              <w:lastRenderedPageBreak/>
               <w:t xml:space="preserve">Add Room Option - Program Breakdown or Exits with errors #5 opened 25 minutes ago by vivekVells </w:t>
+            </w:r>
+            <w:r>
+              <w:t>|| type: bug</w:t>
             </w:r>
           </w:p>
           <w:p>
@@ -19238,8 +19265,10 @@
               </w:numPr>
             </w:pPr>
             <w:r>
-              <w:lastRenderedPageBreak/>
               <w:t>Add Room Option - Invalid Room Capacity Acceptance #4 opened 28 minutes ago by vivekVells</w:t>
+            </w:r>
+            <w:r>
+              <w:t>|| type: bug</w:t>
             </w:r>
           </w:p>
         </w:tc>
@@ -19272,6 +19301,9 @@
       </w:pPr>
       <w:r>
         <w:t>Issue list</w:t>
+      </w:r>
+      <w:r>
+        <w:t xml:space="preserve"> (total: 3)</w:t>
       </w:r>
     </w:p>
     <w:tbl>
@@ -19302,13 +19334,10 @@
               </w:numPr>
             </w:pPr>
             <w:r>
-              <w:t>Add Room Option - Invalid Room Capacity Acceptance &amp; weird 0 input behavior</w:t>
-            </w:r>
-            <w:r>
-              <w:t xml:space="preserve"> </w:t>
-            </w:r>
-            <w:r>
-              <w:t xml:space="preserve">#6 opened just now by vivekVells </w:t>
+              <w:t xml:space="preserve">Add Room Option - Invalid Room Capacity Acceptance &amp; weird 0 input behavior #6 opened just now by vivekVells </w:t>
+            </w:r>
+            <w:r>
+              <w:t>|| type: bug</w:t>
             </w:r>
           </w:p>
           <w:p>
@@ -19320,13 +19349,10 @@
               </w:numPr>
             </w:pPr>
             <w:r>
-              <w:t>Schedule Room - Invalid input acceptance &amp; Program Breakdown</w:t>
-            </w:r>
-            <w:r>
-              <w:t xml:space="preserve"> #</w:t>
-            </w:r>
-            <w:r>
-              <w:t xml:space="preserve">5 opened 4 minutes ago by vivekVells </w:t>
+              <w:t xml:space="preserve">Schedule Room - Invalid input acceptance &amp; Program Breakdown #5 opened 4 minutes ago by vivekVells </w:t>
+            </w:r>
+            <w:r>
+              <w:t xml:space="preserve"> || type: bug</w:t>
             </w:r>
           </w:p>
           <w:p>
@@ -19338,13 +19364,10 @@
               </w:numPr>
             </w:pPr>
             <w:r>
-              <w:t>Import rooms option - program breakdown or exits with errors</w:t>
-            </w:r>
-            <w:r>
-              <w:t xml:space="preserve"> #</w:t>
-            </w:r>
-            <w:r>
-              <w:t>4 opened 7 minutes ago by vivekVells</w:t>
+              <w:t>Import rooms option - program breakdown or exits with errors #4 opened 7 minutes ago by vivekVells</w:t>
+            </w:r>
+            <w:r>
+              <w:t xml:space="preserve"> || type: bug</w:t>
             </w:r>
           </w:p>
         </w:tc>
@@ -19634,6 +19657,7 @@
         <w:pStyle w:val="Heading3"/>
       </w:pPr>
       <w:r>
+        <w:lastRenderedPageBreak/>
         <w:t>Issue 2:</w:t>
       </w:r>
     </w:p>
@@ -19661,7 +19685,6 @@
           </w:p>
           <w:p>
             <w:r>
-              <w:lastRenderedPageBreak/>
               <w:t>Type: bug</w:t>
             </w:r>
           </w:p>
@@ -20242,6 +20265,7 @@
               <w:rPr>
                 <w:b/>
               </w:rPr>
+              <w:lastRenderedPageBreak/>
               <w:t>Coder Comment:</w:t>
             </w:r>
           </w:p>
@@ -20279,7 +20303,6 @@
               <w:spacing w:after="0" w:line="240" w:lineRule="auto"/>
             </w:pPr>
             <w:r>
-              <w:lastRenderedPageBreak/>
               <w:t>Added a condition to check whether the imported file is empty or not and handled correctly</w:t>
             </w:r>
           </w:p>
@@ -23813,7 +23836,7 @@
 </file>
 
 <file path=customXml/itemProps1.xml><?xml version="1.0" encoding="utf-8"?>
-<ds:datastoreItem xmlns:ds="http://schemas.openxmlformats.org/officeDocument/2006/customXml" ds:itemID="{C9E2664B-E099-443A-8A51-6386F355FFC7}">
+<ds:datastoreItem xmlns:ds="http://schemas.openxmlformats.org/officeDocument/2006/customXml" ds:itemID="{FCB69A3A-D547-4751-BD46-4CE04B3C19B5}">
   <ds:schemaRefs>
     <ds:schemaRef ds:uri="http://schemas.openxmlformats.org/officeDocument/2006/bibliography"/>
   </ds:schemaRefs>

</xml_diff>

<commit_message>
updated RoomSchedulerTest.java unit tests. Reports of surefire and checkstyle. Modification Log
</commit_message>
<xml_diff>
--- a/src/resources/log/Modification Log.docx
+++ b/src/resources/log/Modification Log.docx
@@ -60,7 +60,30 @@
         </w:tabs>
         <w:spacing w:after="0" w:line="240" w:lineRule="auto"/>
         <w:contextualSpacing/>
-      </w:pPr>
+        <w:jc w:val="center"/>
+        <w:rPr>
+          <w:sz w:val="28"/>
+        </w:rPr>
+      </w:pPr>
+      <w:r>
+        <w:rPr>
+          <w:sz w:val="28"/>
+        </w:rPr>
+        <w:t>lastUpdated: 22</w:t>
+      </w:r>
+      <w:r>
+        <w:rPr>
+          <w:sz w:val="28"/>
+          <w:vertAlign w:val="superscript"/>
+        </w:rPr>
+        <w:t>nd</w:t>
+      </w:r>
+      <w:r>
+        <w:rPr>
+          <w:sz w:val="28"/>
+        </w:rPr>
+        <w:t xml:space="preserve"> Feb 2018</w:t>
+      </w:r>
     </w:p>
     <w:p>
       <w:pPr>
@@ -79,49 +102,59 @@
         <w:spacing w:after="0" w:line="240" w:lineRule="auto"/>
         <w:contextualSpacing/>
       </w:pPr>
+    </w:p>
+    <w:p>
+      <w:pPr>
+        <w:tabs>
+          <w:tab w:val="left" w:pos="1139"/>
+        </w:tabs>
+        <w:spacing w:after="0" w:line="240" w:lineRule="auto"/>
+        <w:contextualSpacing/>
+        <w:jc w:val="center"/>
+      </w:pPr>
       <w:r>
         <w:t>(Have to format</w:t>
       </w:r>
       <w:r>
-        <w:t xml:space="preserve"> and u</w:t>
-      </w:r>
-      <w:r>
-        <w:t>p</w:t>
-      </w:r>
-      <w:r>
-        <w:t>date function block</w:t>
+        <w:t xml:space="preserve"> and update function block</w:t>
       </w:r>
       <w:r>
         <w:t>. Will update this soon.</w:t>
       </w:r>
       <w:r>
-        <w:t xml:space="preserve"> (best viewable in ms-word)</w:t>
-      </w:r>
-      <w:r>
-        <w:t>)</w:t>
-      </w:r>
-      <w:r>
         <w:t xml:space="preserve"> </w:t>
       </w:r>
       <w:r>
-        <w:t xml:space="preserve">                                     </w:t>
+        <w:rPr>
+          <w:b/>
+        </w:rPr>
+        <w:t>(best viewable in ms-word</w:t>
       </w:r>
       <w:r>
-        <w:t xml:space="preserve">(last updated: feb </w:t>
-      </w:r>
-      <w:r>
-        <w:t>18</w:t>
+        <w:rPr>
+          <w:b/>
+        </w:rPr>
+        <w:t xml:space="preserve"> with Navigation Pane enabled (click View-&gt;check ‘Navigation Pane</w:t>
       </w:r>
       <w:bookmarkStart w:id="0" w:name="_GoBack"/>
       <w:bookmarkEnd w:id="0"/>
       <w:r>
         <w:rPr>
-          <w:vertAlign w:val="superscript"/>
+          <w:b/>
         </w:rPr>
-        <w:t>th</w:t>
+        <w:t>’)</w:t>
       </w:r>
       <w:r>
-        <w:t xml:space="preserve"> 2018)</w:t>
+        <w:rPr>
+          <w:b/>
+        </w:rPr>
+        <w:t>)</w:t>
+      </w:r>
+      <w:r>
+        <w:rPr>
+          <w:b/>
+        </w:rPr>
+        <w:t>)</w:t>
       </w:r>
     </w:p>
     <w:p>
@@ -321,6 +354,104 @@
     </w:p>
     <w:p>
       <w:pPr>
+        <w:pStyle w:val="Heading3"/>
+      </w:pPr>
+      <w:r>
+        <w:t xml:space="preserve">Under </w:t>
+      </w:r>
+      <w:r>
+        <w:t>roomscheduler.</w:t>
+      </w:r>
+      <w:r>
+        <w:t>RoomScheduler.java</w:t>
+      </w:r>
+    </w:p>
+    <w:p>
+      <w:pPr>
+        <w:pStyle w:val="ListParagraph"/>
+        <w:numPr>
+          <w:ilvl w:val="0"/>
+          <w:numId w:val="20"/>
+        </w:numPr>
+      </w:pPr>
+      <w:r>
+        <w:t>isRoomExists(ArrayList&lt;Room&gt;, String)</w:t>
+      </w:r>
+    </w:p>
+    <w:p>
+      <w:pPr>
+        <w:pStyle w:val="ListParagraph"/>
+        <w:numPr>
+          <w:ilvl w:val="0"/>
+          <w:numId w:val="20"/>
+        </w:numPr>
+      </w:pPr>
+      <w:r>
+        <w:t>isStartDateBeforeCurrentDate(String, String)</w:t>
+      </w:r>
+    </w:p>
+    <w:p>
+      <w:pPr>
+        <w:pStyle w:val="ListParagraph"/>
+        <w:numPr>
+          <w:ilvl w:val="0"/>
+          <w:numId w:val="20"/>
+        </w:numPr>
+      </w:pPr>
+      <w:r>
+        <w:t>isStartDate30DaysAfterCurrentDate(String, String)</w:t>
+      </w:r>
+    </w:p>
+    <w:p>
+      <w:pPr>
+        <w:pStyle w:val="ListParagraph"/>
+        <w:numPr>
+          <w:ilvl w:val="0"/>
+          <w:numId w:val="20"/>
+        </w:numPr>
+      </w:pPr>
+      <w:r>
+        <w:t>isMinutesRounded15Increments(String)</w:t>
+      </w:r>
+    </w:p>
+    <w:p>
+      <w:pPr>
+        <w:pStyle w:val="ListParagraph"/>
+        <w:numPr>
+          <w:ilvl w:val="0"/>
+          <w:numId w:val="20"/>
+        </w:numPr>
+      </w:pPr>
+      <w:r>
+        <w:t>isMinutesDurationNotExceed60(String, String)</w:t>
+      </w:r>
+    </w:p>
+    <w:p>
+      <w:pPr>
+        <w:pStyle w:val="ListParagraph"/>
+        <w:numPr>
+          <w:ilvl w:val="0"/>
+          <w:numId w:val="20"/>
+        </w:numPr>
+      </w:pPr>
+      <w:r>
+        <w:t>isSameRoomAndTimeBooked(ArrayList&lt;Room&gt;, String, String, String,String)</w:t>
+      </w:r>
+    </w:p>
+    <w:p>
+      <w:pPr>
+        <w:pStyle w:val="ListParagraph"/>
+        <w:numPr>
+          <w:ilvl w:val="0"/>
+          <w:numId w:val="20"/>
+        </w:numPr>
+      </w:pPr>
+      <w:r>
+        <w:t>isSameDateTimeDurationBooked(ArrayList&lt;Room&gt;, String, String, String, String)</w:t>
+      </w:r>
+    </w:p>
+    <w:p>
+      <w:pPr>
         <w:pStyle w:val="ListParagraph"/>
         <w:numPr>
           <w:ilvl w:val="0"/>
@@ -353,6 +484,37 @@
     </w:p>
     <w:p>
       <w:pPr>
+        <w:pStyle w:val="Heading3"/>
+      </w:pPr>
+      <w:r>
+        <w:t>Under utility.Utility.java (to be updated soon)</w:t>
+      </w:r>
+    </w:p>
+    <w:p>
+      <w:pPr>
+        <w:tabs>
+          <w:tab w:val="left" w:pos="1139"/>
+        </w:tabs>
+        <w:spacing w:after="0" w:line="240" w:lineRule="auto"/>
+        <w:contextualSpacing/>
+      </w:pPr>
+    </w:p>
+    <w:p>
+      <w:pPr>
+        <w:pStyle w:val="Heading3"/>
+      </w:pPr>
+      <w:r>
+        <w:t xml:space="preserve">Under </w:t>
+      </w:r>
+      <w:r>
+        <w:t xml:space="preserve">test.RoomSchedulerTest </w:t>
+      </w:r>
+      <w:r>
+        <w:t>(to be updated soon)</w:t>
+      </w:r>
+    </w:p>
+    <w:p>
+      <w:pPr>
         <w:tabs>
           <w:tab w:val="left" w:pos="1139"/>
         </w:tabs>
@@ -458,6 +620,7 @@
         <w:pStyle w:val="Heading2"/>
       </w:pPr>
       <w:r>
+        <w:lastRenderedPageBreak/>
         <w:t>Add Room</w:t>
       </w:r>
       <w:r>
@@ -606,7 +769,6 @@
         <w:pStyle w:val="Heading2"/>
       </w:pPr>
       <w:r>
-        <w:lastRenderedPageBreak/>
         <w:t>Remove Room Choice Option:</w:t>
       </w:r>
     </w:p>
@@ -1253,6 +1415,7 @@
               <w:contextualSpacing/>
             </w:pPr>
             <w:r>
+              <w:lastRenderedPageBreak/>
               <w:t>Case E</w:t>
             </w:r>
           </w:p>
@@ -1714,7 +1877,6 @@
               <w:contextualSpacing/>
             </w:pPr>
             <w:r>
-              <w:lastRenderedPageBreak/>
               <w:t xml:space="preserve">Target2 </w:t>
             </w:r>
           </w:p>
@@ -3283,7 +3445,6 @@
         <w:rPr>
           <w:noProof/>
         </w:rPr>
-        <w:lastRenderedPageBreak/>
         <w:drawing>
           <wp:anchor distT="0" distB="0" distL="114300" distR="114300" simplePos="0" relativeHeight="251658240" behindDoc="1" locked="0" layoutInCell="1" allowOverlap="1" wp14:anchorId="5DFE564F" wp14:editId="323859A7">
             <wp:simplePos x="0" y="0"/>
@@ -3413,6 +3574,7 @@
         <w:rPr>
           <w:noProof/>
         </w:rPr>
+        <w:lastRenderedPageBreak/>
         <w:drawing>
           <wp:anchor distT="0" distB="0" distL="114300" distR="114300" simplePos="0" relativeHeight="251659264" behindDoc="1" locked="0" layoutInCell="1" allowOverlap="1" wp14:anchorId="1E76EE97" wp14:editId="7BAA76B0">
             <wp:simplePos x="0" y="0"/>
@@ -3541,7 +3703,6 @@
         <w:spacing w:after="0" w:line="240" w:lineRule="auto"/>
       </w:pPr>
       <w:r>
-        <w:lastRenderedPageBreak/>
         <w:t>Handle if someone changed their local time in their system and try to schedule. How do I handle it???? Hmmmmm</w:t>
       </w:r>
     </w:p>
@@ -3853,6 +4014,7 @@
         <w:spacing w:after="0" w:line="240" w:lineRule="auto"/>
       </w:pPr>
       <w:r>
+        <w:lastRenderedPageBreak/>
         <w:t>Instant.now()</w:t>
       </w:r>
     </w:p>
@@ -3998,7 +4160,6 @@
         <w:pStyle w:val="Heading3"/>
       </w:pPr>
       <w:r>
-        <w:lastRenderedPageBreak/>
         <w:t>JSON Selection</w:t>
       </w:r>
     </w:p>
@@ -4256,7 +4417,6 @@
         <w:spacing w:after="0" w:line="240" w:lineRule="auto"/>
       </w:pPr>
       <w:r>
-        <w:lastRenderedPageBreak/>
         <w:t>The JSON file we got at first try:</w:t>
       </w:r>
     </w:p>
@@ -4473,6 +4633,7 @@
         <w:spacing w:after="0" w:line="240" w:lineRule="auto"/>
       </w:pPr>
       <w:r>
+        <w:lastRenderedPageBreak/>
         <w:t>]</w:t>
       </w:r>
     </w:p>
@@ -4634,7 +4795,6 @@
         <w:pStyle w:val="Heading2"/>
       </w:pPr>
       <w:r>
-        <w:lastRenderedPageBreak/>
         <w:t>STATIC TOOL ANALYSIS RESULTS</w:t>
       </w:r>
     </w:p>
@@ -4907,6 +5067,7 @@
               <w:spacing w:after="0" w:line="240" w:lineRule="auto"/>
             </w:pPr>
             <w:r>
+              <w:lastRenderedPageBreak/>
               <w:t>ArrayList&lt;Room&gt; rooms = new ArrayList&lt;Room&gt;();</w:t>
             </w:r>
           </w:p>
@@ -4998,29 +5159,161 @@
                 <w:sz w:val="24"/>
                 <w:szCs w:val="24"/>
               </w:rPr>
-              <w:t xml:space="preserve">Java 7 introduced the diamond operator (&lt;&gt;) to reduce the verbosity of generics code. For instance, instead of having to declare a List's type in both its declaration and its constructor, </w:t>
-            </w:r>
-            <w:r>
+              <w:t>Java 7 introduced the diamond operator (&lt;&gt;) to reduce the verbosity of generics code. For instance, instead of having to declare a List's type in both its declaration and its constructor, you can now simplify the constructor declaration with &lt;&gt;, and the compiler will infer the type.</w:t>
+            </w:r>
+          </w:p>
+          <w:p>
+            <w:pPr>
+              <w:spacing w:before="100" w:beforeAutospacing="1" w:after="100" w:afterAutospacing="1" w:line="240" w:lineRule="auto"/>
+              <w:outlineLvl w:val="0"/>
               <w:rPr>
                 <w:rFonts w:ascii="Segoe UI" w:eastAsia="Times New Roman" w:hAnsi="Segoe UI" w:cs="Segoe UI"/>
                 <w:kern w:val="36"/>
                 <w:sz w:val="24"/>
                 <w:szCs w:val="24"/>
               </w:rPr>
-              <w:lastRenderedPageBreak/>
-              <w:t>you can now simplify the constructor declaration with &lt;&gt;, and the compiler will infer the type.</w:t>
-            </w:r>
-          </w:p>
-          <w:p>
-            <w:pPr>
-              <w:spacing w:before="100" w:beforeAutospacing="1" w:after="100" w:afterAutospacing="1" w:line="240" w:lineRule="auto"/>
-              <w:outlineLvl w:val="0"/>
+            </w:pPr>
+            <w:r>
               <w:rPr>
                 <w:rFonts w:ascii="Segoe UI" w:eastAsia="Times New Roman" w:hAnsi="Segoe UI" w:cs="Segoe UI"/>
                 <w:kern w:val="36"/>
                 <w:sz w:val="24"/>
                 <w:szCs w:val="24"/>
               </w:rPr>
+              <w:t>Note that this rule is automatically disabled when the project's sonar.java.source is lower than 7</w:t>
+            </w:r>
+          </w:p>
+        </w:tc>
+        <w:tc>
+          <w:tcPr>
+            <w:tcW w:w="2338" w:type="dxa"/>
+          </w:tcPr>
+          <w:p>
+            <w:pPr>
+              <w:autoSpaceDE w:val="0"/>
+              <w:autoSpaceDN w:val="0"/>
+              <w:adjustRightInd w:val="0"/>
+              <w:spacing w:after="0" w:line="240" w:lineRule="auto"/>
+              <w:rPr>
+                <w:rFonts w:ascii="Consolas" w:hAnsi="Consolas" w:cs="Consolas"/>
+                <w:sz w:val="20"/>
+                <w:szCs w:val="20"/>
+              </w:rPr>
+            </w:pPr>
+            <w:r>
+              <w:rPr>
+                <w:rFonts w:ascii="Consolas" w:hAnsi="Consolas" w:cs="Consolas"/>
+                <w:color w:val="000000"/>
+                <w:sz w:val="20"/>
+                <w:szCs w:val="20"/>
+              </w:rPr>
+              <w:tab/>
+            </w:r>
+            <w:r>
+              <w:rPr>
+                <w:rFonts w:ascii="Consolas" w:hAnsi="Consolas" w:cs="Consolas"/>
+                <w:color w:val="000000"/>
+                <w:sz w:val="20"/>
+                <w:szCs w:val="20"/>
+              </w:rPr>
+              <w:tab/>
+              <w:t xml:space="preserve">ArrayList&lt;Room&gt; </w:t>
+            </w:r>
+            <w:r>
+              <w:rPr>
+                <w:rFonts w:ascii="Consolas" w:hAnsi="Consolas" w:cs="Consolas"/>
+                <w:color w:val="6A3E3E"/>
+                <w:sz w:val="20"/>
+                <w:szCs w:val="20"/>
+              </w:rPr>
+              <w:t>rooms</w:t>
+            </w:r>
+            <w:r>
+              <w:rPr>
+                <w:rFonts w:ascii="Consolas" w:hAnsi="Consolas" w:cs="Consolas"/>
+                <w:color w:val="000000"/>
+                <w:sz w:val="20"/>
+                <w:szCs w:val="20"/>
+              </w:rPr>
+              <w:t xml:space="preserve"> = </w:t>
+            </w:r>
+            <w:r>
+              <w:rPr>
+                <w:rFonts w:ascii="Consolas" w:hAnsi="Consolas" w:cs="Consolas"/>
+                <w:b/>
+                <w:bCs/>
+                <w:color w:val="7F0055"/>
+                <w:sz w:val="20"/>
+                <w:szCs w:val="20"/>
+              </w:rPr>
+              <w:t>new</w:t>
+            </w:r>
+            <w:r>
+              <w:rPr>
+                <w:rFonts w:ascii="Consolas" w:hAnsi="Consolas" w:cs="Consolas"/>
+                <w:color w:val="000000"/>
+                <w:sz w:val="20"/>
+                <w:szCs w:val="20"/>
+              </w:rPr>
+              <w:t xml:space="preserve"> ArrayList&lt;&gt;();</w:t>
+            </w:r>
+          </w:p>
+          <w:p>
+            <w:pPr>
+              <w:spacing w:after="0" w:line="240" w:lineRule="auto"/>
+            </w:pPr>
+          </w:p>
+        </w:tc>
+      </w:tr>
+      <w:tr>
+        <w:tc>
+          <w:tcPr>
+            <w:tcW w:w="2337" w:type="dxa"/>
+          </w:tcPr>
+          <w:p>
+            <w:pPr>
+              <w:spacing w:after="0" w:line="240" w:lineRule="auto"/>
+            </w:pPr>
+            <w:r>
+              <w:t>while (!end) {</w:t>
+            </w:r>
+            <w:r>
+              <w:t>…}</w:t>
+            </w:r>
+          </w:p>
+        </w:tc>
+        <w:tc>
+          <w:tcPr>
+            <w:tcW w:w="2337" w:type="dxa"/>
+          </w:tcPr>
+          <w:p>
+            <w:pPr>
+              <w:spacing w:after="0" w:line="240" w:lineRule="auto"/>
+            </w:pPr>
+            <w:r>
+              <w:rPr>
+                <w:rFonts w:ascii="Segoe UI" w:hAnsi="Segoe UI" w:cs="Segoe UI"/>
+                <w:sz w:val="18"/>
+                <w:szCs w:val="18"/>
+              </w:rPr>
+              <w:t>Remove this expression which always evaluates to "true"</w:t>
+            </w:r>
+          </w:p>
+        </w:tc>
+        <w:tc>
+          <w:tcPr>
+            <w:tcW w:w="2338" w:type="dxa"/>
+          </w:tcPr>
+          <w:p>
+            <w:pPr>
+              <w:spacing w:before="100" w:beforeAutospacing="1" w:after="100" w:afterAutospacing="1" w:line="240" w:lineRule="auto"/>
+              <w:outlineLvl w:val="0"/>
+              <w:rPr>
+                <w:rFonts w:ascii="Segoe UI" w:eastAsia="Times New Roman" w:hAnsi="Segoe UI" w:cs="Segoe UI"/>
+                <w:kern w:val="36"/>
+                <w:sz w:val="21"/>
+                <w:szCs w:val="21"/>
+              </w:rPr>
             </w:pPr>
             <w:r>
               <w:rPr>
@@ -5029,164 +5322,39 @@
                 <w:sz w:val="24"/>
                 <w:szCs w:val="24"/>
               </w:rPr>
-              <w:t>Note that this rule is automatically disabled when the project's sonar.java.source is lower than 7</w:t>
-            </w:r>
-          </w:p>
-        </w:tc>
-        <w:tc>
-          <w:tcPr>
-            <w:tcW w:w="2338" w:type="dxa"/>
-          </w:tcPr>
-          <w:p>
-            <w:pPr>
-              <w:autoSpaceDE w:val="0"/>
-              <w:autoSpaceDN w:val="0"/>
-              <w:adjustRightInd w:val="0"/>
-              <w:spacing w:after="0" w:line="240" w:lineRule="auto"/>
-              <w:rPr>
-                <w:rFonts w:ascii="Consolas" w:hAnsi="Consolas" w:cs="Consolas"/>
-                <w:sz w:val="20"/>
-                <w:szCs w:val="20"/>
-              </w:rPr>
-            </w:pPr>
-            <w:r>
-              <w:rPr>
-                <w:rFonts w:ascii="Consolas" w:hAnsi="Consolas" w:cs="Consolas"/>
-                <w:color w:val="000000"/>
-                <w:sz w:val="20"/>
-                <w:szCs w:val="20"/>
-              </w:rPr>
-              <w:lastRenderedPageBreak/>
-              <w:tab/>
-            </w:r>
-            <w:r>
-              <w:rPr>
-                <w:rFonts w:ascii="Consolas" w:hAnsi="Consolas" w:cs="Consolas"/>
-                <w:color w:val="000000"/>
-                <w:sz w:val="20"/>
-                <w:szCs w:val="20"/>
-              </w:rPr>
-              <w:tab/>
-              <w:t xml:space="preserve">ArrayList&lt;Room&gt; </w:t>
-            </w:r>
-            <w:r>
-              <w:rPr>
-                <w:rFonts w:ascii="Consolas" w:hAnsi="Consolas" w:cs="Consolas"/>
-                <w:color w:val="6A3E3E"/>
-                <w:sz w:val="20"/>
-                <w:szCs w:val="20"/>
-              </w:rPr>
-              <w:t>rooms</w:t>
-            </w:r>
-            <w:r>
-              <w:rPr>
-                <w:rFonts w:ascii="Consolas" w:hAnsi="Consolas" w:cs="Consolas"/>
-                <w:color w:val="000000"/>
-                <w:sz w:val="20"/>
-                <w:szCs w:val="20"/>
-              </w:rPr>
-              <w:t xml:space="preserve"> = </w:t>
-            </w:r>
-            <w:r>
-              <w:rPr>
-                <w:rFonts w:ascii="Consolas" w:hAnsi="Consolas" w:cs="Consolas"/>
-                <w:b/>
-                <w:bCs/>
-                <w:color w:val="7F0055"/>
-                <w:sz w:val="20"/>
-                <w:szCs w:val="20"/>
-              </w:rPr>
-              <w:t>new</w:t>
-            </w:r>
-            <w:r>
-              <w:rPr>
-                <w:rFonts w:ascii="Consolas" w:hAnsi="Consolas" w:cs="Consolas"/>
-                <w:color w:val="000000"/>
-                <w:sz w:val="20"/>
-                <w:szCs w:val="20"/>
-              </w:rPr>
-              <w:t xml:space="preserve"> ArrayList&lt;&gt;();</w:t>
-            </w:r>
-          </w:p>
-          <w:p>
-            <w:pPr>
-              <w:spacing w:after="0" w:line="240" w:lineRule="auto"/>
-            </w:pPr>
-          </w:p>
-        </w:tc>
-      </w:tr>
-      <w:tr>
-        <w:tc>
-          <w:tcPr>
-            <w:tcW w:w="2337" w:type="dxa"/>
-          </w:tcPr>
-          <w:p>
-            <w:pPr>
-              <w:spacing w:after="0" w:line="240" w:lineRule="auto"/>
-            </w:pPr>
-            <w:r>
-              <w:t>while (!end) {</w:t>
-            </w:r>
-            <w:r>
-              <w:t>…}</w:t>
-            </w:r>
-          </w:p>
-        </w:tc>
-        <w:tc>
-          <w:tcPr>
-            <w:tcW w:w="2337" w:type="dxa"/>
-          </w:tcPr>
-          <w:p>
-            <w:pPr>
-              <w:spacing w:after="0" w:line="240" w:lineRule="auto"/>
-            </w:pPr>
-            <w:r>
-              <w:rPr>
-                <w:rFonts w:ascii="Segoe UI" w:hAnsi="Segoe UI" w:cs="Segoe UI"/>
-                <w:sz w:val="18"/>
-                <w:szCs w:val="18"/>
-              </w:rPr>
-              <w:t>Remove this expression which always evaluates to "true"</w:t>
-            </w:r>
-          </w:p>
-        </w:tc>
-        <w:tc>
-          <w:tcPr>
-            <w:tcW w:w="2338" w:type="dxa"/>
-          </w:tcPr>
-          <w:p>
-            <w:pPr>
-              <w:spacing w:before="100" w:beforeAutospacing="1" w:after="100" w:afterAutospacing="1" w:line="240" w:lineRule="auto"/>
-              <w:outlineLvl w:val="0"/>
+              <w:t>Boolean expressions should not be gratuitous</w:t>
+            </w:r>
+            <w:r>
               <w:rPr>
                 <w:rFonts w:ascii="Segoe UI" w:eastAsia="Times New Roman" w:hAnsi="Segoe UI" w:cs="Segoe UI"/>
                 <w:kern w:val="36"/>
                 <w:sz w:val="21"/>
                 <w:szCs w:val="21"/>
               </w:rPr>
-            </w:pPr>
-            <w:r>
+              <w:t xml:space="preserve"> (squid:S2589)</w:t>
+            </w:r>
+          </w:p>
+          <w:p>
+            <w:pPr>
+              <w:spacing w:after="0" w:line="240" w:lineRule="auto"/>
               <w:rPr>
                 <w:rFonts w:ascii="Segoe UI" w:eastAsia="Times New Roman" w:hAnsi="Segoe UI" w:cs="Segoe UI"/>
-                <w:kern w:val="36"/>
-                <w:sz w:val="24"/>
-                <w:szCs w:val="24"/>
-              </w:rPr>
-              <w:t>Boolean expressions should not be gratuitous</w:t>
-            </w:r>
+                <w:sz w:val="20"/>
+                <w:szCs w:val="20"/>
+              </w:rPr>
+            </w:pPr>
             <w:r>
               <w:rPr>
                 <w:rFonts w:ascii="Segoe UI" w:eastAsia="Times New Roman" w:hAnsi="Segoe UI" w:cs="Segoe UI"/>
-                <w:kern w:val="36"/>
-                <w:sz w:val="21"/>
-                <w:szCs w:val="21"/>
-              </w:rPr>
-              <w:t xml:space="preserve"> (squid:S2589)</w:t>
-            </w:r>
-          </w:p>
-          <w:p>
-            <w:pPr>
-              <w:spacing w:after="0" w:line="240" w:lineRule="auto"/>
+                <w:sz w:val="20"/>
+                <w:szCs w:val="20"/>
+              </w:rPr>
+              <w:t> Code smell  Major</w:t>
+            </w:r>
+          </w:p>
+          <w:p>
+            <w:pPr>
+              <w:spacing w:before="100" w:beforeAutospacing="1" w:after="100" w:afterAutospacing="1" w:line="240" w:lineRule="auto"/>
               <w:rPr>
                 <w:rFonts w:ascii="Segoe UI" w:eastAsia="Times New Roman" w:hAnsi="Segoe UI" w:cs="Segoe UI"/>
                 <w:sz w:val="20"/>
@@ -5199,25 +5367,16 @@
                 <w:sz w:val="20"/>
                 <w:szCs w:val="20"/>
               </w:rPr>
-              <w:t> Code smell  Major</w:t>
-            </w:r>
-          </w:p>
-          <w:p>
-            <w:pPr>
-              <w:spacing w:before="100" w:beforeAutospacing="1" w:after="100" w:afterAutospacing="1" w:line="240" w:lineRule="auto"/>
+              <w:t xml:space="preserve">If a boolean expression doesn't </w:t>
+            </w:r>
+            <w:r>
               <w:rPr>
                 <w:rFonts w:ascii="Segoe UI" w:eastAsia="Times New Roman" w:hAnsi="Segoe UI" w:cs="Segoe UI"/>
                 <w:sz w:val="20"/>
                 <w:szCs w:val="20"/>
               </w:rPr>
-            </w:pPr>
-            <w:r>
-              <w:rPr>
-                <w:rFonts w:ascii="Segoe UI" w:eastAsia="Times New Roman" w:hAnsi="Segoe UI" w:cs="Segoe UI"/>
-                <w:sz w:val="20"/>
-                <w:szCs w:val="20"/>
-              </w:rPr>
-              <w:t>If a boolean expression doesn't change the evaluation of the condition, then it is entirely unnecessary, and can be removed. If it is gratuitous because it does not match the programmer's intent, then it's a bug and the expression should be fixed.</w:t>
+              <w:lastRenderedPageBreak/>
+              <w:t>change the evaluation of the condition, then it is entirely unnecessary, and can be removed. If it is gratuitous because it does not match the programmer's intent, then it's a bug and the expression should be fixed.</w:t>
             </w:r>
           </w:p>
           <w:p>
@@ -5249,6 +5408,7 @@
                 <w:sz w:val="20"/>
                 <w:szCs w:val="20"/>
               </w:rPr>
+              <w:lastRenderedPageBreak/>
               <w:tab/>
             </w:r>
             <w:r>
@@ -5531,6 +5691,7 @@
                 <w:sz w:val="20"/>
                 <w:szCs w:val="20"/>
               </w:rPr>
+              <w:lastRenderedPageBreak/>
               <w:tab/>
               <w:t>utility.Utility.</w:t>
             </w:r>
@@ -5655,6 +5816,7 @@
               <w:spacing w:after="0" w:line="240" w:lineRule="auto"/>
             </w:pPr>
             <w:r>
+              <w:lastRenderedPageBreak/>
               <w:t>case 8:</w:t>
             </w:r>
           </w:p>
@@ -5770,16 +5932,7 @@
                 <w:sz w:val="20"/>
                 <w:szCs w:val="20"/>
               </w:rPr>
-              <w:t xml:space="preserve">When the execution is not explicitly </w:t>
-            </w:r>
-            <w:r>
-              <w:rPr>
-                <w:rFonts w:ascii="Segoe UI" w:eastAsia="Times New Roman" w:hAnsi="Segoe UI" w:cs="Segoe UI"/>
-                <w:sz w:val="20"/>
-                <w:szCs w:val="20"/>
-              </w:rPr>
-              <w:lastRenderedPageBreak/>
-              <w:t xml:space="preserve">terminated at the end of a switch case, it continues to execute the statements of the following case. While this is sometimes intentional, it often is a mistake which leads to unexpected behavior. </w:t>
+              <w:t xml:space="preserve">When the execution is not explicitly terminated at the end of a switch case, it continues to execute the statements of the following case. While this is sometimes intentional, it often is a mistake which leads to unexpected behavior. </w:t>
             </w:r>
           </w:p>
           <w:p>
@@ -5811,7 +5964,6 @@
                 <w:sz w:val="20"/>
                 <w:szCs w:val="20"/>
               </w:rPr>
-              <w:lastRenderedPageBreak/>
               <w:tab/>
             </w:r>
             <w:r>
@@ -6094,7 +6246,6 @@
                 <w:sz w:val="20"/>
                 <w:szCs w:val="20"/>
               </w:rPr>
-              <w:lastRenderedPageBreak/>
               <w:tab/>
               <w:t>utility.Utility.</w:t>
             </w:r>
@@ -6233,7 +6384,6 @@
                 <w:sz w:val="20"/>
                 <w:szCs w:val="20"/>
               </w:rPr>
-              <w:lastRenderedPageBreak/>
               <w:tab/>
             </w:r>
             <w:r>
@@ -6428,6 +6578,7 @@
                 <w:sz w:val="20"/>
                 <w:szCs w:val="20"/>
               </w:rPr>
+              <w:lastRenderedPageBreak/>
               <w:t xml:space="preserve">The user must be able to easily retrieve the logs </w:t>
             </w:r>
           </w:p>
@@ -6512,16 +6663,7 @@
                 <w:sz w:val="20"/>
                 <w:szCs w:val="20"/>
               </w:rPr>
-              <w:t xml:space="preserve">If a program directly writes to the standard outputs, there is absolutely no way to </w:t>
-            </w:r>
-            <w:r>
-              <w:rPr>
-                <w:rFonts w:ascii="Segoe UI" w:hAnsi="Segoe UI" w:cs="Segoe UI"/>
-                <w:sz w:val="20"/>
-                <w:szCs w:val="20"/>
-              </w:rPr>
-              <w:lastRenderedPageBreak/>
-              <w:t>comply with those requirements. That's why defining and using a dedicated logger is highly recommended.</w:t>
+              <w:t>If a program directly writes to the standard outputs, there is absolutely no way to comply with those requirements. That's why defining and using a dedicated logger is highly recommended.</w:t>
             </w:r>
           </w:p>
           <w:p>
@@ -6794,6 +6936,7 @@
                 <w:sz w:val="20"/>
                 <w:szCs w:val="20"/>
               </w:rPr>
+              <w:lastRenderedPageBreak/>
               <w:t xml:space="preserve">Loggers should be used instead to print </w:t>
             </w:r>
             <w:r>
@@ -6889,16 +7032,7 @@
                 <w:sz w:val="20"/>
                 <w:szCs w:val="20"/>
               </w:rPr>
-              <w:t xml:space="preserve"> is used without arguments, i.e. when the stack trace is </w:t>
-            </w:r>
-            <w:r>
-              <w:rPr>
-                <w:rFonts w:ascii="Segoe UI" w:hAnsi="Segoe UI" w:cs="Segoe UI"/>
-                <w:sz w:val="20"/>
-                <w:szCs w:val="20"/>
-              </w:rPr>
-              <w:lastRenderedPageBreak/>
-              <w:t>printed to the default stream.</w:t>
+              <w:t xml:space="preserve"> is used without arguments, i.e. when the stack trace is printed to the default stream.</w:t>
             </w:r>
           </w:p>
           <w:p>
@@ -7460,6 +7594,7 @@
                 <w:sz w:val="20"/>
                 <w:szCs w:val="20"/>
               </w:rPr>
+              <w:lastRenderedPageBreak/>
               <w:tab/>
             </w:r>
             <w:r>
@@ -7732,16 +7867,7 @@
                 <w:sz w:val="20"/>
                 <w:szCs w:val="20"/>
               </w:rPr>
-              <w:t xml:space="preserve"> whereas some </w:t>
-            </w:r>
-            <w:r>
-              <w:rPr>
-                <w:rFonts w:ascii="Segoe UI" w:eastAsia="Times New Roman" w:hAnsi="Segoe UI" w:cs="Segoe UI"/>
-                <w:sz w:val="20"/>
-                <w:szCs w:val="20"/>
-              </w:rPr>
-              <w:lastRenderedPageBreak/>
-              <w:t xml:space="preserve">implementations of </w:t>
+              <w:t xml:space="preserve"> whereas some implementations of </w:t>
             </w:r>
             <w:r>
               <w:rPr>
@@ -7805,7 +7931,6 @@
                 <w:sz w:val="20"/>
                 <w:szCs w:val="20"/>
               </w:rPr>
-              <w:lastRenderedPageBreak/>
               <w:tab/>
             </w:r>
             <w:r>
@@ -8992,6 +9117,7 @@
                 <w:sz w:val="18"/>
                 <w:szCs w:val="18"/>
               </w:rPr>
+              <w:lastRenderedPageBreak/>
               <w:t>Remove this unused method parameter "startDate".</w:t>
             </w:r>
           </w:p>
@@ -9045,6 +9171,7 @@
                 <w:sz w:val="20"/>
                 <w:szCs w:val="20"/>
               </w:rPr>
+              <w:lastRenderedPageBreak/>
               <w:t> Code smell  Major</w:t>
             </w:r>
           </w:p>
@@ -9100,6 +9227,7 @@
                 <w:sz w:val="20"/>
                 <w:szCs w:val="20"/>
               </w:rPr>
+              <w:lastRenderedPageBreak/>
               <w:tab/>
             </w:r>
             <w:r>
@@ -9447,16 +9575,7 @@
                 <w:sz w:val="20"/>
                 <w:szCs w:val="20"/>
               </w:rPr>
-              <w:t xml:space="preserve"> should never be dereferenced/accessed. Doing so will cause </w:t>
-            </w:r>
-            <w:r>
-              <w:rPr>
-                <w:rFonts w:ascii="Segoe UI" w:hAnsi="Segoe UI" w:cs="Segoe UI"/>
-                <w:sz w:val="20"/>
-                <w:szCs w:val="20"/>
-              </w:rPr>
-              <w:lastRenderedPageBreak/>
-              <w:t xml:space="preserve">a </w:t>
+              <w:t xml:space="preserve"> should never be dereferenced/accessed. Doing so will cause a </w:t>
             </w:r>
             <w:r>
               <w:rPr>
@@ -9574,7 +9693,16 @@
                 <w:sz w:val="20"/>
                 <w:szCs w:val="20"/>
               </w:rPr>
-              <w:t>, which by contract should always work with null.</w:t>
+              <w:t xml:space="preserve">, which by contract </w:t>
+            </w:r>
+            <w:r>
+              <w:rPr>
+                <w:rFonts w:ascii="Segoe UI" w:hAnsi="Segoe UI" w:cs="Segoe UI"/>
+                <w:sz w:val="20"/>
+                <w:szCs w:val="20"/>
+              </w:rPr>
+              <w:lastRenderedPageBreak/>
+              <w:t>should always work with null.</w:t>
             </w:r>
           </w:p>
           <w:p>
@@ -10009,7 +10137,6 @@
               <w:rPr>
                 <w:rFonts w:ascii="Segoe UI" w:hAnsi="Segoe UI" w:cs="Segoe UI"/>
               </w:rPr>
-              <w:lastRenderedPageBreak/>
               <w:t>See</w:t>
             </w:r>
           </w:p>
@@ -10736,7 +10863,16 @@
                 <w:sz w:val="20"/>
                 <w:szCs w:val="20"/>
               </w:rPr>
-              <w:t xml:space="preserve"> to be thrown. At best, such an exception will cause abrupt program termination. At worst, it could expose debugging information that would be useful to an attacker, or it could allow an attacker to bypass security measures.</w:t>
+              <w:t xml:space="preserve"> to be thrown. At best, such an exception will cause abrupt program termination. At worst, it could expose debugging information that would be useful to an </w:t>
+            </w:r>
+            <w:r>
+              <w:rPr>
+                <w:rFonts w:ascii="Segoe UI" w:hAnsi="Segoe UI" w:cs="Segoe UI"/>
+                <w:sz w:val="20"/>
+                <w:szCs w:val="20"/>
+              </w:rPr>
+              <w:lastRenderedPageBreak/>
+              <w:t>attacker, or it could allow an attacker to bypass security measures.</w:t>
             </w:r>
           </w:p>
           <w:p>
@@ -10870,6 +11006,7 @@
                 <w:sz w:val="20"/>
                 <w:szCs w:val="20"/>
               </w:rPr>
+              <w:lastRenderedPageBreak/>
               <w:tab/>
             </w:r>
             <w:r>
@@ -11520,6 +11657,7 @@
                 <w:sz w:val="20"/>
                 <w:szCs w:val="20"/>
               </w:rPr>
+              <w:lastRenderedPageBreak/>
               <w:tab/>
             </w:r>
             <w:r>
@@ -12144,6 +12282,7 @@
                 <w:sz w:val="18"/>
                 <w:szCs w:val="18"/>
               </w:rPr>
+              <w:lastRenderedPageBreak/>
               <w:t>@CheckForNull</w:t>
             </w:r>
             <w:r>
@@ -12884,6 +13023,7 @@
                 <w:sz w:val="20"/>
                 <w:szCs w:val="20"/>
               </w:rPr>
+              <w:lastRenderedPageBreak/>
               <w:t>Java adds an implicit public constructor to every class which does not define at least one explicitly. Hence, at least one non-public constructor should be defined.</w:t>
             </w:r>
           </w:p>
@@ -14174,7 +14314,16 @@
                 <w:sz w:val="20"/>
                 <w:szCs w:val="20"/>
               </w:rPr>
-              <w:t xml:space="preserve"> tags are commonly used to mark places where some more code is required, but which the developer wants to implement later.</w:t>
+              <w:t xml:space="preserve"> tags are commonly used to mark places where </w:t>
+            </w:r>
+            <w:r>
+              <w:rPr>
+                <w:rFonts w:ascii="Segoe UI" w:eastAsia="Times New Roman" w:hAnsi="Segoe UI" w:cs="Segoe UI"/>
+                <w:sz w:val="20"/>
+                <w:szCs w:val="20"/>
+              </w:rPr>
+              <w:lastRenderedPageBreak/>
+              <w:t>some more code is required, but which the developer wants to implement later.</w:t>
             </w:r>
           </w:p>
           <w:p>
@@ -14238,6 +14387,7 @@
               <w:spacing w:after="0" w:line="240" w:lineRule="auto"/>
             </w:pPr>
             <w:r>
+              <w:lastRenderedPageBreak/>
               <w:t>deleted</w:t>
             </w:r>
           </w:p>
@@ -14381,16 +14531,7 @@
                 <w:sz w:val="24"/>
                 <w:szCs w:val="24"/>
               </w:rPr>
-              <w:t xml:space="preserve">Throwable.printStackTrace(...) should not be </w:t>
-            </w:r>
-            <w:r>
-              <w:rPr>
-                <w:rFonts w:ascii="Segoe UI" w:hAnsi="Segoe UI" w:cs="Segoe UI"/>
-                <w:sz w:val="24"/>
-                <w:szCs w:val="24"/>
-              </w:rPr>
-              <w:lastRenderedPageBreak/>
-              <w:t>called</w:t>
+              <w:t>Throwable.printStackTrace(...) should not be called</w:t>
             </w:r>
             <w:r>
               <w:rPr>
@@ -14551,7 +14692,16 @@
                 <w:sz w:val="20"/>
                 <w:szCs w:val="20"/>
               </w:rPr>
-              <w:t xml:space="preserve">The format of log messages is uniform and allow users to browse the logs easily. </w:t>
+              <w:t xml:space="preserve">The format of log messages is </w:t>
+            </w:r>
+            <w:r>
+              <w:rPr>
+                <w:rFonts w:ascii="Segoe UI" w:hAnsi="Segoe UI" w:cs="Segoe UI"/>
+                <w:sz w:val="20"/>
+                <w:szCs w:val="20"/>
+              </w:rPr>
+              <w:lastRenderedPageBreak/>
+              <w:t xml:space="preserve">uniform and allow users to browse the logs easily. </w:t>
             </w:r>
           </w:p>
           <w:p>
@@ -14977,7 +15127,6 @@
                 <w:sz w:val="20"/>
                 <w:szCs w:val="20"/>
               </w:rPr>
-              <w:lastRenderedPageBreak/>
               <w:t xml:space="preserve">      </w:t>
             </w:r>
             <w:r>
@@ -15087,7 +15236,6 @@
                 <w:sz w:val="18"/>
                 <w:szCs w:val="18"/>
               </w:rPr>
-              <w:lastRenderedPageBreak/>
               <w:t>Either re-interrupt this method or rethrow the "InterruptedException".</w:t>
             </w:r>
           </w:p>
@@ -15141,7 +15289,6 @@
                 <w:sz w:val="20"/>
                 <w:szCs w:val="20"/>
               </w:rPr>
-              <w:lastRenderedPageBreak/>
               <w:t> Bug  Major</w:t>
             </w:r>
           </w:p>
@@ -15216,7 +15363,16 @@
                 <w:sz w:val="20"/>
                 <w:szCs w:val="20"/>
               </w:rPr>
-              <w:t xml:space="preserve"> even if this is supposed to be a single-threaded application. Any other course of action risks delaying thread shutdown and loses the information that the thread was interrupted - probably without finishing its task.</w:t>
+              <w:t xml:space="preserve"> even if this is </w:t>
+            </w:r>
+            <w:r>
+              <w:rPr>
+                <w:rFonts w:ascii="Segoe UI" w:eastAsia="Times New Roman" w:hAnsi="Segoe UI" w:cs="Segoe UI"/>
+                <w:sz w:val="20"/>
+                <w:szCs w:val="20"/>
+              </w:rPr>
+              <w:lastRenderedPageBreak/>
+              <w:t>supposed to be a single-threaded application. Any other course of action risks delaying thread shutdown and loses the information that the thread was interrupted - probably without finishing its task.</w:t>
             </w:r>
           </w:p>
           <w:p>
@@ -15284,16 +15440,7 @@
                 <w:sz w:val="20"/>
                 <w:szCs w:val="20"/>
               </w:rPr>
-              <w:t xml:space="preserve"> is caught by a </w:t>
-            </w:r>
-            <w:r>
-              <w:rPr>
-                <w:rFonts w:ascii="Segoe UI" w:eastAsia="Times New Roman" w:hAnsi="Segoe UI" w:cs="Segoe UI"/>
-                <w:sz w:val="20"/>
-                <w:szCs w:val="20"/>
-              </w:rPr>
-              <w:lastRenderedPageBreak/>
-              <w:t>method, it is important that it be rethrown so that the thread actually dies.</w:t>
+              <w:t xml:space="preserve"> is caught by a method, it is important that it be rethrown so that the thread actually dies.</w:t>
             </w:r>
           </w:p>
           <w:p>
@@ -15427,7 +15574,6 @@
                 <w:sz w:val="20"/>
                 <w:szCs w:val="20"/>
               </w:rPr>
-              <w:lastRenderedPageBreak/>
               <w:t xml:space="preserve">            Thread.</w:t>
             </w:r>
             <w:r>
@@ -15784,7 +15930,16 @@
                 <w:sz w:val="20"/>
                 <w:szCs w:val="20"/>
               </w:rPr>
-              <w:t>Some developers argue that the practice improves code readability, because it enables them to explicitly name what is being returned. However, this variable is an internal implementation detail that is not exposed to the callers of the method. The method name should be sufficient for callers to know exactly what will be returned.</w:t>
+              <w:t xml:space="preserve">Some developers argue that the practice improves code readability, because it enables them to explicitly name what is being </w:t>
+            </w:r>
+            <w:r>
+              <w:rPr>
+                <w:rFonts w:ascii="Segoe UI" w:eastAsia="Times New Roman" w:hAnsi="Segoe UI" w:cs="Segoe UI"/>
+                <w:sz w:val="20"/>
+                <w:szCs w:val="20"/>
+              </w:rPr>
+              <w:lastRenderedPageBreak/>
+              <w:t>returned. However, this variable is an internal implementation detail that is not exposed to the callers of the method. The method name should be sufficient for callers to know exactly what will be returned.</w:t>
             </w:r>
           </w:p>
           <w:p>
@@ -16005,7 +16160,6 @@
                 <w:sz w:val="20"/>
                 <w:szCs w:val="20"/>
               </w:rPr>
-              <w:lastRenderedPageBreak/>
               <w:tab/>
             </w:r>
             <w:r>
@@ -16151,7 +16305,16 @@
                 <w:sz w:val="20"/>
                 <w:szCs w:val="20"/>
               </w:rPr>
-              <w:t>Implementing classes must be used to instantiate new collections, but the result of an instantiation should ideally be stored in a variable whose type is a Java Collection interface.</w:t>
+              <w:t xml:space="preserve">Implementing classes must be used to instantiate new collections, but the result of an instantiation should ideally be stored in a variable whose type </w:t>
+            </w:r>
+            <w:r>
+              <w:rPr>
+                <w:rFonts w:ascii="Segoe UI" w:hAnsi="Segoe UI" w:cs="Segoe UI"/>
+                <w:sz w:val="20"/>
+                <w:szCs w:val="20"/>
+              </w:rPr>
+              <w:lastRenderedPageBreak/>
+              <w:t>is a Java Collection interface.</w:t>
             </w:r>
           </w:p>
           <w:p>
@@ -16317,6 +16480,7 @@
                 <w:sz w:val="20"/>
                 <w:szCs w:val="20"/>
               </w:rPr>
+              <w:lastRenderedPageBreak/>
               <w:t>import</w:t>
             </w:r>
             <w:r>
@@ -17570,7 +17734,16 @@
                 <w:sz w:val="20"/>
                 <w:szCs w:val="20"/>
               </w:rPr>
-              <w:t>Invoking a method designed to return a string representation of an object which is already a string is a waste of keystrokes. This redundant construction may be optimized by the compiler, but will be confusing in the meantime.</w:t>
+              <w:t xml:space="preserve">Invoking a method designed to return a string representation of an object which is already a string is a waste of keystrokes. This redundant construction may be optimized by the compiler, but </w:t>
+            </w:r>
+            <w:r>
+              <w:rPr>
+                <w:rFonts w:ascii="Segoe UI" w:eastAsia="Times New Roman" w:hAnsi="Segoe UI" w:cs="Segoe UI"/>
+                <w:sz w:val="20"/>
+                <w:szCs w:val="20"/>
+              </w:rPr>
+              <w:lastRenderedPageBreak/>
+              <w:t>will be confusing in the meantime.</w:t>
             </w:r>
           </w:p>
           <w:p>
@@ -17602,6 +17775,7 @@
                 <w:sz w:val="20"/>
                 <w:szCs w:val="20"/>
               </w:rPr>
+              <w:lastRenderedPageBreak/>
               <w:tab/>
             </w:r>
             <w:r>
@@ -18056,7 +18230,6 @@
         <w:pStyle w:val="Heading3"/>
       </w:pPr>
       <w:r>
-        <w:lastRenderedPageBreak/>
         <w:t>Code Coverage Pro</w:t>
       </w:r>
     </w:p>
@@ -18239,6 +18412,7 @@
         <w:rPr>
           <w:noProof/>
         </w:rPr>
+        <w:lastRenderedPageBreak/>
         <w:drawing>
           <wp:anchor distT="0" distB="0" distL="114300" distR="114300" simplePos="0" relativeHeight="251661312" behindDoc="1" locked="0" layoutInCell="1" allowOverlap="1" wp14:anchorId="17CB5350" wp14:editId="13D81060">
             <wp:simplePos x="0" y="0"/>
@@ -18324,6 +18498,7 @@
         <w:pStyle w:val="Heading4"/>
       </w:pPr>
       <w:r>
+        <w:lastRenderedPageBreak/>
         <w:t>Take 1 vs Take 2 Analysis after code modification:</w:t>
       </w:r>
     </w:p>
@@ -18583,6 +18758,283 @@
       </w:r>
     </w:p>
     <w:p/>
+    <w:p>
+      <w:r>
+        <w:rPr>
+          <w:noProof/>
+        </w:rPr>
+        <w:drawing>
+          <wp:anchor distT="0" distB="0" distL="114300" distR="114300" simplePos="0" relativeHeight="251666432" behindDoc="1" locked="0" layoutInCell="1" allowOverlap="1" wp14:anchorId="0AE3870C" wp14:editId="5C8D21C5">
+            <wp:simplePos x="0" y="0"/>
+            <wp:positionH relativeFrom="column">
+              <wp:posOffset>-762000</wp:posOffset>
+            </wp:positionH>
+            <wp:positionV relativeFrom="paragraph">
+              <wp:posOffset>267970</wp:posOffset>
+            </wp:positionV>
+            <wp:extent cx="7501890" cy="3190875"/>
+            <wp:effectExtent l="0" t="0" r="3810" b="9525"/>
+            <wp:wrapTight wrapText="bothSides">
+              <wp:wrapPolygon edited="0">
+                <wp:start x="0" y="0"/>
+                <wp:lineTo x="0" y="21536"/>
+                <wp:lineTo x="21556" y="21536"/>
+                <wp:lineTo x="21556" y="0"/>
+                <wp:lineTo x="0" y="0"/>
+              </wp:wrapPolygon>
+            </wp:wrapTight>
+            <wp:docPr id="5" name="Picture 5"/>
+            <wp:cNvGraphicFramePr>
+              <a:graphicFrameLocks xmlns:a="http://schemas.openxmlformats.org/drawingml/2006/main" noChangeAspect="1"/>
+            </wp:cNvGraphicFramePr>
+            <a:graphic xmlns:a="http://schemas.openxmlformats.org/drawingml/2006/main">
+              <a:graphicData uri="http://schemas.openxmlformats.org/drawingml/2006/picture">
+                <pic:pic xmlns:pic="http://schemas.openxmlformats.org/drawingml/2006/picture">
+                  <pic:nvPicPr>
+                    <pic:cNvPr id="5" name="checkstyle22ndFeb.PNG"/>
+                    <pic:cNvPicPr/>
+                  </pic:nvPicPr>
+                  <pic:blipFill>
+                    <a:blip r:embed="rId21">
+                      <a:extLst>
+                        <a:ext uri="{28A0092B-C50C-407E-A947-70E740481C1C}">
+                          <a14:useLocalDpi xmlns:a14="http://schemas.microsoft.com/office/drawing/2010/main" val="0"/>
+                        </a:ext>
+                      </a:extLst>
+                    </a:blip>
+                    <a:stretch>
+                      <a:fillRect/>
+                    </a:stretch>
+                  </pic:blipFill>
+                  <pic:spPr>
+                    <a:xfrm>
+                      <a:off x="0" y="0"/>
+                      <a:ext cx="7501890" cy="3190875"/>
+                    </a:xfrm>
+                    <a:prstGeom prst="rect">
+                      <a:avLst/>
+                    </a:prstGeom>
+                  </pic:spPr>
+                </pic:pic>
+              </a:graphicData>
+            </a:graphic>
+            <wp14:sizeRelH relativeFrom="page">
+              <wp14:pctWidth>0</wp14:pctWidth>
+            </wp14:sizeRelH>
+            <wp14:sizeRelV relativeFrom="page">
+              <wp14:pctHeight>0</wp14:pctHeight>
+            </wp14:sizeRelV>
+          </wp:anchor>
+        </w:drawing>
+      </w:r>
+      <w:r>
+        <w:t>Take 2: as of 22</w:t>
+      </w:r>
+      <w:r>
+        <w:rPr>
+          <w:vertAlign w:val="superscript"/>
+        </w:rPr>
+        <w:t>nd</w:t>
+      </w:r>
+      <w:r>
+        <w:t xml:space="preserve"> Feb 2018</w:t>
+      </w:r>
+    </w:p>
+    <w:p/>
+    <w:p/>
+    <w:p/>
+    <w:p/>
+    <w:p/>
+    <w:p/>
+    <w:p/>
+    <w:p/>
+    <w:p/>
+    <w:p/>
+    <w:p>
+      <w:pPr>
+        <w:tabs>
+          <w:tab w:val="left" w:pos="3240"/>
+        </w:tabs>
+      </w:pPr>
+    </w:p>
+    <w:p>
+      <w:pPr>
+        <w:pStyle w:val="Heading3"/>
+      </w:pPr>
+      <w:r>
+        <w:t>Maven SureFire Report</w:t>
+      </w:r>
+    </w:p>
+    <w:p>
+      <w:pPr>
+        <w:pStyle w:val="Heading4"/>
+      </w:pPr>
+      <w:r>
+        <w:t>Take 1: as of 22</w:t>
+      </w:r>
+      <w:r>
+        <w:rPr>
+          <w:vertAlign w:val="superscript"/>
+        </w:rPr>
+        <w:t>nd</w:t>
+      </w:r>
+      <w:r>
+        <w:t xml:space="preserve"> Feb 2018</w:t>
+      </w:r>
+    </w:p>
+    <w:p>
+      <w:r>
+        <w:rPr>
+          <w:noProof/>
+        </w:rPr>
+        <w:drawing>
+          <wp:anchor distT="0" distB="0" distL="114300" distR="114300" simplePos="0" relativeHeight="251668480" behindDoc="1" locked="0" layoutInCell="1" allowOverlap="1" wp14:anchorId="0E7C697A" wp14:editId="70777C3B">
+            <wp:simplePos x="0" y="0"/>
+            <wp:positionH relativeFrom="column">
+              <wp:posOffset>-710565</wp:posOffset>
+            </wp:positionH>
+            <wp:positionV relativeFrom="paragraph">
+              <wp:posOffset>2619375</wp:posOffset>
+            </wp:positionV>
+            <wp:extent cx="7453630" cy="3981450"/>
+            <wp:effectExtent l="0" t="0" r="0" b="0"/>
+            <wp:wrapTight wrapText="bothSides">
+              <wp:wrapPolygon edited="0">
+                <wp:start x="0" y="0"/>
+                <wp:lineTo x="0" y="21497"/>
+                <wp:lineTo x="21530" y="21497"/>
+                <wp:lineTo x="21530" y="0"/>
+                <wp:lineTo x="0" y="0"/>
+              </wp:wrapPolygon>
+            </wp:wrapTight>
+            <wp:docPr id="10" name="Picture 10"/>
+            <wp:cNvGraphicFramePr>
+              <a:graphicFrameLocks xmlns:a="http://schemas.openxmlformats.org/drawingml/2006/main" noChangeAspect="1"/>
+            </wp:cNvGraphicFramePr>
+            <a:graphic xmlns:a="http://schemas.openxmlformats.org/drawingml/2006/main">
+              <a:graphicData uri="http://schemas.openxmlformats.org/drawingml/2006/picture">
+                <pic:pic xmlns:pic="http://schemas.openxmlformats.org/drawingml/2006/picture">
+                  <pic:nvPicPr>
+                    <pic:cNvPr id="10" name="sureFire22ndFeb part 2.PNG"/>
+                    <pic:cNvPicPr/>
+                  </pic:nvPicPr>
+                  <pic:blipFill>
+                    <a:blip r:embed="rId22">
+                      <a:extLst>
+                        <a:ext uri="{28A0092B-C50C-407E-A947-70E740481C1C}">
+                          <a14:useLocalDpi xmlns:a14="http://schemas.microsoft.com/office/drawing/2010/main" val="0"/>
+                        </a:ext>
+                      </a:extLst>
+                    </a:blip>
+                    <a:stretch>
+                      <a:fillRect/>
+                    </a:stretch>
+                  </pic:blipFill>
+                  <pic:spPr>
+                    <a:xfrm>
+                      <a:off x="0" y="0"/>
+                      <a:ext cx="7453630" cy="3981450"/>
+                    </a:xfrm>
+                    <a:prstGeom prst="rect">
+                      <a:avLst/>
+                    </a:prstGeom>
+                  </pic:spPr>
+                </pic:pic>
+              </a:graphicData>
+            </a:graphic>
+            <wp14:sizeRelH relativeFrom="page">
+              <wp14:pctWidth>0</wp14:pctWidth>
+            </wp14:sizeRelH>
+            <wp14:sizeRelV relativeFrom="page">
+              <wp14:pctHeight>0</wp14:pctHeight>
+            </wp14:sizeRelV>
+          </wp:anchor>
+        </w:drawing>
+      </w:r>
+      <w:r>
+        <w:rPr>
+          <w:noProof/>
+        </w:rPr>
+        <w:drawing>
+          <wp:anchor distT="0" distB="0" distL="114300" distR="114300" simplePos="0" relativeHeight="251667456" behindDoc="1" locked="0" layoutInCell="1" allowOverlap="1" wp14:anchorId="3360642D" wp14:editId="6C983993">
+            <wp:simplePos x="0" y="0"/>
+            <wp:positionH relativeFrom="margin">
+              <wp:posOffset>-724535</wp:posOffset>
+            </wp:positionH>
+            <wp:positionV relativeFrom="paragraph">
+              <wp:posOffset>285750</wp:posOffset>
+            </wp:positionV>
+            <wp:extent cx="7479665" cy="2133600"/>
+            <wp:effectExtent l="0" t="0" r="6985" b="0"/>
+            <wp:wrapTight wrapText="bothSides">
+              <wp:wrapPolygon edited="0">
+                <wp:start x="0" y="0"/>
+                <wp:lineTo x="0" y="21407"/>
+                <wp:lineTo x="21565" y="21407"/>
+                <wp:lineTo x="21565" y="0"/>
+                <wp:lineTo x="0" y="0"/>
+              </wp:wrapPolygon>
+            </wp:wrapTight>
+            <wp:docPr id="9" name="Picture 9"/>
+            <wp:cNvGraphicFramePr>
+              <a:graphicFrameLocks xmlns:a="http://schemas.openxmlformats.org/drawingml/2006/main" noChangeAspect="1"/>
+            </wp:cNvGraphicFramePr>
+            <a:graphic xmlns:a="http://schemas.openxmlformats.org/drawingml/2006/main">
+              <a:graphicData uri="http://schemas.openxmlformats.org/drawingml/2006/picture">
+                <pic:pic xmlns:pic="http://schemas.openxmlformats.org/drawingml/2006/picture">
+                  <pic:nvPicPr>
+                    <pic:cNvPr id="9" name="sureFire22ndFeb.PNG"/>
+                    <pic:cNvPicPr/>
+                  </pic:nvPicPr>
+                  <pic:blipFill>
+                    <a:blip r:embed="rId23">
+                      <a:extLst>
+                        <a:ext uri="{28A0092B-C50C-407E-A947-70E740481C1C}">
+                          <a14:useLocalDpi xmlns:a14="http://schemas.microsoft.com/office/drawing/2010/main" val="0"/>
+                        </a:ext>
+                      </a:extLst>
+                    </a:blip>
+                    <a:stretch>
+                      <a:fillRect/>
+                    </a:stretch>
+                  </pic:blipFill>
+                  <pic:spPr>
+                    <a:xfrm>
+                      <a:off x="0" y="0"/>
+                      <a:ext cx="7479665" cy="2133600"/>
+                    </a:xfrm>
+                    <a:prstGeom prst="rect">
+                      <a:avLst/>
+                    </a:prstGeom>
+                  </pic:spPr>
+                </pic:pic>
+              </a:graphicData>
+            </a:graphic>
+            <wp14:sizeRelH relativeFrom="page">
+              <wp14:pctWidth>0</wp14:pctWidth>
+            </wp14:sizeRelH>
+            <wp14:sizeRelV relativeFrom="page">
+              <wp14:pctHeight>0</wp14:pctHeight>
+            </wp14:sizeRelV>
+          </wp:anchor>
+        </w:drawing>
+      </w:r>
+    </w:p>
+    <w:p/>
+    <w:p/>
+    <w:p/>
+    <w:p/>
+    <w:p/>
+    <w:p/>
+    <w:p/>
+    <w:p/>
+    <w:p/>
+    <w:p/>
+    <w:p/>
+    <w:p/>
+    <w:p/>
+    <w:p/>
+    <w:p/>
     <w:p/>
     <w:p/>
     <w:p/>
@@ -20929,6 +21381,119 @@
     </w:lvl>
   </w:abstractNum>
   <w:abstractNum w:abstractNumId="4" w15:restartNumberingAfterBreak="0">
+    <w:nsid w:val="1B6C41E9"/>
+    <w:multiLevelType w:val="hybridMultilevel"/>
+    <w:tmpl w:val="B0DC8EB6"/>
+    <w:lvl w:ilvl="0" w:tplc="04090001">
+      <w:start w:val="1"/>
+      <w:numFmt w:val="bullet"/>
+      <w:lvlText w:val=""/>
+      <w:lvlJc w:val="left"/>
+      <w:pPr>
+        <w:ind w:left="720" w:hanging="360"/>
+      </w:pPr>
+      <w:rPr>
+        <w:rFonts w:ascii="Symbol" w:hAnsi="Symbol" w:hint="default"/>
+      </w:rPr>
+    </w:lvl>
+    <w:lvl w:ilvl="1" w:tplc="04090003" w:tentative="1">
+      <w:start w:val="1"/>
+      <w:numFmt w:val="bullet"/>
+      <w:lvlText w:val="o"/>
+      <w:lvlJc w:val="left"/>
+      <w:pPr>
+        <w:ind w:left="1440" w:hanging="360"/>
+      </w:pPr>
+      <w:rPr>
+        <w:rFonts w:ascii="Courier New" w:hAnsi="Courier New" w:cs="Courier New" w:hint="default"/>
+      </w:rPr>
+    </w:lvl>
+    <w:lvl w:ilvl="2" w:tplc="04090005" w:tentative="1">
+      <w:start w:val="1"/>
+      <w:numFmt w:val="bullet"/>
+      <w:lvlText w:val=""/>
+      <w:lvlJc w:val="left"/>
+      <w:pPr>
+        <w:ind w:left="2160" w:hanging="360"/>
+      </w:pPr>
+      <w:rPr>
+        <w:rFonts w:ascii="Wingdings" w:hAnsi="Wingdings" w:hint="default"/>
+      </w:rPr>
+    </w:lvl>
+    <w:lvl w:ilvl="3" w:tplc="04090001" w:tentative="1">
+      <w:start w:val="1"/>
+      <w:numFmt w:val="bullet"/>
+      <w:lvlText w:val=""/>
+      <w:lvlJc w:val="left"/>
+      <w:pPr>
+        <w:ind w:left="2880" w:hanging="360"/>
+      </w:pPr>
+      <w:rPr>
+        <w:rFonts w:ascii="Symbol" w:hAnsi="Symbol" w:hint="default"/>
+      </w:rPr>
+    </w:lvl>
+    <w:lvl w:ilvl="4" w:tplc="04090003" w:tentative="1">
+      <w:start w:val="1"/>
+      <w:numFmt w:val="bullet"/>
+      <w:lvlText w:val="o"/>
+      <w:lvlJc w:val="left"/>
+      <w:pPr>
+        <w:ind w:left="3600" w:hanging="360"/>
+      </w:pPr>
+      <w:rPr>
+        <w:rFonts w:ascii="Courier New" w:hAnsi="Courier New" w:cs="Courier New" w:hint="default"/>
+      </w:rPr>
+    </w:lvl>
+    <w:lvl w:ilvl="5" w:tplc="04090005" w:tentative="1">
+      <w:start w:val="1"/>
+      <w:numFmt w:val="bullet"/>
+      <w:lvlText w:val=""/>
+      <w:lvlJc w:val="left"/>
+      <w:pPr>
+        <w:ind w:left="4320" w:hanging="360"/>
+      </w:pPr>
+      <w:rPr>
+        <w:rFonts w:ascii="Wingdings" w:hAnsi="Wingdings" w:hint="default"/>
+      </w:rPr>
+    </w:lvl>
+    <w:lvl w:ilvl="6" w:tplc="04090001" w:tentative="1">
+      <w:start w:val="1"/>
+      <w:numFmt w:val="bullet"/>
+      <w:lvlText w:val=""/>
+      <w:lvlJc w:val="left"/>
+      <w:pPr>
+        <w:ind w:left="5040" w:hanging="360"/>
+      </w:pPr>
+      <w:rPr>
+        <w:rFonts w:ascii="Symbol" w:hAnsi="Symbol" w:hint="default"/>
+      </w:rPr>
+    </w:lvl>
+    <w:lvl w:ilvl="7" w:tplc="04090003" w:tentative="1">
+      <w:start w:val="1"/>
+      <w:numFmt w:val="bullet"/>
+      <w:lvlText w:val="o"/>
+      <w:lvlJc w:val="left"/>
+      <w:pPr>
+        <w:ind w:left="5760" w:hanging="360"/>
+      </w:pPr>
+      <w:rPr>
+        <w:rFonts w:ascii="Courier New" w:hAnsi="Courier New" w:cs="Courier New" w:hint="default"/>
+      </w:rPr>
+    </w:lvl>
+    <w:lvl w:ilvl="8" w:tplc="04090005" w:tentative="1">
+      <w:start w:val="1"/>
+      <w:numFmt w:val="bullet"/>
+      <w:lvlText w:val=""/>
+      <w:lvlJc w:val="left"/>
+      <w:pPr>
+        <w:ind w:left="6480" w:hanging="360"/>
+      </w:pPr>
+      <w:rPr>
+        <w:rFonts w:ascii="Wingdings" w:hAnsi="Wingdings" w:hint="default"/>
+      </w:rPr>
+    </w:lvl>
+  </w:abstractNum>
+  <w:abstractNum w:abstractNumId="5" w15:restartNumberingAfterBreak="0">
     <w:nsid w:val="21EF0909"/>
     <w:multiLevelType w:val="multilevel"/>
     <w:tmpl w:val="ABEE60C4"/>
@@ -21077,7 +21642,7 @@
       </w:rPr>
     </w:lvl>
   </w:abstractNum>
-  <w:abstractNum w:abstractNumId="5" w15:restartNumberingAfterBreak="0">
+  <w:abstractNum w:abstractNumId="6" w15:restartNumberingAfterBreak="0">
     <w:nsid w:val="2B923F3B"/>
     <w:multiLevelType w:val="multilevel"/>
     <w:tmpl w:val="08087FDA"/>
@@ -21226,7 +21791,7 @@
       </w:rPr>
     </w:lvl>
   </w:abstractNum>
-  <w:abstractNum w:abstractNumId="6" w15:restartNumberingAfterBreak="0">
+  <w:abstractNum w:abstractNumId="7" w15:restartNumberingAfterBreak="0">
     <w:nsid w:val="2C4F0582"/>
     <w:multiLevelType w:val="multilevel"/>
     <w:tmpl w:val="03505766"/>
@@ -21375,7 +21940,7 @@
       </w:rPr>
     </w:lvl>
   </w:abstractNum>
-  <w:abstractNum w:abstractNumId="7" w15:restartNumberingAfterBreak="0">
+  <w:abstractNum w:abstractNumId="8" w15:restartNumberingAfterBreak="0">
     <w:nsid w:val="3DD42F11"/>
     <w:multiLevelType w:val="hybridMultilevel"/>
     <w:tmpl w:val="7EFAD802"/>
@@ -21488,7 +22053,120 @@
       </w:rPr>
     </w:lvl>
   </w:abstractNum>
-  <w:abstractNum w:abstractNumId="8" w15:restartNumberingAfterBreak="0">
+  <w:abstractNum w:abstractNumId="9" w15:restartNumberingAfterBreak="0">
+    <w:nsid w:val="46C36CE5"/>
+    <w:multiLevelType w:val="hybridMultilevel"/>
+    <w:tmpl w:val="B45A6DC6"/>
+    <w:lvl w:ilvl="0" w:tplc="392EFAB6">
+      <w:start w:val="19"/>
+      <w:numFmt w:val="bullet"/>
+      <w:lvlText w:val="-"/>
+      <w:lvlJc w:val="left"/>
+      <w:pPr>
+        <w:ind w:left="720" w:hanging="360"/>
+      </w:pPr>
+      <w:rPr>
+        <w:rFonts w:ascii="Calibri" w:eastAsia="Calibri" w:hAnsi="Calibri" w:cs="Calibri" w:hint="default"/>
+      </w:rPr>
+    </w:lvl>
+    <w:lvl w:ilvl="1" w:tplc="04090003" w:tentative="1">
+      <w:start w:val="1"/>
+      <w:numFmt w:val="bullet"/>
+      <w:lvlText w:val="o"/>
+      <w:lvlJc w:val="left"/>
+      <w:pPr>
+        <w:ind w:left="1440" w:hanging="360"/>
+      </w:pPr>
+      <w:rPr>
+        <w:rFonts w:ascii="Courier New" w:hAnsi="Courier New" w:cs="Courier New" w:hint="default"/>
+      </w:rPr>
+    </w:lvl>
+    <w:lvl w:ilvl="2" w:tplc="04090005" w:tentative="1">
+      <w:start w:val="1"/>
+      <w:numFmt w:val="bullet"/>
+      <w:lvlText w:val=""/>
+      <w:lvlJc w:val="left"/>
+      <w:pPr>
+        <w:ind w:left="2160" w:hanging="360"/>
+      </w:pPr>
+      <w:rPr>
+        <w:rFonts w:ascii="Wingdings" w:hAnsi="Wingdings" w:hint="default"/>
+      </w:rPr>
+    </w:lvl>
+    <w:lvl w:ilvl="3" w:tplc="04090001" w:tentative="1">
+      <w:start w:val="1"/>
+      <w:numFmt w:val="bullet"/>
+      <w:lvlText w:val=""/>
+      <w:lvlJc w:val="left"/>
+      <w:pPr>
+        <w:ind w:left="2880" w:hanging="360"/>
+      </w:pPr>
+      <w:rPr>
+        <w:rFonts w:ascii="Symbol" w:hAnsi="Symbol" w:hint="default"/>
+      </w:rPr>
+    </w:lvl>
+    <w:lvl w:ilvl="4" w:tplc="04090003" w:tentative="1">
+      <w:start w:val="1"/>
+      <w:numFmt w:val="bullet"/>
+      <w:lvlText w:val="o"/>
+      <w:lvlJc w:val="left"/>
+      <w:pPr>
+        <w:ind w:left="3600" w:hanging="360"/>
+      </w:pPr>
+      <w:rPr>
+        <w:rFonts w:ascii="Courier New" w:hAnsi="Courier New" w:cs="Courier New" w:hint="default"/>
+      </w:rPr>
+    </w:lvl>
+    <w:lvl w:ilvl="5" w:tplc="04090005" w:tentative="1">
+      <w:start w:val="1"/>
+      <w:numFmt w:val="bullet"/>
+      <w:lvlText w:val=""/>
+      <w:lvlJc w:val="left"/>
+      <w:pPr>
+        <w:ind w:left="4320" w:hanging="360"/>
+      </w:pPr>
+      <w:rPr>
+        <w:rFonts w:ascii="Wingdings" w:hAnsi="Wingdings" w:hint="default"/>
+      </w:rPr>
+    </w:lvl>
+    <w:lvl w:ilvl="6" w:tplc="04090001" w:tentative="1">
+      <w:start w:val="1"/>
+      <w:numFmt w:val="bullet"/>
+      <w:lvlText w:val=""/>
+      <w:lvlJc w:val="left"/>
+      <w:pPr>
+        <w:ind w:left="5040" w:hanging="360"/>
+      </w:pPr>
+      <w:rPr>
+        <w:rFonts w:ascii="Symbol" w:hAnsi="Symbol" w:hint="default"/>
+      </w:rPr>
+    </w:lvl>
+    <w:lvl w:ilvl="7" w:tplc="04090003" w:tentative="1">
+      <w:start w:val="1"/>
+      <w:numFmt w:val="bullet"/>
+      <w:lvlText w:val="o"/>
+      <w:lvlJc w:val="left"/>
+      <w:pPr>
+        <w:ind w:left="5760" w:hanging="360"/>
+      </w:pPr>
+      <w:rPr>
+        <w:rFonts w:ascii="Courier New" w:hAnsi="Courier New" w:cs="Courier New" w:hint="default"/>
+      </w:rPr>
+    </w:lvl>
+    <w:lvl w:ilvl="8" w:tplc="04090005" w:tentative="1">
+      <w:start w:val="1"/>
+      <w:numFmt w:val="bullet"/>
+      <w:lvlText w:val=""/>
+      <w:lvlJc w:val="left"/>
+      <w:pPr>
+        <w:ind w:left="6480" w:hanging="360"/>
+      </w:pPr>
+      <w:rPr>
+        <w:rFonts w:ascii="Wingdings" w:hAnsi="Wingdings" w:hint="default"/>
+      </w:rPr>
+    </w:lvl>
+  </w:abstractNum>
+  <w:abstractNum w:abstractNumId="10" w15:restartNumberingAfterBreak="0">
     <w:nsid w:val="4F2A36DB"/>
     <w:multiLevelType w:val="hybridMultilevel"/>
     <w:tmpl w:val="D82E12B0"/>
@@ -21601,7 +22279,7 @@
       </w:rPr>
     </w:lvl>
   </w:abstractNum>
-  <w:abstractNum w:abstractNumId="9" w15:restartNumberingAfterBreak="0">
+  <w:abstractNum w:abstractNumId="11" w15:restartNumberingAfterBreak="0">
     <w:nsid w:val="5D427317"/>
     <w:multiLevelType w:val="hybridMultilevel"/>
     <w:tmpl w:val="A37E8686"/>
@@ -21714,7 +22392,7 @@
       </w:rPr>
     </w:lvl>
   </w:abstractNum>
-  <w:abstractNum w:abstractNumId="10" w15:restartNumberingAfterBreak="0">
+  <w:abstractNum w:abstractNumId="12" w15:restartNumberingAfterBreak="0">
     <w:nsid w:val="5DBF2388"/>
     <w:multiLevelType w:val="hybridMultilevel"/>
     <w:tmpl w:val="26A4BA6A"/>
@@ -21826,7 +22504,7 @@
       </w:rPr>
     </w:lvl>
   </w:abstractNum>
-  <w:abstractNum w:abstractNumId="11" w15:restartNumberingAfterBreak="0">
+  <w:abstractNum w:abstractNumId="13" w15:restartNumberingAfterBreak="0">
     <w:nsid w:val="690073A4"/>
     <w:multiLevelType w:val="hybridMultilevel"/>
     <w:tmpl w:val="D4F43580"/>
@@ -21939,7 +22617,7 @@
       </w:rPr>
     </w:lvl>
   </w:abstractNum>
-  <w:abstractNum w:abstractNumId="12" w15:restartNumberingAfterBreak="0">
+  <w:abstractNum w:abstractNumId="14" w15:restartNumberingAfterBreak="0">
     <w:nsid w:val="744D713C"/>
     <w:multiLevelType w:val="hybridMultilevel"/>
     <w:tmpl w:val="9E7A4C60"/>
@@ -22052,7 +22730,7 @@
       </w:rPr>
     </w:lvl>
   </w:abstractNum>
-  <w:abstractNum w:abstractNumId="13" w15:restartNumberingAfterBreak="0">
+  <w:abstractNum w:abstractNumId="15" w15:restartNumberingAfterBreak="0">
     <w:nsid w:val="76D222F8"/>
     <w:multiLevelType w:val="multilevel"/>
     <w:tmpl w:val="78467E6E"/>
@@ -22201,7 +22879,7 @@
       </w:rPr>
     </w:lvl>
   </w:abstractNum>
-  <w:abstractNum w:abstractNumId="14" w15:restartNumberingAfterBreak="0">
+  <w:abstractNum w:abstractNumId="16" w15:restartNumberingAfterBreak="0">
     <w:nsid w:val="78360BBF"/>
     <w:multiLevelType w:val="multilevel"/>
     <w:tmpl w:val="81B0B230"/>
@@ -22350,7 +23028,7 @@
       </w:rPr>
     </w:lvl>
   </w:abstractNum>
-  <w:abstractNum w:abstractNumId="15" w15:restartNumberingAfterBreak="0">
+  <w:abstractNum w:abstractNumId="17" w15:restartNumberingAfterBreak="0">
     <w:nsid w:val="796A3C48"/>
     <w:multiLevelType w:val="hybridMultilevel"/>
     <w:tmpl w:val="59347F3A"/>
@@ -22436,7 +23114,7 @@
       </w:pPr>
     </w:lvl>
   </w:abstractNum>
-  <w:abstractNum w:abstractNumId="16" w15:restartNumberingAfterBreak="0">
+  <w:abstractNum w:abstractNumId="18" w15:restartNumberingAfterBreak="0">
     <w:nsid w:val="7BBB77DC"/>
     <w:multiLevelType w:val="hybridMultilevel"/>
     <w:tmpl w:val="1964872C"/>
@@ -22549,7 +23227,7 @@
       </w:rPr>
     </w:lvl>
   </w:abstractNum>
-  <w:abstractNum w:abstractNumId="17" w15:restartNumberingAfterBreak="0">
+  <w:abstractNum w:abstractNumId="19" w15:restartNumberingAfterBreak="0">
     <w:nsid w:val="7F9970BD"/>
     <w:multiLevelType w:val="multilevel"/>
     <w:tmpl w:val="C01C820E"/>
@@ -22699,31 +23377,31 @@
     </w:lvl>
   </w:abstractNum>
   <w:num w:numId="1">
-    <w:abstractNumId w:val="7"/>
+    <w:abstractNumId w:val="8"/>
   </w:num>
   <w:num w:numId="2">
-    <w:abstractNumId w:val="9"/>
+    <w:abstractNumId w:val="11"/>
   </w:num>
   <w:num w:numId="3">
-    <w:abstractNumId w:val="11"/>
+    <w:abstractNumId w:val="13"/>
   </w:num>
   <w:num w:numId="4">
+    <w:abstractNumId w:val="12"/>
+  </w:num>
+  <w:num w:numId="5">
     <w:abstractNumId w:val="10"/>
   </w:num>
-  <w:num w:numId="5">
-    <w:abstractNumId w:val="8"/>
-  </w:num>
   <w:num w:numId="6">
-    <w:abstractNumId w:val="17"/>
+    <w:abstractNumId w:val="19"/>
   </w:num>
   <w:num w:numId="7">
-    <w:abstractNumId w:val="14"/>
+    <w:abstractNumId w:val="16"/>
   </w:num>
   <w:num w:numId="8">
     <w:abstractNumId w:val="0"/>
   </w:num>
   <w:num w:numId="9">
-    <w:abstractNumId w:val="5"/>
+    <w:abstractNumId w:val="6"/>
   </w:num>
   <w:num w:numId="10">
     <w:abstractNumId w:val="3"/>
@@ -22732,25 +23410,31 @@
     <w:abstractNumId w:val="2"/>
   </w:num>
   <w:num w:numId="12">
-    <w:abstractNumId w:val="6"/>
+    <w:abstractNumId w:val="7"/>
   </w:num>
   <w:num w:numId="13">
-    <w:abstractNumId w:val="4"/>
+    <w:abstractNumId w:val="5"/>
   </w:num>
   <w:num w:numId="14">
-    <w:abstractNumId w:val="13"/>
+    <w:abstractNumId w:val="15"/>
   </w:num>
   <w:num w:numId="15">
-    <w:abstractNumId w:val="12"/>
+    <w:abstractNumId w:val="14"/>
   </w:num>
   <w:num w:numId="16">
-    <w:abstractNumId w:val="16"/>
+    <w:abstractNumId w:val="18"/>
   </w:num>
   <w:num w:numId="17">
     <w:abstractNumId w:val="1"/>
   </w:num>
   <w:num w:numId="18">
-    <w:abstractNumId w:val="15"/>
+    <w:abstractNumId w:val="17"/>
+  </w:num>
+  <w:num w:numId="19">
+    <w:abstractNumId w:val="9"/>
+  </w:num>
+  <w:num w:numId="20">
+    <w:abstractNumId w:val="4"/>
   </w:num>
 </w:numbering>
 </file>
@@ -23830,7 +24514,7 @@
 </file>
 
 <file path=customXml/itemProps1.xml><?xml version="1.0" encoding="utf-8"?>
-<ds:datastoreItem xmlns:ds="http://schemas.openxmlformats.org/officeDocument/2006/customXml" ds:itemID="{3F06F337-15F6-4832-ABD5-ECD6824EB4D4}">
+<ds:datastoreItem xmlns:ds="http://schemas.openxmlformats.org/officeDocument/2006/customXml" ds:itemID="{BB7BB7B0-8579-41AB-ACC7-F2A351F3FA9C}">
   <ds:schemaRefs>
     <ds:schemaRef ds:uri="http://schemas.openxmlformats.org/officeDocument/2006/bibliography"/>
   </ds:schemaRefs>

</xml_diff>

<commit_message>
Bug Fix Information Report added. 4 issue fixes as of 22nd Feb 2018 with 2 open issues
</commit_message>
<xml_diff>
--- a/src/resources/log/Modification Log.docx
+++ b/src/resources/log/Modification Log.docx
@@ -1,6 +1,6 @@
 
 <file path=word/document.xml><?xml version="1.0" encoding="utf-8"?>
-<w:document xmlns:wpc="http://schemas.microsoft.com/office/word/2010/wordprocessingCanvas" xmlns:cx="http://schemas.microsoft.com/office/drawing/2014/chartex" xmlns:cx1="http://schemas.microsoft.com/office/drawing/2015/9/8/chartex" xmlns:cx2="http://schemas.microsoft.com/office/drawing/2015/10/21/chartex" xmlns:cx3="http://schemas.microsoft.com/office/drawing/2016/5/9/chartex" xmlns:cx4="http://schemas.microsoft.com/office/drawing/2016/5/10/chartex" xmlns:cx5="http://schemas.microsoft.com/office/drawing/2016/5/11/chartex" xmlns:cx6="http://schemas.microsoft.com/office/drawing/2016/5/12/chartex" xmlns:cx7="http://schemas.microsoft.com/office/drawing/2016/5/13/chartex" xmlns:cx8="http://schemas.microsoft.com/office/drawing/2016/5/14/chartex" xmlns:mc="http://schemas.openxmlformats.org/markup-compatibility/2006" xmlns:aink="http://schemas.microsoft.com/office/drawing/2016/ink" xmlns:am3d="http://schemas.microsoft.com/office/drawing/2017/model3d" xmlns:o="urn:schemas-microsoft-com:office:office" xmlns:r="http://schemas.openxmlformats.org/officeDocument/2006/relationships" xmlns:m="http://schemas.openxmlformats.org/officeDocument/2006/math" xmlns:v="urn:schemas-microsoft-com:vml" xmlns:wp14="http://schemas.microsoft.com/office/word/2010/wordprocessingDrawing" xmlns:wp="http://schemas.openxmlformats.org/drawingml/2006/wordprocessingDrawing" xmlns:w10="urn:schemas-microsoft-com:office:word" xmlns:w="http://schemas.openxmlformats.org/wordprocessingml/2006/main" xmlns:w14="http://schemas.microsoft.com/office/word/2010/wordml" xmlns:w15="http://schemas.microsoft.com/office/word/2012/wordml" xmlns:w16cid="http://schemas.microsoft.com/office/word/2016/wordml/cid" xmlns:w16se="http://schemas.microsoft.com/office/word/2015/wordml/symex" xmlns:wpg="http://schemas.microsoft.com/office/word/2010/wordprocessingGroup" xmlns:wpi="http://schemas.microsoft.com/office/word/2010/wordprocessingInk" xmlns:wne="http://schemas.microsoft.com/office/word/2006/wordml" xmlns:wps="http://schemas.microsoft.com/office/word/2010/wordprocessingShape" mc:Ignorable="w14 w15 w16se w16cid wp14">
+<w:document xmlns:wpc="http://schemas.microsoft.com/office/word/2010/wordprocessingCanvas" xmlns:cx="http://schemas.microsoft.com/office/drawing/2014/chartex" xmlns:cx1="http://schemas.microsoft.com/office/drawing/2015/9/8/chartex" xmlns:mc="http://schemas.openxmlformats.org/markup-compatibility/2006" xmlns:o="urn:schemas-microsoft-com:office:office" xmlns:r="http://schemas.openxmlformats.org/officeDocument/2006/relationships" xmlns:m="http://schemas.openxmlformats.org/officeDocument/2006/math" xmlns:v="urn:schemas-microsoft-com:vml" xmlns:wp14="http://schemas.microsoft.com/office/word/2010/wordprocessingDrawing" xmlns:wp="http://schemas.openxmlformats.org/drawingml/2006/wordprocessingDrawing" xmlns:w10="urn:schemas-microsoft-com:office:word" xmlns:w="http://schemas.openxmlformats.org/wordprocessingml/2006/main" xmlns:w14="http://schemas.microsoft.com/office/word/2010/wordml" xmlns:w15="http://schemas.microsoft.com/office/word/2012/wordml" xmlns:w16se="http://schemas.microsoft.com/office/word/2015/wordml/symex" xmlns:wpg="http://schemas.microsoft.com/office/word/2010/wordprocessingGroup" xmlns:wpi="http://schemas.microsoft.com/office/word/2010/wordprocessingInk" xmlns:wne="http://schemas.microsoft.com/office/word/2006/wordml" xmlns:wps="http://schemas.microsoft.com/office/word/2010/wordprocessingShape" mc:Ignorable="w14 w15 w16se wp14">
   <w:body>
     <w:p>
       <w:pPr>
@@ -134,15 +134,7 @@
         <w:rPr>
           <w:b/>
         </w:rPr>
-        <w:t xml:space="preserve"> with Navigation Pane enabled (click View-&gt;check ‘Navigation Pane</w:t>
-      </w:r>
-      <w:bookmarkStart w:id="0" w:name="_GoBack"/>
-      <w:bookmarkEnd w:id="0"/>
-      <w:r>
-        <w:rPr>
-          <w:b/>
-        </w:rPr>
-        <w:t>’)</w:t>
+        <w:t xml:space="preserve"> with Navigation Pane enabled (click View-&gt;check ‘Navigation Pane’)</w:t>
       </w:r>
       <w:r>
         <w:rPr>
@@ -504,13 +496,7 @@
         <w:pStyle w:val="Heading3"/>
       </w:pPr>
       <w:r>
-        <w:t xml:space="preserve">Under </w:t>
-      </w:r>
-      <w:r>
-        <w:t xml:space="preserve">test.RoomSchedulerTest </w:t>
-      </w:r>
-      <w:r>
-        <w:t>(to be updated soon)</w:t>
+        <w:t>Under test.RoomSchedulerTest (to be updated soon)</w:t>
       </w:r>
     </w:p>
     <w:p>
@@ -3444,6 +3430,7 @@
       <w:r>
         <w:rPr>
           <w:noProof/>
+          <w:lang w:eastAsia="zh-CN"/>
         </w:rPr>
         <w:drawing>
           <wp:anchor distT="0" distB="0" distL="114300" distR="114300" simplePos="0" relativeHeight="251658240" behindDoc="1" locked="0" layoutInCell="1" allowOverlap="1" wp14:anchorId="5DFE564F" wp14:editId="323859A7">
@@ -3573,6 +3560,7 @@
       <w:r>
         <w:rPr>
           <w:noProof/>
+          <w:lang w:eastAsia="zh-CN"/>
         </w:rPr>
         <w:lastRenderedPageBreak/>
         <w:drawing>
@@ -15740,7 +15728,6 @@
                 <w:sz w:val="20"/>
                 <w:szCs w:val="20"/>
               </w:rPr>
-              <w:lastRenderedPageBreak/>
               <w:tab/>
             </w:r>
             <w:r>
@@ -18310,6 +18297,7 @@
       <w:r>
         <w:rPr>
           <w:noProof/>
+          <w:lang w:eastAsia="zh-CN"/>
         </w:rPr>
         <w:drawing>
           <wp:anchor distT="0" distB="0" distL="114300" distR="114300" simplePos="0" relativeHeight="251660288" behindDoc="1" locked="0" layoutInCell="1" allowOverlap="1" wp14:anchorId="58B69B96" wp14:editId="71AF4B55">
@@ -18411,6 +18399,7 @@
       <w:r>
         <w:rPr>
           <w:noProof/>
+          <w:lang w:eastAsia="zh-CN"/>
         </w:rPr>
         <w:lastRenderedPageBreak/>
         <w:drawing>
@@ -18506,6 +18495,7 @@
       <w:r>
         <w:rPr>
           <w:noProof/>
+          <w:lang w:eastAsia="zh-CN"/>
         </w:rPr>
         <w:drawing>
           <wp:anchor distT="0" distB="0" distL="114300" distR="114300" simplePos="0" relativeHeight="251663360" behindDoc="1" locked="0" layoutInCell="1" allowOverlap="1" wp14:anchorId="0F487837" wp14:editId="3E7F93E7">
@@ -18581,6 +18571,7 @@
       <w:r>
         <w:rPr>
           <w:noProof/>
+          <w:lang w:eastAsia="zh-CN"/>
         </w:rPr>
         <w:drawing>
           <wp:anchor distT="0" distB="0" distL="114300" distR="114300" simplePos="0" relativeHeight="251664384" behindDoc="1" locked="0" layoutInCell="1" allowOverlap="1" wp14:anchorId="0F911954" wp14:editId="28DBFA1C">
@@ -18684,6 +18675,7 @@
       <w:r>
         <w:rPr>
           <w:noProof/>
+          <w:lang w:eastAsia="zh-CN"/>
         </w:rPr>
         <w:drawing>
           <wp:anchor distT="0" distB="0" distL="114300" distR="114300" simplePos="0" relativeHeight="251665408" behindDoc="1" locked="0" layoutInCell="1" allowOverlap="1" wp14:anchorId="7DE6FCF4" wp14:editId="68CF661F">
@@ -18762,6 +18754,7 @@
       <w:r>
         <w:rPr>
           <w:noProof/>
+          <w:lang w:eastAsia="zh-CN"/>
         </w:rPr>
         <w:drawing>
           <wp:anchor distT="0" distB="0" distL="114300" distR="114300" simplePos="0" relativeHeight="251666432" behindDoc="1" locked="0" layoutInCell="1" allowOverlap="1" wp14:anchorId="0AE3870C" wp14:editId="5C8D21C5">
@@ -18886,6 +18879,7 @@
       <w:r>
         <w:rPr>
           <w:noProof/>
+          <w:lang w:eastAsia="zh-CN"/>
         </w:rPr>
         <w:drawing>
           <wp:anchor distT="0" distB="0" distL="114300" distR="114300" simplePos="0" relativeHeight="251668480" behindDoc="1" locked="0" layoutInCell="1" allowOverlap="1" wp14:anchorId="0E7C697A" wp14:editId="70777C3B">
@@ -18954,6 +18948,7 @@
       <w:r>
         <w:rPr>
           <w:noProof/>
+          <w:lang w:eastAsia="zh-CN"/>
         </w:rPr>
         <w:drawing>
           <wp:anchor distT="0" distB="0" distL="114300" distR="114300" simplePos="0" relativeHeight="251667456" behindDoc="1" locked="0" layoutInCell="1" allowOverlap="1" wp14:anchorId="3360642D" wp14:editId="6C983993">
@@ -20785,6 +20780,63 @@
       </w:tr>
     </w:tbl>
     <w:p/>
+    <w:p/>
+    <w:p/>
+    <w:p/>
+    <w:p/>
+    <w:p>
+      <w:pPr>
+        <w:pStyle w:val="Heading1"/>
+        <w:rPr>
+          <w:rFonts w:ascii="Tw Cen MT" w:hAnsi="Tw Cen MT"/>
+          <w:sz w:val="36"/>
+        </w:rPr>
+      </w:pPr>
+      <w:r>
+        <w:rPr>
+          <w:rFonts w:ascii="Tw Cen MT" w:hAnsi="Tw Cen MT"/>
+          <w:sz w:val="36"/>
+        </w:rPr>
+        <w:t>Issue Fixed Report Information</w:t>
+      </w:r>
+    </w:p>
+    <w:p>
+      <w:pPr>
+        <w:rPr>
+          <w:sz w:val="36"/>
+        </w:rPr>
+      </w:pPr>
+      <w:r>
+        <w:rPr>
+          <w:sz w:val="36"/>
+        </w:rPr>
+        <w:t xml:space="preserve">Link: </w:t>
+      </w:r>
+      <w:hyperlink r:id="rId24" w:history="1">
+        <w:r>
+          <w:rPr>
+            <w:rStyle w:val="Hyperlink"/>
+            <w:sz w:val="36"/>
+          </w:rPr>
+          <w:t>https://github.com/vivekVells/MSCS721-roomScheduler/tree/master</w:t>
+        </w:r>
+        <w:bookmarkStart w:id="0" w:name="_GoBack"/>
+        <w:bookmarkEnd w:id="0"/>
+        <w:r>
+          <w:rPr>
+            <w:rStyle w:val="Hyperlink"/>
+            <w:sz w:val="36"/>
+          </w:rPr>
+          <w:t>/src/resources/reports</w:t>
+        </w:r>
+      </w:hyperlink>
+      <w:r>
+        <w:rPr>
+          <w:sz w:val="36"/>
+        </w:rPr>
+        <w:t xml:space="preserve"> </w:t>
+      </w:r>
+    </w:p>
     <w:sectPr>
       <w:pgSz w:w="12240" w:h="15840"/>
       <w:pgMar w:top="270" w:right="1440" w:bottom="1440" w:left="1440" w:header="720" w:footer="720" w:gutter="0"/>
@@ -20796,7 +20848,7 @@
 </file>
 
 <file path=word/endnotes.xml><?xml version="1.0" encoding="utf-8"?>
-<w:endnotes xmlns:wpc="http://schemas.microsoft.com/office/word/2010/wordprocessingCanvas" xmlns:cx="http://schemas.microsoft.com/office/drawing/2014/chartex" xmlns:cx1="http://schemas.microsoft.com/office/drawing/2015/9/8/chartex" xmlns:cx2="http://schemas.microsoft.com/office/drawing/2015/10/21/chartex" xmlns:cx3="http://schemas.microsoft.com/office/drawing/2016/5/9/chartex" xmlns:cx4="http://schemas.microsoft.com/office/drawing/2016/5/10/chartex" xmlns:cx5="http://schemas.microsoft.com/office/drawing/2016/5/11/chartex" xmlns:cx6="http://schemas.microsoft.com/office/drawing/2016/5/12/chartex" xmlns:cx7="http://schemas.microsoft.com/office/drawing/2016/5/13/chartex" xmlns:cx8="http://schemas.microsoft.com/office/drawing/2016/5/14/chartex" xmlns:mc="http://schemas.openxmlformats.org/markup-compatibility/2006" xmlns:aink="http://schemas.microsoft.com/office/drawing/2016/ink" xmlns:am3d="http://schemas.microsoft.com/office/drawing/2017/model3d" xmlns:o="urn:schemas-microsoft-com:office:office" xmlns:r="http://schemas.openxmlformats.org/officeDocument/2006/relationships" xmlns:m="http://schemas.openxmlformats.org/officeDocument/2006/math" xmlns:v="urn:schemas-microsoft-com:vml" xmlns:wp14="http://schemas.microsoft.com/office/word/2010/wordprocessingDrawing" xmlns:wp="http://schemas.openxmlformats.org/drawingml/2006/wordprocessingDrawing" xmlns:w10="urn:schemas-microsoft-com:office:word" xmlns:w="http://schemas.openxmlformats.org/wordprocessingml/2006/main" xmlns:w14="http://schemas.microsoft.com/office/word/2010/wordml" xmlns:w15="http://schemas.microsoft.com/office/word/2012/wordml" xmlns:w16cid="http://schemas.microsoft.com/office/word/2016/wordml/cid" xmlns:w16se="http://schemas.microsoft.com/office/word/2015/wordml/symex" xmlns:wpg="http://schemas.microsoft.com/office/word/2010/wordprocessingGroup" xmlns:wpi="http://schemas.microsoft.com/office/word/2010/wordprocessingInk" xmlns:wne="http://schemas.microsoft.com/office/word/2006/wordml" xmlns:wps="http://schemas.microsoft.com/office/word/2010/wordprocessingShape" mc:Ignorable="w14 w15 w16se w16cid wp14">
+<w:endnotes xmlns:wpc="http://schemas.microsoft.com/office/word/2010/wordprocessingCanvas" xmlns:cx="http://schemas.microsoft.com/office/drawing/2014/chartex" xmlns:cx1="http://schemas.microsoft.com/office/drawing/2015/9/8/chartex" xmlns:mc="http://schemas.openxmlformats.org/markup-compatibility/2006" xmlns:o="urn:schemas-microsoft-com:office:office" xmlns:r="http://schemas.openxmlformats.org/officeDocument/2006/relationships" xmlns:m="http://schemas.openxmlformats.org/officeDocument/2006/math" xmlns:v="urn:schemas-microsoft-com:vml" xmlns:wp14="http://schemas.microsoft.com/office/word/2010/wordprocessingDrawing" xmlns:wp="http://schemas.openxmlformats.org/drawingml/2006/wordprocessingDrawing" xmlns:w10="urn:schemas-microsoft-com:office:word" xmlns:w="http://schemas.openxmlformats.org/wordprocessingml/2006/main" xmlns:w14="http://schemas.microsoft.com/office/word/2010/wordml" xmlns:w15="http://schemas.microsoft.com/office/word/2012/wordml" xmlns:w16se="http://schemas.microsoft.com/office/word/2015/wordml/symex" xmlns:wpg="http://schemas.microsoft.com/office/word/2010/wordprocessingGroup" xmlns:wpi="http://schemas.microsoft.com/office/word/2010/wordprocessingInk" xmlns:wne="http://schemas.microsoft.com/office/word/2006/wordml" xmlns:wps="http://schemas.microsoft.com/office/word/2010/wordprocessingShape" mc:Ignorable="w14 w15 w16se wp14">
   <w:endnote w:type="separator" w:id="-1">
     <w:p>
       <w:pPr>
@@ -20821,7 +20873,7 @@
 </file>
 
 <file path=word/footnotes.xml><?xml version="1.0" encoding="utf-8"?>
-<w:footnotes xmlns:wpc="http://schemas.microsoft.com/office/word/2010/wordprocessingCanvas" xmlns:cx="http://schemas.microsoft.com/office/drawing/2014/chartex" xmlns:cx1="http://schemas.microsoft.com/office/drawing/2015/9/8/chartex" xmlns:cx2="http://schemas.microsoft.com/office/drawing/2015/10/21/chartex" xmlns:cx3="http://schemas.microsoft.com/office/drawing/2016/5/9/chartex" xmlns:cx4="http://schemas.microsoft.com/office/drawing/2016/5/10/chartex" xmlns:cx5="http://schemas.microsoft.com/office/drawing/2016/5/11/chartex" xmlns:cx6="http://schemas.microsoft.com/office/drawing/2016/5/12/chartex" xmlns:cx7="http://schemas.microsoft.com/office/drawing/2016/5/13/chartex" xmlns:cx8="http://schemas.microsoft.com/office/drawing/2016/5/14/chartex" xmlns:mc="http://schemas.openxmlformats.org/markup-compatibility/2006" xmlns:aink="http://schemas.microsoft.com/office/drawing/2016/ink" xmlns:am3d="http://schemas.microsoft.com/office/drawing/2017/model3d" xmlns:o="urn:schemas-microsoft-com:office:office" xmlns:r="http://schemas.openxmlformats.org/officeDocument/2006/relationships" xmlns:m="http://schemas.openxmlformats.org/officeDocument/2006/math" xmlns:v="urn:schemas-microsoft-com:vml" xmlns:wp14="http://schemas.microsoft.com/office/word/2010/wordprocessingDrawing" xmlns:wp="http://schemas.openxmlformats.org/drawingml/2006/wordprocessingDrawing" xmlns:w10="urn:schemas-microsoft-com:office:word" xmlns:w="http://schemas.openxmlformats.org/wordprocessingml/2006/main" xmlns:w14="http://schemas.microsoft.com/office/word/2010/wordml" xmlns:w15="http://schemas.microsoft.com/office/word/2012/wordml" xmlns:w16cid="http://schemas.microsoft.com/office/word/2016/wordml/cid" xmlns:w16se="http://schemas.microsoft.com/office/word/2015/wordml/symex" xmlns:wpg="http://schemas.microsoft.com/office/word/2010/wordprocessingGroup" xmlns:wpi="http://schemas.microsoft.com/office/word/2010/wordprocessingInk" xmlns:wne="http://schemas.microsoft.com/office/word/2006/wordml" xmlns:wps="http://schemas.microsoft.com/office/word/2010/wordprocessingShape" mc:Ignorable="w14 w15 w16se w16cid wp14">
+<w:footnotes xmlns:wpc="http://schemas.microsoft.com/office/word/2010/wordprocessingCanvas" xmlns:cx="http://schemas.microsoft.com/office/drawing/2014/chartex" xmlns:cx1="http://schemas.microsoft.com/office/drawing/2015/9/8/chartex" xmlns:mc="http://schemas.openxmlformats.org/markup-compatibility/2006" xmlns:o="urn:schemas-microsoft-com:office:office" xmlns:r="http://schemas.openxmlformats.org/officeDocument/2006/relationships" xmlns:m="http://schemas.openxmlformats.org/officeDocument/2006/math" xmlns:v="urn:schemas-microsoft-com:vml" xmlns:wp14="http://schemas.microsoft.com/office/word/2010/wordprocessingDrawing" xmlns:wp="http://schemas.openxmlformats.org/drawingml/2006/wordprocessingDrawing" xmlns:w10="urn:schemas-microsoft-com:office:word" xmlns:w="http://schemas.openxmlformats.org/wordprocessingml/2006/main" xmlns:w14="http://schemas.microsoft.com/office/word/2010/wordml" xmlns:w15="http://schemas.microsoft.com/office/word/2012/wordml" xmlns:w16se="http://schemas.microsoft.com/office/word/2015/wordml/symex" xmlns:wpg="http://schemas.microsoft.com/office/word/2010/wordprocessingGroup" xmlns:wpi="http://schemas.microsoft.com/office/word/2010/wordprocessingInk" xmlns:wne="http://schemas.microsoft.com/office/word/2006/wordml" xmlns:wps="http://schemas.microsoft.com/office/word/2010/wordprocessingShape" mc:Ignorable="w14 w15 w16se wp14">
   <w:footnote w:type="separator" w:id="-1">
     <w:p>
       <w:pPr>
@@ -20846,7 +20898,7 @@
 </file>
 
 <file path=word/numbering.xml><?xml version="1.0" encoding="utf-8"?>
-<w:numbering xmlns:wpc="http://schemas.microsoft.com/office/word/2010/wordprocessingCanvas" xmlns:cx="http://schemas.microsoft.com/office/drawing/2014/chartex" xmlns:cx1="http://schemas.microsoft.com/office/drawing/2015/9/8/chartex" xmlns:cx2="http://schemas.microsoft.com/office/drawing/2015/10/21/chartex" xmlns:cx3="http://schemas.microsoft.com/office/drawing/2016/5/9/chartex" xmlns:cx4="http://schemas.microsoft.com/office/drawing/2016/5/10/chartex" xmlns:cx5="http://schemas.microsoft.com/office/drawing/2016/5/11/chartex" xmlns:cx6="http://schemas.microsoft.com/office/drawing/2016/5/12/chartex" xmlns:cx7="http://schemas.microsoft.com/office/drawing/2016/5/13/chartex" xmlns:cx8="http://schemas.microsoft.com/office/drawing/2016/5/14/chartex" xmlns:mc="http://schemas.openxmlformats.org/markup-compatibility/2006" xmlns:aink="http://schemas.microsoft.com/office/drawing/2016/ink" xmlns:am3d="http://schemas.microsoft.com/office/drawing/2017/model3d" xmlns:o="urn:schemas-microsoft-com:office:office" xmlns:r="http://schemas.openxmlformats.org/officeDocument/2006/relationships" xmlns:m="http://schemas.openxmlformats.org/officeDocument/2006/math" xmlns:v="urn:schemas-microsoft-com:vml" xmlns:wp14="http://schemas.microsoft.com/office/word/2010/wordprocessingDrawing" xmlns:wp="http://schemas.openxmlformats.org/drawingml/2006/wordprocessingDrawing" xmlns:w10="urn:schemas-microsoft-com:office:word" xmlns:w="http://schemas.openxmlformats.org/wordprocessingml/2006/main" xmlns:w14="http://schemas.microsoft.com/office/word/2010/wordml" xmlns:w15="http://schemas.microsoft.com/office/word/2012/wordml" xmlns:w16cid="http://schemas.microsoft.com/office/word/2016/wordml/cid" xmlns:w16se="http://schemas.microsoft.com/office/word/2015/wordml/symex" xmlns:wpg="http://schemas.microsoft.com/office/word/2010/wordprocessingGroup" xmlns:wpi="http://schemas.microsoft.com/office/word/2010/wordprocessingInk" xmlns:wne="http://schemas.microsoft.com/office/word/2006/wordml" xmlns:wps="http://schemas.microsoft.com/office/word/2010/wordprocessingShape" mc:Ignorable="w14 w15 w16se w16cid wp14">
+<w:numbering xmlns:wpc="http://schemas.microsoft.com/office/word/2010/wordprocessingCanvas" xmlns:cx="http://schemas.microsoft.com/office/drawing/2014/chartex" xmlns:cx1="http://schemas.microsoft.com/office/drawing/2015/9/8/chartex" xmlns:mc="http://schemas.openxmlformats.org/markup-compatibility/2006" xmlns:o="urn:schemas-microsoft-com:office:office" xmlns:r="http://schemas.openxmlformats.org/officeDocument/2006/relationships" xmlns:m="http://schemas.openxmlformats.org/officeDocument/2006/math" xmlns:v="urn:schemas-microsoft-com:vml" xmlns:wp14="http://schemas.microsoft.com/office/word/2010/wordprocessingDrawing" xmlns:wp="http://schemas.openxmlformats.org/drawingml/2006/wordprocessingDrawing" xmlns:w10="urn:schemas-microsoft-com:office:word" xmlns:w="http://schemas.openxmlformats.org/wordprocessingml/2006/main" xmlns:w14="http://schemas.microsoft.com/office/word/2010/wordml" xmlns:w15="http://schemas.microsoft.com/office/word/2012/wordml" xmlns:w16se="http://schemas.microsoft.com/office/word/2015/wordml/symex" xmlns:wpg="http://schemas.microsoft.com/office/word/2010/wordprocessingGroup" xmlns:wpi="http://schemas.microsoft.com/office/word/2010/wordprocessingInk" xmlns:wne="http://schemas.microsoft.com/office/word/2006/wordml" xmlns:wps="http://schemas.microsoft.com/office/word/2010/wordprocessingShape" mc:Ignorable="w14 w15 w16se wp14">
   <w:abstractNum w:abstractNumId="0" w15:restartNumberingAfterBreak="0">
     <w:nsid w:val="007248C5"/>
     <w:multiLevelType w:val="multilevel"/>
@@ -23440,7 +23492,7 @@
 </file>
 
 <file path=word/styles.xml><?xml version="1.0" encoding="utf-8"?>
-<w:styles xmlns:mc="http://schemas.openxmlformats.org/markup-compatibility/2006" xmlns:r="http://schemas.openxmlformats.org/officeDocument/2006/relationships" xmlns:w="http://schemas.openxmlformats.org/wordprocessingml/2006/main" xmlns:w14="http://schemas.microsoft.com/office/word/2010/wordml" xmlns:w15="http://schemas.microsoft.com/office/word/2012/wordml" xmlns:w16cid="http://schemas.microsoft.com/office/word/2016/wordml/cid" xmlns:w16se="http://schemas.microsoft.com/office/word/2015/wordml/symex" mc:Ignorable="w14 w15 w16se w16cid">
+<w:styles xmlns:mc="http://schemas.openxmlformats.org/markup-compatibility/2006" xmlns:r="http://schemas.openxmlformats.org/officeDocument/2006/relationships" xmlns:w="http://schemas.openxmlformats.org/wordprocessingml/2006/main" xmlns:w14="http://schemas.microsoft.com/office/word/2010/wordml" xmlns:w15="http://schemas.microsoft.com/office/word/2012/wordml" xmlns:w16se="http://schemas.microsoft.com/office/word/2015/wordml/symex" mc:Ignorable="w14 w15 w16se">
   <w:docDefaults>
     <w:rPrDefault>
       <w:rPr>
@@ -23450,7 +23502,7 @@
     </w:rPrDefault>
     <w:pPrDefault/>
   </w:docDefaults>
-  <w:latentStyles w:defLockedState="0" w:defUIPriority="99" w:defSemiHidden="0" w:defUnhideWhenUsed="0" w:defQFormat="0" w:count="375">
+  <w:latentStyles w:defLockedState="0" w:defUIPriority="99" w:defSemiHidden="0" w:defUnhideWhenUsed="0" w:defQFormat="0" w:count="371">
     <w:lsdException w:name="Normal" w:uiPriority="0" w:qFormat="1"/>
     <w:lsdException w:name="heading 1" w:uiPriority="9" w:qFormat="1"/>
     <w:lsdException w:name="heading 2" w:semiHidden="1" w:uiPriority="9" w:unhideWhenUsed="1" w:qFormat="1"/>
@@ -23822,10 +23874,6 @@
     <w:lsdException w:name="List Table 5 Dark Accent 6" w:uiPriority="50"/>
     <w:lsdException w:name="List Table 6 Colorful Accent 6" w:uiPriority="51"/>
     <w:lsdException w:name="List Table 7 Colorful Accent 6" w:uiPriority="52"/>
-    <w:lsdException w:name="Mention" w:semiHidden="1" w:unhideWhenUsed="1"/>
-    <w:lsdException w:name="Smart Hyperlink" w:semiHidden="1" w:unhideWhenUsed="1"/>
-    <w:lsdException w:name="Hashtag" w:semiHidden="1" w:unhideWhenUsed="1"/>
-    <w:lsdException w:name="Unresolved Mention" w:semiHidden="1" w:unhideWhenUsed="1"/>
   </w:latentStyles>
   <w:style w:type="paragraph" w:default="1" w:styleId="Normal">
     <w:name w:val="Normal"/>
@@ -24027,7 +24075,7 @@
       <w:u w:val="single"/>
     </w:rPr>
   </w:style>
-  <w:style w:type="character" w:styleId="UnresolvedMention">
+  <w:style w:type="character" w:customStyle="1" w:styleId="UnresolvedMention">
     <w:name w:val="Unresolved Mention"/>
     <w:basedOn w:val="DefaultParagraphFont"/>
     <w:uiPriority w:val="99"/>
@@ -24514,7 +24562,7 @@
 </file>
 
 <file path=customXml/itemProps1.xml><?xml version="1.0" encoding="utf-8"?>
-<ds:datastoreItem xmlns:ds="http://schemas.openxmlformats.org/officeDocument/2006/customXml" ds:itemID="{BB7BB7B0-8579-41AB-ACC7-F2A351F3FA9C}">
+<ds:datastoreItem xmlns:ds="http://schemas.openxmlformats.org/officeDocument/2006/customXml" ds:itemID="{D73D0BD9-22DA-4D96-846D-F0160F1A24BD}">
   <ds:schemaRefs>
     <ds:schemaRef ds:uri="http://schemas.openxmlformats.org/officeDocument/2006/bibliography"/>
   </ds:schemaRefs>

</xml_diff>

<commit_message>
App enhancements being made. Information Documented. Issue #9 also being fixed. All unit tests passed
</commit_message>
<xml_diff>
--- a/src/resources/log/Modification Log.docx
+++ b/src/resources/log/Modification Log.docx
@@ -1,6 +1,6 @@
 
 <file path=word/document.xml><?xml version="1.0" encoding="utf-8"?>
-<w:document xmlns:wpc="http://schemas.microsoft.com/office/word/2010/wordprocessingCanvas" xmlns:cx="http://schemas.microsoft.com/office/drawing/2014/chartex" xmlns:cx1="http://schemas.microsoft.com/office/drawing/2015/9/8/chartex" xmlns:mc="http://schemas.openxmlformats.org/markup-compatibility/2006" xmlns:o="urn:schemas-microsoft-com:office:office" xmlns:r="http://schemas.openxmlformats.org/officeDocument/2006/relationships" xmlns:m="http://schemas.openxmlformats.org/officeDocument/2006/math" xmlns:v="urn:schemas-microsoft-com:vml" xmlns:wp14="http://schemas.microsoft.com/office/word/2010/wordprocessingDrawing" xmlns:wp="http://schemas.openxmlformats.org/drawingml/2006/wordprocessingDrawing" xmlns:w10="urn:schemas-microsoft-com:office:word" xmlns:w="http://schemas.openxmlformats.org/wordprocessingml/2006/main" xmlns:w14="http://schemas.microsoft.com/office/word/2010/wordml" xmlns:w15="http://schemas.microsoft.com/office/word/2012/wordml" xmlns:w16se="http://schemas.microsoft.com/office/word/2015/wordml/symex" xmlns:wpg="http://schemas.microsoft.com/office/word/2010/wordprocessingGroup" xmlns:wpi="http://schemas.microsoft.com/office/word/2010/wordprocessingInk" xmlns:wne="http://schemas.microsoft.com/office/word/2006/wordml" xmlns:wps="http://schemas.microsoft.com/office/word/2010/wordprocessingShape" mc:Ignorable="w14 w15 w16se wp14">
+<w:document xmlns:wpc="http://schemas.microsoft.com/office/word/2010/wordprocessingCanvas" xmlns:cx="http://schemas.microsoft.com/office/drawing/2014/chartex" xmlns:cx1="http://schemas.microsoft.com/office/drawing/2015/9/8/chartex" xmlns:cx2="http://schemas.microsoft.com/office/drawing/2015/10/21/chartex" xmlns:cx3="http://schemas.microsoft.com/office/drawing/2016/5/9/chartex" xmlns:cx4="http://schemas.microsoft.com/office/drawing/2016/5/10/chartex" xmlns:cx5="http://schemas.microsoft.com/office/drawing/2016/5/11/chartex" xmlns:cx6="http://schemas.microsoft.com/office/drawing/2016/5/12/chartex" xmlns:cx7="http://schemas.microsoft.com/office/drawing/2016/5/13/chartex" xmlns:cx8="http://schemas.microsoft.com/office/drawing/2016/5/14/chartex" xmlns:mc="http://schemas.openxmlformats.org/markup-compatibility/2006" xmlns:aink="http://schemas.microsoft.com/office/drawing/2016/ink" xmlns:am3d="http://schemas.microsoft.com/office/drawing/2017/model3d" xmlns:o="urn:schemas-microsoft-com:office:office" xmlns:r="http://schemas.openxmlformats.org/officeDocument/2006/relationships" xmlns:m="http://schemas.openxmlformats.org/officeDocument/2006/math" xmlns:v="urn:schemas-microsoft-com:vml" xmlns:wp14="http://schemas.microsoft.com/office/word/2010/wordprocessingDrawing" xmlns:wp="http://schemas.openxmlformats.org/drawingml/2006/wordprocessingDrawing" xmlns:w10="urn:schemas-microsoft-com:office:word" xmlns:w="http://schemas.openxmlformats.org/wordprocessingml/2006/main" xmlns:w14="http://schemas.microsoft.com/office/word/2010/wordml" xmlns:w15="http://schemas.microsoft.com/office/word/2012/wordml" xmlns:w16cid="http://schemas.microsoft.com/office/word/2016/wordml/cid" xmlns:w16se="http://schemas.microsoft.com/office/word/2015/wordml/symex" xmlns:wpg="http://schemas.microsoft.com/office/word/2010/wordprocessingGroup" xmlns:wpi="http://schemas.microsoft.com/office/word/2010/wordprocessingInk" xmlns:wne="http://schemas.microsoft.com/office/word/2006/wordml" xmlns:wps="http://schemas.microsoft.com/office/word/2010/wordprocessingShape" mc:Ignorable="w14 w15 w16se w16cid wp14">
   <w:body>
     <w:p>
       <w:pPr>
@@ -69,20 +69,38 @@
         <w:rPr>
           <w:sz w:val="28"/>
         </w:rPr>
-        <w:t>lastUpdated: 22</w:t>
+        <w:t xml:space="preserve">file </w:t>
+      </w:r>
+      <w:r>
+        <w:rPr>
+          <w:sz w:val="28"/>
+        </w:rPr>
+        <w:t xml:space="preserve">lastUpdated: </w:t>
+      </w:r>
+      <w:r>
+        <w:rPr>
+          <w:sz w:val="28"/>
+        </w:rPr>
+        <w:t>29</w:t>
       </w:r>
       <w:r>
         <w:rPr>
           <w:sz w:val="28"/>
           <w:vertAlign w:val="superscript"/>
         </w:rPr>
-        <w:t>nd</w:t>
+        <w:t>th</w:t>
       </w:r>
       <w:r>
         <w:rPr>
           <w:sz w:val="28"/>
         </w:rPr>
-        <w:t xml:space="preserve"> Feb 2018</w:t>
+        <w:t xml:space="preserve"> March</w:t>
+      </w:r>
+      <w:r>
+        <w:rPr>
+          <w:sz w:val="28"/>
+        </w:rPr>
+        <w:t xml:space="preserve"> 2018</w:t>
       </w:r>
     </w:p>
     <w:p>
@@ -4750,39 +4768,277 @@
     </w:p>
     <w:p>
       <w:pPr>
-        <w:spacing w:after="0" w:line="240" w:lineRule="auto"/>
-      </w:pPr>
-    </w:p>
-    <w:p>
-      <w:pPr>
-        <w:spacing w:after="0" w:line="240" w:lineRule="auto"/>
-      </w:pPr>
-    </w:p>
-    <w:p>
-      <w:pPr>
-        <w:spacing w:after="0" w:line="240" w:lineRule="auto"/>
-      </w:pPr>
-    </w:p>
-    <w:p>
-      <w:pPr>
-        <w:spacing w:after="0" w:line="240" w:lineRule="auto"/>
-      </w:pPr>
-    </w:p>
-    <w:p>
-      <w:pPr>
-        <w:spacing w:after="0" w:line="240" w:lineRule="auto"/>
-      </w:pPr>
-    </w:p>
-    <w:p>
-      <w:pPr>
-        <w:spacing w:after="0" w:line="240" w:lineRule="auto"/>
-      </w:pPr>
-    </w:p>
-    <w:p>
-      <w:pPr>
         <w:pStyle w:val="Heading2"/>
       </w:pPr>
       <w:r>
+        <w:t>UNIT TESTING RESULTS</w:t>
+      </w:r>
+      <w:r>
+        <w:t xml:space="preserve"> </w:t>
+      </w:r>
+      <w:bookmarkStart w:id="0" w:name="_GoBack"/>
+      <w:bookmarkEnd w:id="0"/>
+    </w:p>
+    <w:p>
+      <w:r>
+        <w:t>As of 2</w:t>
+      </w:r>
+      <w:r>
+        <w:t>9</w:t>
+      </w:r>
+      <w:r>
+        <w:rPr>
+          <w:vertAlign w:val="superscript"/>
+        </w:rPr>
+        <w:t>th</w:t>
+      </w:r>
+      <w:r>
+        <w:t xml:space="preserve"> March 2018. (Refer the Maven SureFire Report section below STATIC TOOL ANALYSIS in this document titled “Take 2: as of 29</w:t>
+      </w:r>
+      <w:r>
+        <w:rPr>
+          <w:vertAlign w:val="superscript"/>
+        </w:rPr>
+        <w:t>th</w:t>
+      </w:r>
+      <w:r>
+        <w:t xml:space="preserve"> March 2018” to view the test site output)</w:t>
+      </w:r>
+    </w:p>
+    <w:p>
+      <w:r>
+        <w:t>Maven Results</w:t>
+      </w:r>
+    </w:p>
+    <w:p>
+      <w:pPr>
+        <w:rPr>
+          <w:sz w:val="16"/>
+        </w:rPr>
+      </w:pPr>
+      <w:r>
+        <w:rPr>
+          <w:sz w:val="16"/>
+        </w:rPr>
+        <w:t>-------------------------------------------------------</w:t>
+      </w:r>
+    </w:p>
+    <w:p>
+      <w:pPr>
+        <w:rPr>
+          <w:sz w:val="16"/>
+        </w:rPr>
+      </w:pPr>
+      <w:r>
+        <w:rPr>
+          <w:sz w:val="16"/>
+        </w:rPr>
+        <w:t xml:space="preserve"> T E S T S</w:t>
+      </w:r>
+    </w:p>
+    <w:p>
+      <w:pPr>
+        <w:rPr>
+          <w:sz w:val="16"/>
+        </w:rPr>
+      </w:pPr>
+      <w:r>
+        <w:rPr>
+          <w:sz w:val="16"/>
+        </w:rPr>
+        <w:t>-------------------------------------------------------</w:t>
+      </w:r>
+    </w:p>
+    <w:p>
+      <w:pPr>
+        <w:rPr>
+          <w:sz w:val="16"/>
+        </w:rPr>
+      </w:pPr>
+      <w:r>
+        <w:rPr>
+          <w:sz w:val="16"/>
+        </w:rPr>
+        <w:t>Tests run: 13, Failures: 0, Errors: 0, Skipped: 0, Time elapsed: 0.608 sec</w:t>
+      </w:r>
+    </w:p>
+    <w:p>
+      <w:pPr>
+        <w:rPr>
+          <w:sz w:val="16"/>
+        </w:rPr>
+      </w:pPr>
+      <w:r>
+        <w:rPr>
+          <w:sz w:val="16"/>
+        </w:rPr>
+        <w:t>Running test.java.RoomTest</w:t>
+      </w:r>
+    </w:p>
+    <w:p>
+      <w:pPr>
+        <w:rPr>
+          <w:sz w:val="16"/>
+        </w:rPr>
+      </w:pPr>
+      <w:r>
+        <w:rPr>
+          <w:sz w:val="16"/>
+        </w:rPr>
+        <w:t>Tests run: 10, Failures: 0, Errors: 0, Skipped: 0, Time elapsed: 0.001 sec</w:t>
+      </w:r>
+    </w:p>
+    <w:p>
+      <w:pPr>
+        <w:rPr>
+          <w:sz w:val="16"/>
+        </w:rPr>
+      </w:pPr>
+      <w:r>
+        <w:rPr>
+          <w:sz w:val="16"/>
+        </w:rPr>
+        <w:t>……</w:t>
+      </w:r>
+    </w:p>
+    <w:p>
+      <w:pPr>
+        <w:rPr>
+          <w:sz w:val="16"/>
+        </w:rPr>
+      </w:pPr>
+      <w:r>
+        <w:rPr>
+          <w:sz w:val="16"/>
+        </w:rPr>
+        <w:t>Results :</w:t>
+      </w:r>
+    </w:p>
+    <w:p>
+      <w:pPr>
+        <w:rPr>
+          <w:sz w:val="16"/>
+        </w:rPr>
+      </w:pPr>
+      <w:r>
+        <w:rPr>
+          <w:sz w:val="16"/>
+        </w:rPr>
+        <w:t>Tests run: 23, Failures: 0, Errors: 0, Skipped: 0</w:t>
+      </w:r>
+    </w:p>
+    <w:p>
+      <w:pPr>
+        <w:rPr>
+          <w:sz w:val="16"/>
+        </w:rPr>
+      </w:pPr>
+      <w:r>
+        <w:rPr>
+          <w:sz w:val="16"/>
+        </w:rPr>
+        <w:t>……</w:t>
+      </w:r>
+    </w:p>
+    <w:p>
+      <w:pPr>
+        <w:rPr>
+          <w:sz w:val="16"/>
+        </w:rPr>
+      </w:pPr>
+      <w:r>
+        <w:rPr>
+          <w:sz w:val="16"/>
+        </w:rPr>
+        <w:t>[INFO] ------------------------------------------------------------------------</w:t>
+      </w:r>
+    </w:p>
+    <w:p>
+      <w:pPr>
+        <w:rPr>
+          <w:sz w:val="16"/>
+        </w:rPr>
+      </w:pPr>
+      <w:r>
+        <w:rPr>
+          <w:sz w:val="16"/>
+        </w:rPr>
+        <w:t>[INFO] BUILD SUCCESS</w:t>
+      </w:r>
+    </w:p>
+    <w:p>
+      <w:pPr>
+        <w:rPr>
+          <w:sz w:val="16"/>
+        </w:rPr>
+      </w:pPr>
+      <w:r>
+        <w:rPr>
+          <w:sz w:val="16"/>
+        </w:rPr>
+        <w:t>[INFO] ------------------------------------------------------------------------</w:t>
+      </w:r>
+    </w:p>
+    <w:p>
+      <w:pPr>
+        <w:rPr>
+          <w:sz w:val="16"/>
+        </w:rPr>
+      </w:pPr>
+      <w:r>
+        <w:rPr>
+          <w:sz w:val="16"/>
+        </w:rPr>
+        <w:t>[INFO] Total time: 27.485 s</w:t>
+      </w:r>
+    </w:p>
+    <w:p>
+      <w:pPr>
+        <w:rPr>
+          <w:sz w:val="16"/>
+        </w:rPr>
+      </w:pPr>
+      <w:r>
+        <w:rPr>
+          <w:sz w:val="16"/>
+        </w:rPr>
+        <w:t>[INFO] Finished at: 2018-03-29T01:42:05-04:00</w:t>
+      </w:r>
+    </w:p>
+    <w:p>
+      <w:pPr>
+        <w:rPr>
+          <w:sz w:val="16"/>
+        </w:rPr>
+      </w:pPr>
+      <w:r>
+        <w:rPr>
+          <w:sz w:val="16"/>
+        </w:rPr>
+        <w:t>[INFO] Final Memory: 40M/317M</w:t>
+      </w:r>
+    </w:p>
+    <w:p>
+      <w:pPr>
+        <w:rPr>
+          <w:sz w:val="16"/>
+        </w:rPr>
+      </w:pPr>
+      <w:r>
+        <w:rPr>
+          <w:sz w:val="16"/>
+        </w:rPr>
+        <w:t>[INFO] ------------------------------------------------------------------------</w:t>
+      </w:r>
+    </w:p>
+    <w:p/>
+    <w:p/>
+    <w:p>
+      <w:pPr>
+        <w:pStyle w:val="Heading2"/>
+      </w:pPr>
+      <w:r>
+        <w:lastRenderedPageBreak/>
         <w:t>STATIC TOOL ANALYSIS RESULTS</w:t>
       </w:r>
     </w:p>
@@ -5055,7 +5311,6 @@
               <w:spacing w:after="0" w:line="240" w:lineRule="auto"/>
             </w:pPr>
             <w:r>
-              <w:lastRenderedPageBreak/>
               <w:t>ArrayList&lt;Room&gt; rooms = new ArrayList&lt;Room&gt;();</w:t>
             </w:r>
           </w:p>
@@ -5147,27 +5402,37 @@
                 <w:sz w:val="24"/>
                 <w:szCs w:val="24"/>
               </w:rPr>
-              <w:t>Java 7 introduced the diamond operator (&lt;&gt;) to reduce the verbosity of generics code. For instance, instead of having to declare a List's type in both its declaration and its constructor, you can now simplify the constructor declaration with &lt;&gt;, and the compiler will infer the type.</w:t>
-            </w:r>
-          </w:p>
-          <w:p>
-            <w:pPr>
-              <w:spacing w:before="100" w:beforeAutospacing="1" w:after="100" w:afterAutospacing="1" w:line="240" w:lineRule="auto"/>
-              <w:outlineLvl w:val="0"/>
+              <w:t xml:space="preserve">Java 7 introduced the diamond operator (&lt;&gt;) to reduce the verbosity of generics code. For instance, instead of having to declare a List's type in both its declaration and its constructor, </w:t>
+            </w:r>
+            <w:r>
               <w:rPr>
                 <w:rFonts w:ascii="Segoe UI" w:eastAsia="Times New Roman" w:hAnsi="Segoe UI" w:cs="Segoe UI"/>
                 <w:kern w:val="36"/>
                 <w:sz w:val="24"/>
                 <w:szCs w:val="24"/>
               </w:rPr>
-            </w:pPr>
-            <w:r>
+              <w:lastRenderedPageBreak/>
+              <w:t>you can now simplify the constructor declaration with &lt;&gt;, and the compiler will infer the type.</w:t>
+            </w:r>
+          </w:p>
+          <w:p>
+            <w:pPr>
+              <w:spacing w:before="100" w:beforeAutospacing="1" w:after="100" w:afterAutospacing="1" w:line="240" w:lineRule="auto"/>
+              <w:outlineLvl w:val="0"/>
               <w:rPr>
                 <w:rFonts w:ascii="Segoe UI" w:eastAsia="Times New Roman" w:hAnsi="Segoe UI" w:cs="Segoe UI"/>
                 <w:kern w:val="36"/>
                 <w:sz w:val="24"/>
                 <w:szCs w:val="24"/>
               </w:rPr>
+            </w:pPr>
+            <w:r>
+              <w:rPr>
+                <w:rFonts w:ascii="Segoe UI" w:eastAsia="Times New Roman" w:hAnsi="Segoe UI" w:cs="Segoe UI"/>
+                <w:kern w:val="36"/>
+                <w:sz w:val="24"/>
+                <w:szCs w:val="24"/>
+              </w:rPr>
               <w:t>Note that this rule is automatically disabled when the project's sonar.java.source is lower than 7</w:t>
             </w:r>
           </w:p>
@@ -5195,6 +5460,7 @@
                 <w:sz w:val="20"/>
                 <w:szCs w:val="20"/>
               </w:rPr>
+              <w:lastRenderedPageBreak/>
               <w:tab/>
             </w:r>
             <w:r>
@@ -5355,16 +5621,7 @@
                 <w:sz w:val="20"/>
                 <w:szCs w:val="20"/>
               </w:rPr>
-              <w:t xml:space="preserve">If a boolean expression doesn't </w:t>
-            </w:r>
-            <w:r>
-              <w:rPr>
-                <w:rFonts w:ascii="Segoe UI" w:eastAsia="Times New Roman" w:hAnsi="Segoe UI" w:cs="Segoe UI"/>
-                <w:sz w:val="20"/>
-                <w:szCs w:val="20"/>
-              </w:rPr>
-              <w:lastRenderedPageBreak/>
-              <w:t>change the evaluation of the condition, then it is entirely unnecessary, and can be removed. If it is gratuitous because it does not match the programmer's intent, then it's a bug and the expression should be fixed.</w:t>
+              <w:t>If a boolean expression doesn't change the evaluation of the condition, then it is entirely unnecessary, and can be removed. If it is gratuitous because it does not match the programmer's intent, then it's a bug and the expression should be fixed.</w:t>
             </w:r>
           </w:p>
           <w:p>
@@ -5396,7 +5653,6 @@
                 <w:sz w:val="20"/>
                 <w:szCs w:val="20"/>
               </w:rPr>
-              <w:lastRenderedPageBreak/>
               <w:tab/>
             </w:r>
             <w:r>
@@ -5679,7 +5935,6 @@
                 <w:sz w:val="20"/>
                 <w:szCs w:val="20"/>
               </w:rPr>
-              <w:lastRenderedPageBreak/>
               <w:tab/>
               <w:t>utility.Utility.</w:t>
             </w:r>
@@ -5804,7 +6059,6 @@
               <w:spacing w:after="0" w:line="240" w:lineRule="auto"/>
             </w:pPr>
             <w:r>
-              <w:lastRenderedPageBreak/>
               <w:t>case 8:</w:t>
             </w:r>
           </w:p>
@@ -5920,7 +6174,16 @@
                 <w:sz w:val="20"/>
                 <w:szCs w:val="20"/>
               </w:rPr>
-              <w:t xml:space="preserve">When the execution is not explicitly terminated at the end of a switch case, it continues to execute the statements of the following case. While this is sometimes intentional, it often is a mistake which leads to unexpected behavior. </w:t>
+              <w:t xml:space="preserve">When the execution is not explicitly </w:t>
+            </w:r>
+            <w:r>
+              <w:rPr>
+                <w:rFonts w:ascii="Segoe UI" w:eastAsia="Times New Roman" w:hAnsi="Segoe UI" w:cs="Segoe UI"/>
+                <w:sz w:val="20"/>
+                <w:szCs w:val="20"/>
+              </w:rPr>
+              <w:lastRenderedPageBreak/>
+              <w:t xml:space="preserve">terminated at the end of a switch case, it continues to execute the statements of the following case. While this is sometimes intentional, it often is a mistake which leads to unexpected behavior. </w:t>
             </w:r>
           </w:p>
           <w:p>
@@ -5952,6 +6215,7 @@
                 <w:sz w:val="20"/>
                 <w:szCs w:val="20"/>
               </w:rPr>
+              <w:lastRenderedPageBreak/>
               <w:tab/>
             </w:r>
             <w:r>
@@ -6234,6 +6498,7 @@
                 <w:sz w:val="20"/>
                 <w:szCs w:val="20"/>
               </w:rPr>
+              <w:lastRenderedPageBreak/>
               <w:tab/>
               <w:t>utility.Utility.</w:t>
             </w:r>
@@ -6372,6 +6637,7 @@
                 <w:sz w:val="20"/>
                 <w:szCs w:val="20"/>
               </w:rPr>
+              <w:lastRenderedPageBreak/>
               <w:tab/>
             </w:r>
             <w:r>
@@ -6566,7 +6832,6 @@
                 <w:sz w:val="20"/>
                 <w:szCs w:val="20"/>
               </w:rPr>
-              <w:lastRenderedPageBreak/>
               <w:t xml:space="preserve">The user must be able to easily retrieve the logs </w:t>
             </w:r>
           </w:p>
@@ -6651,7 +6916,16 @@
                 <w:sz w:val="20"/>
                 <w:szCs w:val="20"/>
               </w:rPr>
-              <w:t>If a program directly writes to the standard outputs, there is absolutely no way to comply with those requirements. That's why defining and using a dedicated logger is highly recommended.</w:t>
+              <w:t xml:space="preserve">If a program directly writes to the standard outputs, there is absolutely no way to </w:t>
+            </w:r>
+            <w:r>
+              <w:rPr>
+                <w:rFonts w:ascii="Segoe UI" w:hAnsi="Segoe UI" w:cs="Segoe UI"/>
+                <w:sz w:val="20"/>
+                <w:szCs w:val="20"/>
+              </w:rPr>
+              <w:lastRenderedPageBreak/>
+              <w:t>comply with those requirements. That's why defining and using a dedicated logger is highly recommended.</w:t>
             </w:r>
           </w:p>
           <w:p>
@@ -6924,7 +7198,6 @@
                 <w:sz w:val="20"/>
                 <w:szCs w:val="20"/>
               </w:rPr>
-              <w:lastRenderedPageBreak/>
               <w:t xml:space="preserve">Loggers should be used instead to print </w:t>
             </w:r>
             <w:r>
@@ -7020,7 +7293,16 @@
                 <w:sz w:val="20"/>
                 <w:szCs w:val="20"/>
               </w:rPr>
-              <w:t xml:space="preserve"> is used without arguments, i.e. when the stack trace is printed to the default stream.</w:t>
+              <w:t xml:space="preserve"> is used without arguments, i.e. when the stack trace is </w:t>
+            </w:r>
+            <w:r>
+              <w:rPr>
+                <w:rFonts w:ascii="Segoe UI" w:hAnsi="Segoe UI" w:cs="Segoe UI"/>
+                <w:sz w:val="20"/>
+                <w:szCs w:val="20"/>
+              </w:rPr>
+              <w:lastRenderedPageBreak/>
+              <w:t>printed to the default stream.</w:t>
             </w:r>
           </w:p>
           <w:p>
@@ -7582,7 +7864,6 @@
                 <w:sz w:val="20"/>
                 <w:szCs w:val="20"/>
               </w:rPr>
-              <w:lastRenderedPageBreak/>
               <w:tab/>
             </w:r>
             <w:r>
@@ -7855,7 +8136,16 @@
                 <w:sz w:val="20"/>
                 <w:szCs w:val="20"/>
               </w:rPr>
-              <w:t xml:space="preserve"> whereas some implementations of </w:t>
+              <w:t xml:space="preserve"> whereas some </w:t>
+            </w:r>
+            <w:r>
+              <w:rPr>
+                <w:rFonts w:ascii="Segoe UI" w:eastAsia="Times New Roman" w:hAnsi="Segoe UI" w:cs="Segoe UI"/>
+                <w:sz w:val="20"/>
+                <w:szCs w:val="20"/>
+              </w:rPr>
+              <w:lastRenderedPageBreak/>
+              <w:t xml:space="preserve">implementations of </w:t>
             </w:r>
             <w:r>
               <w:rPr>
@@ -7919,6 +8209,7 @@
                 <w:sz w:val="20"/>
                 <w:szCs w:val="20"/>
               </w:rPr>
+              <w:lastRenderedPageBreak/>
               <w:tab/>
             </w:r>
             <w:r>
@@ -9105,7 +9396,6 @@
                 <w:sz w:val="18"/>
                 <w:szCs w:val="18"/>
               </w:rPr>
-              <w:lastRenderedPageBreak/>
               <w:t>Remove this unused method parameter "startDate".</w:t>
             </w:r>
           </w:p>
@@ -9159,7 +9449,6 @@
                 <w:sz w:val="20"/>
                 <w:szCs w:val="20"/>
               </w:rPr>
-              <w:lastRenderedPageBreak/>
               <w:t> Code smell  Major</w:t>
             </w:r>
           </w:p>
@@ -9215,7 +9504,6 @@
                 <w:sz w:val="20"/>
                 <w:szCs w:val="20"/>
               </w:rPr>
-              <w:lastRenderedPageBreak/>
               <w:tab/>
             </w:r>
             <w:r>
@@ -9563,7 +9851,16 @@
                 <w:sz w:val="20"/>
                 <w:szCs w:val="20"/>
               </w:rPr>
-              <w:t xml:space="preserve"> should never be dereferenced/accessed. Doing so will cause a </w:t>
+              <w:t xml:space="preserve"> should never be dereferenced/accessed. Doing so will cause </w:t>
+            </w:r>
+            <w:r>
+              <w:rPr>
+                <w:rFonts w:ascii="Segoe UI" w:hAnsi="Segoe UI" w:cs="Segoe UI"/>
+                <w:sz w:val="20"/>
+                <w:szCs w:val="20"/>
+              </w:rPr>
+              <w:lastRenderedPageBreak/>
+              <w:t xml:space="preserve">a </w:t>
             </w:r>
             <w:r>
               <w:rPr>
@@ -9681,16 +9978,7 @@
                 <w:sz w:val="20"/>
                 <w:szCs w:val="20"/>
               </w:rPr>
-              <w:t xml:space="preserve">, which by contract </w:t>
-            </w:r>
-            <w:r>
-              <w:rPr>
-                <w:rFonts w:ascii="Segoe UI" w:hAnsi="Segoe UI" w:cs="Segoe UI"/>
-                <w:sz w:val="20"/>
-                <w:szCs w:val="20"/>
-              </w:rPr>
-              <w:lastRenderedPageBreak/>
-              <w:t>should always work with null.</w:t>
+              <w:t>, which by contract should always work with null.</w:t>
             </w:r>
           </w:p>
           <w:p>
@@ -10125,6 +10413,7 @@
               <w:rPr>
                 <w:rFonts w:ascii="Segoe UI" w:hAnsi="Segoe UI" w:cs="Segoe UI"/>
               </w:rPr>
+              <w:lastRenderedPageBreak/>
               <w:t>See</w:t>
             </w:r>
           </w:p>
@@ -10851,16 +11140,7 @@
                 <w:sz w:val="20"/>
                 <w:szCs w:val="20"/>
               </w:rPr>
-              <w:t xml:space="preserve"> to be thrown. At best, such an exception will cause abrupt program termination. At worst, it could expose debugging information that would be useful to an </w:t>
-            </w:r>
-            <w:r>
-              <w:rPr>
-                <w:rFonts w:ascii="Segoe UI" w:hAnsi="Segoe UI" w:cs="Segoe UI"/>
-                <w:sz w:val="20"/>
-                <w:szCs w:val="20"/>
-              </w:rPr>
-              <w:lastRenderedPageBreak/>
-              <w:t>attacker, or it could allow an attacker to bypass security measures.</w:t>
+              <w:t xml:space="preserve"> to be thrown. At best, such an exception will cause abrupt program termination. At worst, it could expose debugging information that would be useful to an attacker, or it could allow an attacker to bypass security measures.</w:t>
             </w:r>
           </w:p>
           <w:p>
@@ -10994,7 +11274,6 @@
                 <w:sz w:val="20"/>
                 <w:szCs w:val="20"/>
               </w:rPr>
-              <w:lastRenderedPageBreak/>
               <w:tab/>
             </w:r>
             <w:r>
@@ -11645,7 +11924,6 @@
                 <w:sz w:val="20"/>
                 <w:szCs w:val="20"/>
               </w:rPr>
-              <w:lastRenderedPageBreak/>
               <w:tab/>
             </w:r>
             <w:r>
@@ -12270,7 +12548,6 @@
                 <w:sz w:val="18"/>
                 <w:szCs w:val="18"/>
               </w:rPr>
-              <w:lastRenderedPageBreak/>
               <w:t>@CheckForNull</w:t>
             </w:r>
             <w:r>
@@ -13011,7 +13288,6 @@
                 <w:sz w:val="20"/>
                 <w:szCs w:val="20"/>
               </w:rPr>
-              <w:lastRenderedPageBreak/>
               <w:t>Java adds an implicit public constructor to every class which does not define at least one explicitly. Hence, at least one non-public constructor should be defined.</w:t>
             </w:r>
           </w:p>
@@ -14302,16 +14578,7 @@
                 <w:sz w:val="20"/>
                 <w:szCs w:val="20"/>
               </w:rPr>
-              <w:t xml:space="preserve"> tags are commonly used to mark places where </w:t>
-            </w:r>
-            <w:r>
-              <w:rPr>
-                <w:rFonts w:ascii="Segoe UI" w:eastAsia="Times New Roman" w:hAnsi="Segoe UI" w:cs="Segoe UI"/>
-                <w:sz w:val="20"/>
-                <w:szCs w:val="20"/>
-              </w:rPr>
-              <w:lastRenderedPageBreak/>
-              <w:t>some more code is required, but which the developer wants to implement later.</w:t>
+              <w:t xml:space="preserve"> tags are commonly used to mark places where some more code is required, but which the developer wants to implement later.</w:t>
             </w:r>
           </w:p>
           <w:p>
@@ -14375,7 +14642,6 @@
               <w:spacing w:after="0" w:line="240" w:lineRule="auto"/>
             </w:pPr>
             <w:r>
-              <w:lastRenderedPageBreak/>
               <w:t>deleted</w:t>
             </w:r>
           </w:p>
@@ -14519,7 +14785,16 @@
                 <w:sz w:val="24"/>
                 <w:szCs w:val="24"/>
               </w:rPr>
-              <w:t>Throwable.printStackTrace(...) should not be called</w:t>
+              <w:t xml:space="preserve">Throwable.printStackTrace(...) should not be </w:t>
+            </w:r>
+            <w:r>
+              <w:rPr>
+                <w:rFonts w:ascii="Segoe UI" w:hAnsi="Segoe UI" w:cs="Segoe UI"/>
+                <w:sz w:val="24"/>
+                <w:szCs w:val="24"/>
+              </w:rPr>
+              <w:lastRenderedPageBreak/>
+              <w:t>called</w:t>
             </w:r>
             <w:r>
               <w:rPr>
@@ -14680,16 +14955,7 @@
                 <w:sz w:val="20"/>
                 <w:szCs w:val="20"/>
               </w:rPr>
-              <w:t xml:space="preserve">The format of log messages is </w:t>
-            </w:r>
-            <w:r>
-              <w:rPr>
-                <w:rFonts w:ascii="Segoe UI" w:hAnsi="Segoe UI" w:cs="Segoe UI"/>
-                <w:sz w:val="20"/>
-                <w:szCs w:val="20"/>
-              </w:rPr>
-              <w:lastRenderedPageBreak/>
-              <w:t xml:space="preserve">uniform and allow users to browse the logs easily. </w:t>
+              <w:t xml:space="preserve">The format of log messages is uniform and allow users to browse the logs easily. </w:t>
             </w:r>
           </w:p>
           <w:p>
@@ -15115,6 +15381,7 @@
                 <w:sz w:val="20"/>
                 <w:szCs w:val="20"/>
               </w:rPr>
+              <w:lastRenderedPageBreak/>
               <w:t xml:space="preserve">      </w:t>
             </w:r>
             <w:r>
@@ -15224,6 +15491,7 @@
                 <w:sz w:val="18"/>
                 <w:szCs w:val="18"/>
               </w:rPr>
+              <w:lastRenderedPageBreak/>
               <w:t>Either re-interrupt this method or rethrow the "InterruptedException".</w:t>
             </w:r>
           </w:p>
@@ -15277,6 +15545,7 @@
                 <w:sz w:val="20"/>
                 <w:szCs w:val="20"/>
               </w:rPr>
+              <w:lastRenderedPageBreak/>
               <w:t> Bug  Major</w:t>
             </w:r>
           </w:p>
@@ -15351,16 +15620,7 @@
                 <w:sz w:val="20"/>
                 <w:szCs w:val="20"/>
               </w:rPr>
-              <w:t xml:space="preserve"> even if this is </w:t>
-            </w:r>
-            <w:r>
-              <w:rPr>
-                <w:rFonts w:ascii="Segoe UI" w:eastAsia="Times New Roman" w:hAnsi="Segoe UI" w:cs="Segoe UI"/>
-                <w:sz w:val="20"/>
-                <w:szCs w:val="20"/>
-              </w:rPr>
-              <w:lastRenderedPageBreak/>
-              <w:t>supposed to be a single-threaded application. Any other course of action risks delaying thread shutdown and loses the information that the thread was interrupted - probably without finishing its task.</w:t>
+              <w:t xml:space="preserve"> even if this is supposed to be a single-threaded application. Any other course of action risks delaying thread shutdown and loses the information that the thread was interrupted - probably without finishing its task.</w:t>
             </w:r>
           </w:p>
           <w:p>
@@ -15428,7 +15688,16 @@
                 <w:sz w:val="20"/>
                 <w:szCs w:val="20"/>
               </w:rPr>
-              <w:t xml:space="preserve"> is caught by a method, it is important that it be rethrown so that the thread actually dies.</w:t>
+              <w:t xml:space="preserve"> is caught by a </w:t>
+            </w:r>
+            <w:r>
+              <w:rPr>
+                <w:rFonts w:ascii="Segoe UI" w:eastAsia="Times New Roman" w:hAnsi="Segoe UI" w:cs="Segoe UI"/>
+                <w:sz w:val="20"/>
+                <w:szCs w:val="20"/>
+              </w:rPr>
+              <w:lastRenderedPageBreak/>
+              <w:t>method, it is important that it be rethrown so that the thread actually dies.</w:t>
             </w:r>
           </w:p>
           <w:p>
@@ -15562,6 +15831,7 @@
                 <w:sz w:val="20"/>
                 <w:szCs w:val="20"/>
               </w:rPr>
+              <w:lastRenderedPageBreak/>
               <w:t xml:space="preserve">            Thread.</w:t>
             </w:r>
             <w:r>
@@ -15728,6 +15998,7 @@
                 <w:sz w:val="20"/>
                 <w:szCs w:val="20"/>
               </w:rPr>
+              <w:lastRenderedPageBreak/>
               <w:tab/>
             </w:r>
             <w:r>
@@ -15917,16 +16188,7 @@
                 <w:sz w:val="20"/>
                 <w:szCs w:val="20"/>
               </w:rPr>
-              <w:t xml:space="preserve">Some developers argue that the practice improves code readability, because it enables them to explicitly name what is being </w:t>
-            </w:r>
-            <w:r>
-              <w:rPr>
-                <w:rFonts w:ascii="Segoe UI" w:eastAsia="Times New Roman" w:hAnsi="Segoe UI" w:cs="Segoe UI"/>
-                <w:sz w:val="20"/>
-                <w:szCs w:val="20"/>
-              </w:rPr>
-              <w:lastRenderedPageBreak/>
-              <w:t>returned. However, this variable is an internal implementation detail that is not exposed to the callers of the method. The method name should be sufficient for callers to know exactly what will be returned.</w:t>
+              <w:t>Some developers argue that the practice improves code readability, because it enables them to explicitly name what is being returned. However, this variable is an internal implementation detail that is not exposed to the callers of the method. The method name should be sufficient for callers to know exactly what will be returned.</w:t>
             </w:r>
           </w:p>
           <w:p>
@@ -16147,6 +16409,7 @@
                 <w:sz w:val="20"/>
                 <w:szCs w:val="20"/>
               </w:rPr>
+              <w:lastRenderedPageBreak/>
               <w:tab/>
             </w:r>
             <w:r>
@@ -16292,16 +16555,7 @@
                 <w:sz w:val="20"/>
                 <w:szCs w:val="20"/>
               </w:rPr>
-              <w:t xml:space="preserve">Implementing classes must be used to instantiate new collections, but the result of an instantiation should ideally be stored in a variable whose type </w:t>
-            </w:r>
-            <w:r>
-              <w:rPr>
-                <w:rFonts w:ascii="Segoe UI" w:hAnsi="Segoe UI" w:cs="Segoe UI"/>
-                <w:sz w:val="20"/>
-                <w:szCs w:val="20"/>
-              </w:rPr>
-              <w:lastRenderedPageBreak/>
-              <w:t>is a Java Collection interface.</w:t>
+              <w:t>Implementing classes must be used to instantiate new collections, but the result of an instantiation should ideally be stored in a variable whose type is a Java Collection interface.</w:t>
             </w:r>
           </w:p>
           <w:p>
@@ -16467,7 +16721,6 @@
                 <w:sz w:val="20"/>
                 <w:szCs w:val="20"/>
               </w:rPr>
-              <w:lastRenderedPageBreak/>
               <w:t>import</w:t>
             </w:r>
             <w:r>
@@ -17721,16 +17974,7 @@
                 <w:sz w:val="20"/>
                 <w:szCs w:val="20"/>
               </w:rPr>
-              <w:t xml:space="preserve">Invoking a method designed to return a string representation of an object which is already a string is a waste of keystrokes. This redundant construction may be optimized by the compiler, but </w:t>
-            </w:r>
-            <w:r>
-              <w:rPr>
-                <w:rFonts w:ascii="Segoe UI" w:eastAsia="Times New Roman" w:hAnsi="Segoe UI" w:cs="Segoe UI"/>
-                <w:sz w:val="20"/>
-                <w:szCs w:val="20"/>
-              </w:rPr>
-              <w:lastRenderedPageBreak/>
-              <w:t>will be confusing in the meantime.</w:t>
+              <w:t>Invoking a method designed to return a string representation of an object which is already a string is a waste of keystrokes. This redundant construction may be optimized by the compiler, but will be confusing in the meantime.</w:t>
             </w:r>
           </w:p>
           <w:p>
@@ -17762,7 +18006,6 @@
                 <w:sz w:val="20"/>
                 <w:szCs w:val="20"/>
               </w:rPr>
-              <w:lastRenderedPageBreak/>
               <w:tab/>
             </w:r>
             <w:r>
@@ -18217,6 +18460,7 @@
         <w:pStyle w:val="Heading3"/>
       </w:pPr>
       <w:r>
+        <w:lastRenderedPageBreak/>
         <w:t>Code Coverage Pro</w:t>
       </w:r>
     </w:p>
@@ -18401,7 +18645,6 @@
           <w:noProof/>
           <w:lang w:eastAsia="zh-CN"/>
         </w:rPr>
-        <w:lastRenderedPageBreak/>
         <w:drawing>
           <wp:anchor distT="0" distB="0" distL="114300" distR="114300" simplePos="0" relativeHeight="251661312" behindDoc="1" locked="0" layoutInCell="1" allowOverlap="1" wp14:anchorId="17CB5350" wp14:editId="13D81060">
             <wp:simplePos x="0" y="0"/>
@@ -18487,7 +18730,6 @@
         <w:pStyle w:val="Heading4"/>
       </w:pPr>
       <w:r>
-        <w:lastRenderedPageBreak/>
         <w:t>Take 1 vs Take 2 Analysis after code modification:</w:t>
       </w:r>
     </w:p>
@@ -19019,21 +19261,102 @@
     <w:p/>
     <w:p/>
     <w:p/>
-    <w:p/>
-    <w:p/>
-    <w:p/>
-    <w:p/>
-    <w:p/>
-    <w:p/>
-    <w:p/>
-    <w:p/>
-    <w:p/>
-    <w:p/>
-    <w:p/>
-    <w:p/>
-    <w:p/>
-    <w:p/>
-    <w:p/>
+    <w:p>
+      <w:pPr>
+        <w:pStyle w:val="Heading4"/>
+      </w:pPr>
+      <w:r>
+        <w:rPr>
+          <w:noProof/>
+        </w:rPr>
+        <w:lastRenderedPageBreak/>
+        <w:drawing>
+          <wp:anchor distT="0" distB="0" distL="114300" distR="114300" simplePos="0" relativeHeight="251671552" behindDoc="1" locked="0" layoutInCell="1" allowOverlap="1" wp14:anchorId="05172E70" wp14:editId="47D8592E">
+            <wp:simplePos x="0" y="0"/>
+            <wp:positionH relativeFrom="column">
+              <wp:posOffset>-299919</wp:posOffset>
+            </wp:positionH>
+            <wp:positionV relativeFrom="paragraph">
+              <wp:posOffset>219653</wp:posOffset>
+            </wp:positionV>
+            <wp:extent cx="5943600" cy="3425190"/>
+            <wp:effectExtent l="0" t="0" r="0" b="3810"/>
+            <wp:wrapTight wrapText="bothSides">
+              <wp:wrapPolygon edited="0">
+                <wp:start x="0" y="0"/>
+                <wp:lineTo x="0" y="21504"/>
+                <wp:lineTo x="21531" y="21504"/>
+                <wp:lineTo x="21531" y="0"/>
+                <wp:lineTo x="0" y="0"/>
+              </wp:wrapPolygon>
+            </wp:wrapTight>
+            <wp:docPr id="12" name="Picture 12"/>
+            <wp:cNvGraphicFramePr>
+              <a:graphicFrameLocks xmlns:a="http://schemas.openxmlformats.org/drawingml/2006/main" noChangeAspect="1"/>
+            </wp:cNvGraphicFramePr>
+            <a:graphic xmlns:a="http://schemas.openxmlformats.org/drawingml/2006/main">
+              <a:graphicData uri="http://schemas.openxmlformats.org/drawingml/2006/picture">
+                <pic:pic xmlns:pic="http://schemas.openxmlformats.org/drawingml/2006/picture">
+                  <pic:nvPicPr>
+                    <pic:cNvPr id="0" name="Picture 1"/>
+                    <pic:cNvPicPr>
+                      <a:picLocks noChangeAspect="1" noChangeArrowheads="1"/>
+                    </pic:cNvPicPr>
+                  </pic:nvPicPr>
+                  <pic:blipFill rotWithShape="1">
+                    <a:blip r:embed="rId24">
+                      <a:extLst>
+                        <a:ext uri="{28A0092B-C50C-407E-A947-70E740481C1C}">
+                          <a14:useLocalDpi xmlns:a14="http://schemas.microsoft.com/office/drawing/2010/main" val="0"/>
+                        </a:ext>
+                      </a:extLst>
+                    </a:blip>
+                    <a:srcRect b="51282"/>
+                    <a:stretch/>
+                  </pic:blipFill>
+                  <pic:spPr bwMode="auto">
+                    <a:xfrm>
+                      <a:off x="0" y="0"/>
+                      <a:ext cx="5943600" cy="3425190"/>
+                    </a:xfrm>
+                    <a:prstGeom prst="rect">
+                      <a:avLst/>
+                    </a:prstGeom>
+                    <a:noFill/>
+                    <a:ln>
+                      <a:noFill/>
+                    </a:ln>
+                    <a:extLst>
+                      <a:ext uri="{53640926-AAD7-44D8-BBD7-CCE9431645EC}">
+                        <a14:shadowObscured xmlns:a14="http://schemas.microsoft.com/office/drawing/2010/main"/>
+                      </a:ext>
+                    </a:extLst>
+                  </pic:spPr>
+                </pic:pic>
+              </a:graphicData>
+            </a:graphic>
+            <wp14:sizeRelH relativeFrom="page">
+              <wp14:pctWidth>0</wp14:pctWidth>
+            </wp14:sizeRelH>
+            <wp14:sizeRelV relativeFrom="page">
+              <wp14:pctHeight>0</wp14:pctHeight>
+            </wp14:sizeRelV>
+          </wp:anchor>
+        </w:drawing>
+      </w:r>
+      <w:r>
+        <w:t>Take 2: as of 29</w:t>
+      </w:r>
+      <w:r>
+        <w:rPr>
+          <w:vertAlign w:val="superscript"/>
+        </w:rPr>
+        <w:t>th</w:t>
+      </w:r>
+      <w:r>
+        <w:t xml:space="preserve"> March 2018</w:t>
+      </w:r>
+    </w:p>
     <w:p/>
     <w:p/>
     <w:p>
@@ -19296,7 +19619,6 @@
         <w:pStyle w:val="Heading3"/>
       </w:pPr>
       <w:r>
-        <w:lastRenderedPageBreak/>
         <w:t>Issue 2:</w:t>
       </w:r>
     </w:p>
@@ -19324,6 +19646,7 @@
           </w:p>
           <w:p>
             <w:r>
+              <w:lastRenderedPageBreak/>
               <w:t>Type: bug</w:t>
             </w:r>
           </w:p>
@@ -19690,7 +20013,6 @@
               </w:numPr>
             </w:pPr>
             <w:r>
-              <w:lastRenderedPageBreak/>
               <w:t xml:space="preserve">Add Room Option - Program Breakdown or Exits with errors #5 opened 25 minutes ago by vivekVells </w:t>
             </w:r>
             <w:r>
@@ -19706,6 +20028,7 @@
               </w:numPr>
             </w:pPr>
             <w:r>
+              <w:lastRenderedPageBreak/>
               <w:t>Add Room Option - Invalid Room Capacity Acceptance #4 opened 28 minutes ago by vivekVells</w:t>
             </w:r>
             <w:r>
@@ -20098,7 +20421,6 @@
         <w:pStyle w:val="Heading3"/>
       </w:pPr>
       <w:r>
-        <w:lastRenderedPageBreak/>
         <w:t>Issue 2:</w:t>
       </w:r>
     </w:p>
@@ -20126,6 +20448,7 @@
           </w:p>
           <w:p>
             <w:r>
+              <w:lastRenderedPageBreak/>
               <w:t>Type: bug</w:t>
             </w:r>
           </w:p>
@@ -20706,7 +21029,6 @@
               <w:rPr>
                 <w:b/>
               </w:rPr>
-              <w:lastRenderedPageBreak/>
               <w:t>Coder Comment:</w:t>
             </w:r>
           </w:p>
@@ -20744,6 +21066,7 @@
               <w:spacing w:after="0" w:line="240" w:lineRule="auto"/>
             </w:pPr>
             <w:r>
+              <w:lastRenderedPageBreak/>
               <w:t>Added a condition to check whether the imported file is empty or not and handled correctly</w:t>
             </w:r>
           </w:p>
@@ -20812,22 +21135,13 @@
         </w:rPr>
         <w:t xml:space="preserve">Link: </w:t>
       </w:r>
-      <w:hyperlink r:id="rId24" w:history="1">
+      <w:hyperlink r:id="rId25" w:history="1">
         <w:r>
           <w:rPr>
             <w:rStyle w:val="Hyperlink"/>
             <w:sz w:val="36"/>
           </w:rPr>
-          <w:t>https://github.com/vivekVells/MSCS721-roomScheduler/tree/master</w:t>
-        </w:r>
-        <w:bookmarkStart w:id="0" w:name="_GoBack"/>
-        <w:bookmarkEnd w:id="0"/>
-        <w:r>
-          <w:rPr>
-            <w:rStyle w:val="Hyperlink"/>
-            <w:sz w:val="36"/>
-          </w:rPr>
-          <w:t>/src/resources/reports</w:t>
+          <w:t>https://github.com/vivekVells/MSCS721-roomScheduler/tree/master/src/resources/reports</w:t>
         </w:r>
       </w:hyperlink>
       <w:r>
@@ -20848,7 +21162,7 @@
 </file>
 
 <file path=word/endnotes.xml><?xml version="1.0" encoding="utf-8"?>
-<w:endnotes xmlns:wpc="http://schemas.microsoft.com/office/word/2010/wordprocessingCanvas" xmlns:cx="http://schemas.microsoft.com/office/drawing/2014/chartex" xmlns:cx1="http://schemas.microsoft.com/office/drawing/2015/9/8/chartex" xmlns:mc="http://schemas.openxmlformats.org/markup-compatibility/2006" xmlns:o="urn:schemas-microsoft-com:office:office" xmlns:r="http://schemas.openxmlformats.org/officeDocument/2006/relationships" xmlns:m="http://schemas.openxmlformats.org/officeDocument/2006/math" xmlns:v="urn:schemas-microsoft-com:vml" xmlns:wp14="http://schemas.microsoft.com/office/word/2010/wordprocessingDrawing" xmlns:wp="http://schemas.openxmlformats.org/drawingml/2006/wordprocessingDrawing" xmlns:w10="urn:schemas-microsoft-com:office:word" xmlns:w="http://schemas.openxmlformats.org/wordprocessingml/2006/main" xmlns:w14="http://schemas.microsoft.com/office/word/2010/wordml" xmlns:w15="http://schemas.microsoft.com/office/word/2012/wordml" xmlns:w16se="http://schemas.microsoft.com/office/word/2015/wordml/symex" xmlns:wpg="http://schemas.microsoft.com/office/word/2010/wordprocessingGroup" xmlns:wpi="http://schemas.microsoft.com/office/word/2010/wordprocessingInk" xmlns:wne="http://schemas.microsoft.com/office/word/2006/wordml" xmlns:wps="http://schemas.microsoft.com/office/word/2010/wordprocessingShape" mc:Ignorable="w14 w15 w16se wp14">
+<w:endnotes xmlns:wpc="http://schemas.microsoft.com/office/word/2010/wordprocessingCanvas" xmlns:cx="http://schemas.microsoft.com/office/drawing/2014/chartex" xmlns:cx1="http://schemas.microsoft.com/office/drawing/2015/9/8/chartex" xmlns:cx2="http://schemas.microsoft.com/office/drawing/2015/10/21/chartex" xmlns:cx3="http://schemas.microsoft.com/office/drawing/2016/5/9/chartex" xmlns:cx4="http://schemas.microsoft.com/office/drawing/2016/5/10/chartex" xmlns:cx5="http://schemas.microsoft.com/office/drawing/2016/5/11/chartex" xmlns:cx6="http://schemas.microsoft.com/office/drawing/2016/5/12/chartex" xmlns:cx7="http://schemas.microsoft.com/office/drawing/2016/5/13/chartex" xmlns:cx8="http://schemas.microsoft.com/office/drawing/2016/5/14/chartex" xmlns:mc="http://schemas.openxmlformats.org/markup-compatibility/2006" xmlns:aink="http://schemas.microsoft.com/office/drawing/2016/ink" xmlns:am3d="http://schemas.microsoft.com/office/drawing/2017/model3d" xmlns:o="urn:schemas-microsoft-com:office:office" xmlns:r="http://schemas.openxmlformats.org/officeDocument/2006/relationships" xmlns:m="http://schemas.openxmlformats.org/officeDocument/2006/math" xmlns:v="urn:schemas-microsoft-com:vml" xmlns:wp14="http://schemas.microsoft.com/office/word/2010/wordprocessingDrawing" xmlns:wp="http://schemas.openxmlformats.org/drawingml/2006/wordprocessingDrawing" xmlns:w10="urn:schemas-microsoft-com:office:word" xmlns:w="http://schemas.openxmlformats.org/wordprocessingml/2006/main" xmlns:w14="http://schemas.microsoft.com/office/word/2010/wordml" xmlns:w15="http://schemas.microsoft.com/office/word/2012/wordml" xmlns:w16cid="http://schemas.microsoft.com/office/word/2016/wordml/cid" xmlns:w16se="http://schemas.microsoft.com/office/word/2015/wordml/symex" xmlns:wpg="http://schemas.microsoft.com/office/word/2010/wordprocessingGroup" xmlns:wpi="http://schemas.microsoft.com/office/word/2010/wordprocessingInk" xmlns:wne="http://schemas.microsoft.com/office/word/2006/wordml" xmlns:wps="http://schemas.microsoft.com/office/word/2010/wordprocessingShape" mc:Ignorable="w14 w15 w16se w16cid wp14">
   <w:endnote w:type="separator" w:id="-1">
     <w:p>
       <w:pPr>
@@ -20873,7 +21187,7 @@
 </file>
 
 <file path=word/footnotes.xml><?xml version="1.0" encoding="utf-8"?>
-<w:footnotes xmlns:wpc="http://schemas.microsoft.com/office/word/2010/wordprocessingCanvas" xmlns:cx="http://schemas.microsoft.com/office/drawing/2014/chartex" xmlns:cx1="http://schemas.microsoft.com/office/drawing/2015/9/8/chartex" xmlns:mc="http://schemas.openxmlformats.org/markup-compatibility/2006" xmlns:o="urn:schemas-microsoft-com:office:office" xmlns:r="http://schemas.openxmlformats.org/officeDocument/2006/relationships" xmlns:m="http://schemas.openxmlformats.org/officeDocument/2006/math" xmlns:v="urn:schemas-microsoft-com:vml" xmlns:wp14="http://schemas.microsoft.com/office/word/2010/wordprocessingDrawing" xmlns:wp="http://schemas.openxmlformats.org/drawingml/2006/wordprocessingDrawing" xmlns:w10="urn:schemas-microsoft-com:office:word" xmlns:w="http://schemas.openxmlformats.org/wordprocessingml/2006/main" xmlns:w14="http://schemas.microsoft.com/office/word/2010/wordml" xmlns:w15="http://schemas.microsoft.com/office/word/2012/wordml" xmlns:w16se="http://schemas.microsoft.com/office/word/2015/wordml/symex" xmlns:wpg="http://schemas.microsoft.com/office/word/2010/wordprocessingGroup" xmlns:wpi="http://schemas.microsoft.com/office/word/2010/wordprocessingInk" xmlns:wne="http://schemas.microsoft.com/office/word/2006/wordml" xmlns:wps="http://schemas.microsoft.com/office/word/2010/wordprocessingShape" mc:Ignorable="w14 w15 w16se wp14">
+<w:footnotes xmlns:wpc="http://schemas.microsoft.com/office/word/2010/wordprocessingCanvas" xmlns:cx="http://schemas.microsoft.com/office/drawing/2014/chartex" xmlns:cx1="http://schemas.microsoft.com/office/drawing/2015/9/8/chartex" xmlns:cx2="http://schemas.microsoft.com/office/drawing/2015/10/21/chartex" xmlns:cx3="http://schemas.microsoft.com/office/drawing/2016/5/9/chartex" xmlns:cx4="http://schemas.microsoft.com/office/drawing/2016/5/10/chartex" xmlns:cx5="http://schemas.microsoft.com/office/drawing/2016/5/11/chartex" xmlns:cx6="http://schemas.microsoft.com/office/drawing/2016/5/12/chartex" xmlns:cx7="http://schemas.microsoft.com/office/drawing/2016/5/13/chartex" xmlns:cx8="http://schemas.microsoft.com/office/drawing/2016/5/14/chartex" xmlns:mc="http://schemas.openxmlformats.org/markup-compatibility/2006" xmlns:aink="http://schemas.microsoft.com/office/drawing/2016/ink" xmlns:am3d="http://schemas.microsoft.com/office/drawing/2017/model3d" xmlns:o="urn:schemas-microsoft-com:office:office" xmlns:r="http://schemas.openxmlformats.org/officeDocument/2006/relationships" xmlns:m="http://schemas.openxmlformats.org/officeDocument/2006/math" xmlns:v="urn:schemas-microsoft-com:vml" xmlns:wp14="http://schemas.microsoft.com/office/word/2010/wordprocessingDrawing" xmlns:wp="http://schemas.openxmlformats.org/drawingml/2006/wordprocessingDrawing" xmlns:w10="urn:schemas-microsoft-com:office:word" xmlns:w="http://schemas.openxmlformats.org/wordprocessingml/2006/main" xmlns:w14="http://schemas.microsoft.com/office/word/2010/wordml" xmlns:w15="http://schemas.microsoft.com/office/word/2012/wordml" xmlns:w16cid="http://schemas.microsoft.com/office/word/2016/wordml/cid" xmlns:w16se="http://schemas.microsoft.com/office/word/2015/wordml/symex" xmlns:wpg="http://schemas.microsoft.com/office/word/2010/wordprocessingGroup" xmlns:wpi="http://schemas.microsoft.com/office/word/2010/wordprocessingInk" xmlns:wne="http://schemas.microsoft.com/office/word/2006/wordml" xmlns:wps="http://schemas.microsoft.com/office/word/2010/wordprocessingShape" mc:Ignorable="w14 w15 w16se w16cid wp14">
   <w:footnote w:type="separator" w:id="-1">
     <w:p>
       <w:pPr>
@@ -20898,7 +21212,7 @@
 </file>
 
 <file path=word/numbering.xml><?xml version="1.0" encoding="utf-8"?>
-<w:numbering xmlns:wpc="http://schemas.microsoft.com/office/word/2010/wordprocessingCanvas" xmlns:cx="http://schemas.microsoft.com/office/drawing/2014/chartex" xmlns:cx1="http://schemas.microsoft.com/office/drawing/2015/9/8/chartex" xmlns:mc="http://schemas.openxmlformats.org/markup-compatibility/2006" xmlns:o="urn:schemas-microsoft-com:office:office" xmlns:r="http://schemas.openxmlformats.org/officeDocument/2006/relationships" xmlns:m="http://schemas.openxmlformats.org/officeDocument/2006/math" xmlns:v="urn:schemas-microsoft-com:vml" xmlns:wp14="http://schemas.microsoft.com/office/word/2010/wordprocessingDrawing" xmlns:wp="http://schemas.openxmlformats.org/drawingml/2006/wordprocessingDrawing" xmlns:w10="urn:schemas-microsoft-com:office:word" xmlns:w="http://schemas.openxmlformats.org/wordprocessingml/2006/main" xmlns:w14="http://schemas.microsoft.com/office/word/2010/wordml" xmlns:w15="http://schemas.microsoft.com/office/word/2012/wordml" xmlns:w16se="http://schemas.microsoft.com/office/word/2015/wordml/symex" xmlns:wpg="http://schemas.microsoft.com/office/word/2010/wordprocessingGroup" xmlns:wpi="http://schemas.microsoft.com/office/word/2010/wordprocessingInk" xmlns:wne="http://schemas.microsoft.com/office/word/2006/wordml" xmlns:wps="http://schemas.microsoft.com/office/word/2010/wordprocessingShape" mc:Ignorable="w14 w15 w16se wp14">
+<w:numbering xmlns:wpc="http://schemas.microsoft.com/office/word/2010/wordprocessingCanvas" xmlns:cx="http://schemas.microsoft.com/office/drawing/2014/chartex" xmlns:cx1="http://schemas.microsoft.com/office/drawing/2015/9/8/chartex" xmlns:cx2="http://schemas.microsoft.com/office/drawing/2015/10/21/chartex" xmlns:cx3="http://schemas.microsoft.com/office/drawing/2016/5/9/chartex" xmlns:cx4="http://schemas.microsoft.com/office/drawing/2016/5/10/chartex" xmlns:cx5="http://schemas.microsoft.com/office/drawing/2016/5/11/chartex" xmlns:cx6="http://schemas.microsoft.com/office/drawing/2016/5/12/chartex" xmlns:cx7="http://schemas.microsoft.com/office/drawing/2016/5/13/chartex" xmlns:cx8="http://schemas.microsoft.com/office/drawing/2016/5/14/chartex" xmlns:mc="http://schemas.openxmlformats.org/markup-compatibility/2006" xmlns:aink="http://schemas.microsoft.com/office/drawing/2016/ink" xmlns:am3d="http://schemas.microsoft.com/office/drawing/2017/model3d" xmlns:o="urn:schemas-microsoft-com:office:office" xmlns:r="http://schemas.openxmlformats.org/officeDocument/2006/relationships" xmlns:m="http://schemas.openxmlformats.org/officeDocument/2006/math" xmlns:v="urn:schemas-microsoft-com:vml" xmlns:wp14="http://schemas.microsoft.com/office/word/2010/wordprocessingDrawing" xmlns:wp="http://schemas.openxmlformats.org/drawingml/2006/wordprocessingDrawing" xmlns:w10="urn:schemas-microsoft-com:office:word" xmlns:w="http://schemas.openxmlformats.org/wordprocessingml/2006/main" xmlns:w14="http://schemas.microsoft.com/office/word/2010/wordml" xmlns:w15="http://schemas.microsoft.com/office/word/2012/wordml" xmlns:w16cid="http://schemas.microsoft.com/office/word/2016/wordml/cid" xmlns:w16se="http://schemas.microsoft.com/office/word/2015/wordml/symex" xmlns:wpg="http://schemas.microsoft.com/office/word/2010/wordprocessingGroup" xmlns:wpi="http://schemas.microsoft.com/office/word/2010/wordprocessingInk" xmlns:wne="http://schemas.microsoft.com/office/word/2006/wordml" xmlns:wps="http://schemas.microsoft.com/office/word/2010/wordprocessingShape" mc:Ignorable="w14 w15 w16se w16cid wp14">
   <w:abstractNum w:abstractNumId="0" w15:restartNumberingAfterBreak="0">
     <w:nsid w:val="007248C5"/>
     <w:multiLevelType w:val="multilevel"/>
@@ -23492,7 +23806,7 @@
 </file>
 
 <file path=word/styles.xml><?xml version="1.0" encoding="utf-8"?>
-<w:styles xmlns:mc="http://schemas.openxmlformats.org/markup-compatibility/2006" xmlns:r="http://schemas.openxmlformats.org/officeDocument/2006/relationships" xmlns:w="http://schemas.openxmlformats.org/wordprocessingml/2006/main" xmlns:w14="http://schemas.microsoft.com/office/word/2010/wordml" xmlns:w15="http://schemas.microsoft.com/office/word/2012/wordml" xmlns:w16se="http://schemas.microsoft.com/office/word/2015/wordml/symex" mc:Ignorable="w14 w15 w16se">
+<w:styles xmlns:mc="http://schemas.openxmlformats.org/markup-compatibility/2006" xmlns:r="http://schemas.openxmlformats.org/officeDocument/2006/relationships" xmlns:w="http://schemas.openxmlformats.org/wordprocessingml/2006/main" xmlns:w14="http://schemas.microsoft.com/office/word/2010/wordml" xmlns:w15="http://schemas.microsoft.com/office/word/2012/wordml" xmlns:w16cid="http://schemas.microsoft.com/office/word/2016/wordml/cid" xmlns:w16se="http://schemas.microsoft.com/office/word/2015/wordml/symex" mc:Ignorable="w14 w15 w16se w16cid">
   <w:docDefaults>
     <w:rPrDefault>
       <w:rPr>
@@ -23502,7 +23816,7 @@
     </w:rPrDefault>
     <w:pPrDefault/>
   </w:docDefaults>
-  <w:latentStyles w:defLockedState="0" w:defUIPriority="99" w:defSemiHidden="0" w:defUnhideWhenUsed="0" w:defQFormat="0" w:count="371">
+  <w:latentStyles w:defLockedState="0" w:defUIPriority="99" w:defSemiHidden="0" w:defUnhideWhenUsed="0" w:defQFormat="0" w:count="375">
     <w:lsdException w:name="Normal" w:uiPriority="0" w:qFormat="1"/>
     <w:lsdException w:name="heading 1" w:uiPriority="9" w:qFormat="1"/>
     <w:lsdException w:name="heading 2" w:semiHidden="1" w:uiPriority="9" w:unhideWhenUsed="1" w:qFormat="1"/>
@@ -23874,6 +24188,10 @@
     <w:lsdException w:name="List Table 5 Dark Accent 6" w:uiPriority="50"/>
     <w:lsdException w:name="List Table 6 Colorful Accent 6" w:uiPriority="51"/>
     <w:lsdException w:name="List Table 7 Colorful Accent 6" w:uiPriority="52"/>
+    <w:lsdException w:name="Mention" w:semiHidden="1" w:unhideWhenUsed="1"/>
+    <w:lsdException w:name="Smart Hyperlink" w:semiHidden="1" w:unhideWhenUsed="1"/>
+    <w:lsdException w:name="Hashtag" w:semiHidden="1" w:unhideWhenUsed="1"/>
+    <w:lsdException w:name="Unresolved Mention" w:semiHidden="1" w:unhideWhenUsed="1"/>
   </w:latentStyles>
   <w:style w:type="paragraph" w:default="1" w:styleId="Normal">
     <w:name w:val="Normal"/>
@@ -24075,8 +24393,8 @@
       <w:u w:val="single"/>
     </w:rPr>
   </w:style>
-  <w:style w:type="character" w:customStyle="1" w:styleId="UnresolvedMention">
-    <w:name w:val="Unresolved Mention"/>
+  <w:style w:type="character" w:customStyle="1" w:styleId="UnresolvedMention1">
+    <w:name w:val="Unresolved Mention1"/>
     <w:basedOn w:val="DefaultParagraphFont"/>
     <w:uiPriority w:val="99"/>
     <w:semiHidden/>
@@ -24562,7 +24880,7 @@
 </file>
 
 <file path=customXml/itemProps1.xml><?xml version="1.0" encoding="utf-8"?>
-<ds:datastoreItem xmlns:ds="http://schemas.openxmlformats.org/officeDocument/2006/customXml" ds:itemID="{D73D0BD9-22DA-4D96-846D-F0160F1A24BD}">
+<ds:datastoreItem xmlns:ds="http://schemas.openxmlformats.org/officeDocument/2006/customXml" ds:itemID="{D12BB25C-AE0E-4C53-BF2E-835D5CB97FF9}">
   <ds:schemaRefs>
     <ds:schemaRef ds:uri="http://schemas.openxmlformats.org/officeDocument/2006/bibliography"/>
   </ds:schemaRefs>

</xml_diff>